<commit_message>
Final proposal and Gantt
</commit_message>
<xml_diff>
--- a/Documents/FInal Presentation/ECE590_Final_DesignSolution_Report.docx
+++ b/Documents/FInal Presentation/ECE590_Final_DesignSolution_Report.docx
@@ -319,8 +319,16 @@
         <w:rPr>
           <w:rFonts w:ascii="Cambria" w:hAnsi="Cambria" w:cs="Times New Roman"/>
         </w:rPr>
-        <w:t>…………..</w:t>
-      </w:r>
+        <w:t>………</w:t>
+      </w:r>
+      <w:proofErr w:type="gramStart"/>
+      <w:r>
+        <w:rPr>
+          <w:rFonts w:ascii="Cambria" w:hAnsi="Cambria" w:cs="Times New Roman"/>
+        </w:rPr>
+        <w:t>…..</w:t>
+      </w:r>
+      <w:proofErr w:type="gramEnd"/>
       <w:r>
         <w:rPr>
           <w:rFonts w:ascii="Cambria" w:hAnsi="Cambria" w:cs="Times New Roman"/>
@@ -385,6 +393,7 @@
         <w:tab/>
         <w:t>Background and Motivation</w:t>
       </w:r>
+      <w:proofErr w:type="gramStart"/>
       <w:r>
         <w:rPr>
           <w:rFonts w:ascii="Cambria" w:hAnsi="Cambria" w:cs="Times New Roman"/>
@@ -395,7 +404,14 @@
         <w:rPr>
           <w:rFonts w:ascii="Cambria" w:hAnsi="Cambria" w:cs="Times New Roman"/>
         </w:rPr>
-        <w:t>..X</w:t>
+        <w:t>..</w:t>
+      </w:r>
+      <w:proofErr w:type="gramEnd"/>
+      <w:r>
+        <w:rPr>
+          <w:rFonts w:ascii="Cambria" w:hAnsi="Cambria" w:cs="Times New Roman"/>
+        </w:rPr>
+        <w:t>X</w:t>
       </w:r>
     </w:p>
     <w:p>
@@ -411,6 +427,7 @@
         <w:tab/>
         <w:t>Problem Statement</w:t>
       </w:r>
+      <w:proofErr w:type="gramStart"/>
       <w:r>
         <w:rPr>
           <w:rFonts w:ascii="Cambria" w:hAnsi="Cambria" w:cs="Times New Roman"/>
@@ -421,7 +438,14 @@
         <w:rPr>
           <w:rFonts w:ascii="Cambria" w:hAnsi="Cambria" w:cs="Times New Roman"/>
         </w:rPr>
-        <w:t>..X</w:t>
+        <w:t>..</w:t>
+      </w:r>
+      <w:proofErr w:type="gramEnd"/>
+      <w:r>
+        <w:rPr>
+          <w:rFonts w:ascii="Cambria" w:hAnsi="Cambria" w:cs="Times New Roman"/>
+        </w:rPr>
+        <w:t>X</w:t>
       </w:r>
     </w:p>
     <w:p>
@@ -435,7 +459,21 @@
           <w:rFonts w:ascii="Cambria" w:hAnsi="Cambria" w:cs="Times New Roman"/>
         </w:rPr>
         <w:tab/>
-        <w:t>Project Requirements ..X</w:t>
+        <w:t>Project Requirements</w:t>
+      </w:r>
+      <w:proofErr w:type="gramStart"/>
+      <w:r>
+        <w:rPr>
+          <w:rFonts w:ascii="Cambria" w:hAnsi="Cambria" w:cs="Times New Roman"/>
+        </w:rPr>
+        <w:t xml:space="preserve"> ..</w:t>
+      </w:r>
+      <w:proofErr w:type="gramEnd"/>
+      <w:r>
+        <w:rPr>
+          <w:rFonts w:ascii="Cambria" w:hAnsi="Cambria" w:cs="Times New Roman"/>
+        </w:rPr>
+        <w:t>X</w:t>
       </w:r>
     </w:p>
     <w:p>
@@ -449,7 +487,21 @@
           <w:rFonts w:ascii="Cambria" w:hAnsi="Cambria" w:cs="Times New Roman"/>
         </w:rPr>
         <w:tab/>
-        <w:t>Validation and Acceptance Tests ..X</w:t>
+        <w:t>Validation and Acceptance Tests</w:t>
+      </w:r>
+      <w:proofErr w:type="gramStart"/>
+      <w:r>
+        <w:rPr>
+          <w:rFonts w:ascii="Cambria" w:hAnsi="Cambria" w:cs="Times New Roman"/>
+        </w:rPr>
+        <w:t xml:space="preserve"> ..</w:t>
+      </w:r>
+      <w:proofErr w:type="gramEnd"/>
+      <w:r>
+        <w:rPr>
+          <w:rFonts w:ascii="Cambria" w:hAnsi="Cambria" w:cs="Times New Roman"/>
+        </w:rPr>
+        <w:t>X</w:t>
       </w:r>
     </w:p>
     <w:p>
@@ -463,7 +515,21 @@
           <w:rFonts w:ascii="Cambria" w:hAnsi="Cambria" w:cs="Times New Roman"/>
         </w:rPr>
         <w:tab/>
-        <w:t>Verification and Validation Matrix ..X</w:t>
+        <w:t>Verification and Validation Matrix</w:t>
+      </w:r>
+      <w:proofErr w:type="gramStart"/>
+      <w:r>
+        <w:rPr>
+          <w:rFonts w:ascii="Cambria" w:hAnsi="Cambria" w:cs="Times New Roman"/>
+        </w:rPr>
+        <w:t xml:space="preserve"> ..</w:t>
+      </w:r>
+      <w:proofErr w:type="gramEnd"/>
+      <w:r>
+        <w:rPr>
+          <w:rFonts w:ascii="Cambria" w:hAnsi="Cambria" w:cs="Times New Roman"/>
+        </w:rPr>
+        <w:t>X</w:t>
       </w:r>
     </w:p>
     <w:p>
@@ -477,20 +543,48 @@
           <w:rFonts w:ascii="Cambria" w:hAnsi="Cambria" w:cs="Times New Roman"/>
         </w:rPr>
         <w:tab/>
-        <w:t>Data Needed to Support Analysis ..X</w:t>
-      </w:r>
-    </w:p>
-    <w:p>
-      <w:pPr>
-        <w:rPr>
-          <w:rFonts w:ascii="Cambria" w:hAnsi="Cambria" w:cs="Times New Roman"/>
-        </w:rPr>
-      </w:pPr>
-      <w:r>
-        <w:rPr>
-          <w:rFonts w:ascii="Cambria" w:hAnsi="Cambria" w:cs="Times New Roman"/>
-        </w:rPr>
-        <w:t>Technical Design ..X</w:t>
+        <w:t>Data Needed to Support Analysis</w:t>
+      </w:r>
+      <w:proofErr w:type="gramStart"/>
+      <w:r>
+        <w:rPr>
+          <w:rFonts w:ascii="Cambria" w:hAnsi="Cambria" w:cs="Times New Roman"/>
+        </w:rPr>
+        <w:t xml:space="preserve"> ..</w:t>
+      </w:r>
+      <w:proofErr w:type="gramEnd"/>
+      <w:r>
+        <w:rPr>
+          <w:rFonts w:ascii="Cambria" w:hAnsi="Cambria" w:cs="Times New Roman"/>
+        </w:rPr>
+        <w:t>X</w:t>
+      </w:r>
+    </w:p>
+    <w:p>
+      <w:pPr>
+        <w:rPr>
+          <w:rFonts w:ascii="Cambria" w:hAnsi="Cambria" w:cs="Times New Roman"/>
+        </w:rPr>
+      </w:pPr>
+      <w:r>
+        <w:rPr>
+          <w:rFonts w:ascii="Cambria" w:hAnsi="Cambria" w:cs="Times New Roman"/>
+        </w:rPr>
+        <w:t>Technical Design</w:t>
+      </w:r>
+      <w:proofErr w:type="gramStart"/>
+      <w:r>
+        <w:rPr>
+          <w:rFonts w:ascii="Cambria" w:hAnsi="Cambria" w:cs="Times New Roman"/>
+        </w:rPr>
+        <w:t xml:space="preserve"> ..</w:t>
+      </w:r>
+      <w:proofErr w:type="gramEnd"/>
+      <w:r>
+        <w:rPr>
+          <w:rFonts w:ascii="Cambria" w:hAnsi="Cambria" w:cs="Times New Roman"/>
+        </w:rPr>
+        <w:t>X</w:t>
       </w:r>
     </w:p>
     <w:p>
@@ -504,7 +598,21 @@
           <w:rFonts w:ascii="Cambria" w:hAnsi="Cambria" w:cs="Times New Roman"/>
         </w:rPr>
         <w:tab/>
-        <w:t>Pre-Conceptual and Conceptual Design/Solution Descriptions ..X</w:t>
+        <w:t>Pre-Conceptual and Conceptual Design/Solution Descriptions</w:t>
+      </w:r>
+      <w:proofErr w:type="gramStart"/>
+      <w:r>
+        <w:rPr>
+          <w:rFonts w:ascii="Cambria" w:hAnsi="Cambria" w:cs="Times New Roman"/>
+        </w:rPr>
+        <w:t xml:space="preserve"> ..</w:t>
+      </w:r>
+      <w:proofErr w:type="gramEnd"/>
+      <w:r>
+        <w:rPr>
+          <w:rFonts w:ascii="Cambria" w:hAnsi="Cambria" w:cs="Times New Roman"/>
+        </w:rPr>
+        <w:t>X</w:t>
       </w:r>
     </w:p>
     <w:p>
@@ -518,7 +626,21 @@
           <w:rFonts w:ascii="Cambria" w:hAnsi="Cambria" w:cs="Times New Roman"/>
         </w:rPr>
         <w:tab/>
-        <w:t>Preliminary Design/Solution Description ..X</w:t>
+        <w:t>Preliminary Design/Solution Description</w:t>
+      </w:r>
+      <w:proofErr w:type="gramStart"/>
+      <w:r>
+        <w:rPr>
+          <w:rFonts w:ascii="Cambria" w:hAnsi="Cambria" w:cs="Times New Roman"/>
+        </w:rPr>
+        <w:t xml:space="preserve"> ..</w:t>
+      </w:r>
+      <w:proofErr w:type="gramEnd"/>
+      <w:r>
+        <w:rPr>
+          <w:rFonts w:ascii="Cambria" w:hAnsi="Cambria" w:cs="Times New Roman"/>
+        </w:rPr>
+        <w:t>X</w:t>
       </w:r>
     </w:p>
     <w:p>
@@ -532,7 +654,21 @@
           <w:rFonts w:ascii="Cambria" w:hAnsi="Cambria" w:cs="Times New Roman"/>
         </w:rPr>
         <w:tab/>
-        <w:t>Detailed Design/Solution Descriptions ..X</w:t>
+        <w:t>Detailed Design/Solution Descriptions</w:t>
+      </w:r>
+      <w:proofErr w:type="gramStart"/>
+      <w:r>
+        <w:rPr>
+          <w:rFonts w:ascii="Cambria" w:hAnsi="Cambria" w:cs="Times New Roman"/>
+        </w:rPr>
+        <w:t xml:space="preserve"> ..</w:t>
+      </w:r>
+      <w:proofErr w:type="gramEnd"/>
+      <w:r>
+        <w:rPr>
+          <w:rFonts w:ascii="Cambria" w:hAnsi="Cambria" w:cs="Times New Roman"/>
+        </w:rPr>
+        <w:t>X</w:t>
       </w:r>
     </w:p>
     <w:p>
@@ -546,7 +682,21 @@
           <w:rFonts w:ascii="Cambria" w:hAnsi="Cambria" w:cs="Times New Roman"/>
         </w:rPr>
         <w:tab/>
-        <w:t>Validation and Acceptance Test Results ..X</w:t>
+        <w:t>Validation and Acceptance Test Results</w:t>
+      </w:r>
+      <w:proofErr w:type="gramStart"/>
+      <w:r>
+        <w:rPr>
+          <w:rFonts w:ascii="Cambria" w:hAnsi="Cambria" w:cs="Times New Roman"/>
+        </w:rPr>
+        <w:t xml:space="preserve"> ..</w:t>
+      </w:r>
+      <w:proofErr w:type="gramEnd"/>
+      <w:r>
+        <w:rPr>
+          <w:rFonts w:ascii="Cambria" w:hAnsi="Cambria" w:cs="Times New Roman"/>
+        </w:rPr>
+        <w:t>X</w:t>
       </w:r>
     </w:p>
     <w:p>
@@ -562,6 +712,7 @@
         <w:tab/>
         <w:t>Assessment of Test Results</w:t>
       </w:r>
+      <w:proofErr w:type="gramStart"/>
       <w:r>
         <w:rPr>
           <w:rFonts w:ascii="Cambria" w:hAnsi="Cambria" w:cs="Times New Roman"/>
@@ -572,20 +723,41 @@
         <w:rPr>
           <w:rFonts w:ascii="Cambria" w:hAnsi="Cambria" w:cs="Times New Roman"/>
         </w:rPr>
-        <w:t>..X</w:t>
-      </w:r>
-    </w:p>
-    <w:p>
-      <w:pPr>
-        <w:rPr>
-          <w:rFonts w:ascii="Cambria" w:hAnsi="Cambria" w:cs="Times New Roman"/>
-        </w:rPr>
-      </w:pPr>
-      <w:r>
-        <w:rPr>
-          <w:rFonts w:ascii="Cambria" w:hAnsi="Cambria" w:cs="Times New Roman"/>
-        </w:rPr>
-        <w:t>Work Plan ..X</w:t>
+        <w:t>..</w:t>
+      </w:r>
+      <w:proofErr w:type="gramEnd"/>
+      <w:r>
+        <w:rPr>
+          <w:rFonts w:ascii="Cambria" w:hAnsi="Cambria" w:cs="Times New Roman"/>
+        </w:rPr>
+        <w:t>X</w:t>
+      </w:r>
+    </w:p>
+    <w:p>
+      <w:pPr>
+        <w:rPr>
+          <w:rFonts w:ascii="Cambria" w:hAnsi="Cambria" w:cs="Times New Roman"/>
+        </w:rPr>
+      </w:pPr>
+      <w:r>
+        <w:rPr>
+          <w:rFonts w:ascii="Cambria" w:hAnsi="Cambria" w:cs="Times New Roman"/>
+        </w:rPr>
+        <w:t>Work Plan</w:t>
+      </w:r>
+      <w:proofErr w:type="gramStart"/>
+      <w:r>
+        <w:rPr>
+          <w:rFonts w:ascii="Cambria" w:hAnsi="Cambria" w:cs="Times New Roman"/>
+        </w:rPr>
+        <w:t xml:space="preserve"> ..</w:t>
+      </w:r>
+      <w:proofErr w:type="gramEnd"/>
+      <w:r>
+        <w:rPr>
+          <w:rFonts w:ascii="Cambria" w:hAnsi="Cambria" w:cs="Times New Roman"/>
+        </w:rPr>
+        <w:t>X</w:t>
       </w:r>
     </w:p>
     <w:p>
@@ -599,7 +771,21 @@
           <w:rFonts w:ascii="Cambria" w:hAnsi="Cambria" w:cs="Times New Roman"/>
         </w:rPr>
         <w:tab/>
-        <w:t>Work Breakdown Structure (WBS) &amp; RACI Chart ..X</w:t>
+        <w:t>Work Breakdown Structure (WBS) &amp; RACI Chart</w:t>
+      </w:r>
+      <w:proofErr w:type="gramStart"/>
+      <w:r>
+        <w:rPr>
+          <w:rFonts w:ascii="Cambria" w:hAnsi="Cambria" w:cs="Times New Roman"/>
+        </w:rPr>
+        <w:t xml:space="preserve"> ..</w:t>
+      </w:r>
+      <w:proofErr w:type="gramEnd"/>
+      <w:r>
+        <w:rPr>
+          <w:rFonts w:ascii="Cambria" w:hAnsi="Cambria" w:cs="Times New Roman"/>
+        </w:rPr>
+        <w:t>X</w:t>
       </w:r>
     </w:p>
     <w:p>
@@ -613,7 +799,21 @@
           <w:rFonts w:ascii="Cambria" w:hAnsi="Cambria" w:cs="Times New Roman"/>
         </w:rPr>
         <w:tab/>
-        <w:t>Schedule Gantt Chart ..X</w:t>
+        <w:t>Schedule Gantt Chart</w:t>
+      </w:r>
+      <w:proofErr w:type="gramStart"/>
+      <w:r>
+        <w:rPr>
+          <w:rFonts w:ascii="Cambria" w:hAnsi="Cambria" w:cs="Times New Roman"/>
+        </w:rPr>
+        <w:t xml:space="preserve"> ..</w:t>
+      </w:r>
+      <w:proofErr w:type="gramEnd"/>
+      <w:r>
+        <w:rPr>
+          <w:rFonts w:ascii="Cambria" w:hAnsi="Cambria" w:cs="Times New Roman"/>
+        </w:rPr>
+        <w:t>X</w:t>
       </w:r>
     </w:p>
     <w:p>
@@ -627,20 +827,48 @@
           <w:rFonts w:ascii="Cambria" w:hAnsi="Cambria" w:cs="Times New Roman"/>
         </w:rPr>
         <w:tab/>
-        <w:t>Prototyping and Testing Protocol ..X</w:t>
-      </w:r>
-    </w:p>
-    <w:p>
-      <w:pPr>
-        <w:rPr>
-          <w:rFonts w:ascii="Cambria" w:hAnsi="Cambria" w:cs="Times New Roman"/>
-        </w:rPr>
-      </w:pPr>
-      <w:r>
-        <w:rPr>
-          <w:rFonts w:ascii="Cambria" w:hAnsi="Cambria" w:cs="Times New Roman"/>
-        </w:rPr>
-        <w:t>Financial Plan ..X</w:t>
+        <w:t>Prototyping and Testing Protocol</w:t>
+      </w:r>
+      <w:proofErr w:type="gramStart"/>
+      <w:r>
+        <w:rPr>
+          <w:rFonts w:ascii="Cambria" w:hAnsi="Cambria" w:cs="Times New Roman"/>
+        </w:rPr>
+        <w:t xml:space="preserve"> ..</w:t>
+      </w:r>
+      <w:proofErr w:type="gramEnd"/>
+      <w:r>
+        <w:rPr>
+          <w:rFonts w:ascii="Cambria" w:hAnsi="Cambria" w:cs="Times New Roman"/>
+        </w:rPr>
+        <w:t>X</w:t>
+      </w:r>
+    </w:p>
+    <w:p>
+      <w:pPr>
+        <w:rPr>
+          <w:rFonts w:ascii="Cambria" w:hAnsi="Cambria" w:cs="Times New Roman"/>
+        </w:rPr>
+      </w:pPr>
+      <w:r>
+        <w:rPr>
+          <w:rFonts w:ascii="Cambria" w:hAnsi="Cambria" w:cs="Times New Roman"/>
+        </w:rPr>
+        <w:t>Financial Plan</w:t>
+      </w:r>
+      <w:proofErr w:type="gramStart"/>
+      <w:r>
+        <w:rPr>
+          <w:rFonts w:ascii="Cambria" w:hAnsi="Cambria" w:cs="Times New Roman"/>
+        </w:rPr>
+        <w:t xml:space="preserve"> ..</w:t>
+      </w:r>
+      <w:proofErr w:type="gramEnd"/>
+      <w:r>
+        <w:rPr>
+          <w:rFonts w:ascii="Cambria" w:hAnsi="Cambria" w:cs="Times New Roman"/>
+        </w:rPr>
+        <w:t>X</w:t>
       </w:r>
     </w:p>
     <w:p>
@@ -654,7 +882,21 @@
           <w:rFonts w:ascii="Cambria" w:hAnsi="Cambria" w:cs="Times New Roman"/>
         </w:rPr>
         <w:tab/>
-        <w:t>Proposed Budget ..X</w:t>
+        <w:t>Proposed Budget</w:t>
+      </w:r>
+      <w:proofErr w:type="gramStart"/>
+      <w:r>
+        <w:rPr>
+          <w:rFonts w:ascii="Cambria" w:hAnsi="Cambria" w:cs="Times New Roman"/>
+        </w:rPr>
+        <w:t xml:space="preserve"> ..</w:t>
+      </w:r>
+      <w:proofErr w:type="gramEnd"/>
+      <w:r>
+        <w:rPr>
+          <w:rFonts w:ascii="Cambria" w:hAnsi="Cambria" w:cs="Times New Roman"/>
+        </w:rPr>
+        <w:t>X</w:t>
       </w:r>
     </w:p>
     <w:p>
@@ -681,6 +923,7 @@
         </w:rPr>
         <w:t>omparison of Final Expenditures to Budget</w:t>
       </w:r>
+      <w:proofErr w:type="gramStart"/>
       <w:r>
         <w:rPr>
           <w:rFonts w:ascii="Cambria" w:hAnsi="Cambria" w:cs="Times New Roman"/>
@@ -691,72 +934,149 @@
         <w:rPr>
           <w:rFonts w:ascii="Cambria" w:hAnsi="Cambria" w:cs="Times New Roman"/>
         </w:rPr>
-        <w:t>..X</w:t>
-      </w:r>
-    </w:p>
-    <w:p>
-      <w:pPr>
-        <w:rPr>
-          <w:rFonts w:ascii="Cambria" w:hAnsi="Cambria" w:cs="Times New Roman"/>
-        </w:rPr>
-      </w:pPr>
-      <w:r>
-        <w:rPr>
-          <w:rFonts w:ascii="Cambria" w:hAnsi="Cambria" w:cs="Times New Roman"/>
-        </w:rPr>
-        <w:t>Feasibility Assessment ..X</w:t>
-      </w:r>
-    </w:p>
-    <w:p>
-      <w:pPr>
-        <w:rPr>
-          <w:rFonts w:ascii="Cambria" w:hAnsi="Cambria" w:cs="Times New Roman"/>
-        </w:rPr>
-      </w:pPr>
-      <w:r>
-        <w:rPr>
-          <w:rFonts w:ascii="Cambria" w:hAnsi="Cambria" w:cs="Times New Roman"/>
-        </w:rPr>
-        <w:t>Lessons Learned ..X</w:t>
-      </w:r>
-    </w:p>
-    <w:p>
-      <w:pPr>
-        <w:rPr>
-          <w:rFonts w:ascii="Cambria" w:hAnsi="Cambria" w:cs="Times New Roman"/>
-        </w:rPr>
-      </w:pPr>
-      <w:r>
-        <w:rPr>
-          <w:rFonts w:ascii="Cambria" w:hAnsi="Cambria" w:cs="Times New Roman"/>
-        </w:rPr>
-        <w:t>Conclusions ..X</w:t>
-      </w:r>
-    </w:p>
-    <w:p>
-      <w:pPr>
-        <w:rPr>
-          <w:rFonts w:ascii="Cambria" w:hAnsi="Cambria" w:cs="Times New Roman"/>
-        </w:rPr>
-      </w:pPr>
-      <w:r>
-        <w:rPr>
-          <w:rFonts w:ascii="Cambria" w:hAnsi="Cambria" w:cs="Times New Roman"/>
-        </w:rPr>
-        <w:t>References ..X</w:t>
-      </w:r>
-    </w:p>
-    <w:p>
-      <w:pPr>
-        <w:rPr>
-          <w:rFonts w:ascii="Cambria" w:hAnsi="Cambria" w:cs="Times New Roman"/>
-        </w:rPr>
-      </w:pPr>
-      <w:r>
-        <w:rPr>
-          <w:rFonts w:ascii="Cambria" w:hAnsi="Cambria" w:cs="Times New Roman"/>
-        </w:rPr>
-        <w:t>Appendices ..X</w:t>
+        <w:t>..</w:t>
+      </w:r>
+      <w:proofErr w:type="gramEnd"/>
+      <w:r>
+        <w:rPr>
+          <w:rFonts w:ascii="Cambria" w:hAnsi="Cambria" w:cs="Times New Roman"/>
+        </w:rPr>
+        <w:t>X</w:t>
+      </w:r>
+    </w:p>
+    <w:p>
+      <w:pPr>
+        <w:rPr>
+          <w:rFonts w:ascii="Cambria" w:hAnsi="Cambria" w:cs="Times New Roman"/>
+        </w:rPr>
+      </w:pPr>
+      <w:r>
+        <w:rPr>
+          <w:rFonts w:ascii="Cambria" w:hAnsi="Cambria" w:cs="Times New Roman"/>
+        </w:rPr>
+        <w:t>Feasibility Assessment</w:t>
+      </w:r>
+      <w:proofErr w:type="gramStart"/>
+      <w:r>
+        <w:rPr>
+          <w:rFonts w:ascii="Cambria" w:hAnsi="Cambria" w:cs="Times New Roman"/>
+        </w:rPr>
+        <w:t xml:space="preserve"> ..</w:t>
+      </w:r>
+      <w:proofErr w:type="gramEnd"/>
+      <w:r>
+        <w:rPr>
+          <w:rFonts w:ascii="Cambria" w:hAnsi="Cambria" w:cs="Times New Roman"/>
+        </w:rPr>
+        <w:t>X</w:t>
+      </w:r>
+    </w:p>
+    <w:p>
+      <w:pPr>
+        <w:rPr>
+          <w:rFonts w:ascii="Cambria" w:hAnsi="Cambria" w:cs="Times New Roman"/>
+        </w:rPr>
+      </w:pPr>
+      <w:r>
+        <w:rPr>
+          <w:rFonts w:ascii="Cambria" w:hAnsi="Cambria" w:cs="Times New Roman"/>
+        </w:rPr>
+        <w:t>Lessons Learned</w:t>
+      </w:r>
+      <w:proofErr w:type="gramStart"/>
+      <w:r>
+        <w:rPr>
+          <w:rFonts w:ascii="Cambria" w:hAnsi="Cambria" w:cs="Times New Roman"/>
+        </w:rPr>
+        <w:t xml:space="preserve"> ..</w:t>
+      </w:r>
+      <w:proofErr w:type="gramEnd"/>
+      <w:r>
+        <w:rPr>
+          <w:rFonts w:ascii="Cambria" w:hAnsi="Cambria" w:cs="Times New Roman"/>
+        </w:rPr>
+        <w:t>X</w:t>
+      </w:r>
+    </w:p>
+    <w:p>
+      <w:pPr>
+        <w:rPr>
+          <w:rFonts w:ascii="Cambria" w:hAnsi="Cambria" w:cs="Times New Roman"/>
+        </w:rPr>
+      </w:pPr>
+      <w:r>
+        <w:rPr>
+          <w:rFonts w:ascii="Cambria" w:hAnsi="Cambria" w:cs="Times New Roman"/>
+        </w:rPr>
+        <w:t>Conclusions</w:t>
+      </w:r>
+      <w:proofErr w:type="gramStart"/>
+      <w:r>
+        <w:rPr>
+          <w:rFonts w:ascii="Cambria" w:hAnsi="Cambria" w:cs="Times New Roman"/>
+        </w:rPr>
+        <w:t xml:space="preserve"> ..</w:t>
+      </w:r>
+      <w:proofErr w:type="gramEnd"/>
+      <w:r>
+        <w:rPr>
+          <w:rFonts w:ascii="Cambria" w:hAnsi="Cambria" w:cs="Times New Roman"/>
+        </w:rPr>
+        <w:t>X</w:t>
+      </w:r>
+    </w:p>
+    <w:p>
+      <w:pPr>
+        <w:rPr>
+          <w:rFonts w:ascii="Cambria" w:hAnsi="Cambria" w:cs="Times New Roman"/>
+        </w:rPr>
+      </w:pPr>
+      <w:r>
+        <w:rPr>
+          <w:rFonts w:ascii="Cambria" w:hAnsi="Cambria" w:cs="Times New Roman"/>
+        </w:rPr>
+        <w:t>References</w:t>
+      </w:r>
+      <w:proofErr w:type="gramStart"/>
+      <w:r>
+        <w:rPr>
+          <w:rFonts w:ascii="Cambria" w:hAnsi="Cambria" w:cs="Times New Roman"/>
+        </w:rPr>
+        <w:t xml:space="preserve"> ..</w:t>
+      </w:r>
+      <w:proofErr w:type="gramEnd"/>
+      <w:r>
+        <w:rPr>
+          <w:rFonts w:ascii="Cambria" w:hAnsi="Cambria" w:cs="Times New Roman"/>
+        </w:rPr>
+        <w:t>X</w:t>
+      </w:r>
+    </w:p>
+    <w:p>
+      <w:pPr>
+        <w:rPr>
+          <w:rFonts w:ascii="Cambria" w:hAnsi="Cambria" w:cs="Times New Roman"/>
+        </w:rPr>
+      </w:pPr>
+      <w:r>
+        <w:rPr>
+          <w:rFonts w:ascii="Cambria" w:hAnsi="Cambria" w:cs="Times New Roman"/>
+        </w:rPr>
+        <w:t>Appendices</w:t>
+      </w:r>
+      <w:proofErr w:type="gramStart"/>
+      <w:r>
+        <w:rPr>
+          <w:rFonts w:ascii="Cambria" w:hAnsi="Cambria" w:cs="Times New Roman"/>
+        </w:rPr>
+        <w:t xml:space="preserve"> ..</w:t>
+      </w:r>
+      <w:proofErr w:type="gramEnd"/>
+      <w:r>
+        <w:rPr>
+          <w:rFonts w:ascii="Cambria" w:hAnsi="Cambria" w:cs="Times New Roman"/>
+        </w:rPr>
+        <w:t>X</w:t>
       </w:r>
     </w:p>
     <w:p>
@@ -937,23 +1257,113 @@
           <w:sz w:val="24"/>
           <w:szCs w:val="24"/>
         </w:rPr>
-        <w:t xml:space="preserve">ID 2 has to deal with the weight of the overall flight computer. Weight matters a significant amount when it comes to a rocket flying, so the less we can have the computer weigh the better. </w:t>
-      </w:r>
-      <w:r>
-        <w:rPr>
-          <w:rFonts w:ascii="Cambria" w:hAnsi="Cambria" w:cs="Times New Roman"/>
-          <w:sz w:val="24"/>
-          <w:szCs w:val="24"/>
-        </w:rPr>
-        <w:t>ID 3.0 deals with size. The flight computer must be constrained to a certain size. All the electronics for a rocket go inside of an avionics bay. Which has a certain inner diameter that the flight computer must fit inside of. This inner diameter typically being 3in-5in in width. ID 4.0 deals with cost. The cheaper Wildcat Rocketry and produce these flight computers the better. So we can have money that can go to other projects. ID 5.0 deals with all the Data the flight computer with obtain. Wildcat Rocketry wants the flight computers to store</w:t>
-      </w:r>
-      <w:r>
-        <w:rPr>
-          <w:rFonts w:ascii="Cambria" w:hAnsi="Cambria" w:cs="Times New Roman"/>
-          <w:sz w:val="24"/>
-          <w:szCs w:val="24"/>
-        </w:rPr>
-        <w:t xml:space="preserve"> at least three flights worth of flight data. We got this number due to the commercial flight computers on the market hold this amount. ID 5.a  talks about being able to take the data from the sensors on the flight computer and turning them into readable flight data. ID 5.b talks about being able to export the data over serial using USB-C and even visualize over WiFi.</w:t>
+        <w:t xml:space="preserve">ID 2 </w:t>
+      </w:r>
+      <w:proofErr w:type="gramStart"/>
+      <w:r>
+        <w:rPr>
+          <w:rFonts w:ascii="Cambria" w:hAnsi="Cambria" w:cs="Times New Roman"/>
+          <w:sz w:val="24"/>
+          <w:szCs w:val="24"/>
+        </w:rPr>
+        <w:t>has to</w:t>
+      </w:r>
+      <w:proofErr w:type="gramEnd"/>
+      <w:r>
+        <w:rPr>
+          <w:rFonts w:ascii="Cambria" w:hAnsi="Cambria" w:cs="Times New Roman"/>
+          <w:sz w:val="24"/>
+          <w:szCs w:val="24"/>
+        </w:rPr>
+        <w:t xml:space="preserve"> deal with the weight of the overall flight computer. Weight matters a significant amount when it comes to a rocket flying, so the less we can have the computer weigh the better. </w:t>
+      </w:r>
+      <w:r>
+        <w:rPr>
+          <w:rFonts w:ascii="Cambria" w:hAnsi="Cambria" w:cs="Times New Roman"/>
+          <w:sz w:val="24"/>
+          <w:szCs w:val="24"/>
+        </w:rPr>
+        <w:t xml:space="preserve">ID 3.0 deals with size. The flight computer must be constrained to a certain size. All the electronics for a rocket go inside of an avionics bay. Which has a certain inner diameter that the flight computer must fit inside of. This inner diameter typically being 3in-5in in width. ID 4.0 deals with cost. The cheaper Wildcat Rocketry and produce these flight computers the better. </w:t>
+      </w:r>
+      <w:proofErr w:type="gramStart"/>
+      <w:r>
+        <w:rPr>
+          <w:rFonts w:ascii="Cambria" w:hAnsi="Cambria" w:cs="Times New Roman"/>
+          <w:sz w:val="24"/>
+          <w:szCs w:val="24"/>
+        </w:rPr>
+        <w:t>So</w:t>
+      </w:r>
+      <w:proofErr w:type="gramEnd"/>
+      <w:r>
+        <w:rPr>
+          <w:rFonts w:ascii="Cambria" w:hAnsi="Cambria" w:cs="Times New Roman"/>
+          <w:sz w:val="24"/>
+          <w:szCs w:val="24"/>
+        </w:rPr>
+        <w:t xml:space="preserve"> we can have money that can go to other projects. ID 5.0 deals with all the Data the flight computer with obtain. Wildcat Rocketry wants the flight computers to store</w:t>
+      </w:r>
+      <w:r>
+        <w:rPr>
+          <w:rFonts w:ascii="Cambria" w:hAnsi="Cambria" w:cs="Times New Roman"/>
+          <w:sz w:val="24"/>
+          <w:szCs w:val="24"/>
+        </w:rPr>
+        <w:t xml:space="preserve"> at least three flights worth of flight data. We got this number due to the commercial flight computers on the market </w:t>
+      </w:r>
+      <w:proofErr w:type="gramStart"/>
+      <w:r>
+        <w:rPr>
+          <w:rFonts w:ascii="Cambria" w:hAnsi="Cambria" w:cs="Times New Roman"/>
+          <w:sz w:val="24"/>
+          <w:szCs w:val="24"/>
+        </w:rPr>
+        <w:t>hold</w:t>
+      </w:r>
+      <w:proofErr w:type="gramEnd"/>
+      <w:r>
+        <w:rPr>
+          <w:rFonts w:ascii="Cambria" w:hAnsi="Cambria" w:cs="Times New Roman"/>
+          <w:sz w:val="24"/>
+          <w:szCs w:val="24"/>
+        </w:rPr>
+        <w:t xml:space="preserve"> this amount. ID </w:t>
+      </w:r>
+      <w:proofErr w:type="gramStart"/>
+      <w:r>
+        <w:rPr>
+          <w:rFonts w:ascii="Cambria" w:hAnsi="Cambria" w:cs="Times New Roman"/>
+          <w:sz w:val="24"/>
+          <w:szCs w:val="24"/>
+        </w:rPr>
+        <w:t>5.a  talks</w:t>
+      </w:r>
+      <w:proofErr w:type="gramEnd"/>
+      <w:r>
+        <w:rPr>
+          <w:rFonts w:ascii="Cambria" w:hAnsi="Cambria" w:cs="Times New Roman"/>
+          <w:sz w:val="24"/>
+          <w:szCs w:val="24"/>
+        </w:rPr>
+        <w:t xml:space="preserve"> about being able to take the data from the sensors on the flight computer and turning them into readable flight data. ID 5.b talks about being able to export the data over serial using USB-C and even visualize over </w:t>
+      </w:r>
+      <w:proofErr w:type="spellStart"/>
+      <w:r>
+        <w:rPr>
+          <w:rFonts w:ascii="Cambria" w:hAnsi="Cambria" w:cs="Times New Roman"/>
+          <w:sz w:val="24"/>
+          <w:szCs w:val="24"/>
+        </w:rPr>
+        <w:t>WiFi</w:t>
+      </w:r>
+      <w:proofErr w:type="spellEnd"/>
+      <w:r>
+        <w:rPr>
+          <w:rFonts w:ascii="Cambria" w:hAnsi="Cambria" w:cs="Times New Roman"/>
+          <w:sz w:val="24"/>
+          <w:szCs w:val="24"/>
+        </w:rPr>
+        <w:t>.</w:t>
       </w:r>
     </w:p>
     <w:tbl>
@@ -1318,7 +1728,27 @@
                 <w:kern w:val="0"/>
                 <w14:ligatures w14:val="none"/>
               </w:rPr>
-              <w:t xml:space="preserve"> Goal: The longer we can power the board the better. Minimum of 2  hours of battery life. Would like 3-4 hours</w:t>
+              <w:t xml:space="preserve"> Goal: The longer we can power the board the better. Minimum of </w:t>
+            </w:r>
+            <w:proofErr w:type="gramStart"/>
+            <w:r>
+              <w:rPr>
+                <w:rFonts w:ascii="Aptos Narrow" w:eastAsia="Times New Roman" w:hAnsi="Aptos Narrow" w:cs="Times New Roman"/>
+                <w:color w:val="000000"/>
+                <w:kern w:val="0"/>
+                <w14:ligatures w14:val="none"/>
+              </w:rPr>
+              <w:t>2  hours</w:t>
+            </w:r>
+            <w:proofErr w:type="gramEnd"/>
+            <w:r>
+              <w:rPr>
+                <w:rFonts w:ascii="Aptos Narrow" w:eastAsia="Times New Roman" w:hAnsi="Aptos Narrow" w:cs="Times New Roman"/>
+                <w:color w:val="000000"/>
+                <w:kern w:val="0"/>
+                <w14:ligatures w14:val="none"/>
+              </w:rPr>
+              <w:t xml:space="preserve"> of battery life. Would like 3-4 hours</w:t>
             </w:r>
           </w:p>
         </w:tc>
@@ -1990,8 +2420,19 @@
                 <w:kern w:val="0"/>
                 <w14:ligatures w14:val="none"/>
               </w:rPr>
-              <w:t>Be able to export that data over serial or visualize over WiFi</w:t>
-            </w:r>
+              <w:t xml:space="preserve">Be able to export that data over serial or visualize over </w:t>
+            </w:r>
+            <w:proofErr w:type="spellStart"/>
+            <w:r>
+              <w:rPr>
+                <w:rFonts w:ascii="Aptos Narrow" w:eastAsia="Times New Roman" w:hAnsi="Aptos Narrow" w:cs="Times New Roman"/>
+                <w:color w:val="000000"/>
+                <w:kern w:val="0"/>
+                <w14:ligatures w14:val="none"/>
+              </w:rPr>
+              <w:t>WiFi</w:t>
+            </w:r>
+            <w:proofErr w:type="spellEnd"/>
           </w:p>
         </w:tc>
       </w:tr>
@@ -3912,7 +4353,25 @@
           <w:sz w:val="24"/>
           <w:szCs w:val="24"/>
         </w:rPr>
-        <w:t>The type of data needed for this project is different data produced from the sensors (High G accelerometer, IMU and barometer). We plan on collecting this data during flight, with the sensors talking to the Microcontroller and the Microcontroller will process this data.</w:t>
+        <w:t xml:space="preserve">The type of data needed for this project is different data produced from the sensors (High G accelerometer, IMU and barometer). We plan on collecting this data during </w:t>
+      </w:r>
+      <w:proofErr w:type="gramStart"/>
+      <w:r>
+        <w:rPr>
+          <w:rFonts w:ascii="Cambria" w:hAnsi="Cambria" w:cs="Times New Roman"/>
+          <w:sz w:val="24"/>
+          <w:szCs w:val="24"/>
+        </w:rPr>
+        <w:t>flight</w:t>
+      </w:r>
+      <w:proofErr w:type="gramEnd"/>
+      <w:r>
+        <w:rPr>
+          <w:rFonts w:ascii="Cambria" w:hAnsi="Cambria" w:cs="Times New Roman"/>
+          <w:sz w:val="24"/>
+          <w:szCs w:val="24"/>
+        </w:rPr>
+        <w:t>, with the sensors talking to the Microcontroller and the Microcontroller will process this data.</w:t>
       </w:r>
     </w:p>
     <w:p>
@@ -4137,7 +4596,25 @@
           <w:sz w:val="24"/>
           <w:szCs w:val="24"/>
         </w:rPr>
-        <w:t xml:space="preserve">Programming at a logic level is less familiar to the team members as well as the Wildcat Rocketry members which decreases the ability for future iteration. The other disadvantage is that to </w:t>
+        <w:t xml:space="preserve">Programming at a </w:t>
+      </w:r>
+      <w:proofErr w:type="gramStart"/>
+      <w:r>
+        <w:rPr>
+          <w:rFonts w:ascii="Cambria" w:hAnsi="Cambria" w:cstheme="minorHAnsi"/>
+          <w:sz w:val="24"/>
+          <w:szCs w:val="24"/>
+        </w:rPr>
+        <w:t>logic</w:t>
+      </w:r>
+      <w:proofErr w:type="gramEnd"/>
+      <w:r>
+        <w:rPr>
+          <w:rFonts w:ascii="Cambria" w:hAnsi="Cambria" w:cstheme="minorHAnsi"/>
+          <w:sz w:val="24"/>
+          <w:szCs w:val="24"/>
+        </w:rPr>
+        <w:t xml:space="preserve"> level is less familiar to the team members as well as the Wildcat Rocketry members which decreases the ability for future iteration. The other disadvantage is that to </w:t>
       </w:r>
       <w:r>
         <w:rPr>
@@ -6952,7 +7429,52 @@
           <w:sz w:val="24"/>
           <w:szCs w:val="24"/>
         </w:rPr>
-        <w:t>TEMP</w:t>
+        <w:t>I2C</w:t>
+      </w:r>
+    </w:p>
+    <w:p>
+      <w:pPr>
+        <w:rPr>
+          <w:sz w:val="24"/>
+          <w:szCs w:val="24"/>
+        </w:rPr>
+      </w:pPr>
+      <w:r>
+        <w:rPr>
+          <w:sz w:val="24"/>
+          <w:szCs w:val="24"/>
+        </w:rPr>
+        <w:t>SPI</w:t>
+      </w:r>
+    </w:p>
+    <w:p>
+      <w:pPr>
+        <w:rPr>
+          <w:sz w:val="24"/>
+          <w:szCs w:val="24"/>
+        </w:rPr>
+      </w:pPr>
+      <w:r>
+        <w:rPr>
+          <w:sz w:val="24"/>
+          <w:szCs w:val="24"/>
+        </w:rPr>
+        <w:t>FCC</w:t>
+      </w:r>
+    </w:p>
+    <w:p>
+      <w:pPr>
+        <w:rPr>
+          <w:sz w:val="24"/>
+          <w:szCs w:val="24"/>
+        </w:rPr>
+      </w:pPr>
+      <w:r>
+        <w:rPr>
+          <w:sz w:val="24"/>
+          <w:szCs w:val="24"/>
+        </w:rPr>
+        <w:t>Coding Language</w:t>
       </w:r>
     </w:p>
     <w:p>
@@ -7039,7 +7561,16 @@
           <w:sz w:val="24"/>
           <w:szCs w:val="24"/>
         </w:rPr>
-        <w:t xml:space="preserve"> Inertial Measurement Unit which itself consists of a low-G accelerometer, gyroscope, and magnetometer. These sensors are typical and required in a flight computer and will be used to gather data on pressure, acceleration, heading, and tilt.</w:t>
+        <w:t xml:space="preserve"> Inertial Measurement Unit which itself consists of a low-G accelerometer, gyroscope, and magnetometer. These </w:t>
+      </w:r>
+      <w:r>
+        <w:rPr>
+          <w:rFonts w:ascii="Cambria" w:hAnsi="Cambria" w:cstheme="minorHAnsi"/>
+          <w:sz w:val="24"/>
+          <w:szCs w:val="24"/>
+        </w:rPr>
+        <w:lastRenderedPageBreak/>
+        <w:t>sensors are typical and required in a flight computer and will be used to gather data on pressure, acceleration, heading, and tilt.</w:t>
       </w:r>
     </w:p>
     <w:p>
@@ -7123,7 +7654,6 @@
           <w:sz w:val="24"/>
           <w:szCs w:val="24"/>
         </w:rPr>
-        <w:lastRenderedPageBreak/>
         <w:t>Multiple flights worth of data necessitates the use of external memory in the form of an SD card.</w:t>
       </w:r>
     </w:p>
@@ -7350,13 +7880,23 @@
         </w:rPr>
         <w:t xml:space="preserve">This </w:t>
       </w:r>
-      <w:r>
-        <w:rPr>
-          <w:rFonts w:ascii="Cambria" w:hAnsi="Cambria" w:cs="Times New Roman"/>
-          <w:sz w:val="24"/>
-          <w:szCs w:val="24"/>
-        </w:rPr>
-        <w:t xml:space="preserve">section </w:t>
+      <w:proofErr w:type="gramStart"/>
+      <w:r>
+        <w:rPr>
+          <w:rFonts w:ascii="Cambria" w:hAnsi="Cambria" w:cs="Times New Roman"/>
+          <w:sz w:val="24"/>
+          <w:szCs w:val="24"/>
+        </w:rPr>
+        <w:t>section</w:t>
+      </w:r>
+      <w:proofErr w:type="gramEnd"/>
+      <w:r>
+        <w:rPr>
+          <w:rFonts w:ascii="Cambria" w:hAnsi="Cambria" w:cs="Times New Roman"/>
+          <w:sz w:val="24"/>
+          <w:szCs w:val="24"/>
+        </w:rPr>
+        <w:t xml:space="preserve"> </w:t>
       </w:r>
       <w:r>
         <w:rPr>
@@ -8768,6 +9308,7 @@
                 <w:sz w:val="24"/>
                 <w:szCs w:val="24"/>
               </w:rPr>
+              <w:lastRenderedPageBreak/>
               <w:t>1bvii</w:t>
             </w:r>
           </w:p>
@@ -9412,7 +9953,6 @@
                 <w:sz w:val="24"/>
                 <w:szCs w:val="24"/>
               </w:rPr>
-              <w:lastRenderedPageBreak/>
               <w:t>3</w:t>
             </w:r>
           </w:p>
@@ -10114,6 +10654,7 @@
           <w:sz w:val="24"/>
           <w:szCs w:val="24"/>
         </w:rPr>
+        <w:lastRenderedPageBreak/>
         <w:t>IMU - $30.00</w:t>
       </w:r>
     </w:p>

</xml_diff>

<commit_message>
Updated schematic a bit and added logo to pictures folder
</commit_message>
<xml_diff>
--- a/Documents/FInal Presentation/ECE590_Final_DesignSolution_Report.docx
+++ b/Documents/FInal Presentation/ECE590_Final_DesignSolution_Report.docx
@@ -32,34 +32,55 @@
           <w:szCs w:val="42"/>
         </w:rPr>
       </w:pPr>
-    </w:p>
-    <w:p>
-      <w:pPr>
-        <w:jc w:val="center"/>
-        <w:rPr>
-          <w:rFonts w:ascii="Cambria" w:hAnsi="Cambria" w:cs="Times New Roman"/>
+      <w:r>
+        <w:rPr>
+          <w:rFonts w:ascii="Cambria" w:hAnsi="Cambria" w:cs="Times New Roman"/>
+          <w:noProof/>
           <w:sz w:val="42"/>
           <w:szCs w:val="42"/>
         </w:rPr>
-      </w:pPr>
-      <w:r>
-        <w:rPr>
-          <w:rFonts w:ascii="Cambria" w:hAnsi="Cambria" w:cs="Times New Roman"/>
-          <w:sz w:val="42"/>
-          <w:szCs w:val="42"/>
-        </w:rPr>
-        <w:t>LOGO GOES HERE</w:t>
-      </w:r>
-    </w:p>
-    <w:p>
-      <w:pPr>
-        <w:jc w:val="center"/>
-        <w:rPr>
-          <w:rFonts w:ascii="Cambria" w:hAnsi="Cambria" w:cs="Times New Roman"/>
-          <w:sz w:val="42"/>
-          <w:szCs w:val="42"/>
-        </w:rPr>
-      </w:pPr>
+        <w:drawing>
+          <wp:inline distT="0" distB="0" distL="0" distR="0" wp14:anchorId="4F38B3D2" wp14:editId="0C2ACF4E">
+            <wp:extent cx="4076700" cy="3494377"/>
+            <wp:effectExtent l="0" t="0" r="0" b="0"/>
+            <wp:docPr id="1185789140" name="Picture 1" descr="A drawing of a rocket&#10;&#10;Description automatically generated"/>
+            <wp:cNvGraphicFramePr>
+              <a:graphicFrameLocks xmlns:a="http://schemas.openxmlformats.org/drawingml/2006/main" noChangeAspect="1"/>
+            </wp:cNvGraphicFramePr>
+            <a:graphic xmlns:a="http://schemas.openxmlformats.org/drawingml/2006/main">
+              <a:graphicData uri="http://schemas.openxmlformats.org/drawingml/2006/picture">
+                <pic:pic xmlns:pic="http://schemas.openxmlformats.org/drawingml/2006/picture">
+                  <pic:nvPicPr>
+                    <pic:cNvPr id="1185789140" name="Picture 1" descr="A drawing of a rocket&#10;&#10;Description automatically generated"/>
+                    <pic:cNvPicPr/>
+                  </pic:nvPicPr>
+                  <pic:blipFill>
+                    <a:blip r:embed="rId8">
+                      <a:extLst>
+                        <a:ext uri="{28A0092B-C50C-407E-A947-70E740481C1C}">
+                          <a14:useLocalDpi xmlns:a14="http://schemas.microsoft.com/office/drawing/2010/main" val="0"/>
+                        </a:ext>
+                      </a:extLst>
+                    </a:blip>
+                    <a:stretch>
+                      <a:fillRect/>
+                    </a:stretch>
+                  </pic:blipFill>
+                  <pic:spPr>
+                    <a:xfrm>
+                      <a:off x="0" y="0"/>
+                      <a:ext cx="4093081" cy="3508418"/>
+                    </a:xfrm>
+                    <a:prstGeom prst="rect">
+                      <a:avLst/>
+                    </a:prstGeom>
+                  </pic:spPr>
+                </pic:pic>
+              </a:graphicData>
+            </a:graphic>
+          </wp:inline>
+        </w:drawing>
+      </w:r>
     </w:p>
     <w:p>
       <w:pPr>
@@ -206,7 +227,41 @@
           <w:sz w:val="28"/>
           <w:szCs w:val="28"/>
         </w:rPr>
-        <w:t>10 October 2024</w:t>
+        <w:t>1</w:t>
+      </w:r>
+      <w:r>
+        <w:rPr>
+          <w:rFonts w:ascii="Cambria" w:hAnsi="Cambria" w:cs="Times New Roman"/>
+          <w:sz w:val="28"/>
+          <w:szCs w:val="28"/>
+        </w:rPr>
+        <w:t>2</w:t>
+      </w:r>
+      <w:r>
+        <w:rPr>
+          <w:rFonts w:ascii="Cambria" w:hAnsi="Cambria" w:cs="Times New Roman"/>
+          <w:sz w:val="28"/>
+          <w:szCs w:val="28"/>
+        </w:rPr>
+        <w:t xml:space="preserve"> </w:t>
+      </w:r>
+      <w:proofErr w:type="spellStart"/>
+      <w:r>
+        <w:rPr>
+          <w:rFonts w:ascii="Cambria" w:hAnsi="Cambria" w:cs="Times New Roman"/>
+          <w:sz w:val="28"/>
+          <w:szCs w:val="28"/>
+        </w:rPr>
+        <w:t>Decemeber</w:t>
+      </w:r>
+      <w:proofErr w:type="spellEnd"/>
+      <w:r>
+        <w:rPr>
+          <w:rFonts w:ascii="Cambria" w:hAnsi="Cambria" w:cs="Times New Roman"/>
+          <w:sz w:val="28"/>
+          <w:szCs w:val="28"/>
+        </w:rPr>
+        <w:t xml:space="preserve"> 2024</w:t>
       </w:r>
     </w:p>
     <w:p>
@@ -7334,7 +7389,7 @@
                     </pic:cNvPicPr>
                   </pic:nvPicPr>
                   <pic:blipFill>
-                    <a:blip r:embed="rId8">
+                    <a:blip r:embed="rId9">
                       <a:extLst>
                         <a:ext uri="{28A0092B-C50C-407E-A947-70E740481C1C}">
                           <a14:useLocalDpi xmlns:a14="http://schemas.microsoft.com/office/drawing/2010/main" val="0"/>
@@ -7429,7 +7484,7 @@
           <w:sz w:val="24"/>
           <w:szCs w:val="24"/>
         </w:rPr>
-        <w:t>I2C</w:t>
+        <w:t>We use I2C for…</w:t>
       </w:r>
     </w:p>
     <w:p>
@@ -7474,7 +7529,23 @@
           <w:sz w:val="24"/>
           <w:szCs w:val="24"/>
         </w:rPr>
-        <w:t>Coding Language</w:t>
+        <w:t xml:space="preserve">We are using c and </w:t>
+      </w:r>
+      <w:proofErr w:type="spellStart"/>
+      <w:r>
+        <w:rPr>
+          <w:sz w:val="24"/>
+          <w:szCs w:val="24"/>
+        </w:rPr>
+        <w:t>cpp</w:t>
+      </w:r>
+      <w:proofErr w:type="spellEnd"/>
+      <w:r>
+        <w:rPr>
+          <w:sz w:val="24"/>
+          <w:szCs w:val="24"/>
+        </w:rPr>
+        <w:t xml:space="preserve"> for…</w:t>
       </w:r>
     </w:p>
     <w:p>
@@ -11055,7 +11126,7 @@
       </w:r>
     </w:p>
     <w:sectPr>
-      <w:footerReference w:type="default" r:id="rId9"/>
+      <w:footerReference w:type="default" r:id="rId10"/>
       <w:pgSz w:w="12240" w:h="15840"/>
       <w:pgMar w:top="1440" w:right="1440" w:bottom="1440" w:left="1440" w:header="720" w:footer="720" w:gutter="0"/>
       <w:cols w:space="720"/>

</xml_diff>

<commit_message>
Worked on presentation and paper some
</commit_message>
<xml_diff>
--- a/Documents/FInal Presentation/ECE590_Final_DesignSolution_Report.docx
+++ b/Documents/FInal Presentation/ECE590_Final_DesignSolution_Report.docx
@@ -1364,25 +1364,7 @@
           <w:sz w:val="24"/>
           <w:szCs w:val="24"/>
         </w:rPr>
-        <w:t xml:space="preserve"> at least three flights worth of flight data. We got this number due to the commercial flight computers on the market </w:t>
-      </w:r>
-      <w:proofErr w:type="gramStart"/>
-      <w:r>
-        <w:rPr>
-          <w:rFonts w:ascii="Cambria" w:hAnsi="Cambria" w:cs="Times New Roman"/>
-          <w:sz w:val="24"/>
-          <w:szCs w:val="24"/>
-        </w:rPr>
-        <w:t>hold</w:t>
-      </w:r>
-      <w:proofErr w:type="gramEnd"/>
-      <w:r>
-        <w:rPr>
-          <w:rFonts w:ascii="Cambria" w:hAnsi="Cambria" w:cs="Times New Roman"/>
-          <w:sz w:val="24"/>
-          <w:szCs w:val="24"/>
-        </w:rPr>
-        <w:t xml:space="preserve"> this amount. ID </w:t>
+        <w:t xml:space="preserve"> at least three flights worth of flight data. We got this number due to the commercial flight computers on the market hold this amount. ID </w:t>
       </w:r>
       <w:proofErr w:type="gramStart"/>
       <w:r>
@@ -4408,25 +4390,7 @@
           <w:sz w:val="24"/>
           <w:szCs w:val="24"/>
         </w:rPr>
-        <w:t xml:space="preserve">The type of data needed for this project is different data produced from the sensors (High G accelerometer, IMU and barometer). We plan on collecting this data during </w:t>
-      </w:r>
-      <w:proofErr w:type="gramStart"/>
-      <w:r>
-        <w:rPr>
-          <w:rFonts w:ascii="Cambria" w:hAnsi="Cambria" w:cs="Times New Roman"/>
-          <w:sz w:val="24"/>
-          <w:szCs w:val="24"/>
-        </w:rPr>
-        <w:t>flight</w:t>
-      </w:r>
-      <w:proofErr w:type="gramEnd"/>
-      <w:r>
-        <w:rPr>
-          <w:rFonts w:ascii="Cambria" w:hAnsi="Cambria" w:cs="Times New Roman"/>
-          <w:sz w:val="24"/>
-          <w:szCs w:val="24"/>
-        </w:rPr>
-        <w:t>, with the sensors talking to the Microcontroller and the Microcontroller will process this data.</w:t>
+        <w:t>The type of data needed for this project is different data produced from the sensors (High G accelerometer, IMU and barometer). We plan on collecting this data during flight, with the sensors talking to the Microcontroller and the Microcontroller will process this data.</w:t>
       </w:r>
     </w:p>
     <w:p>
@@ -4651,25 +4615,7 @@
           <w:sz w:val="24"/>
           <w:szCs w:val="24"/>
         </w:rPr>
-        <w:t xml:space="preserve">Programming at a </w:t>
-      </w:r>
-      <w:proofErr w:type="gramStart"/>
-      <w:r>
-        <w:rPr>
-          <w:rFonts w:ascii="Cambria" w:hAnsi="Cambria" w:cstheme="minorHAnsi"/>
-          <w:sz w:val="24"/>
-          <w:szCs w:val="24"/>
-        </w:rPr>
-        <w:t>logic</w:t>
-      </w:r>
-      <w:proofErr w:type="gramEnd"/>
-      <w:r>
-        <w:rPr>
-          <w:rFonts w:ascii="Cambria" w:hAnsi="Cambria" w:cstheme="minorHAnsi"/>
-          <w:sz w:val="24"/>
-          <w:szCs w:val="24"/>
-        </w:rPr>
-        <w:t xml:space="preserve"> level is less familiar to the team members as well as the Wildcat Rocketry members which decreases the ability for future iteration. The other disadvantage is that to </w:t>
+        <w:t xml:space="preserve">Programming at a logic level is less familiar to the team members as well as the Wildcat Rocketry members which decreases the ability for future iteration. The other disadvantage is that to </w:t>
       </w:r>
       <w:r>
         <w:rPr>
@@ -9535,7 +9481,15 @@
                 <w:sz w:val="24"/>
                 <w:szCs w:val="24"/>
               </w:rPr>
-              <w:t>PCB Design</w:t>
+              <w:t xml:space="preserve">PCB </w:t>
+            </w:r>
+            <w:r>
+              <w:rPr>
+                <w:rFonts w:ascii="Cambria" w:hAnsi="Cambria" w:cs="Times New Roman"/>
+                <w:sz w:val="24"/>
+                <w:szCs w:val="24"/>
+              </w:rPr>
+              <w:t>Layout</w:t>
             </w:r>
           </w:p>
         </w:tc>

</xml_diff>

<commit_message>
Added the section for standards
</commit_message>
<xml_diff>
--- a/Documents/FInal Presentation/ECE590_Final_DesignSolution_Report.docx
+++ b/Documents/FInal Presentation/ECE590_Final_DesignSolution_Report.docx
@@ -205,16 +205,26 @@
           <w:sz w:val="28"/>
           <w:szCs w:val="28"/>
         </w:rPr>
-        <w:t>The Apogee</w:t>
-      </w:r>
+        <w:t xml:space="preserve">The </w:t>
+      </w:r>
+      <w:proofErr w:type="spellStart"/>
       <w:r>
         <w:rPr>
           <w:rFonts w:ascii="Cambria" w:hAnsi="Cambria" w:cs="Times New Roman"/>
           <w:sz w:val="28"/>
           <w:szCs w:val="28"/>
         </w:rPr>
+        <w:t>Apogee</w:t>
+      </w:r>
+      <w:r>
+        <w:rPr>
+          <w:rFonts w:ascii="Cambria" w:hAnsi="Cambria" w:cs="Times New Roman"/>
+          <w:sz w:val="28"/>
+          <w:szCs w:val="28"/>
+        </w:rPr>
         <w:t>niuses</w:t>
       </w:r>
+      <w:proofErr w:type="spellEnd"/>
     </w:p>
     <w:p>
       <w:pPr>
@@ -440,21 +450,23 @@
         </w:rPr>
         <w:t xml:space="preserve">dedicated </w:t>
       </w:r>
+      <w:proofErr w:type="gramStart"/>
       <w:r>
         <w:rPr>
           <w:rFonts w:ascii="Cambria" w:hAnsi="Cambria" w:cs="Times New Roman"/>
           <w:sz w:val="26"/>
           <w:szCs w:val="26"/>
         </w:rPr>
-        <w:t xml:space="preserve">for Wildcat Rocketry. With a focus on functionality of the computer as well as future I/O </w:t>
-      </w:r>
+        <w:t>for</w:t>
+      </w:r>
+      <w:proofErr w:type="gramEnd"/>
       <w:r>
         <w:rPr>
           <w:rFonts w:ascii="Cambria" w:hAnsi="Cambria" w:cs="Times New Roman"/>
           <w:sz w:val="26"/>
           <w:szCs w:val="26"/>
         </w:rPr>
-        <w:t xml:space="preserve">and part </w:t>
+        <w:t xml:space="preserve"> Wildcat Rocketry. With a focus on functionality of the computer as well as future I/O </w:t>
       </w:r>
       <w:r>
         <w:rPr>
@@ -462,7 +474,7 @@
           <w:sz w:val="26"/>
           <w:szCs w:val="26"/>
         </w:rPr>
-        <w:t xml:space="preserve">expandability. </w:t>
+        <w:t xml:space="preserve">and part </w:t>
       </w:r>
       <w:r>
         <w:rPr>
@@ -470,7 +482,33 @@
           <w:sz w:val="26"/>
           <w:szCs w:val="26"/>
         </w:rPr>
-        <w:t xml:space="preserve">While Wildcat Rocketry has explored flight computers in the past, none has had much success. Our solution aims to provide a working dedicated flight computer that is easy to use and can be built upon later. As well as being able to offload data via WiFi and USB-C.  </w:t>
+        <w:t xml:space="preserve">expandability. </w:t>
+      </w:r>
+      <w:r>
+        <w:rPr>
+          <w:rFonts w:ascii="Cambria" w:hAnsi="Cambria" w:cs="Times New Roman"/>
+          <w:sz w:val="26"/>
+          <w:szCs w:val="26"/>
+        </w:rPr>
+        <w:t xml:space="preserve">While Wildcat Rocketry has explored flight computers in the past, none has had much success. Our solution aims to provide a working dedicated flight computer that is easy to use and can be built upon later. As well as being able to offload data via </w:t>
+      </w:r>
+      <w:proofErr w:type="spellStart"/>
+      <w:r>
+        <w:rPr>
+          <w:rFonts w:ascii="Cambria" w:hAnsi="Cambria" w:cs="Times New Roman"/>
+          <w:sz w:val="26"/>
+          <w:szCs w:val="26"/>
+        </w:rPr>
+        <w:t>WiFi</w:t>
+      </w:r>
+      <w:proofErr w:type="spellEnd"/>
+      <w:r>
+        <w:rPr>
+          <w:rFonts w:ascii="Cambria" w:hAnsi="Cambria" w:cs="Times New Roman"/>
+          <w:sz w:val="26"/>
+          <w:szCs w:val="26"/>
+        </w:rPr>
+        <w:t xml:space="preserve"> and USB-C.  </w:t>
       </w:r>
     </w:p>
     <w:p>
@@ -560,8 +598,16 @@
         <w:rPr>
           <w:rFonts w:ascii="Cambria" w:hAnsi="Cambria" w:cs="Times New Roman"/>
         </w:rPr>
-        <w:t>…………..</w:t>
-      </w:r>
+        <w:t>………</w:t>
+      </w:r>
+      <w:proofErr w:type="gramStart"/>
+      <w:r>
+        <w:rPr>
+          <w:rFonts w:ascii="Cambria" w:hAnsi="Cambria" w:cs="Times New Roman"/>
+        </w:rPr>
+        <w:t>…..</w:t>
+      </w:r>
+      <w:proofErr w:type="gramEnd"/>
       <w:r>
         <w:rPr>
           <w:rFonts w:ascii="Cambria" w:hAnsi="Cambria" w:cs="Times New Roman"/>
@@ -778,8 +824,16 @@
         <w:rPr>
           <w:rFonts w:ascii="Cambria" w:hAnsi="Cambria" w:cs="Times New Roman"/>
         </w:rPr>
-        <w:t>……………………………………………………………………………………..</w:t>
-      </w:r>
+        <w:t>…………………………………………………………………………………</w:t>
+      </w:r>
+      <w:proofErr w:type="gramStart"/>
+      <w:r>
+        <w:rPr>
+          <w:rFonts w:ascii="Cambria" w:hAnsi="Cambria" w:cs="Times New Roman"/>
+        </w:rPr>
+        <w:t>…..</w:t>
+      </w:r>
+      <w:proofErr w:type="gramEnd"/>
       <w:r>
         <w:rPr>
           <w:rFonts w:ascii="Cambria" w:hAnsi="Cambria" w:cs="Times New Roman"/>
@@ -867,12 +921,14 @@
         </w:rPr>
         <w:t>Design Alternative 1: Microcontroller</w:t>
       </w:r>
+      <w:proofErr w:type="gramStart"/>
       <w:r>
         <w:rPr>
           <w:rFonts w:ascii="Cambria" w:hAnsi="Cambria" w:cs="Times New Roman"/>
         </w:rPr>
         <w:t xml:space="preserve"> ..</w:t>
       </w:r>
+      <w:proofErr w:type="gramEnd"/>
       <w:r>
         <w:rPr>
           <w:rFonts w:ascii="Cambria" w:hAnsi="Cambria" w:cs="Times New Roman"/>
@@ -915,8 +971,16 @@
         <w:rPr>
           <w:rFonts w:ascii="Cambria" w:hAnsi="Cambria" w:cs="Times New Roman"/>
         </w:rPr>
-        <w:t>…………………………………………..</w:t>
-      </w:r>
+        <w:t>………………………………………</w:t>
+      </w:r>
+      <w:proofErr w:type="gramStart"/>
+      <w:r>
+        <w:rPr>
+          <w:rFonts w:ascii="Cambria" w:hAnsi="Cambria" w:cs="Times New Roman"/>
+        </w:rPr>
+        <w:t>…..</w:t>
+      </w:r>
+      <w:proofErr w:type="gramEnd"/>
       <w:r>
         <w:rPr>
           <w:rFonts w:ascii="Cambria" w:hAnsi="Cambria" w:cs="Times New Roman"/>
@@ -1003,7 +1067,21 @@
         <w:rPr>
           <w:rFonts w:ascii="Cambria" w:hAnsi="Cambria" w:cs="Times New Roman"/>
         </w:rPr>
-        <w:t>w ..………………………………………………………………………………………………….8</w:t>
+        <w:t>w</w:t>
+      </w:r>
+      <w:proofErr w:type="gramStart"/>
+      <w:r>
+        <w:rPr>
+          <w:rFonts w:ascii="Cambria" w:hAnsi="Cambria" w:cs="Times New Roman"/>
+        </w:rPr>
+        <w:t xml:space="preserve"> ..</w:t>
+      </w:r>
+      <w:proofErr w:type="gramEnd"/>
+      <w:r>
+        <w:rPr>
+          <w:rFonts w:ascii="Cambria" w:hAnsi="Cambria" w:cs="Times New Roman"/>
+        </w:rPr>
+        <w:t>………………………………………………………………………………………………….8</w:t>
       </w:r>
     </w:p>
     <w:p>
@@ -1039,11 +1117,19 @@
         <w:tab/>
         <w:t>Module-Level Descriptions</w:t>
       </w:r>
-      <w:r>
-        <w:rPr>
-          <w:rFonts w:ascii="Cambria" w:hAnsi="Cambria" w:cs="Times New Roman"/>
-        </w:rPr>
-        <w:t xml:space="preserve"> ..…………………………………………………………………………………………..10</w:t>
+      <w:proofErr w:type="gramStart"/>
+      <w:r>
+        <w:rPr>
+          <w:rFonts w:ascii="Cambria" w:hAnsi="Cambria" w:cs="Times New Roman"/>
+        </w:rPr>
+        <w:t xml:space="preserve"> ..</w:t>
+      </w:r>
+      <w:proofErr w:type="gramEnd"/>
+      <w:r>
+        <w:rPr>
+          <w:rFonts w:ascii="Cambria" w:hAnsi="Cambria" w:cs="Times New Roman"/>
+        </w:rPr>
+        <w:t>…………………………………………………………………………………………..10</w:t>
       </w:r>
     </w:p>
     <w:p>
@@ -1083,7 +1169,21 @@
         <w:rPr>
           <w:rFonts w:ascii="Cambria" w:hAnsi="Cambria" w:cs="Times New Roman"/>
         </w:rPr>
-        <w:t xml:space="preserve"> ...………………………………………………………………………..10</w:t>
+        <w:t xml:space="preserve"> ...……………………………………………………………………</w:t>
+      </w:r>
+      <w:proofErr w:type="gramStart"/>
+      <w:r>
+        <w:rPr>
+          <w:rFonts w:ascii="Cambria" w:hAnsi="Cambria" w:cs="Times New Roman"/>
+        </w:rPr>
+        <w:t>…..</w:t>
+      </w:r>
+      <w:proofErr w:type="gramEnd"/>
+      <w:r>
+        <w:rPr>
+          <w:rFonts w:ascii="Cambria" w:hAnsi="Cambria" w:cs="Times New Roman"/>
+        </w:rPr>
+        <w:t>10</w:t>
       </w:r>
     </w:p>
     <w:p>
@@ -1099,11 +1199,19 @@
         <w:tab/>
         <w:t>Assessment of Test Results</w:t>
       </w:r>
-      <w:r>
-        <w:rPr>
-          <w:rFonts w:ascii="Cambria" w:hAnsi="Cambria" w:cs="Times New Roman"/>
-        </w:rPr>
-        <w:t xml:space="preserve"> ..…………………………………………………………………………………………..10</w:t>
+      <w:proofErr w:type="gramStart"/>
+      <w:r>
+        <w:rPr>
+          <w:rFonts w:ascii="Cambria" w:hAnsi="Cambria" w:cs="Times New Roman"/>
+        </w:rPr>
+        <w:t xml:space="preserve"> ..</w:t>
+      </w:r>
+      <w:proofErr w:type="gramEnd"/>
+      <w:r>
+        <w:rPr>
+          <w:rFonts w:ascii="Cambria" w:hAnsi="Cambria" w:cs="Times New Roman"/>
+        </w:rPr>
+        <w:t>…………………………………………………………………………………………..10</w:t>
       </w:r>
     </w:p>
     <w:p>
@@ -1176,20 +1284,48 @@
           <w:rFonts w:ascii="Cambria" w:hAnsi="Cambria" w:cs="Times New Roman"/>
         </w:rPr>
         <w:tab/>
-        <w:t>Prototyping and Testing Protocol ..X</w:t>
-      </w:r>
-    </w:p>
-    <w:p>
-      <w:pPr>
-        <w:rPr>
-          <w:rFonts w:ascii="Cambria" w:hAnsi="Cambria" w:cs="Times New Roman"/>
-        </w:rPr>
-      </w:pPr>
-      <w:r>
-        <w:rPr>
-          <w:rFonts w:ascii="Cambria" w:hAnsi="Cambria" w:cs="Times New Roman"/>
-        </w:rPr>
-        <w:t>Financial Plan ..X</w:t>
+        <w:t>Prototyping and Testing Protocol</w:t>
+      </w:r>
+      <w:proofErr w:type="gramStart"/>
+      <w:r>
+        <w:rPr>
+          <w:rFonts w:ascii="Cambria" w:hAnsi="Cambria" w:cs="Times New Roman"/>
+        </w:rPr>
+        <w:t xml:space="preserve"> ..</w:t>
+      </w:r>
+      <w:proofErr w:type="gramEnd"/>
+      <w:r>
+        <w:rPr>
+          <w:rFonts w:ascii="Cambria" w:hAnsi="Cambria" w:cs="Times New Roman"/>
+        </w:rPr>
+        <w:t>X</w:t>
+      </w:r>
+    </w:p>
+    <w:p>
+      <w:pPr>
+        <w:rPr>
+          <w:rFonts w:ascii="Cambria" w:hAnsi="Cambria" w:cs="Times New Roman"/>
+        </w:rPr>
+      </w:pPr>
+      <w:r>
+        <w:rPr>
+          <w:rFonts w:ascii="Cambria" w:hAnsi="Cambria" w:cs="Times New Roman"/>
+        </w:rPr>
+        <w:t>Financial Plan</w:t>
+      </w:r>
+      <w:proofErr w:type="gramStart"/>
+      <w:r>
+        <w:rPr>
+          <w:rFonts w:ascii="Cambria" w:hAnsi="Cambria" w:cs="Times New Roman"/>
+        </w:rPr>
+        <w:t xml:space="preserve"> ..</w:t>
+      </w:r>
+      <w:proofErr w:type="gramEnd"/>
+      <w:r>
+        <w:rPr>
+          <w:rFonts w:ascii="Cambria" w:hAnsi="Cambria" w:cs="Times New Roman"/>
+        </w:rPr>
+        <w:t>X</w:t>
       </w:r>
     </w:p>
     <w:p>
@@ -1203,7 +1339,21 @@
           <w:rFonts w:ascii="Cambria" w:hAnsi="Cambria" w:cs="Times New Roman"/>
         </w:rPr>
         <w:tab/>
-        <w:t>Proposed Budget ..X</w:t>
+        <w:t>Proposed Budget</w:t>
+      </w:r>
+      <w:proofErr w:type="gramStart"/>
+      <w:r>
+        <w:rPr>
+          <w:rFonts w:ascii="Cambria" w:hAnsi="Cambria" w:cs="Times New Roman"/>
+        </w:rPr>
+        <w:t xml:space="preserve"> ..</w:t>
+      </w:r>
+      <w:proofErr w:type="gramEnd"/>
+      <w:r>
+        <w:rPr>
+          <w:rFonts w:ascii="Cambria" w:hAnsi="Cambria" w:cs="Times New Roman"/>
+        </w:rPr>
+        <w:t>X</w:t>
       </w:r>
     </w:p>
     <w:p>
@@ -1230,6 +1380,7 @@
         </w:rPr>
         <w:t>omparison of Final Expenditures to Budget</w:t>
       </w:r>
+      <w:proofErr w:type="gramStart"/>
       <w:r>
         <w:rPr>
           <w:rFonts w:ascii="Cambria" w:hAnsi="Cambria" w:cs="Times New Roman"/>
@@ -1240,7 +1391,14 @@
         <w:rPr>
           <w:rFonts w:ascii="Cambria" w:hAnsi="Cambria" w:cs="Times New Roman"/>
         </w:rPr>
-        <w:t>..X</w:t>
+        <w:t>..</w:t>
+      </w:r>
+      <w:proofErr w:type="gramEnd"/>
+      <w:r>
+        <w:rPr>
+          <w:rFonts w:ascii="Cambria" w:hAnsi="Cambria" w:cs="Times New Roman"/>
+        </w:rPr>
+        <w:t>X</w:t>
       </w:r>
     </w:p>
     <w:p>
@@ -1254,7 +1412,21 @@
           <w:rFonts w:ascii="Cambria" w:hAnsi="Cambria" w:cs="Times New Roman"/>
         </w:rPr>
         <w:lastRenderedPageBreak/>
-        <w:t>Feasibility Assessment ..X</w:t>
+        <w:t>Feasibility Assessment</w:t>
+      </w:r>
+      <w:proofErr w:type="gramStart"/>
+      <w:r>
+        <w:rPr>
+          <w:rFonts w:ascii="Cambria" w:hAnsi="Cambria" w:cs="Times New Roman"/>
+        </w:rPr>
+        <w:t xml:space="preserve"> ..</w:t>
+      </w:r>
+      <w:proofErr w:type="gramEnd"/>
+      <w:r>
+        <w:rPr>
+          <w:rFonts w:ascii="Cambria" w:hAnsi="Cambria" w:cs="Times New Roman"/>
+        </w:rPr>
+        <w:t>X</w:t>
       </w:r>
     </w:p>
     <w:p>
@@ -1268,7 +1440,21 @@
           <w:rFonts w:ascii="Cambria" w:hAnsi="Cambria" w:cs="Times New Roman"/>
         </w:rPr>
         <w:tab/>
-        <w:t>Strengths ..X</w:t>
+        <w:t>Strengths</w:t>
+      </w:r>
+      <w:proofErr w:type="gramStart"/>
+      <w:r>
+        <w:rPr>
+          <w:rFonts w:ascii="Cambria" w:hAnsi="Cambria" w:cs="Times New Roman"/>
+        </w:rPr>
+        <w:t xml:space="preserve"> ..</w:t>
+      </w:r>
+      <w:proofErr w:type="gramEnd"/>
+      <w:r>
+        <w:rPr>
+          <w:rFonts w:ascii="Cambria" w:hAnsi="Cambria" w:cs="Times New Roman"/>
+        </w:rPr>
+        <w:t>X</w:t>
       </w:r>
     </w:p>
     <w:p>
@@ -1295,7 +1481,21 @@
         <w:rPr>
           <w:rFonts w:ascii="Cambria" w:hAnsi="Cambria" w:cs="Times New Roman"/>
         </w:rPr>
-        <w:t>Lessons Learned ..X</w:t>
+        <w:t>Lessons Learned</w:t>
+      </w:r>
+      <w:proofErr w:type="gramStart"/>
+      <w:r>
+        <w:rPr>
+          <w:rFonts w:ascii="Cambria" w:hAnsi="Cambria" w:cs="Times New Roman"/>
+        </w:rPr>
+        <w:t xml:space="preserve"> ..</w:t>
+      </w:r>
+      <w:proofErr w:type="gramEnd"/>
+      <w:r>
+        <w:rPr>
+          <w:rFonts w:ascii="Cambria" w:hAnsi="Cambria" w:cs="Times New Roman"/>
+        </w:rPr>
+        <w:t>X</w:t>
       </w:r>
     </w:p>
     <w:p>
@@ -1309,7 +1509,21 @@
           <w:rFonts w:ascii="Cambria" w:hAnsi="Cambria" w:cs="Times New Roman"/>
         </w:rPr>
         <w:tab/>
-        <w:t>First Semester ..X</w:t>
+        <w:t>First Semester</w:t>
+      </w:r>
+      <w:proofErr w:type="gramStart"/>
+      <w:r>
+        <w:rPr>
+          <w:rFonts w:ascii="Cambria" w:hAnsi="Cambria" w:cs="Times New Roman"/>
+        </w:rPr>
+        <w:t xml:space="preserve"> ..</w:t>
+      </w:r>
+      <w:proofErr w:type="gramEnd"/>
+      <w:r>
+        <w:rPr>
+          <w:rFonts w:ascii="Cambria" w:hAnsi="Cambria" w:cs="Times New Roman"/>
+        </w:rPr>
+        <w:t>X</w:t>
       </w:r>
     </w:p>
     <w:p>
@@ -1323,46 +1537,102 @@
           <w:rFonts w:ascii="Cambria" w:hAnsi="Cambria" w:cs="Times New Roman"/>
         </w:rPr>
         <w:tab/>
-        <w:t>Second Semester ..X</w:t>
-      </w:r>
-    </w:p>
-    <w:p>
-      <w:pPr>
-        <w:rPr>
-          <w:rFonts w:ascii="Cambria" w:hAnsi="Cambria" w:cs="Times New Roman"/>
-        </w:rPr>
-      </w:pPr>
-      <w:r>
-        <w:rPr>
-          <w:rFonts w:ascii="Cambria" w:hAnsi="Cambria" w:cs="Times New Roman"/>
-        </w:rPr>
-        <w:t>Conclusions ..X</w:t>
-      </w:r>
-    </w:p>
-    <w:p>
-      <w:pPr>
-        <w:rPr>
-          <w:rFonts w:ascii="Cambria" w:hAnsi="Cambria" w:cs="Times New Roman"/>
-        </w:rPr>
-      </w:pPr>
-      <w:r>
-        <w:rPr>
-          <w:rFonts w:ascii="Cambria" w:hAnsi="Cambria" w:cs="Times New Roman"/>
-        </w:rPr>
-        <w:t>References ..X</w:t>
-      </w:r>
-    </w:p>
-    <w:p>
-      <w:pPr>
-        <w:rPr>
-          <w:rFonts w:ascii="Cambria" w:hAnsi="Cambria" w:cs="Times New Roman"/>
-        </w:rPr>
-      </w:pPr>
-      <w:r>
-        <w:rPr>
-          <w:rFonts w:ascii="Cambria" w:hAnsi="Cambria" w:cs="Times New Roman"/>
-        </w:rPr>
-        <w:t>Appendices ..X</w:t>
+        <w:t>Second Semester</w:t>
+      </w:r>
+      <w:proofErr w:type="gramStart"/>
+      <w:r>
+        <w:rPr>
+          <w:rFonts w:ascii="Cambria" w:hAnsi="Cambria" w:cs="Times New Roman"/>
+        </w:rPr>
+        <w:t xml:space="preserve"> ..</w:t>
+      </w:r>
+      <w:proofErr w:type="gramEnd"/>
+      <w:r>
+        <w:rPr>
+          <w:rFonts w:ascii="Cambria" w:hAnsi="Cambria" w:cs="Times New Roman"/>
+        </w:rPr>
+        <w:t>X</w:t>
+      </w:r>
+    </w:p>
+    <w:p>
+      <w:pPr>
+        <w:rPr>
+          <w:rFonts w:ascii="Cambria" w:hAnsi="Cambria" w:cs="Times New Roman"/>
+        </w:rPr>
+      </w:pPr>
+      <w:r>
+        <w:rPr>
+          <w:rFonts w:ascii="Cambria" w:hAnsi="Cambria" w:cs="Times New Roman"/>
+        </w:rPr>
+        <w:t>Conclusions</w:t>
+      </w:r>
+      <w:proofErr w:type="gramStart"/>
+      <w:r>
+        <w:rPr>
+          <w:rFonts w:ascii="Cambria" w:hAnsi="Cambria" w:cs="Times New Roman"/>
+        </w:rPr>
+        <w:t xml:space="preserve"> ..</w:t>
+      </w:r>
+      <w:proofErr w:type="gramEnd"/>
+      <w:r>
+        <w:rPr>
+          <w:rFonts w:ascii="Cambria" w:hAnsi="Cambria" w:cs="Times New Roman"/>
+        </w:rPr>
+        <w:t>X</w:t>
+      </w:r>
+    </w:p>
+    <w:p>
+      <w:pPr>
+        <w:rPr>
+          <w:rFonts w:ascii="Cambria" w:hAnsi="Cambria" w:cs="Times New Roman"/>
+        </w:rPr>
+      </w:pPr>
+      <w:r>
+        <w:rPr>
+          <w:rFonts w:ascii="Cambria" w:hAnsi="Cambria" w:cs="Times New Roman"/>
+        </w:rPr>
+        <w:t>References</w:t>
+      </w:r>
+      <w:proofErr w:type="gramStart"/>
+      <w:r>
+        <w:rPr>
+          <w:rFonts w:ascii="Cambria" w:hAnsi="Cambria" w:cs="Times New Roman"/>
+        </w:rPr>
+        <w:t xml:space="preserve"> ..</w:t>
+      </w:r>
+      <w:proofErr w:type="gramEnd"/>
+      <w:r>
+        <w:rPr>
+          <w:rFonts w:ascii="Cambria" w:hAnsi="Cambria" w:cs="Times New Roman"/>
+        </w:rPr>
+        <w:t>X</w:t>
+      </w:r>
+    </w:p>
+    <w:p>
+      <w:pPr>
+        <w:rPr>
+          <w:rFonts w:ascii="Cambria" w:hAnsi="Cambria" w:cs="Times New Roman"/>
+        </w:rPr>
+      </w:pPr>
+      <w:r>
+        <w:rPr>
+          <w:rFonts w:ascii="Cambria" w:hAnsi="Cambria" w:cs="Times New Roman"/>
+        </w:rPr>
+        <w:t>Appendices</w:t>
+      </w:r>
+      <w:proofErr w:type="gramStart"/>
+      <w:r>
+        <w:rPr>
+          <w:rFonts w:ascii="Cambria" w:hAnsi="Cambria" w:cs="Times New Roman"/>
+        </w:rPr>
+        <w:t xml:space="preserve"> ..</w:t>
+      </w:r>
+      <w:proofErr w:type="gramEnd"/>
+      <w:r>
+        <w:rPr>
+          <w:rFonts w:ascii="Cambria" w:hAnsi="Cambria" w:cs="Times New Roman"/>
+        </w:rPr>
+        <w:t>X</w:t>
       </w:r>
     </w:p>
     <w:p>
@@ -1533,7 +1803,61 @@
           <w:sz w:val="24"/>
           <w:szCs w:val="24"/>
         </w:rPr>
-        <w:t>Wildcat rocketry would like a traditional flight computer that can read in data and transmit data in real time as well as be exported vis USB-C. As well as be able to expanded upon later for other needs.</w:t>
+        <w:t xml:space="preserve">Wildcat rocketry would like a traditional flight computer that can </w:t>
+      </w:r>
+      <w:proofErr w:type="gramStart"/>
+      <w:r>
+        <w:rPr>
+          <w:rFonts w:ascii="Cambria" w:hAnsi="Cambria" w:cs="Times New Roman"/>
+          <w:sz w:val="24"/>
+          <w:szCs w:val="24"/>
+        </w:rPr>
+        <w:t>read in</w:t>
+      </w:r>
+      <w:proofErr w:type="gramEnd"/>
+      <w:r>
+        <w:rPr>
+          <w:rFonts w:ascii="Cambria" w:hAnsi="Cambria" w:cs="Times New Roman"/>
+          <w:sz w:val="24"/>
+          <w:szCs w:val="24"/>
+        </w:rPr>
+        <w:t xml:space="preserve"> data and transmit data in real time as well as be exported vis USB-C. As well as </w:t>
+      </w:r>
+      <w:proofErr w:type="gramStart"/>
+      <w:r>
+        <w:rPr>
+          <w:rFonts w:ascii="Cambria" w:hAnsi="Cambria" w:cs="Times New Roman"/>
+          <w:sz w:val="24"/>
+          <w:szCs w:val="24"/>
+        </w:rPr>
+        <w:t>be</w:t>
+      </w:r>
+      <w:proofErr w:type="gramEnd"/>
+      <w:r>
+        <w:rPr>
+          <w:rFonts w:ascii="Cambria" w:hAnsi="Cambria" w:cs="Times New Roman"/>
+          <w:sz w:val="24"/>
+          <w:szCs w:val="24"/>
+        </w:rPr>
+        <w:t xml:space="preserve"> able to </w:t>
+      </w:r>
+      <w:proofErr w:type="gramStart"/>
+      <w:r>
+        <w:rPr>
+          <w:rFonts w:ascii="Cambria" w:hAnsi="Cambria" w:cs="Times New Roman"/>
+          <w:sz w:val="24"/>
+          <w:szCs w:val="24"/>
+        </w:rPr>
+        <w:t>expanded</w:t>
+      </w:r>
+      <w:proofErr w:type="gramEnd"/>
+      <w:r>
+        <w:rPr>
+          <w:rFonts w:ascii="Cambria" w:hAnsi="Cambria" w:cs="Times New Roman"/>
+          <w:sz w:val="24"/>
+          <w:szCs w:val="24"/>
+        </w:rPr>
+        <w:t xml:space="preserve"> upon later for other needs.</w:t>
       </w:r>
     </w:p>
     <w:p>
@@ -1588,7 +1912,25 @@
           <w:sz w:val="24"/>
           <w:szCs w:val="24"/>
         </w:rPr>
-        <w:t xml:space="preserve">ID 2 has to deal with the weight of the overall flight computer. Weight matters a significant amount when it comes to a rocket flying, so the less we can have the computer weigh the better. </w:t>
+        <w:t xml:space="preserve">ID 2 </w:t>
+      </w:r>
+      <w:proofErr w:type="gramStart"/>
+      <w:r>
+        <w:rPr>
+          <w:rFonts w:ascii="Cambria" w:hAnsi="Cambria" w:cs="Times New Roman"/>
+          <w:sz w:val="24"/>
+          <w:szCs w:val="24"/>
+        </w:rPr>
+        <w:t>has to</w:t>
+      </w:r>
+      <w:proofErr w:type="gramEnd"/>
+      <w:r>
+        <w:rPr>
+          <w:rFonts w:ascii="Cambria" w:hAnsi="Cambria" w:cs="Times New Roman"/>
+          <w:sz w:val="24"/>
+          <w:szCs w:val="24"/>
+        </w:rPr>
+        <w:t xml:space="preserve"> deal with the weight of the overall flight computer. Weight matters a significant amount when it comes to a rocket flying, so the less we can have the computer weigh the better. </w:t>
       </w:r>
       <w:r>
         <w:rPr>
@@ -1605,15 +1947,87 @@
           <w:szCs w:val="24"/>
         </w:rPr>
         <w:lastRenderedPageBreak/>
-        <w:t>Rocketry and produce these flight computers the better. So we can have money that can go to other projects. ID 5.0 deals with all the Data the flight computer with obtain. Wildcat Rocketry wants the flight computers to store</w:t>
-      </w:r>
-      <w:r>
-        <w:rPr>
-          <w:rFonts w:ascii="Cambria" w:hAnsi="Cambria" w:cs="Times New Roman"/>
-          <w:sz w:val="24"/>
-          <w:szCs w:val="24"/>
-        </w:rPr>
-        <w:t xml:space="preserve"> at least three flights worth of flight data. We got this number due to the commercial flight computers on the market hold this amount. ID 5.a  talks about being able to take the data from the sensors on the flight computer and turning them into readable flight data. ID 5.b talks about being able to export the data over serial using USB-C and even visualize over WiFi.</w:t>
+        <w:t xml:space="preserve">Rocketry and produce these flight computers the better. </w:t>
+      </w:r>
+      <w:proofErr w:type="gramStart"/>
+      <w:r>
+        <w:rPr>
+          <w:rFonts w:ascii="Cambria" w:hAnsi="Cambria" w:cs="Times New Roman"/>
+          <w:sz w:val="24"/>
+          <w:szCs w:val="24"/>
+        </w:rPr>
+        <w:t>So</w:t>
+      </w:r>
+      <w:proofErr w:type="gramEnd"/>
+      <w:r>
+        <w:rPr>
+          <w:rFonts w:ascii="Cambria" w:hAnsi="Cambria" w:cs="Times New Roman"/>
+          <w:sz w:val="24"/>
+          <w:szCs w:val="24"/>
+        </w:rPr>
+        <w:t xml:space="preserve"> we can have money that can go to other projects. ID 5.0 deals with all the Data the flight computer with obtain. Wildcat Rocketry wants the flight computers to store</w:t>
+      </w:r>
+      <w:r>
+        <w:rPr>
+          <w:rFonts w:ascii="Cambria" w:hAnsi="Cambria" w:cs="Times New Roman"/>
+          <w:sz w:val="24"/>
+          <w:szCs w:val="24"/>
+        </w:rPr>
+        <w:t xml:space="preserve"> at least three flights worth of flight data. We got this number due to the commercial flight computers on the market </w:t>
+      </w:r>
+      <w:proofErr w:type="gramStart"/>
+      <w:r>
+        <w:rPr>
+          <w:rFonts w:ascii="Cambria" w:hAnsi="Cambria" w:cs="Times New Roman"/>
+          <w:sz w:val="24"/>
+          <w:szCs w:val="24"/>
+        </w:rPr>
+        <w:t>hold</w:t>
+      </w:r>
+      <w:proofErr w:type="gramEnd"/>
+      <w:r>
+        <w:rPr>
+          <w:rFonts w:ascii="Cambria" w:hAnsi="Cambria" w:cs="Times New Roman"/>
+          <w:sz w:val="24"/>
+          <w:szCs w:val="24"/>
+        </w:rPr>
+        <w:t xml:space="preserve"> this amount. ID </w:t>
+      </w:r>
+      <w:proofErr w:type="gramStart"/>
+      <w:r>
+        <w:rPr>
+          <w:rFonts w:ascii="Cambria" w:hAnsi="Cambria" w:cs="Times New Roman"/>
+          <w:sz w:val="24"/>
+          <w:szCs w:val="24"/>
+        </w:rPr>
+        <w:t>5.a  talks</w:t>
+      </w:r>
+      <w:proofErr w:type="gramEnd"/>
+      <w:r>
+        <w:rPr>
+          <w:rFonts w:ascii="Cambria" w:hAnsi="Cambria" w:cs="Times New Roman"/>
+          <w:sz w:val="24"/>
+          <w:szCs w:val="24"/>
+        </w:rPr>
+        <w:t xml:space="preserve"> about being able to take the data from the sensors on the flight computer and turning them into readable flight data. ID 5.b talks about being able to export the data over serial using USB-C and even visualize over </w:t>
+      </w:r>
+      <w:proofErr w:type="spellStart"/>
+      <w:r>
+        <w:rPr>
+          <w:rFonts w:ascii="Cambria" w:hAnsi="Cambria" w:cs="Times New Roman"/>
+          <w:sz w:val="24"/>
+          <w:szCs w:val="24"/>
+        </w:rPr>
+        <w:t>WiFi</w:t>
+      </w:r>
+      <w:proofErr w:type="spellEnd"/>
+      <w:r>
+        <w:rPr>
+          <w:rFonts w:ascii="Cambria" w:hAnsi="Cambria" w:cs="Times New Roman"/>
+          <w:sz w:val="24"/>
+          <w:szCs w:val="24"/>
+        </w:rPr>
+        <w:t>.</w:t>
       </w:r>
     </w:p>
     <w:tbl>
@@ -1986,7 +2400,27 @@
                 <w:kern w:val="0"/>
                 <w14:ligatures w14:val="none"/>
               </w:rPr>
-              <w:t xml:space="preserve"> Goal: The longer we can power the board the better. Minimum of 2  hours of battery life. Would like 3-4 hours</w:t>
+              <w:t xml:space="preserve"> Goal: The longer we can power the board the better. Minimum of </w:t>
+            </w:r>
+            <w:proofErr w:type="gramStart"/>
+            <w:r>
+              <w:rPr>
+                <w:rFonts w:ascii="Aptos Narrow" w:eastAsia="Times New Roman" w:hAnsi="Aptos Narrow" w:cs="Times New Roman"/>
+                <w:color w:val="000000"/>
+                <w:kern w:val="0"/>
+                <w14:ligatures w14:val="none"/>
+              </w:rPr>
+              <w:t>2  hours</w:t>
+            </w:r>
+            <w:proofErr w:type="gramEnd"/>
+            <w:r>
+              <w:rPr>
+                <w:rFonts w:ascii="Aptos Narrow" w:eastAsia="Times New Roman" w:hAnsi="Aptos Narrow" w:cs="Times New Roman"/>
+                <w:color w:val="000000"/>
+                <w:kern w:val="0"/>
+                <w14:ligatures w14:val="none"/>
+              </w:rPr>
+              <w:t xml:space="preserve"> of battery life. Would like 3-4 hours</w:t>
             </w:r>
           </w:p>
         </w:tc>
@@ -2658,8 +3092,19 @@
                 <w:kern w:val="0"/>
                 <w14:ligatures w14:val="none"/>
               </w:rPr>
-              <w:t>Be able to export that data over serial or visualize over WiFi</w:t>
-            </w:r>
+              <w:t xml:space="preserve">Be able to export that data over serial or visualize over </w:t>
+            </w:r>
+            <w:proofErr w:type="spellStart"/>
+            <w:r>
+              <w:rPr>
+                <w:rFonts w:ascii="Aptos Narrow" w:eastAsia="Times New Roman" w:hAnsi="Aptos Narrow" w:cs="Times New Roman"/>
+                <w:color w:val="000000"/>
+                <w:kern w:val="0"/>
+                <w14:ligatures w14:val="none"/>
+              </w:rPr>
+              <w:t>WiFi</w:t>
+            </w:r>
+            <w:proofErr w:type="spellEnd"/>
           </w:p>
         </w:tc>
       </w:tr>
@@ -4580,7 +5025,25 @@
           <w:sz w:val="24"/>
           <w:szCs w:val="24"/>
         </w:rPr>
-        <w:t>The type of data needed for this project is different data produced from the sensors (High G accelerometer, IMU and barometer). We plan on collecting this data during flight, with the sensors talking to the Microcontroller and the Microcontroller will process this data.</w:t>
+        <w:t xml:space="preserve">The type of data needed for this project is different data produced from the sensors (High G accelerometer, IMU and barometer). We plan on collecting this data during </w:t>
+      </w:r>
+      <w:proofErr w:type="gramStart"/>
+      <w:r>
+        <w:rPr>
+          <w:rFonts w:ascii="Cambria" w:hAnsi="Cambria" w:cs="Times New Roman"/>
+          <w:sz w:val="24"/>
+          <w:szCs w:val="24"/>
+        </w:rPr>
+        <w:t>flight</w:t>
+      </w:r>
+      <w:proofErr w:type="gramEnd"/>
+      <w:r>
+        <w:rPr>
+          <w:rFonts w:ascii="Cambria" w:hAnsi="Cambria" w:cs="Times New Roman"/>
+          <w:sz w:val="24"/>
+          <w:szCs w:val="24"/>
+        </w:rPr>
+        <w:t>, with the sensors talking to the Microcontroller and the Microcontroller will process this data.</w:t>
       </w:r>
     </w:p>
     <w:p>
@@ -4813,7 +5276,25 @@
           <w:sz w:val="24"/>
           <w:szCs w:val="24"/>
         </w:rPr>
-        <w:t xml:space="preserve">Programming at a logic level is less familiar to the team members as well as the Wildcat Rocketry members which decreases the ability for future iteration. The other disadvantage is that to </w:t>
+        <w:t xml:space="preserve">Programming at a </w:t>
+      </w:r>
+      <w:proofErr w:type="gramStart"/>
+      <w:r>
+        <w:rPr>
+          <w:rFonts w:ascii="Cambria" w:hAnsi="Cambria" w:cstheme="minorHAnsi"/>
+          <w:sz w:val="24"/>
+          <w:szCs w:val="24"/>
+        </w:rPr>
+        <w:t>logic</w:t>
+      </w:r>
+      <w:proofErr w:type="gramEnd"/>
+      <w:r>
+        <w:rPr>
+          <w:rFonts w:ascii="Cambria" w:hAnsi="Cambria" w:cstheme="minorHAnsi"/>
+          <w:sz w:val="24"/>
+          <w:szCs w:val="24"/>
+        </w:rPr>
+        <w:t xml:space="preserve"> level is less familiar to the team members as well as the Wildcat Rocketry members which decreases the ability for future iteration. The other disadvantage is that to </w:t>
       </w:r>
       <w:r>
         <w:rPr>
@@ -7625,87 +8106,482 @@
     </w:p>
     <w:p>
       <w:pPr>
-        <w:rPr>
-          <w:sz w:val="24"/>
-          <w:szCs w:val="24"/>
-        </w:rPr>
-      </w:pPr>
-      <w:r>
-        <w:rPr>
-          <w:sz w:val="24"/>
-          <w:szCs w:val="24"/>
-        </w:rPr>
-        <w:t>We use I2C for…</w:t>
-      </w:r>
-    </w:p>
-    <w:p>
-      <w:pPr>
-        <w:rPr>
-          <w:sz w:val="24"/>
-          <w:szCs w:val="24"/>
-        </w:rPr>
-      </w:pPr>
-      <w:r>
-        <w:rPr>
-          <w:sz w:val="24"/>
-          <w:szCs w:val="24"/>
-        </w:rPr>
-        <w:t>SPI</w:t>
-      </w:r>
-    </w:p>
-    <w:p>
-      <w:pPr>
-        <w:rPr>
-          <w:sz w:val="24"/>
-          <w:szCs w:val="24"/>
-        </w:rPr>
-      </w:pPr>
-      <w:r>
-        <w:rPr>
-          <w:sz w:val="24"/>
-          <w:szCs w:val="24"/>
-        </w:rPr>
-        <w:t>FCC</w:t>
-      </w:r>
-    </w:p>
-    <w:p>
-      <w:pPr>
-        <w:rPr>
-          <w:sz w:val="24"/>
-          <w:szCs w:val="24"/>
-        </w:rPr>
-      </w:pPr>
-      <w:r>
-        <w:rPr>
-          <w:sz w:val="24"/>
-          <w:szCs w:val="24"/>
-        </w:rPr>
-        <w:t>We are using c and cpp for…</w:t>
-      </w:r>
-    </w:p>
-    <w:p>
-      <w:pPr>
-        <w:rPr>
-          <w:sz w:val="24"/>
-          <w:szCs w:val="24"/>
-        </w:rPr>
-      </w:pPr>
-    </w:p>
-    <w:p>
-      <w:pPr>
-        <w:rPr>
-          <w:sz w:val="24"/>
-          <w:szCs w:val="24"/>
-        </w:rPr>
-      </w:pPr>
-    </w:p>
-    <w:p>
-      <w:pPr>
-        <w:rPr>
-          <w:sz w:val="24"/>
-          <w:szCs w:val="24"/>
-        </w:rPr>
-      </w:pPr>
+        <w:numPr>
+          <w:ilvl w:val="0"/>
+          <w:numId w:val="8"/>
+        </w:numPr>
+        <w:rPr>
+          <w:sz w:val="24"/>
+          <w:szCs w:val="24"/>
+        </w:rPr>
+      </w:pPr>
+      <w:r>
+        <w:rPr>
+          <w:sz w:val="24"/>
+          <w:szCs w:val="24"/>
+        </w:rPr>
+        <w:t xml:space="preserve">I2C – </w:t>
+      </w:r>
+      <w:r>
+        <w:rPr>
+          <w:sz w:val="24"/>
+          <w:szCs w:val="24"/>
+        </w:rPr>
+        <w:t>We are u</w:t>
+      </w:r>
+      <w:r>
+        <w:rPr>
+          <w:sz w:val="24"/>
+          <w:szCs w:val="24"/>
+        </w:rPr>
+        <w:t>s</w:t>
+      </w:r>
+      <w:r>
+        <w:rPr>
+          <w:sz w:val="24"/>
+          <w:szCs w:val="24"/>
+        </w:rPr>
+        <w:t>ing</w:t>
+      </w:r>
+      <w:r>
+        <w:rPr>
+          <w:sz w:val="24"/>
+          <w:szCs w:val="24"/>
+        </w:rPr>
+        <w:t xml:space="preserve"> </w:t>
+      </w:r>
+      <w:r>
+        <w:rPr>
+          <w:sz w:val="24"/>
+          <w:szCs w:val="24"/>
+        </w:rPr>
+        <w:t>this standard</w:t>
+      </w:r>
+      <w:r>
+        <w:rPr>
+          <w:sz w:val="24"/>
+          <w:szCs w:val="24"/>
+        </w:rPr>
+        <w:t xml:space="preserve"> for</w:t>
+      </w:r>
+      <w:r>
+        <w:rPr>
+          <w:sz w:val="24"/>
+          <w:szCs w:val="24"/>
+        </w:rPr>
+        <w:t xml:space="preserve"> the</w:t>
+      </w:r>
+      <w:r>
+        <w:rPr>
+          <w:sz w:val="24"/>
+          <w:szCs w:val="24"/>
+        </w:rPr>
+        <w:t xml:space="preserve"> barometer</w:t>
+      </w:r>
+      <w:r>
+        <w:rPr>
+          <w:sz w:val="24"/>
+          <w:szCs w:val="24"/>
+        </w:rPr>
+        <w:t xml:space="preserve">. I2C is controlled by </w:t>
+      </w:r>
+      <w:r>
+        <w:rPr>
+          <w:sz w:val="24"/>
+          <w:szCs w:val="24"/>
+        </w:rPr>
+        <w:t>NXP Semiconductors</w:t>
+      </w:r>
+      <w:r>
+        <w:rPr>
+          <w:sz w:val="24"/>
+          <w:szCs w:val="24"/>
+        </w:rPr>
+        <w:t xml:space="preserve"> and is currently on version</w:t>
+      </w:r>
+      <w:r>
+        <w:rPr>
+          <w:sz w:val="24"/>
+          <w:szCs w:val="24"/>
+        </w:rPr>
+        <w:t xml:space="preserve"> UM10204</w:t>
+      </w:r>
+      <w:r>
+        <w:rPr>
+          <w:sz w:val="24"/>
+          <w:szCs w:val="24"/>
+        </w:rPr>
+        <w:t xml:space="preserve"> </w:t>
+      </w:r>
+      <w:r>
+        <w:rPr>
+          <w:sz w:val="24"/>
+          <w:szCs w:val="24"/>
+        </w:rPr>
+        <w:fldChar w:fldCharType="begin"/>
+      </w:r>
+      <w:r>
+        <w:rPr>
+          <w:sz w:val="24"/>
+          <w:szCs w:val="24"/>
+        </w:rPr>
+        <w:instrText xml:space="preserve"> ADDIN ZOTERO_ITEM CSL_CITATION {"citationID":"86NI9Xdd","properties":{"formattedCitation":"[1]","plainCitation":"[1]","noteIndex":0},"citationItems":[{"id":151,"uris":["http://zotero.org/users/15156901/items/PIYRH2P8"],"itemData":{"id":151,"type":"article-journal","abstract":"Philips Semiconductors (now NXP Semiconductors) developed a simple bidirectional 2-wire bus for efficient inter-IC control, called the Inter-IC or I2Cbus. Only two bus lines are required: a serial data line (SDA) and a serial clock line (SCL). Serial, 8-bit oriented, bidirectional data transfers can be made at up to 100 kbit/s in Standard-mode, up to 400 kbit/s in Fast-mode, up to 1 Mbit/s in Fast-mode Plus (Fm+), or up to 3.4 Mbit/s in High-speed mode. Ultra Fast-mode is a unidirectional mode with data transfers of up to 5 Mbit/s.","language":"en","source":"Zotero","title":"I2C-bus specification and user manual","volume":"2021","issued":{"date-parts":[["2021"]]}}}],"schema":"https://github.com/citation-style-language/schema/raw/master/csl-citation.json"} </w:instrText>
+      </w:r>
+      <w:r>
+        <w:rPr>
+          <w:sz w:val="24"/>
+          <w:szCs w:val="24"/>
+        </w:rPr>
+        <w:fldChar w:fldCharType="separate"/>
+      </w:r>
+      <w:r>
+        <w:rPr>
+          <w:rFonts w:ascii="Aptos" w:hAnsi="Aptos"/>
+          <w:sz w:val="24"/>
+        </w:rPr>
+        <w:t>[1]</w:t>
+      </w:r>
+      <w:r>
+        <w:rPr>
+          <w:sz w:val="24"/>
+          <w:szCs w:val="24"/>
+        </w:rPr>
+        <w:fldChar w:fldCharType="end"/>
+      </w:r>
+    </w:p>
+    <w:p>
+      <w:pPr>
+        <w:numPr>
+          <w:ilvl w:val="0"/>
+          <w:numId w:val="8"/>
+        </w:numPr>
+        <w:rPr>
+          <w:sz w:val="24"/>
+          <w:szCs w:val="24"/>
+        </w:rPr>
+      </w:pPr>
+      <w:r>
+        <w:rPr>
+          <w:sz w:val="24"/>
+          <w:szCs w:val="24"/>
+        </w:rPr>
+        <w:t xml:space="preserve">SPI – </w:t>
+      </w:r>
+      <w:r>
+        <w:rPr>
+          <w:sz w:val="24"/>
+          <w:szCs w:val="24"/>
+        </w:rPr>
+        <w:t>We are u</w:t>
+      </w:r>
+      <w:r>
+        <w:rPr>
+          <w:sz w:val="24"/>
+          <w:szCs w:val="24"/>
+        </w:rPr>
+        <w:t>s</w:t>
+      </w:r>
+      <w:r>
+        <w:rPr>
+          <w:sz w:val="24"/>
+          <w:szCs w:val="24"/>
+        </w:rPr>
+        <w:t>ing</w:t>
+      </w:r>
+      <w:r>
+        <w:rPr>
+          <w:sz w:val="24"/>
+          <w:szCs w:val="24"/>
+        </w:rPr>
+        <w:t xml:space="preserve"> </w:t>
+      </w:r>
+      <w:r>
+        <w:rPr>
+          <w:sz w:val="24"/>
+          <w:szCs w:val="24"/>
+        </w:rPr>
+        <w:t>this standard</w:t>
+      </w:r>
+      <w:r>
+        <w:rPr>
+          <w:sz w:val="24"/>
+          <w:szCs w:val="24"/>
+        </w:rPr>
+        <w:t xml:space="preserve"> for </w:t>
+      </w:r>
+      <w:r>
+        <w:rPr>
+          <w:sz w:val="24"/>
+          <w:szCs w:val="24"/>
+        </w:rPr>
+        <w:t xml:space="preserve">the </w:t>
+      </w:r>
+      <w:r>
+        <w:rPr>
+          <w:sz w:val="24"/>
+          <w:szCs w:val="24"/>
+        </w:rPr>
+        <w:t>IMU, Flash, and High G Accelerometer</w:t>
+      </w:r>
+      <w:r>
+        <w:rPr>
+          <w:sz w:val="24"/>
+          <w:szCs w:val="24"/>
+        </w:rPr>
+        <w:t>. SPI is a</w:t>
+      </w:r>
+      <w:r>
+        <w:rPr>
+          <w:sz w:val="24"/>
+          <w:szCs w:val="24"/>
+        </w:rPr>
+        <w:t>n uncontrolled standard.</w:t>
+      </w:r>
+    </w:p>
+    <w:p>
+      <w:pPr>
+        <w:numPr>
+          <w:ilvl w:val="0"/>
+          <w:numId w:val="8"/>
+        </w:numPr>
+        <w:rPr>
+          <w:sz w:val="24"/>
+          <w:szCs w:val="24"/>
+        </w:rPr>
+      </w:pPr>
+      <w:r>
+        <w:rPr>
+          <w:sz w:val="24"/>
+          <w:szCs w:val="24"/>
+        </w:rPr>
+        <w:t xml:space="preserve">USB-C – We are using the USB-C standard for our flight data export bus. The USB standard is controlled by USB Implementers Forum </w:t>
+      </w:r>
+      <w:r>
+        <w:rPr>
+          <w:sz w:val="24"/>
+          <w:szCs w:val="24"/>
+        </w:rPr>
+        <w:fldChar w:fldCharType="begin"/>
+      </w:r>
+      <w:r>
+        <w:rPr>
+          <w:sz w:val="24"/>
+          <w:szCs w:val="24"/>
+        </w:rPr>
+        <w:instrText xml:space="preserve"> ADDIN ZOTERO_ITEM CSL_CITATION {"citationID":"o6dcmSUR","properties":{"formattedCitation":"[2]","plainCitation":"[2]","noteIndex":0},"citationItems":[{"id":169,"uris":["http://zotero.org/users/15156901/items/XEDJEBHU"],"itemData":{"id":169,"type":"webpage","title":"USB Type-C® Cable and Connector Specification | USB-IF","URL":"https://www.usb.org/usb-type-cr-cable-and-connector-specification","accessed":{"date-parts":[["2024",12,5]]}}}],"schema":"https://github.com/citation-style-language/schema/raw/master/csl-citation.json"} </w:instrText>
+      </w:r>
+      <w:r>
+        <w:rPr>
+          <w:sz w:val="24"/>
+          <w:szCs w:val="24"/>
+        </w:rPr>
+        <w:fldChar w:fldCharType="separate"/>
+      </w:r>
+      <w:r>
+        <w:rPr>
+          <w:rFonts w:ascii="Aptos" w:hAnsi="Aptos"/>
+          <w:sz w:val="24"/>
+        </w:rPr>
+        <w:t>[2]</w:t>
+      </w:r>
+      <w:r>
+        <w:rPr>
+          <w:sz w:val="24"/>
+          <w:szCs w:val="24"/>
+        </w:rPr>
+        <w:fldChar w:fldCharType="end"/>
+      </w:r>
+      <w:r>
+        <w:rPr>
+          <w:sz w:val="24"/>
+          <w:szCs w:val="24"/>
+        </w:rPr>
+        <w:t>.</w:t>
+      </w:r>
+    </w:p>
+    <w:p>
+      <w:pPr>
+        <w:numPr>
+          <w:ilvl w:val="0"/>
+          <w:numId w:val="8"/>
+        </w:numPr>
+        <w:rPr>
+          <w:sz w:val="24"/>
+          <w:szCs w:val="24"/>
+        </w:rPr>
+      </w:pPr>
+      <w:r>
+        <w:rPr>
+          <w:sz w:val="24"/>
+          <w:szCs w:val="24"/>
+        </w:rPr>
+        <w:t>ESP32-S3</w:t>
+      </w:r>
+    </w:p>
+    <w:p>
+      <w:pPr>
+        <w:numPr>
+          <w:ilvl w:val="1"/>
+          <w:numId w:val="8"/>
+        </w:numPr>
+        <w:rPr>
+          <w:sz w:val="24"/>
+          <w:szCs w:val="24"/>
+        </w:rPr>
+      </w:pPr>
+      <w:r>
+        <w:rPr>
+          <w:sz w:val="24"/>
+          <w:szCs w:val="24"/>
+        </w:rPr>
+        <w:lastRenderedPageBreak/>
+        <w:t xml:space="preserve">Wi-Fi – </w:t>
+      </w:r>
+      <w:r>
+        <w:rPr>
+          <w:sz w:val="24"/>
+          <w:szCs w:val="24"/>
+        </w:rPr>
+        <w:t xml:space="preserve">This standard is controlled by </w:t>
+      </w:r>
+      <w:r>
+        <w:rPr>
+          <w:sz w:val="24"/>
+          <w:szCs w:val="24"/>
+        </w:rPr>
+        <w:t xml:space="preserve">IEEE </w:t>
+      </w:r>
+      <w:r>
+        <w:rPr>
+          <w:sz w:val="24"/>
+          <w:szCs w:val="24"/>
+        </w:rPr>
+        <w:t xml:space="preserve">and the version being used is </w:t>
+      </w:r>
+      <w:r>
+        <w:rPr>
+          <w:sz w:val="24"/>
+          <w:szCs w:val="24"/>
+        </w:rPr>
+        <w:t xml:space="preserve">802.11b/g/n </w:t>
+      </w:r>
+      <w:r>
+        <w:rPr>
+          <w:sz w:val="24"/>
+          <w:szCs w:val="24"/>
+        </w:rPr>
+        <w:fldChar w:fldCharType="begin"/>
+      </w:r>
+      <w:r>
+        <w:rPr>
+          <w:sz w:val="24"/>
+          <w:szCs w:val="24"/>
+        </w:rPr>
+        <w:instrText xml:space="preserve"> ADDIN ZOTERO_ITEM CSL_CITATION {"citationID":"X2EsqVZZ","properties":{"formattedCitation":"[3]","plainCitation":"[3]","noteIndex":0},"citationItems":[{"id":153,"uris":["http://zotero.org/users/15156901/items/JGZST9KU"],"itemData":{"id":153,"type":"webpage","container-title":"IEEE Standards Association","language":"en","title":"IEEE Standards Association","URL":"https://standards.ieee.org/ieee/802.11n/3952/","accessed":{"date-parts":[["2024",12,3]]}}}],"schema":"https://github.com/citation-style-language/schema/raw/master/csl-citation.json"} </w:instrText>
+      </w:r>
+      <w:r>
+        <w:rPr>
+          <w:sz w:val="24"/>
+          <w:szCs w:val="24"/>
+        </w:rPr>
+        <w:fldChar w:fldCharType="separate"/>
+      </w:r>
+      <w:r>
+        <w:rPr>
+          <w:rFonts w:ascii="Aptos" w:hAnsi="Aptos"/>
+          <w:sz w:val="24"/>
+        </w:rPr>
+        <w:t>[3]</w:t>
+      </w:r>
+      <w:r>
+        <w:rPr>
+          <w:sz w:val="24"/>
+          <w:szCs w:val="24"/>
+        </w:rPr>
+        <w:fldChar w:fldCharType="end"/>
+      </w:r>
+      <w:r>
+        <w:rPr>
+          <w:sz w:val="24"/>
+          <w:szCs w:val="24"/>
+        </w:rPr>
+        <w:t>.</w:t>
+      </w:r>
+    </w:p>
+    <w:p>
+      <w:pPr>
+        <w:numPr>
+          <w:ilvl w:val="0"/>
+          <w:numId w:val="8"/>
+        </w:numPr>
+        <w:rPr>
+          <w:sz w:val="24"/>
+          <w:szCs w:val="24"/>
+        </w:rPr>
+      </w:pPr>
+      <w:r>
+        <w:rPr>
+          <w:sz w:val="24"/>
+          <w:szCs w:val="24"/>
+        </w:rPr>
+        <w:t xml:space="preserve">C++ - </w:t>
+      </w:r>
+      <w:r>
+        <w:rPr>
+          <w:sz w:val="24"/>
+          <w:szCs w:val="24"/>
+        </w:rPr>
+        <w:t>We are using C++ as our programming language. It is controlled by the International Organization for Standardization and is currently on version 14882:2020(E)</w:t>
+      </w:r>
+      <w:r>
+        <w:rPr>
+          <w:sz w:val="24"/>
+          <w:szCs w:val="24"/>
+        </w:rPr>
+        <w:t xml:space="preserve"> </w:t>
+      </w:r>
+      <w:r>
+        <w:rPr>
+          <w:sz w:val="24"/>
+          <w:szCs w:val="24"/>
+        </w:rPr>
+        <w:fldChar w:fldCharType="begin"/>
+      </w:r>
+      <w:r>
+        <w:rPr>
+          <w:sz w:val="24"/>
+          <w:szCs w:val="24"/>
+        </w:rPr>
+        <w:instrText xml:space="preserve"> ADDIN ZOTERO_ITEM CSL_CITATION {"citationID":"ojeumCEn","properties":{"formattedCitation":"[4]","plainCitation":"[4]","noteIndex":0},"citationItems":[{"id":167,"uris":["http://zotero.org/users/15156901/items/JE3C3V7E"],"itemData":{"id":167,"type":"webpage","title":"The Standard : Standard C++","URL":"https://isocpp.org/std/the-standard","accessed":{"date-parts":[["2024",12,5]]}}}],"schema":"https://github.com/citation-style-language/schema/raw/master/csl-citation.json"} </w:instrText>
+      </w:r>
+      <w:r>
+        <w:rPr>
+          <w:sz w:val="24"/>
+          <w:szCs w:val="24"/>
+        </w:rPr>
+        <w:fldChar w:fldCharType="separate"/>
+      </w:r>
+      <w:r>
+        <w:rPr>
+          <w:rFonts w:ascii="Aptos" w:hAnsi="Aptos"/>
+          <w:sz w:val="24"/>
+        </w:rPr>
+        <w:t>[4]</w:t>
+      </w:r>
+      <w:r>
+        <w:rPr>
+          <w:sz w:val="24"/>
+          <w:szCs w:val="24"/>
+        </w:rPr>
+        <w:fldChar w:fldCharType="end"/>
+      </w:r>
+      <w:r>
+        <w:rPr>
+          <w:sz w:val="24"/>
+          <w:szCs w:val="24"/>
+        </w:rPr>
+        <w:t xml:space="preserve">. </w:t>
+      </w:r>
     </w:p>
     <w:p>
       <w:pPr>
@@ -7725,7 +8601,6 @@
           <w:sz w:val="28"/>
           <w:szCs w:val="28"/>
         </w:rPr>
-        <w:lastRenderedPageBreak/>
         <w:t>Module-Level Descriptions</w:t>
       </w:r>
     </w:p>
@@ -8115,13 +8990,23 @@
         </w:rPr>
         <w:t xml:space="preserve">This </w:t>
       </w:r>
-      <w:r>
-        <w:rPr>
-          <w:rFonts w:ascii="Cambria" w:hAnsi="Cambria" w:cs="Times New Roman"/>
-          <w:sz w:val="24"/>
-          <w:szCs w:val="24"/>
-        </w:rPr>
-        <w:t xml:space="preserve">section </w:t>
+      <w:proofErr w:type="gramStart"/>
+      <w:r>
+        <w:rPr>
+          <w:rFonts w:ascii="Cambria" w:hAnsi="Cambria" w:cs="Times New Roman"/>
+          <w:sz w:val="24"/>
+          <w:szCs w:val="24"/>
+        </w:rPr>
+        <w:t>section</w:t>
+      </w:r>
+      <w:proofErr w:type="gramEnd"/>
+      <w:r>
+        <w:rPr>
+          <w:rFonts w:ascii="Cambria" w:hAnsi="Cambria" w:cs="Times New Roman"/>
+          <w:sz w:val="24"/>
+          <w:szCs w:val="24"/>
+        </w:rPr>
+        <w:t xml:space="preserve"> </w:t>
       </w:r>
       <w:r>
         <w:rPr>
@@ -8176,6 +9061,7 @@
           <w:sz w:val="24"/>
           <w:szCs w:val="24"/>
         </w:rPr>
+        <w:lastRenderedPageBreak/>
         <w:t>Here is a rough RACI chart. To be fixed and change later.</w:t>
       </w:r>
     </w:p>
@@ -8905,7 +9791,6 @@
                 <w:sz w:val="24"/>
                 <w:szCs w:val="24"/>
               </w:rPr>
-              <w:lastRenderedPageBreak/>
               <w:t>1bii</w:t>
             </w:r>
           </w:p>
@@ -10604,22 +11489,55 @@
         </w:rPr>
       </w:pPr>
       <w:r>
-        <w:rPr>
-          <w:rFonts w:ascii="Cambria" w:hAnsi="Cambria" w:cs="Times New Roman"/>
-          <w:sz w:val="24"/>
-          <w:szCs w:val="24"/>
-        </w:rPr>
-        <w:t>Plan to add soon.</w:t>
-      </w:r>
-    </w:p>
-    <w:p>
-      <w:pPr>
-        <w:rPr>
-          <w:rFonts w:ascii="Cambria" w:hAnsi="Cambria" w:cs="Times New Roman"/>
-          <w:sz w:val="24"/>
-          <w:szCs w:val="24"/>
-        </w:rPr>
-      </w:pPr>
+        <w:drawing>
+          <wp:inline distT="0" distB="0" distL="0" distR="0" wp14:anchorId="6CF0111F" wp14:editId="184C936D">
+            <wp:extent cx="5956183" cy="2801620"/>
+            <wp:effectExtent l="0" t="0" r="6985" b="0"/>
+            <wp:docPr id="111206879" name="Picture 1"/>
+            <wp:cNvGraphicFramePr>
+              <a:graphicFrameLocks xmlns:a="http://schemas.openxmlformats.org/drawingml/2006/main" noChangeAspect="1"/>
+            </wp:cNvGraphicFramePr>
+            <a:graphic xmlns:a="http://schemas.openxmlformats.org/drawingml/2006/main">
+              <a:graphicData uri="http://schemas.openxmlformats.org/drawingml/2006/picture">
+                <pic:pic xmlns:pic="http://schemas.openxmlformats.org/drawingml/2006/picture">
+                  <pic:nvPicPr>
+                    <pic:cNvPr id="0" name="Picture 1"/>
+                    <pic:cNvPicPr>
+                      <a:picLocks noChangeAspect="1" noChangeArrowheads="1"/>
+                    </pic:cNvPicPr>
+                  </pic:nvPicPr>
+                  <pic:blipFill>
+                    <a:blip r:embed="rId10">
+                      <a:extLst>
+                        <a:ext uri="{28A0092B-C50C-407E-A947-70E740481C1C}">
+                          <a14:useLocalDpi xmlns:a14="http://schemas.microsoft.com/office/drawing/2010/main" val="0"/>
+                        </a:ext>
+                      </a:extLst>
+                    </a:blip>
+                    <a:srcRect/>
+                    <a:stretch>
+                      <a:fillRect/>
+                    </a:stretch>
+                  </pic:blipFill>
+                  <pic:spPr bwMode="auto">
+                    <a:xfrm>
+                      <a:off x="0" y="0"/>
+                      <a:ext cx="5987921" cy="2816549"/>
+                    </a:xfrm>
+                    <a:prstGeom prst="rect">
+                      <a:avLst/>
+                    </a:prstGeom>
+                    <a:noFill/>
+                    <a:ln>
+                      <a:noFill/>
+                    </a:ln>
+                  </pic:spPr>
+                </pic:pic>
+              </a:graphicData>
+            </a:graphic>
+          </wp:inline>
+        </w:drawing>
+      </w:r>
     </w:p>
     <w:p>
       <w:pPr>
@@ -10656,6 +11574,7 @@
           <w:sz w:val="24"/>
           <w:szCs w:val="24"/>
         </w:rPr>
+        <w:lastRenderedPageBreak/>
         <w:t>The first revision board for this project will be the testing board. We will create artificial flight data to be sent to the flight computer for it to process. We will use either the Senior Design lab or Electronics Design Club room for lab space.</w:t>
       </w:r>
       <w:r>
@@ -10803,7 +11722,6 @@
           <w:sz w:val="24"/>
           <w:szCs w:val="24"/>
         </w:rPr>
-        <w:lastRenderedPageBreak/>
         <w:t>First board Revision</w:t>
       </w:r>
     </w:p>
@@ -10922,7 +11840,27 @@
           <w:sz w:val="24"/>
           <w:szCs w:val="24"/>
         </w:rPr>
-        <w:t>Our group did end up placing an order during the first semester. Here is the break down of the actual costs for our test board.</w:t>
+        <w:t xml:space="preserve">Our group did end up placing an order during the first semester. Here is the </w:t>
+      </w:r>
+      <w:proofErr w:type="spellStart"/>
+      <w:proofErr w:type="gramStart"/>
+      <w:r>
+        <w:rPr>
+          <w:rFonts w:ascii="Cambria" w:hAnsi="Cambria" w:cs="Times New Roman"/>
+          <w:sz w:val="24"/>
+          <w:szCs w:val="24"/>
+        </w:rPr>
+        <w:t>break down</w:t>
+      </w:r>
+      <w:proofErr w:type="spellEnd"/>
+      <w:proofErr w:type="gramEnd"/>
+      <w:r>
+        <w:rPr>
+          <w:rFonts w:ascii="Cambria" w:hAnsi="Cambria" w:cs="Times New Roman"/>
+          <w:sz w:val="24"/>
+          <w:szCs w:val="24"/>
+        </w:rPr>
+        <w:t xml:space="preserve"> of the actual costs for our test board.</w:t>
       </w:r>
     </w:p>
     <w:p>
@@ -11111,6 +12049,7 @@
           <w:sz w:val="24"/>
           <w:szCs w:val="24"/>
         </w:rPr>
+        <w:lastRenderedPageBreak/>
         <w:t>2 USB-C Connectors</w:t>
       </w:r>
     </w:p>
@@ -11214,7 +12153,25 @@
           <w:sz w:val="24"/>
           <w:szCs w:val="24"/>
         </w:rPr>
-        <w:t>F042F6. However, this would mean we would not be able to utilize the ESP-DASH feature of the ESP32. So our Work Plan would have to change to either implement that in a different way, or not at all. Our Financial Plan would be less due to the STM32F042F6 being an overall less power hungry and smaller chip.</w:t>
+        <w:t xml:space="preserve">F042F6. However, this would mean we would not be able to utilize the ESP-DASH feature of the ESP32. </w:t>
+      </w:r>
+      <w:proofErr w:type="gramStart"/>
+      <w:r>
+        <w:rPr>
+          <w:rFonts w:ascii="Cambria" w:hAnsi="Cambria" w:cs="Times New Roman"/>
+          <w:sz w:val="24"/>
+          <w:szCs w:val="24"/>
+        </w:rPr>
+        <w:t>So</w:t>
+      </w:r>
+      <w:proofErr w:type="gramEnd"/>
+      <w:r>
+        <w:rPr>
+          <w:rFonts w:ascii="Cambria" w:hAnsi="Cambria" w:cs="Times New Roman"/>
+          <w:sz w:val="24"/>
+          <w:szCs w:val="24"/>
+        </w:rPr>
+        <w:t xml:space="preserve"> our Work Plan would have to change to either implement that in a different way, or not at all. Our Financial Plan would be less due to the STM32F042F6 being an overall less power hungry and smaller chip.</w:t>
       </w:r>
     </w:p>
     <w:p>
@@ -11387,7 +12344,52 @@
           <w:sz w:val="24"/>
           <w:szCs w:val="24"/>
         </w:rPr>
-        <w:t xml:space="preserve">Each member of the project brings in their own unique strengths that fit well into this board’s development. Gannon’s best strength is their experience in KiCad and PCB design through previous work/club projects. There are not many college students that have as much experience doing PCB design as Gannon. Ethan’s strength is his background in circuit analysis and design. Having someone who has excelled in circuits classes is useful to make sure all our design is doing what we intend it to. Nathan’s strength is coding experience. Nathan is also one of the brightest Computer Engineers and is always eager and able to work on code. Finally, Tannyr is serving as Wildcat Rocketry’s vice president. Tannyr has a good overall skillset from his background in work/clubs to help the entire team wherever the need arises. Overall, with a team with a vast amount of Electrical and Computer Engineering skills, we believe that our team has what it takes to be successful doing this project. </w:t>
+        <w:t xml:space="preserve">Each member of the project brings in their own unique strengths that fit well into this board’s development. Gannon’s best strength is their experience in </w:t>
+      </w:r>
+      <w:proofErr w:type="spellStart"/>
+      <w:r>
+        <w:rPr>
+          <w:rFonts w:ascii="Cambria" w:hAnsi="Cambria" w:cs="Times New Roman"/>
+          <w:sz w:val="24"/>
+          <w:szCs w:val="24"/>
+        </w:rPr>
+        <w:t>KiCad</w:t>
+      </w:r>
+      <w:proofErr w:type="spellEnd"/>
+      <w:r>
+        <w:rPr>
+          <w:rFonts w:ascii="Cambria" w:hAnsi="Cambria" w:cs="Times New Roman"/>
+          <w:sz w:val="24"/>
+          <w:szCs w:val="24"/>
+        </w:rPr>
+        <w:t xml:space="preserve"> and PCB design through previous work/club projects. There are not many college students that have as much experience doing PCB design as Gannon. Ethan’s strength is his background in circuit analysis and design. Having someone who has excelled in circuits classes is useful to make sure all our design is doing what we intend it to. Nathan’s strength is coding experience. </w:t>
+      </w:r>
+      <w:r>
+        <w:rPr>
+          <w:rFonts w:ascii="Cambria" w:hAnsi="Cambria" w:cs="Times New Roman"/>
+          <w:sz w:val="24"/>
+          <w:szCs w:val="24"/>
+        </w:rPr>
+        <w:lastRenderedPageBreak/>
+        <w:t xml:space="preserve">Nathan is also one of the brightest Computer Engineers and is always eager and able to work on code. Finally, Tannyr is serving as Wildcat Rocketry’s vice president. Tannyr has a good overall skillset from his background in work/clubs to help the entire team wherever the need arises. Overall, </w:t>
+      </w:r>
+      <w:proofErr w:type="gramStart"/>
+      <w:r>
+        <w:rPr>
+          <w:rFonts w:ascii="Cambria" w:hAnsi="Cambria" w:cs="Times New Roman"/>
+          <w:sz w:val="24"/>
+          <w:szCs w:val="24"/>
+        </w:rPr>
+        <w:t>with</w:t>
+      </w:r>
+      <w:proofErr w:type="gramEnd"/>
+      <w:r>
+        <w:rPr>
+          <w:rFonts w:ascii="Cambria" w:hAnsi="Cambria" w:cs="Times New Roman"/>
+          <w:sz w:val="24"/>
+          <w:szCs w:val="24"/>
+        </w:rPr>
+        <w:t xml:space="preserve"> a team with a vast amount of Electrical and Computer Engineering skills, we believe that our team has what it takes to be successful doing this project. </w:t>
       </w:r>
     </w:p>
     <w:p>
@@ -11432,7 +12434,43 @@
           <w:sz w:val="24"/>
           <w:szCs w:val="24"/>
         </w:rPr>
-        <w:t>No matter what project, there will always be some places for weakness. One example is communication within the team. Our team currently uses a test message group and Discord to communicate needs within the team. Another risk is there is only a limited number of launch dates to launch our board in a rocket. So we may have to aim for a sooner project completion date or have to travel which not all of our members may be able to do.</w:t>
+        <w:t xml:space="preserve">No matter what project, there will always be some places for weakness. One example is communication within the team. Our team currently uses a test message group and Discord to communicate needs within the team. Another risk is there is only a limited number of launch dates to launch our board in a rocket. </w:t>
+      </w:r>
+      <w:proofErr w:type="gramStart"/>
+      <w:r>
+        <w:rPr>
+          <w:rFonts w:ascii="Cambria" w:hAnsi="Cambria" w:cs="Times New Roman"/>
+          <w:sz w:val="24"/>
+          <w:szCs w:val="24"/>
+        </w:rPr>
+        <w:t>So</w:t>
+      </w:r>
+      <w:proofErr w:type="gramEnd"/>
+      <w:r>
+        <w:rPr>
+          <w:rFonts w:ascii="Cambria" w:hAnsi="Cambria" w:cs="Times New Roman"/>
+          <w:sz w:val="24"/>
+          <w:szCs w:val="24"/>
+        </w:rPr>
+        <w:t xml:space="preserve"> we may have to aim for a sooner project completion date or have to </w:t>
+      </w:r>
+      <w:proofErr w:type="gramStart"/>
+      <w:r>
+        <w:rPr>
+          <w:rFonts w:ascii="Cambria" w:hAnsi="Cambria" w:cs="Times New Roman"/>
+          <w:sz w:val="24"/>
+          <w:szCs w:val="24"/>
+        </w:rPr>
+        <w:t>travel</w:t>
+      </w:r>
+      <w:proofErr w:type="gramEnd"/>
+      <w:r>
+        <w:rPr>
+          <w:rFonts w:ascii="Cambria" w:hAnsi="Cambria" w:cs="Times New Roman"/>
+          <w:sz w:val="24"/>
+          <w:szCs w:val="24"/>
+        </w:rPr>
+        <w:t xml:space="preserve"> which not all of our members may be able to do.</w:t>
       </w:r>
     </w:p>
     <w:p>
@@ -11469,7 +12507,6 @@
           <w:sz w:val="28"/>
           <w:szCs w:val="28"/>
         </w:rPr>
-        <w:lastRenderedPageBreak/>
         <w:t>Lessons Learned</w:t>
       </w:r>
     </w:p>
@@ -11532,13 +12569,23 @@
         </w:rPr>
         <w:t xml:space="preserve">that we have had to </w:t>
       </w:r>
-      <w:r>
-        <w:rPr>
-          <w:rFonts w:ascii="Cambria" w:hAnsi="Cambria" w:cs="Times New Roman"/>
-          <w:sz w:val="24"/>
-          <w:szCs w:val="24"/>
-        </w:rPr>
-        <w:t>learned. However, one of them ha</w:t>
+      <w:proofErr w:type="gramStart"/>
+      <w:r>
+        <w:rPr>
+          <w:rFonts w:ascii="Cambria" w:hAnsi="Cambria" w:cs="Times New Roman"/>
+          <w:sz w:val="24"/>
+          <w:szCs w:val="24"/>
+        </w:rPr>
+        <w:t>learned</w:t>
+      </w:r>
+      <w:proofErr w:type="gramEnd"/>
+      <w:r>
+        <w:rPr>
+          <w:rFonts w:ascii="Cambria" w:hAnsi="Cambria" w:cs="Times New Roman"/>
+          <w:sz w:val="24"/>
+          <w:szCs w:val="24"/>
+        </w:rPr>
+        <w:t>. However, one of them ha</w:t>
       </w:r>
       <w:r>
         <w:rPr>
@@ -11685,29 +12732,155 @@
     </w:p>
     <w:p>
       <w:pPr>
-        <w:rPr>
-          <w:rFonts w:ascii="Cambria" w:hAnsi="Cambria" w:cs="Times New Roman"/>
-          <w:sz w:val="24"/>
-          <w:szCs w:val="24"/>
-        </w:rPr>
-      </w:pPr>
-      <w:r>
-        <w:rPr>
-          <w:rFonts w:ascii="Cambria" w:hAnsi="Cambria" w:cs="Times New Roman"/>
-          <w:sz w:val="24"/>
-          <w:szCs w:val="24"/>
-        </w:rPr>
-        <w:t>[1] Temp</w:t>
-      </w:r>
-    </w:p>
-    <w:p>
-      <w:pPr>
-        <w:rPr>
-          <w:rFonts w:ascii="Cambria" w:hAnsi="Cambria" w:cs="Times New Roman"/>
-          <w:sz w:val="24"/>
-          <w:szCs w:val="24"/>
-        </w:rPr>
-      </w:pPr>
+        <w:pStyle w:val="Bibliography"/>
+        <w:rPr>
+          <w:rFonts w:ascii="Cambria" w:hAnsi="Cambria"/>
+          <w:kern w:val="0"/>
+          <w:sz w:val="24"/>
+        </w:rPr>
+      </w:pPr>
+      <w:r>
+        <w:fldChar w:fldCharType="begin"/>
+      </w:r>
+      <w:r>
+        <w:instrText xml:space="preserve"> ADDIN ZOTERO_BIBL {"uncited":[],"omitted":[],"custom":[]} CSL_BIBLIOGRAPHY </w:instrText>
+      </w:r>
+      <w:r>
+        <w:fldChar w:fldCharType="separate"/>
+      </w:r>
+      <w:r>
+        <w:rPr>
+          <w:rFonts w:ascii="Cambria" w:hAnsi="Cambria"/>
+          <w:kern w:val="0"/>
+          <w:sz w:val="24"/>
+        </w:rPr>
+        <w:t>[1]</w:t>
+      </w:r>
+      <w:r>
+        <w:rPr>
+          <w:rFonts w:ascii="Cambria" w:hAnsi="Cambria"/>
+          <w:kern w:val="0"/>
+          <w:sz w:val="24"/>
+        </w:rPr>
+        <w:tab/>
+        <w:t>“I2C-bus specification and user manual,” vol. 2021, 2021.</w:t>
+      </w:r>
+    </w:p>
+    <w:p>
+      <w:pPr>
+        <w:pStyle w:val="Bibliography"/>
+        <w:rPr>
+          <w:rFonts w:ascii="Cambria" w:hAnsi="Cambria"/>
+          <w:kern w:val="0"/>
+          <w:sz w:val="24"/>
+        </w:rPr>
+      </w:pPr>
+      <w:r>
+        <w:rPr>
+          <w:rFonts w:ascii="Cambria" w:hAnsi="Cambria"/>
+          <w:kern w:val="0"/>
+          <w:sz w:val="24"/>
+        </w:rPr>
+        <w:t>[2]</w:t>
+      </w:r>
+      <w:r>
+        <w:rPr>
+          <w:rFonts w:ascii="Cambria" w:hAnsi="Cambria"/>
+          <w:kern w:val="0"/>
+          <w:sz w:val="24"/>
+        </w:rPr>
+        <w:tab/>
+        <w:t>“USB Type-C® Cable and Connector Specification | USB-IF.” Accessed: Dec. 05, 2024. [Online]. Available: https://www.usb.org/usb-type-cr-cable-and-connector-specification</w:t>
+      </w:r>
+    </w:p>
+    <w:p>
+      <w:pPr>
+        <w:pStyle w:val="Bibliography"/>
+        <w:rPr>
+          <w:rFonts w:ascii="Cambria" w:hAnsi="Cambria"/>
+          <w:kern w:val="0"/>
+          <w:sz w:val="24"/>
+        </w:rPr>
+      </w:pPr>
+      <w:r>
+        <w:rPr>
+          <w:rFonts w:ascii="Cambria" w:hAnsi="Cambria"/>
+          <w:kern w:val="0"/>
+          <w:sz w:val="24"/>
+        </w:rPr>
+        <w:t>[3]</w:t>
+      </w:r>
+      <w:r>
+        <w:rPr>
+          <w:rFonts w:ascii="Cambria" w:hAnsi="Cambria"/>
+          <w:kern w:val="0"/>
+          <w:sz w:val="24"/>
+        </w:rPr>
+        <w:tab/>
+        <w:t>“IEEE Standards Association,” IEEE Standards Association. Accessed: Dec. 03, 2024. [Online]. Available: https://standards.ieee.org/ieee/802.11n/3952/</w:t>
+      </w:r>
+    </w:p>
+    <w:p>
+      <w:pPr>
+        <w:pStyle w:val="Bibliography"/>
+        <w:rPr>
+          <w:rFonts w:ascii="Cambria" w:hAnsi="Cambria"/>
+          <w:kern w:val="0"/>
+          <w:sz w:val="24"/>
+        </w:rPr>
+      </w:pPr>
+      <w:r>
+        <w:rPr>
+          <w:rFonts w:ascii="Cambria" w:hAnsi="Cambria"/>
+          <w:kern w:val="0"/>
+          <w:sz w:val="24"/>
+        </w:rPr>
+        <w:t>[4]</w:t>
+      </w:r>
+      <w:r>
+        <w:rPr>
+          <w:rFonts w:ascii="Cambria" w:hAnsi="Cambria"/>
+          <w:kern w:val="0"/>
+          <w:sz w:val="24"/>
+        </w:rPr>
+        <w:tab/>
+        <w:t xml:space="preserve">“The </w:t>
+      </w:r>
+      <w:proofErr w:type="gramStart"/>
+      <w:r>
+        <w:rPr>
+          <w:rFonts w:ascii="Cambria" w:hAnsi="Cambria"/>
+          <w:kern w:val="0"/>
+          <w:sz w:val="24"/>
+        </w:rPr>
+        <w:t>Standard :</w:t>
+      </w:r>
+      <w:proofErr w:type="gramEnd"/>
+      <w:r>
+        <w:rPr>
+          <w:rFonts w:ascii="Cambria" w:hAnsi="Cambria"/>
+          <w:kern w:val="0"/>
+          <w:sz w:val="24"/>
+        </w:rPr>
+        <w:t xml:space="preserve"> Standard C++.” Accessed: Dec. 05, 2024. [Online]. Available: https://isocpp.org/std/the-standard</w:t>
+      </w:r>
+    </w:p>
+    <w:p>
+      <w:pPr>
+        <w:rPr>
+          <w:rFonts w:ascii="Cambria" w:hAnsi="Cambria" w:cs="Times New Roman"/>
+          <w:sz w:val="24"/>
+          <w:szCs w:val="24"/>
+        </w:rPr>
+      </w:pPr>
+      <w:r>
+        <w:rPr>
+          <w:rFonts w:ascii="Cambria" w:hAnsi="Cambria" w:cs="Times New Roman"/>
+          <w:sz w:val="24"/>
+          <w:szCs w:val="24"/>
+        </w:rPr>
+        <w:fldChar w:fldCharType="end"/>
+      </w:r>
       <w:r>
         <w:rPr>
           <w:rFonts w:ascii="Cambria" w:hAnsi="Cambria" w:cs="Times New Roman"/>
@@ -11756,11 +12929,20 @@
           <w:sz w:val="24"/>
           <w:szCs w:val="24"/>
         </w:rPr>
-        <w:t>Temp</w:t>
-      </w:r>
+        <w:t>Appendix A:</w:t>
+      </w:r>
+    </w:p>
+    <w:p>
+      <w:pPr>
+        <w:rPr>
+          <w:rFonts w:ascii="Cambria" w:hAnsi="Cambria" w:cs="Times New Roman"/>
+          <w:sz w:val="24"/>
+          <w:szCs w:val="24"/>
+        </w:rPr>
+      </w:pPr>
     </w:p>
     <w:sectPr>
-      <w:footerReference w:type="default" r:id="rId10"/>
+      <w:footerReference w:type="default" r:id="rId11"/>
       <w:pgSz w:w="12240" w:h="15840"/>
       <w:pgMar w:top="1440" w:right="1440" w:bottom="1440" w:left="1440" w:header="720" w:footer="720" w:gutter="0"/>
       <w:cols w:space="720"/>
@@ -12354,6 +13536,145 @@
     </w:lvl>
   </w:abstractNum>
   <w:abstractNum w:abstractNumId="4" w15:restartNumberingAfterBreak="0">
+    <w:nsid w:val="574D7837"/>
+    <w:multiLevelType w:val="hybridMultilevel"/>
+    <w:tmpl w:val="30D4A670"/>
+    <w:lvl w:ilvl="0" w:tplc="B00C3750">
+      <w:start w:val="1"/>
+      <w:numFmt w:val="bullet"/>
+      <w:lvlText w:val="•"/>
+      <w:lvlJc w:val="left"/>
+      <w:pPr>
+        <w:tabs>
+          <w:tab w:val="num" w:pos="720"/>
+        </w:tabs>
+        <w:ind w:left="720" w:hanging="360"/>
+      </w:pPr>
+      <w:rPr>
+        <w:rFonts w:ascii="Arial" w:hAnsi="Arial" w:hint="default"/>
+      </w:rPr>
+    </w:lvl>
+    <w:lvl w:ilvl="1" w:tplc="74A080CC">
+      <w:numFmt w:val="bullet"/>
+      <w:lvlText w:val="•"/>
+      <w:lvlJc w:val="left"/>
+      <w:pPr>
+        <w:tabs>
+          <w:tab w:val="num" w:pos="1440"/>
+        </w:tabs>
+        <w:ind w:left="1440" w:hanging="360"/>
+      </w:pPr>
+      <w:rPr>
+        <w:rFonts w:ascii="Arial" w:hAnsi="Arial" w:hint="default"/>
+      </w:rPr>
+    </w:lvl>
+    <w:lvl w:ilvl="2" w:tplc="A6D4A3B8" w:tentative="1">
+      <w:start w:val="1"/>
+      <w:numFmt w:val="bullet"/>
+      <w:lvlText w:val="•"/>
+      <w:lvlJc w:val="left"/>
+      <w:pPr>
+        <w:tabs>
+          <w:tab w:val="num" w:pos="2160"/>
+        </w:tabs>
+        <w:ind w:left="2160" w:hanging="360"/>
+      </w:pPr>
+      <w:rPr>
+        <w:rFonts w:ascii="Arial" w:hAnsi="Arial" w:hint="default"/>
+      </w:rPr>
+    </w:lvl>
+    <w:lvl w:ilvl="3" w:tplc="59BCDBDA" w:tentative="1">
+      <w:start w:val="1"/>
+      <w:numFmt w:val="bullet"/>
+      <w:lvlText w:val="•"/>
+      <w:lvlJc w:val="left"/>
+      <w:pPr>
+        <w:tabs>
+          <w:tab w:val="num" w:pos="2880"/>
+        </w:tabs>
+        <w:ind w:left="2880" w:hanging="360"/>
+      </w:pPr>
+      <w:rPr>
+        <w:rFonts w:ascii="Arial" w:hAnsi="Arial" w:hint="default"/>
+      </w:rPr>
+    </w:lvl>
+    <w:lvl w:ilvl="4" w:tplc="FAA88252" w:tentative="1">
+      <w:start w:val="1"/>
+      <w:numFmt w:val="bullet"/>
+      <w:lvlText w:val="•"/>
+      <w:lvlJc w:val="left"/>
+      <w:pPr>
+        <w:tabs>
+          <w:tab w:val="num" w:pos="3600"/>
+        </w:tabs>
+        <w:ind w:left="3600" w:hanging="360"/>
+      </w:pPr>
+      <w:rPr>
+        <w:rFonts w:ascii="Arial" w:hAnsi="Arial" w:hint="default"/>
+      </w:rPr>
+    </w:lvl>
+    <w:lvl w:ilvl="5" w:tplc="10329E30" w:tentative="1">
+      <w:start w:val="1"/>
+      <w:numFmt w:val="bullet"/>
+      <w:lvlText w:val="•"/>
+      <w:lvlJc w:val="left"/>
+      <w:pPr>
+        <w:tabs>
+          <w:tab w:val="num" w:pos="4320"/>
+        </w:tabs>
+        <w:ind w:left="4320" w:hanging="360"/>
+      </w:pPr>
+      <w:rPr>
+        <w:rFonts w:ascii="Arial" w:hAnsi="Arial" w:hint="default"/>
+      </w:rPr>
+    </w:lvl>
+    <w:lvl w:ilvl="6" w:tplc="17242E28" w:tentative="1">
+      <w:start w:val="1"/>
+      <w:numFmt w:val="bullet"/>
+      <w:lvlText w:val="•"/>
+      <w:lvlJc w:val="left"/>
+      <w:pPr>
+        <w:tabs>
+          <w:tab w:val="num" w:pos="5040"/>
+        </w:tabs>
+        <w:ind w:left="5040" w:hanging="360"/>
+      </w:pPr>
+      <w:rPr>
+        <w:rFonts w:ascii="Arial" w:hAnsi="Arial" w:hint="default"/>
+      </w:rPr>
+    </w:lvl>
+    <w:lvl w:ilvl="7" w:tplc="11204AC4" w:tentative="1">
+      <w:start w:val="1"/>
+      <w:numFmt w:val="bullet"/>
+      <w:lvlText w:val="•"/>
+      <w:lvlJc w:val="left"/>
+      <w:pPr>
+        <w:tabs>
+          <w:tab w:val="num" w:pos="5760"/>
+        </w:tabs>
+        <w:ind w:left="5760" w:hanging="360"/>
+      </w:pPr>
+      <w:rPr>
+        <w:rFonts w:ascii="Arial" w:hAnsi="Arial" w:hint="default"/>
+      </w:rPr>
+    </w:lvl>
+    <w:lvl w:ilvl="8" w:tplc="9DE61846" w:tentative="1">
+      <w:start w:val="1"/>
+      <w:numFmt w:val="bullet"/>
+      <w:lvlText w:val="•"/>
+      <w:lvlJc w:val="left"/>
+      <w:pPr>
+        <w:tabs>
+          <w:tab w:val="num" w:pos="6480"/>
+        </w:tabs>
+        <w:ind w:left="6480" w:hanging="360"/>
+      </w:pPr>
+      <w:rPr>
+        <w:rFonts w:ascii="Arial" w:hAnsi="Arial" w:hint="default"/>
+      </w:rPr>
+    </w:lvl>
+  </w:abstractNum>
+  <w:abstractNum w:abstractNumId="5" w15:restartNumberingAfterBreak="0">
     <w:nsid w:val="5A606080"/>
     <w:multiLevelType w:val="hybridMultilevel"/>
     <w:tmpl w:val="AE30EC50"/>
@@ -12492,7 +13813,7 @@
       </w:rPr>
     </w:lvl>
   </w:abstractNum>
-  <w:abstractNum w:abstractNumId="5" w15:restartNumberingAfterBreak="0">
+  <w:abstractNum w:abstractNumId="6" w15:restartNumberingAfterBreak="0">
     <w:nsid w:val="5B785786"/>
     <w:multiLevelType w:val="hybridMultilevel"/>
     <w:tmpl w:val="FBC8D6B8"/>
@@ -12605,7 +13926,7 @@
       </w:rPr>
     </w:lvl>
   </w:abstractNum>
-  <w:abstractNum w:abstractNumId="6" w15:restartNumberingAfterBreak="0">
+  <w:abstractNum w:abstractNumId="7" w15:restartNumberingAfterBreak="0">
     <w:nsid w:val="7EFE1CD3"/>
     <w:multiLevelType w:val="hybridMultilevel"/>
     <w:tmpl w:val="E744DC14"/>
@@ -12745,7 +14066,7 @@
     </w:lvl>
   </w:abstractNum>
   <w:num w:numId="1" w16cid:durableId="80490513">
-    <w:abstractNumId w:val="5"/>
+    <w:abstractNumId w:val="6"/>
   </w:num>
   <w:num w:numId="2" w16cid:durableId="2070031122">
     <w:abstractNumId w:val="2"/>
@@ -12760,9 +14081,12 @@
     <w:abstractNumId w:val="1"/>
   </w:num>
   <w:num w:numId="6" w16cid:durableId="702248564">
-    <w:abstractNumId w:val="6"/>
+    <w:abstractNumId w:val="7"/>
   </w:num>
   <w:num w:numId="7" w16cid:durableId="618148281">
+    <w:abstractNumId w:val="5"/>
+  </w:num>
+  <w:num w:numId="8" w16cid:durableId="1062944174">
     <w:abstractNumId w:val="4"/>
   </w:num>
 </w:numbering>
@@ -13371,7 +14695,6 @@
   <w:style w:type="character" w:default="1" w:styleId="DefaultParagraphFont">
     <w:name w:val="Default Paragraph Font"/>
     <w:uiPriority w:val="1"/>
-    <w:semiHidden/>
     <w:unhideWhenUsed/>
   </w:style>
   <w:style w:type="table" w:default="1" w:styleId="TableNormal">
@@ -13748,6 +15071,21 @@
       </w:tblBorders>
     </w:tblPr>
   </w:style>
+  <w:style w:type="paragraph" w:styleId="Bibliography">
+    <w:name w:val="Bibliography"/>
+    <w:basedOn w:val="Normal"/>
+    <w:next w:val="Normal"/>
+    <w:uiPriority w:val="37"/>
+    <w:unhideWhenUsed/>
+    <w:rsid w:val="000316A1"/>
+    <w:pPr>
+      <w:tabs>
+        <w:tab w:val="left" w:pos="384"/>
+      </w:tabs>
+      <w:spacing w:after="0" w:line="240" w:lineRule="auto"/>
+      <w:ind w:left="384" w:hanging="384"/>
+    </w:pPr>
+  </w:style>
 </w:styles>
 </file>
 

</xml_diff>

<commit_message>
edited first few sections
</commit_message>
<xml_diff>
--- a/Documents/FInal Presentation/ECE590_Final_DesignSolution_Report.docx
+++ b/Documents/FInal Presentation/ECE590_Final_DesignSolution_Report.docx
@@ -1711,7 +1711,23 @@
           <w:sz w:val="24"/>
           <w:szCs w:val="24"/>
         </w:rPr>
-        <w:t>This project is a Wildcat Rocketry flight computer. The goal of this project is to design and make a flight computer that will take in data from multiple sensors and produce accurate, reliable, and readable flight data.</w:t>
+        <w:t xml:space="preserve">This project is </w:t>
+      </w:r>
+      <w:r>
+        <w:rPr>
+          <w:rFonts w:ascii="Cambria" w:hAnsi="Cambria" w:cs="Times New Roman"/>
+          <w:sz w:val="24"/>
+          <w:szCs w:val="24"/>
+        </w:rPr>
+        <w:t>a flight computer for Wildcat Rocketry</w:t>
+      </w:r>
+      <w:r>
+        <w:rPr>
+          <w:rFonts w:ascii="Cambria" w:hAnsi="Cambria" w:cs="Times New Roman"/>
+          <w:sz w:val="24"/>
+          <w:szCs w:val="24"/>
+        </w:rPr>
+        <w:t>. The goal of this project is to design and make a flight computer that will take in data from multiple sensors and produce accurate, reliable, and readable flight data.</w:t>
       </w:r>
     </w:p>
     <w:p>
@@ -1758,7 +1774,223 @@
           <w:sz w:val="24"/>
           <w:szCs w:val="24"/>
         </w:rPr>
-        <w:t>Wildcat rocketry in the past has tried doing a various number of electronics projects. Some of these projects being a flight computer. However, most of these flight computers never got past the designing phase. If they did get past the design phase, they never got more than one board revision. This year Wildcat Rocketry is moving away from trying to design a flight computer and going towards Long Range tracking problem solving. The motivation for this senior design project is to design and construct a flight computer Wildcat Rocketry can be used as another way to get accurate flight data. As well Wildcat Rocketry can have a flight computer that they can build upon later for various other needs.</w:t>
+        <w:t xml:space="preserve">Wildcat </w:t>
+      </w:r>
+      <w:r>
+        <w:rPr>
+          <w:rFonts w:ascii="Cambria" w:hAnsi="Cambria" w:cs="Times New Roman"/>
+          <w:sz w:val="24"/>
+          <w:szCs w:val="24"/>
+        </w:rPr>
+        <w:t>R</w:t>
+      </w:r>
+      <w:r>
+        <w:rPr>
+          <w:rFonts w:ascii="Cambria" w:hAnsi="Cambria" w:cs="Times New Roman"/>
+          <w:sz w:val="24"/>
+          <w:szCs w:val="24"/>
+        </w:rPr>
+        <w:t>ocketry in the past has tried doing a various number of electronics projects</w:t>
+      </w:r>
+      <w:r>
+        <w:rPr>
+          <w:rFonts w:ascii="Cambria" w:hAnsi="Cambria" w:cs="Times New Roman"/>
+          <w:sz w:val="24"/>
+          <w:szCs w:val="24"/>
+        </w:rPr>
+        <w:t xml:space="preserve"> with s</w:t>
+      </w:r>
+      <w:r>
+        <w:rPr>
+          <w:rFonts w:ascii="Cambria" w:hAnsi="Cambria" w:cs="Times New Roman"/>
+          <w:sz w:val="24"/>
+          <w:szCs w:val="24"/>
+        </w:rPr>
+        <w:t>ome of these projects being flight computer</w:t>
+      </w:r>
+      <w:r>
+        <w:rPr>
+          <w:rFonts w:ascii="Cambria" w:hAnsi="Cambria" w:cs="Times New Roman"/>
+          <w:sz w:val="24"/>
+          <w:szCs w:val="24"/>
+        </w:rPr>
+        <w:t>s</w:t>
+      </w:r>
+      <w:r>
+        <w:rPr>
+          <w:rFonts w:ascii="Cambria" w:hAnsi="Cambria" w:cs="Times New Roman"/>
+          <w:sz w:val="24"/>
+          <w:szCs w:val="24"/>
+        </w:rPr>
+        <w:t>. However, most of these flight computers never g</w:t>
+      </w:r>
+      <w:r>
+        <w:rPr>
+          <w:rFonts w:ascii="Cambria" w:hAnsi="Cambria" w:cs="Times New Roman"/>
+          <w:sz w:val="24"/>
+          <w:szCs w:val="24"/>
+        </w:rPr>
+        <w:t>e</w:t>
+      </w:r>
+      <w:r>
+        <w:rPr>
+          <w:rFonts w:ascii="Cambria" w:hAnsi="Cambria" w:cs="Times New Roman"/>
+          <w:sz w:val="24"/>
+          <w:szCs w:val="24"/>
+        </w:rPr>
+        <w:t>t past the designing phase. If they did get past the design phase, they never got more than one board revision. This year</w:t>
+      </w:r>
+      <w:r>
+        <w:rPr>
+          <w:rFonts w:ascii="Cambria" w:hAnsi="Cambria" w:cs="Times New Roman"/>
+          <w:sz w:val="24"/>
+          <w:szCs w:val="24"/>
+        </w:rPr>
+        <w:t>,</w:t>
+      </w:r>
+      <w:r>
+        <w:rPr>
+          <w:rFonts w:ascii="Cambria" w:hAnsi="Cambria" w:cs="Times New Roman"/>
+          <w:sz w:val="24"/>
+          <w:szCs w:val="24"/>
+        </w:rPr>
+        <w:t xml:space="preserve"> Wildcat Rocketry is </w:t>
+      </w:r>
+      <w:r>
+        <w:rPr>
+          <w:rFonts w:ascii="Cambria" w:hAnsi="Cambria" w:cs="Times New Roman"/>
+          <w:sz w:val="24"/>
+          <w:szCs w:val="24"/>
+        </w:rPr>
+        <w:t>not attempting</w:t>
+      </w:r>
+      <w:r>
+        <w:rPr>
+          <w:rFonts w:ascii="Cambria" w:hAnsi="Cambria" w:cs="Times New Roman"/>
+          <w:sz w:val="24"/>
+          <w:szCs w:val="24"/>
+        </w:rPr>
+        <w:t xml:space="preserve"> to design a flight </w:t>
+      </w:r>
+      <w:r>
+        <w:rPr>
+          <w:rFonts w:ascii="Cambria" w:hAnsi="Cambria" w:cs="Times New Roman"/>
+          <w:sz w:val="24"/>
+          <w:szCs w:val="24"/>
+        </w:rPr>
+        <w:t>computer but</w:t>
+      </w:r>
+      <w:r>
+        <w:rPr>
+          <w:rFonts w:ascii="Cambria" w:hAnsi="Cambria" w:cs="Times New Roman"/>
+          <w:sz w:val="24"/>
+          <w:szCs w:val="24"/>
+        </w:rPr>
+        <w:t xml:space="preserve"> </w:t>
+      </w:r>
+      <w:r>
+        <w:rPr>
+          <w:rFonts w:ascii="Cambria" w:hAnsi="Cambria" w:cs="Times New Roman"/>
+          <w:sz w:val="24"/>
+          <w:szCs w:val="24"/>
+        </w:rPr>
+        <w:t>instead is working on a</w:t>
+      </w:r>
+      <w:r>
+        <w:rPr>
+          <w:rFonts w:ascii="Cambria" w:hAnsi="Cambria" w:cs="Times New Roman"/>
+          <w:sz w:val="24"/>
+          <w:szCs w:val="24"/>
+        </w:rPr>
+        <w:t xml:space="preserve"> </w:t>
+      </w:r>
+      <w:r>
+        <w:rPr>
+          <w:rFonts w:ascii="Cambria" w:hAnsi="Cambria" w:cs="Times New Roman"/>
+          <w:sz w:val="24"/>
+          <w:szCs w:val="24"/>
+        </w:rPr>
+        <w:t>Long-Range</w:t>
+      </w:r>
+      <w:r>
+        <w:rPr>
+          <w:rFonts w:ascii="Cambria" w:hAnsi="Cambria" w:cs="Times New Roman"/>
+          <w:sz w:val="24"/>
+          <w:szCs w:val="24"/>
+        </w:rPr>
+        <w:t xml:space="preserve"> tracking </w:t>
+      </w:r>
+      <w:r>
+        <w:rPr>
+          <w:rFonts w:ascii="Cambria" w:hAnsi="Cambria" w:cs="Times New Roman"/>
+          <w:sz w:val="24"/>
+          <w:szCs w:val="24"/>
+        </w:rPr>
+        <w:t>solution</w:t>
+      </w:r>
+      <w:r>
+        <w:rPr>
+          <w:rFonts w:ascii="Cambria" w:hAnsi="Cambria" w:cs="Times New Roman"/>
+          <w:sz w:val="24"/>
+          <w:szCs w:val="24"/>
+        </w:rPr>
+        <w:t xml:space="preserve">. The motivation for this senior design project is to design and construct a flight computer </w:t>
+      </w:r>
+      <w:r>
+        <w:rPr>
+          <w:rFonts w:ascii="Cambria" w:hAnsi="Cambria" w:cs="Times New Roman"/>
+          <w:sz w:val="24"/>
+          <w:szCs w:val="24"/>
+        </w:rPr>
+        <w:t xml:space="preserve">that </w:t>
+      </w:r>
+      <w:r>
+        <w:rPr>
+          <w:rFonts w:ascii="Cambria" w:hAnsi="Cambria" w:cs="Times New Roman"/>
+          <w:sz w:val="24"/>
+          <w:szCs w:val="24"/>
+        </w:rPr>
+        <w:t xml:space="preserve">Wildcat Rocketry can </w:t>
+      </w:r>
+      <w:r>
+        <w:rPr>
+          <w:rFonts w:ascii="Cambria" w:hAnsi="Cambria" w:cs="Times New Roman"/>
+          <w:sz w:val="24"/>
+          <w:szCs w:val="24"/>
+        </w:rPr>
+        <w:t>use</w:t>
+      </w:r>
+      <w:r>
+        <w:rPr>
+          <w:rFonts w:ascii="Cambria" w:hAnsi="Cambria" w:cs="Times New Roman"/>
+          <w:sz w:val="24"/>
+          <w:szCs w:val="24"/>
+        </w:rPr>
+        <w:t xml:space="preserve"> as another way to get accurate flight data</w:t>
+      </w:r>
+      <w:r>
+        <w:rPr>
+          <w:rFonts w:ascii="Cambria" w:hAnsi="Cambria" w:cs="Times New Roman"/>
+          <w:sz w:val="24"/>
+          <w:szCs w:val="24"/>
+        </w:rPr>
+        <w:t xml:space="preserve"> a</w:t>
+      </w:r>
+      <w:r>
+        <w:rPr>
+          <w:rFonts w:ascii="Cambria" w:hAnsi="Cambria" w:cs="Times New Roman"/>
+          <w:sz w:val="24"/>
+          <w:szCs w:val="24"/>
+        </w:rPr>
+        <w:t xml:space="preserve">s well </w:t>
+      </w:r>
+      <w:r>
+        <w:rPr>
+          <w:rFonts w:ascii="Cambria" w:hAnsi="Cambria" w:cs="Times New Roman"/>
+          <w:sz w:val="24"/>
+          <w:szCs w:val="24"/>
+        </w:rPr>
+        <w:t>as expand upon later.</w:t>
       </w:r>
     </w:p>
     <w:p>
@@ -1803,61 +2035,79 @@
           <w:sz w:val="24"/>
           <w:szCs w:val="24"/>
         </w:rPr>
-        <w:t xml:space="preserve">Wildcat rocketry would like a traditional flight computer that can </w:t>
-      </w:r>
-      <w:proofErr w:type="gramStart"/>
-      <w:r>
-        <w:rPr>
-          <w:rFonts w:ascii="Cambria" w:hAnsi="Cambria" w:cs="Times New Roman"/>
-          <w:sz w:val="24"/>
-          <w:szCs w:val="24"/>
-        </w:rPr>
-        <w:t>read in</w:t>
-      </w:r>
-      <w:proofErr w:type="gramEnd"/>
-      <w:r>
-        <w:rPr>
-          <w:rFonts w:ascii="Cambria" w:hAnsi="Cambria" w:cs="Times New Roman"/>
-          <w:sz w:val="24"/>
-          <w:szCs w:val="24"/>
-        </w:rPr>
-        <w:t xml:space="preserve"> data and transmit data in real time as well as be exported vis USB-C. As well as </w:t>
-      </w:r>
-      <w:proofErr w:type="gramStart"/>
-      <w:r>
-        <w:rPr>
-          <w:rFonts w:ascii="Cambria" w:hAnsi="Cambria" w:cs="Times New Roman"/>
-          <w:sz w:val="24"/>
-          <w:szCs w:val="24"/>
-        </w:rPr>
-        <w:t>be</w:t>
-      </w:r>
-      <w:proofErr w:type="gramEnd"/>
-      <w:r>
-        <w:rPr>
-          <w:rFonts w:ascii="Cambria" w:hAnsi="Cambria" w:cs="Times New Roman"/>
-          <w:sz w:val="24"/>
-          <w:szCs w:val="24"/>
-        </w:rPr>
-        <w:t xml:space="preserve"> able to </w:t>
-      </w:r>
-      <w:proofErr w:type="gramStart"/>
-      <w:r>
-        <w:rPr>
-          <w:rFonts w:ascii="Cambria" w:hAnsi="Cambria" w:cs="Times New Roman"/>
-          <w:sz w:val="24"/>
-          <w:szCs w:val="24"/>
-        </w:rPr>
-        <w:t>expanded</w:t>
-      </w:r>
-      <w:proofErr w:type="gramEnd"/>
-      <w:r>
-        <w:rPr>
-          <w:rFonts w:ascii="Cambria" w:hAnsi="Cambria" w:cs="Times New Roman"/>
-          <w:sz w:val="24"/>
-          <w:szCs w:val="24"/>
-        </w:rPr>
-        <w:t xml:space="preserve"> upon later for other needs.</w:t>
+        <w:t xml:space="preserve">Wildcat </w:t>
+      </w:r>
+      <w:r>
+        <w:rPr>
+          <w:rFonts w:ascii="Cambria" w:hAnsi="Cambria" w:cs="Times New Roman"/>
+          <w:sz w:val="24"/>
+          <w:szCs w:val="24"/>
+        </w:rPr>
+        <w:t>R</w:t>
+      </w:r>
+      <w:r>
+        <w:rPr>
+          <w:rFonts w:ascii="Cambria" w:hAnsi="Cambria" w:cs="Times New Roman"/>
+          <w:sz w:val="24"/>
+          <w:szCs w:val="24"/>
+        </w:rPr>
+        <w:t xml:space="preserve">ocketry </w:t>
+      </w:r>
+      <w:r>
+        <w:rPr>
+          <w:rFonts w:ascii="Cambria" w:hAnsi="Cambria" w:cs="Times New Roman"/>
+          <w:sz w:val="24"/>
+          <w:szCs w:val="24"/>
+        </w:rPr>
+        <w:t>desires</w:t>
+      </w:r>
+      <w:r>
+        <w:rPr>
+          <w:rFonts w:ascii="Cambria" w:hAnsi="Cambria" w:cs="Times New Roman"/>
+          <w:sz w:val="24"/>
+          <w:szCs w:val="24"/>
+        </w:rPr>
+        <w:t xml:space="preserve"> a traditional flight computer that can </w:t>
+      </w:r>
+      <w:r>
+        <w:rPr>
+          <w:rFonts w:ascii="Cambria" w:hAnsi="Cambria" w:cs="Times New Roman"/>
+          <w:sz w:val="24"/>
+          <w:szCs w:val="24"/>
+        </w:rPr>
+        <w:t>gather</w:t>
+      </w:r>
+      <w:r>
+        <w:rPr>
+          <w:rFonts w:ascii="Cambria" w:hAnsi="Cambria" w:cs="Times New Roman"/>
+          <w:sz w:val="24"/>
+          <w:szCs w:val="24"/>
+        </w:rPr>
+        <w:t xml:space="preserve"> data and transmit data in real time as well as</w:t>
+      </w:r>
+      <w:r>
+        <w:rPr>
+          <w:rFonts w:ascii="Cambria" w:hAnsi="Cambria" w:cs="Times New Roman"/>
+          <w:sz w:val="24"/>
+          <w:szCs w:val="24"/>
+        </w:rPr>
+        <w:t xml:space="preserve"> export that data via</w:t>
+      </w:r>
+      <w:r>
+        <w:rPr>
+          <w:rFonts w:ascii="Cambria" w:hAnsi="Cambria" w:cs="Times New Roman"/>
+          <w:sz w:val="24"/>
+          <w:szCs w:val="24"/>
+        </w:rPr>
+        <w:t xml:space="preserve"> USB-C. </w:t>
+      </w:r>
+      <w:r>
+        <w:rPr>
+          <w:rFonts w:ascii="Cambria" w:hAnsi="Cambria" w:cs="Times New Roman"/>
+          <w:sz w:val="24"/>
+          <w:szCs w:val="24"/>
+        </w:rPr>
+        <w:t>Also, that flight computer must be able to be expanded upon later for evolving needs.</w:t>
       </w:r>
     </w:p>
     <w:p>
@@ -1904,7 +2154,295 @@
           <w:sz w:val="24"/>
           <w:szCs w:val="24"/>
         </w:rPr>
-        <w:t xml:space="preserve">Below is a table listing out different requirements for this project. The first ID dealing with power. ID 1.0 talking about the requirement that the flight computer needs to be powered from a 2S LiPo battery. The reason for this is because that is the all the commercial flight computers that Rocketry already uses are powered from these batteries. ID 1.a deals with the fact that Wildcat Rocketry would like the minimum battery life to be 2 hours. With the ideal battery life being 3-4 hours. </w:t>
+        <w:t xml:space="preserve">Below is a table </w:t>
+      </w:r>
+      <w:r>
+        <w:rPr>
+          <w:rFonts w:ascii="Cambria" w:hAnsi="Cambria" w:cs="Times New Roman"/>
+          <w:sz w:val="24"/>
+          <w:szCs w:val="24"/>
+        </w:rPr>
+        <w:t>that lists</w:t>
+      </w:r>
+      <w:r>
+        <w:rPr>
+          <w:rFonts w:ascii="Cambria" w:hAnsi="Cambria" w:cs="Times New Roman"/>
+          <w:sz w:val="24"/>
+          <w:szCs w:val="24"/>
+        </w:rPr>
+        <w:t xml:space="preserve"> ou</w:t>
+      </w:r>
+      <w:r>
+        <w:rPr>
+          <w:rFonts w:ascii="Cambria" w:hAnsi="Cambria" w:cs="Times New Roman"/>
+          <w:sz w:val="24"/>
+          <w:szCs w:val="24"/>
+        </w:rPr>
+        <w:t xml:space="preserve">r </w:t>
+      </w:r>
+      <w:r>
+        <w:rPr>
+          <w:rFonts w:ascii="Cambria" w:hAnsi="Cambria" w:cs="Times New Roman"/>
+          <w:sz w:val="24"/>
+          <w:szCs w:val="24"/>
+        </w:rPr>
+        <w:t>requirements for this project.</w:t>
+      </w:r>
+      <w:r>
+        <w:rPr>
+          <w:rFonts w:ascii="Cambria" w:hAnsi="Cambria" w:cs="Times New Roman"/>
+          <w:sz w:val="24"/>
+          <w:szCs w:val="24"/>
+        </w:rPr>
+        <w:t xml:space="preserve"> Each requirement is identified by an Identification Number (ID)</w:t>
+      </w:r>
+      <w:r>
+        <w:rPr>
+          <w:rFonts w:ascii="Cambria" w:hAnsi="Cambria" w:cs="Times New Roman"/>
+          <w:sz w:val="24"/>
+          <w:szCs w:val="24"/>
+        </w:rPr>
+        <w:t xml:space="preserve"> with larger sections being broken into subsections</w:t>
+      </w:r>
+      <w:r>
+        <w:rPr>
+          <w:rFonts w:ascii="Cambria" w:hAnsi="Cambria" w:cs="Times New Roman"/>
+          <w:sz w:val="24"/>
+          <w:szCs w:val="24"/>
+        </w:rPr>
+        <w:t>.</w:t>
+      </w:r>
+      <w:r>
+        <w:rPr>
+          <w:rFonts w:ascii="Cambria" w:hAnsi="Cambria" w:cs="Times New Roman"/>
+          <w:sz w:val="24"/>
+          <w:szCs w:val="24"/>
+        </w:rPr>
+        <w:t xml:space="preserve"> The first ID</w:t>
+      </w:r>
+      <w:r>
+        <w:rPr>
+          <w:rFonts w:ascii="Cambria" w:hAnsi="Cambria" w:cs="Times New Roman"/>
+          <w:sz w:val="24"/>
+          <w:szCs w:val="24"/>
+        </w:rPr>
+        <w:t xml:space="preserve"> section</w:t>
+      </w:r>
+      <w:r>
+        <w:rPr>
+          <w:rFonts w:ascii="Cambria" w:hAnsi="Cambria" w:cs="Times New Roman"/>
+          <w:sz w:val="24"/>
+          <w:szCs w:val="24"/>
+        </w:rPr>
+        <w:t xml:space="preserve"> </w:t>
+      </w:r>
+      <w:r>
+        <w:rPr>
+          <w:rFonts w:ascii="Cambria" w:hAnsi="Cambria" w:cs="Times New Roman"/>
+          <w:sz w:val="24"/>
+          <w:szCs w:val="24"/>
+        </w:rPr>
+        <w:t>details our power goals</w:t>
+      </w:r>
+      <w:r>
+        <w:rPr>
+          <w:rFonts w:ascii="Cambria" w:hAnsi="Cambria" w:cs="Times New Roman"/>
+          <w:sz w:val="24"/>
+          <w:szCs w:val="24"/>
+        </w:rPr>
+        <w:t>.</w:t>
+      </w:r>
+      <w:r>
+        <w:rPr>
+          <w:rFonts w:ascii="Cambria" w:hAnsi="Cambria" w:cs="Times New Roman"/>
+          <w:sz w:val="24"/>
+          <w:szCs w:val="24"/>
+        </w:rPr>
+        <w:t xml:space="preserve"> ID 1.0 </w:t>
+      </w:r>
+      <w:r>
+        <w:rPr>
+          <w:rFonts w:ascii="Cambria" w:hAnsi="Cambria" w:cs="Times New Roman"/>
+          <w:sz w:val="24"/>
+          <w:szCs w:val="24"/>
+        </w:rPr>
+        <w:t>states</w:t>
+      </w:r>
+      <w:r>
+        <w:rPr>
+          <w:rFonts w:ascii="Cambria" w:hAnsi="Cambria" w:cs="Times New Roman"/>
+          <w:sz w:val="24"/>
+          <w:szCs w:val="24"/>
+        </w:rPr>
+        <w:t xml:space="preserve"> the requirement that the flight computer needs to be powered </w:t>
+      </w:r>
+      <w:r>
+        <w:rPr>
+          <w:rFonts w:ascii="Cambria" w:hAnsi="Cambria" w:cs="Times New Roman"/>
+          <w:sz w:val="24"/>
+          <w:szCs w:val="24"/>
+        </w:rPr>
+        <w:t>by</w:t>
+      </w:r>
+      <w:r>
+        <w:rPr>
+          <w:rFonts w:ascii="Cambria" w:hAnsi="Cambria" w:cs="Times New Roman"/>
+          <w:sz w:val="24"/>
+          <w:szCs w:val="24"/>
+        </w:rPr>
+        <w:t xml:space="preserve"> a </w:t>
+      </w:r>
+      <w:r>
+        <w:rPr>
+          <w:rFonts w:ascii="Cambria" w:hAnsi="Cambria" w:cs="Times New Roman"/>
+          <w:sz w:val="24"/>
+          <w:szCs w:val="24"/>
+        </w:rPr>
+        <w:t>1</w:t>
+      </w:r>
+      <w:r>
+        <w:rPr>
+          <w:rFonts w:ascii="Cambria" w:hAnsi="Cambria" w:cs="Times New Roman"/>
+          <w:sz w:val="24"/>
+          <w:szCs w:val="24"/>
+        </w:rPr>
+        <w:t xml:space="preserve">S LiPo battery. The </w:t>
+      </w:r>
+      <w:r>
+        <w:rPr>
+          <w:rFonts w:ascii="Cambria" w:hAnsi="Cambria" w:cs="Times New Roman"/>
+          <w:sz w:val="24"/>
+          <w:szCs w:val="24"/>
+        </w:rPr>
+        <w:t>reason for this decision was that</w:t>
+      </w:r>
+      <w:r>
+        <w:rPr>
+          <w:rFonts w:ascii="Cambria" w:hAnsi="Cambria" w:cs="Times New Roman"/>
+          <w:sz w:val="24"/>
+          <w:szCs w:val="24"/>
+        </w:rPr>
+        <w:t xml:space="preserve"> all the commercial flight computers </w:t>
+      </w:r>
+      <w:r>
+        <w:rPr>
+          <w:rFonts w:ascii="Cambria" w:hAnsi="Cambria" w:cs="Times New Roman"/>
+          <w:sz w:val="24"/>
+          <w:szCs w:val="24"/>
+        </w:rPr>
+        <w:t>currently used by Wildcat</w:t>
+      </w:r>
+      <w:r>
+        <w:rPr>
+          <w:rFonts w:ascii="Cambria" w:hAnsi="Cambria" w:cs="Times New Roman"/>
+          <w:sz w:val="24"/>
+          <w:szCs w:val="24"/>
+        </w:rPr>
+        <w:t xml:space="preserve"> Rocketry </w:t>
+      </w:r>
+      <w:r>
+        <w:rPr>
+          <w:rFonts w:ascii="Cambria" w:hAnsi="Cambria" w:cs="Times New Roman"/>
+          <w:sz w:val="24"/>
+          <w:szCs w:val="24"/>
+        </w:rPr>
+        <w:t>implement</w:t>
+      </w:r>
+      <w:r>
+        <w:rPr>
+          <w:rFonts w:ascii="Cambria" w:hAnsi="Cambria" w:cs="Times New Roman"/>
+          <w:sz w:val="24"/>
+          <w:szCs w:val="24"/>
+        </w:rPr>
+        <w:t xml:space="preserve"> this battery type.</w:t>
+      </w:r>
+      <w:r>
+        <w:rPr>
+          <w:rFonts w:ascii="Cambria" w:hAnsi="Cambria" w:cs="Times New Roman"/>
+          <w:sz w:val="24"/>
+          <w:szCs w:val="24"/>
+        </w:rPr>
+        <w:t xml:space="preserve"> </w:t>
+      </w:r>
+      <w:r>
+        <w:rPr>
+          <w:rFonts w:ascii="Cambria" w:hAnsi="Cambria" w:cs="Times New Roman"/>
+          <w:sz w:val="24"/>
+          <w:szCs w:val="24"/>
+        </w:rPr>
+        <w:t xml:space="preserve">Subsection </w:t>
+      </w:r>
+      <w:r>
+        <w:rPr>
+          <w:rFonts w:ascii="Cambria" w:hAnsi="Cambria" w:cs="Times New Roman"/>
+          <w:sz w:val="24"/>
+          <w:szCs w:val="24"/>
+        </w:rPr>
+        <w:t>ID 1.a</w:t>
+      </w:r>
+      <w:r>
+        <w:rPr>
+          <w:rFonts w:ascii="Cambria" w:hAnsi="Cambria" w:cs="Times New Roman"/>
+          <w:sz w:val="24"/>
+          <w:szCs w:val="24"/>
+        </w:rPr>
+        <w:t xml:space="preserve"> was made with regards to battery life</w:t>
+      </w:r>
+      <w:r>
+        <w:rPr>
+          <w:rFonts w:ascii="Cambria" w:hAnsi="Cambria" w:cs="Times New Roman"/>
+          <w:sz w:val="24"/>
+          <w:szCs w:val="24"/>
+        </w:rPr>
+        <w:t xml:space="preserve"> </w:t>
+      </w:r>
+      <w:r>
+        <w:rPr>
+          <w:rFonts w:ascii="Cambria" w:hAnsi="Cambria" w:cs="Times New Roman"/>
+          <w:sz w:val="24"/>
+          <w:szCs w:val="24"/>
+        </w:rPr>
+        <w:t>driven by</w:t>
+      </w:r>
+      <w:r>
+        <w:rPr>
+          <w:rFonts w:ascii="Cambria" w:hAnsi="Cambria" w:cs="Times New Roman"/>
+          <w:sz w:val="24"/>
+          <w:szCs w:val="24"/>
+        </w:rPr>
+        <w:t xml:space="preserve"> the fact that Wildcat Rocketry would like the minimum battery life to be 2 hours</w:t>
+      </w:r>
+      <w:r>
+        <w:rPr>
+          <w:rFonts w:ascii="Cambria" w:hAnsi="Cambria" w:cs="Times New Roman"/>
+          <w:sz w:val="24"/>
+          <w:szCs w:val="24"/>
+        </w:rPr>
+        <w:t>, while</w:t>
+      </w:r>
+      <w:r>
+        <w:rPr>
+          <w:rFonts w:ascii="Cambria" w:hAnsi="Cambria" w:cs="Times New Roman"/>
+          <w:sz w:val="24"/>
+          <w:szCs w:val="24"/>
+        </w:rPr>
+        <w:t xml:space="preserve"> the ideal battery life </w:t>
+      </w:r>
+      <w:r>
+        <w:rPr>
+          <w:rFonts w:ascii="Cambria" w:hAnsi="Cambria" w:cs="Times New Roman"/>
+          <w:sz w:val="24"/>
+          <w:szCs w:val="24"/>
+        </w:rPr>
+        <w:t>would be</w:t>
+      </w:r>
+      <w:r>
+        <w:rPr>
+          <w:rFonts w:ascii="Cambria" w:hAnsi="Cambria" w:cs="Times New Roman"/>
+          <w:sz w:val="24"/>
+          <w:szCs w:val="24"/>
+        </w:rPr>
+        <w:t xml:space="preserve"> 3-4 hours. </w:t>
       </w:r>
       <w:r>
         <w:rPr>
@@ -1914,31 +2452,197 @@
         </w:rPr>
         <w:t xml:space="preserve">ID 2 </w:t>
       </w:r>
-      <w:proofErr w:type="gramStart"/>
-      <w:r>
-        <w:rPr>
-          <w:rFonts w:ascii="Cambria" w:hAnsi="Cambria" w:cs="Times New Roman"/>
-          <w:sz w:val="24"/>
-          <w:szCs w:val="24"/>
-        </w:rPr>
-        <w:t>has to</w:t>
-      </w:r>
-      <w:proofErr w:type="gramEnd"/>
-      <w:r>
-        <w:rPr>
-          <w:rFonts w:ascii="Cambria" w:hAnsi="Cambria" w:cs="Times New Roman"/>
-          <w:sz w:val="24"/>
-          <w:szCs w:val="24"/>
-        </w:rPr>
-        <w:t xml:space="preserve"> deal with the weight of the overall flight computer. Weight matters a significant amount when it comes to a rocket flying, so the less we can have the computer weigh the better. </w:t>
-      </w:r>
-      <w:r>
-        <w:rPr>
-          <w:rFonts w:ascii="Cambria" w:hAnsi="Cambria" w:cs="Times New Roman"/>
-          <w:sz w:val="24"/>
-          <w:szCs w:val="24"/>
-        </w:rPr>
-        <w:t xml:space="preserve">ID 3.0 deals with size. The flight computer must be constrained to a certain size. All the electronics for a rocket go inside of an avionics bay. Which has a certain inner diameter that the flight computer must fit inside of. This inner diameter typically being 3in-5in in width. ID 4.0 deals with cost. The cheaper Wildcat </w:t>
+      <w:r>
+        <w:rPr>
+          <w:rFonts w:ascii="Cambria" w:hAnsi="Cambria" w:cs="Times New Roman"/>
+          <w:sz w:val="24"/>
+          <w:szCs w:val="24"/>
+        </w:rPr>
+        <w:t>addresses</w:t>
+      </w:r>
+      <w:r>
+        <w:rPr>
+          <w:rFonts w:ascii="Cambria" w:hAnsi="Cambria" w:cs="Times New Roman"/>
+          <w:sz w:val="24"/>
+          <w:szCs w:val="24"/>
+        </w:rPr>
+        <w:t xml:space="preserve"> </w:t>
+      </w:r>
+      <w:r>
+        <w:rPr>
+          <w:rFonts w:ascii="Cambria" w:hAnsi="Cambria" w:cs="Times New Roman"/>
+          <w:sz w:val="24"/>
+          <w:szCs w:val="24"/>
+        </w:rPr>
+        <w:t>the weight requirement of the flight computer.</w:t>
+      </w:r>
+      <w:r>
+        <w:rPr>
+          <w:rFonts w:ascii="Cambria" w:hAnsi="Cambria" w:cs="Times New Roman"/>
+          <w:sz w:val="24"/>
+          <w:szCs w:val="24"/>
+        </w:rPr>
+        <w:t xml:space="preserve"> Weight matters a significant amount when it comes to rocket </w:t>
+      </w:r>
+      <w:r>
+        <w:rPr>
+          <w:rFonts w:ascii="Cambria" w:hAnsi="Cambria" w:cs="Times New Roman"/>
+          <w:sz w:val="24"/>
+          <w:szCs w:val="24"/>
+        </w:rPr>
+        <w:t>flight</w:t>
+      </w:r>
+      <w:r>
+        <w:rPr>
+          <w:rFonts w:ascii="Cambria" w:hAnsi="Cambria" w:cs="Times New Roman"/>
+          <w:sz w:val="24"/>
+          <w:szCs w:val="24"/>
+        </w:rPr>
+        <w:t>, so</w:t>
+      </w:r>
+      <w:r>
+        <w:rPr>
+          <w:rFonts w:ascii="Cambria" w:hAnsi="Cambria" w:cs="Times New Roman"/>
+          <w:sz w:val="24"/>
+          <w:szCs w:val="24"/>
+        </w:rPr>
+        <w:t xml:space="preserve"> the lowest feasible weight is ideal</w:t>
+      </w:r>
+      <w:r>
+        <w:rPr>
+          <w:rFonts w:ascii="Cambria" w:hAnsi="Cambria" w:cs="Times New Roman"/>
+          <w:sz w:val="24"/>
+          <w:szCs w:val="24"/>
+        </w:rPr>
+        <w:t xml:space="preserve">. </w:t>
+      </w:r>
+      <w:r>
+        <w:rPr>
+          <w:rFonts w:ascii="Cambria" w:hAnsi="Cambria" w:cs="Times New Roman"/>
+          <w:sz w:val="24"/>
+          <w:szCs w:val="24"/>
+        </w:rPr>
+        <w:t xml:space="preserve">ID 3.0 </w:t>
+      </w:r>
+      <w:r>
+        <w:rPr>
+          <w:rFonts w:ascii="Cambria" w:hAnsi="Cambria" w:cs="Times New Roman"/>
+          <w:sz w:val="24"/>
+          <w:szCs w:val="24"/>
+        </w:rPr>
+        <w:t xml:space="preserve">addresses the </w:t>
+      </w:r>
+      <w:r>
+        <w:rPr>
+          <w:rFonts w:ascii="Cambria" w:hAnsi="Cambria" w:cs="Times New Roman"/>
+          <w:sz w:val="24"/>
+          <w:szCs w:val="24"/>
+        </w:rPr>
+        <w:t>size</w:t>
+      </w:r>
+      <w:r>
+        <w:rPr>
+          <w:rFonts w:ascii="Cambria" w:hAnsi="Cambria" w:cs="Times New Roman"/>
+          <w:sz w:val="24"/>
+          <w:szCs w:val="24"/>
+        </w:rPr>
+        <w:t xml:space="preserve"> requirement</w:t>
+      </w:r>
+      <w:r>
+        <w:rPr>
+          <w:rFonts w:ascii="Cambria" w:hAnsi="Cambria" w:cs="Times New Roman"/>
+          <w:sz w:val="24"/>
+          <w:szCs w:val="24"/>
+        </w:rPr>
+        <w:t>. The flight computer must be constrained to a certain size</w:t>
+      </w:r>
+      <w:r>
+        <w:rPr>
+          <w:rFonts w:ascii="Cambria" w:hAnsi="Cambria" w:cs="Times New Roman"/>
+          <w:sz w:val="24"/>
+          <w:szCs w:val="24"/>
+        </w:rPr>
+        <w:t xml:space="preserve"> because </w:t>
+      </w:r>
+      <w:r>
+        <w:rPr>
+          <w:rFonts w:ascii="Cambria" w:hAnsi="Cambria" w:cs="Times New Roman"/>
+          <w:sz w:val="24"/>
+          <w:szCs w:val="24"/>
+        </w:rPr>
+        <w:t>all</w:t>
+      </w:r>
+      <w:r>
+        <w:rPr>
+          <w:rFonts w:ascii="Cambria" w:hAnsi="Cambria" w:cs="Times New Roman"/>
+          <w:sz w:val="24"/>
+          <w:szCs w:val="24"/>
+        </w:rPr>
+        <w:t xml:space="preserve"> </w:t>
+      </w:r>
+      <w:r>
+        <w:rPr>
+          <w:rFonts w:ascii="Cambria" w:hAnsi="Cambria" w:cs="Times New Roman"/>
+          <w:sz w:val="24"/>
+          <w:szCs w:val="24"/>
+        </w:rPr>
+        <w:t xml:space="preserve">the electronics for </w:t>
+      </w:r>
+      <w:r>
+        <w:rPr>
+          <w:rFonts w:ascii="Cambria" w:hAnsi="Cambria" w:cs="Times New Roman"/>
+          <w:sz w:val="24"/>
+          <w:szCs w:val="24"/>
+        </w:rPr>
+        <w:t>the intended rockets</w:t>
+      </w:r>
+      <w:r>
+        <w:rPr>
+          <w:rFonts w:ascii="Cambria" w:hAnsi="Cambria" w:cs="Times New Roman"/>
+          <w:sz w:val="24"/>
+          <w:szCs w:val="24"/>
+        </w:rPr>
+        <w:t xml:space="preserve"> go inside of </w:t>
+      </w:r>
+      <w:r>
+        <w:rPr>
+          <w:rFonts w:ascii="Cambria" w:hAnsi="Cambria" w:cs="Times New Roman"/>
+          <w:sz w:val="24"/>
+          <w:szCs w:val="24"/>
+        </w:rPr>
+        <w:t>their</w:t>
+      </w:r>
+      <w:r>
+        <w:rPr>
+          <w:rFonts w:ascii="Cambria" w:hAnsi="Cambria" w:cs="Times New Roman"/>
+          <w:sz w:val="24"/>
+          <w:szCs w:val="24"/>
+        </w:rPr>
+        <w:t xml:space="preserve"> avionics bay. </w:t>
+      </w:r>
+      <w:r>
+        <w:rPr>
+          <w:rFonts w:ascii="Cambria" w:hAnsi="Cambria" w:cs="Times New Roman"/>
+          <w:sz w:val="24"/>
+          <w:szCs w:val="24"/>
+        </w:rPr>
+        <w:t>Each avionics bay ha</w:t>
+      </w:r>
+      <w:r>
+        <w:rPr>
+          <w:rFonts w:ascii="Cambria" w:hAnsi="Cambria" w:cs="Times New Roman"/>
+          <w:sz w:val="24"/>
+          <w:szCs w:val="24"/>
+        </w:rPr>
+        <w:t>s</w:t>
+      </w:r>
+      <w:r>
+        <w:rPr>
+          <w:rFonts w:ascii="Cambria" w:hAnsi="Cambria" w:cs="Times New Roman"/>
+          <w:sz w:val="24"/>
+          <w:szCs w:val="24"/>
+        </w:rPr>
+        <w:t xml:space="preserve"> a certain inner diameter that the flight computer </w:t>
       </w:r>
       <w:r>
         <w:rPr>
@@ -1947,7 +2651,57 @@
           <w:szCs w:val="24"/>
         </w:rPr>
         <w:lastRenderedPageBreak/>
-        <w:t xml:space="preserve">Rocketry and produce these flight computers the better. </w:t>
+        <w:t>must fit inside of. This inner diameter</w:t>
+      </w:r>
+      <w:r>
+        <w:rPr>
+          <w:rFonts w:ascii="Cambria" w:hAnsi="Cambria" w:cs="Times New Roman"/>
+          <w:sz w:val="24"/>
+          <w:szCs w:val="24"/>
+        </w:rPr>
+        <w:t xml:space="preserve"> is</w:t>
+      </w:r>
+      <w:r>
+        <w:rPr>
+          <w:rFonts w:ascii="Cambria" w:hAnsi="Cambria" w:cs="Times New Roman"/>
+          <w:sz w:val="24"/>
+          <w:szCs w:val="24"/>
+        </w:rPr>
+        <w:t xml:space="preserve"> typically 3in-5in. ID 4.0 deals with cost. </w:t>
+      </w:r>
+      <w:r>
+        <w:rPr>
+          <w:rFonts w:ascii="Cambria" w:hAnsi="Cambria" w:cs="Times New Roman"/>
+          <w:b/>
+          <w:bCs/>
+          <w:sz w:val="24"/>
+          <w:szCs w:val="24"/>
+        </w:rPr>
+        <w:t xml:space="preserve">NATHAN EDITED UP TO HERE SO FAR. </w:t>
+      </w:r>
+      <w:r>
+        <w:rPr>
+          <w:rFonts w:ascii="Cambria" w:hAnsi="Cambria" w:cs="Times New Roman"/>
+          <w:sz w:val="24"/>
+          <w:szCs w:val="24"/>
+        </w:rPr>
+        <w:t xml:space="preserve">The cheaper Wildcat Rocketry </w:t>
+      </w:r>
+      <w:r>
+        <w:rPr>
+          <w:rFonts w:ascii="Cambria" w:hAnsi="Cambria" w:cs="Times New Roman"/>
+          <w:sz w:val="24"/>
+          <w:szCs w:val="24"/>
+        </w:rPr>
+        <w:t>can</w:t>
+      </w:r>
+      <w:r>
+        <w:rPr>
+          <w:rFonts w:ascii="Cambria" w:hAnsi="Cambria" w:cs="Times New Roman"/>
+          <w:sz w:val="24"/>
+          <w:szCs w:val="24"/>
+        </w:rPr>
+        <w:t xml:space="preserve"> produce these flight computers the better. </w:t>
       </w:r>
       <w:proofErr w:type="gramStart"/>
       <w:r>
@@ -4821,6 +5575,7 @@
                 <w:kern w:val="0"/>
                 <w14:ligatures w14:val="none"/>
               </w:rPr>
+              <w:lastRenderedPageBreak/>
               <w:t>5.b</w:t>
             </w:r>
           </w:p>
@@ -5294,7 +6049,16 @@
           <w:sz w:val="24"/>
           <w:szCs w:val="24"/>
         </w:rPr>
-        <w:t xml:space="preserve"> level is less familiar to the team members as well as the Wildcat Rocketry members which decreases the ability for future iteration. The other disadvantage is that to </w:t>
+        <w:t xml:space="preserve"> level is less familiar to the team members as well as the Wildcat Rocketry members which decreases the ability for future iteration. The </w:t>
+      </w:r>
+      <w:r>
+        <w:rPr>
+          <w:rFonts w:ascii="Cambria" w:hAnsi="Cambria" w:cstheme="minorHAnsi"/>
+          <w:sz w:val="24"/>
+          <w:szCs w:val="24"/>
+        </w:rPr>
+        <w:lastRenderedPageBreak/>
+        <w:t xml:space="preserve">other disadvantage is that to </w:t>
       </w:r>
       <w:r>
         <w:rPr>
@@ -11489,6 +12253,9 @@
         </w:rPr>
       </w:pPr>
       <w:r>
+        <w:rPr>
+          <w:noProof/>
+        </w:rPr>
         <w:drawing>
           <wp:inline distT="0" distB="0" distL="0" distR="0" wp14:anchorId="6CF0111F" wp14:editId="184C936D">
             <wp:extent cx="5956183" cy="2801620"/>
@@ -12844,25 +13611,7 @@
           <w:sz w:val="24"/>
         </w:rPr>
         <w:tab/>
-        <w:t xml:space="preserve">“The </w:t>
-      </w:r>
-      <w:proofErr w:type="gramStart"/>
-      <w:r>
-        <w:rPr>
-          <w:rFonts w:ascii="Cambria" w:hAnsi="Cambria"/>
-          <w:kern w:val="0"/>
-          <w:sz w:val="24"/>
-        </w:rPr>
-        <w:t>Standard :</w:t>
-      </w:r>
-      <w:proofErr w:type="gramEnd"/>
-      <w:r>
-        <w:rPr>
-          <w:rFonts w:ascii="Cambria" w:hAnsi="Cambria"/>
-          <w:kern w:val="0"/>
-          <w:sz w:val="24"/>
-        </w:rPr>
-        <w:t xml:space="preserve"> Standard C++.” Accessed: Dec. 05, 2024. [Online]. Available: https://isocpp.org/std/the-standard</w:t>
+        <w:t>“The Standard : Standard C++.” Accessed: Dec. 05, 2024. [Online]. Available: https://isocpp.org/std/the-standard</w:t>
       </w:r>
     </w:p>
     <w:p>
@@ -14695,6 +15444,7 @@
   <w:style w:type="character" w:default="1" w:styleId="DefaultParagraphFont">
     <w:name w:val="Default Paragraph Font"/>
     <w:uiPriority w:val="1"/>
+    <w:semiHidden/>
     <w:unhideWhenUsed/>
   </w:style>
   <w:style w:type="table" w:default="1" w:styleId="TableNormal">

</xml_diff>

<commit_message>
edited a bit more
</commit_message>
<xml_diff>
--- a/Documents/FInal Presentation/ECE590_Final_DesignSolution_Report.docx
+++ b/Documents/FInal Presentation/ECE590_Final_DesignSolution_Report.docx
@@ -2672,109 +2672,131 @@
       <w:r>
         <w:rPr>
           <w:rFonts w:ascii="Cambria" w:hAnsi="Cambria" w:cs="Times New Roman"/>
-          <w:b/>
-          <w:bCs/>
-          <w:sz w:val="24"/>
-          <w:szCs w:val="24"/>
-        </w:rPr>
-        <w:t xml:space="preserve">NATHAN EDITED UP TO HERE SO FAR. </w:t>
-      </w:r>
-      <w:r>
-        <w:rPr>
-          <w:rFonts w:ascii="Cambria" w:hAnsi="Cambria" w:cs="Times New Roman"/>
-          <w:sz w:val="24"/>
-          <w:szCs w:val="24"/>
-        </w:rPr>
-        <w:t xml:space="preserve">The cheaper Wildcat Rocketry </w:t>
-      </w:r>
-      <w:r>
-        <w:rPr>
-          <w:rFonts w:ascii="Cambria" w:hAnsi="Cambria" w:cs="Times New Roman"/>
-          <w:sz w:val="24"/>
-          <w:szCs w:val="24"/>
-        </w:rPr>
-        <w:t>can</w:t>
-      </w:r>
-      <w:r>
-        <w:rPr>
-          <w:rFonts w:ascii="Cambria" w:hAnsi="Cambria" w:cs="Times New Roman"/>
-          <w:sz w:val="24"/>
-          <w:szCs w:val="24"/>
-        </w:rPr>
-        <w:t xml:space="preserve"> produce these flight computers the better. </w:t>
-      </w:r>
-      <w:proofErr w:type="gramStart"/>
-      <w:r>
-        <w:rPr>
-          <w:rFonts w:ascii="Cambria" w:hAnsi="Cambria" w:cs="Times New Roman"/>
-          <w:sz w:val="24"/>
-          <w:szCs w:val="24"/>
-        </w:rPr>
-        <w:t>So</w:t>
-      </w:r>
-      <w:proofErr w:type="gramEnd"/>
-      <w:r>
-        <w:rPr>
-          <w:rFonts w:ascii="Cambria" w:hAnsi="Cambria" w:cs="Times New Roman"/>
-          <w:sz w:val="24"/>
-          <w:szCs w:val="24"/>
-        </w:rPr>
-        <w:t xml:space="preserve"> we can have money that can go to other projects. ID 5.0 deals with all the Data the flight computer with obtain. Wildcat Rocketry wants the flight computers to store</w:t>
-      </w:r>
-      <w:r>
-        <w:rPr>
-          <w:rFonts w:ascii="Cambria" w:hAnsi="Cambria" w:cs="Times New Roman"/>
-          <w:sz w:val="24"/>
-          <w:szCs w:val="24"/>
-        </w:rPr>
-        <w:t xml:space="preserve"> at least three flights worth of flight data. We got this number due to the commercial flight computers on the market </w:t>
-      </w:r>
-      <w:proofErr w:type="gramStart"/>
-      <w:r>
-        <w:rPr>
-          <w:rFonts w:ascii="Cambria" w:hAnsi="Cambria" w:cs="Times New Roman"/>
-          <w:sz w:val="24"/>
-          <w:szCs w:val="24"/>
-        </w:rPr>
-        <w:t>hold</w:t>
-      </w:r>
-      <w:proofErr w:type="gramEnd"/>
-      <w:r>
-        <w:rPr>
-          <w:rFonts w:ascii="Cambria" w:hAnsi="Cambria" w:cs="Times New Roman"/>
-          <w:sz w:val="24"/>
-          <w:szCs w:val="24"/>
-        </w:rPr>
-        <w:t xml:space="preserve"> this amount. ID </w:t>
-      </w:r>
-      <w:proofErr w:type="gramStart"/>
-      <w:r>
-        <w:rPr>
-          <w:rFonts w:ascii="Cambria" w:hAnsi="Cambria" w:cs="Times New Roman"/>
-          <w:sz w:val="24"/>
-          <w:szCs w:val="24"/>
-        </w:rPr>
-        <w:t>5.a  talks</w:t>
-      </w:r>
-      <w:proofErr w:type="gramEnd"/>
-      <w:r>
-        <w:rPr>
-          <w:rFonts w:ascii="Cambria" w:hAnsi="Cambria" w:cs="Times New Roman"/>
-          <w:sz w:val="24"/>
-          <w:szCs w:val="24"/>
-        </w:rPr>
-        <w:t xml:space="preserve"> about being able to take the data from the sensors on the flight computer and turning them into readable flight data. ID 5.b talks about being able to export the data over serial using USB-C and even visualize over </w:t>
-      </w:r>
-      <w:proofErr w:type="spellStart"/>
-      <w:r>
-        <w:rPr>
-          <w:rFonts w:ascii="Cambria" w:hAnsi="Cambria" w:cs="Times New Roman"/>
-          <w:sz w:val="24"/>
-          <w:szCs w:val="24"/>
-        </w:rPr>
-        <w:t>WiFi</w:t>
-      </w:r>
-      <w:proofErr w:type="spellEnd"/>
+          <w:sz w:val="24"/>
+          <w:szCs w:val="24"/>
+        </w:rPr>
+        <w:t>Since club funds will be needed to produce these and revise the design, a low cost is desirable</w:t>
+      </w:r>
+      <w:r>
+        <w:rPr>
+          <w:rFonts w:ascii="Cambria" w:hAnsi="Cambria" w:cs="Times New Roman"/>
+          <w:sz w:val="24"/>
+          <w:szCs w:val="24"/>
+        </w:rPr>
+        <w:t xml:space="preserve">. ID 5.0 </w:t>
+      </w:r>
+      <w:r>
+        <w:rPr>
+          <w:rFonts w:ascii="Cambria" w:hAnsi="Cambria" w:cs="Times New Roman"/>
+          <w:sz w:val="24"/>
+          <w:szCs w:val="24"/>
+        </w:rPr>
+        <w:t>is the top-level data requirement</w:t>
+      </w:r>
+      <w:r>
+        <w:rPr>
+          <w:rFonts w:ascii="Cambria" w:hAnsi="Cambria" w:cs="Times New Roman"/>
+          <w:sz w:val="24"/>
+          <w:szCs w:val="24"/>
+        </w:rPr>
+        <w:t>. Wildcat Rocketry wants the flight computers to store</w:t>
+      </w:r>
+      <w:r>
+        <w:rPr>
+          <w:rFonts w:ascii="Cambria" w:hAnsi="Cambria" w:cs="Times New Roman"/>
+          <w:sz w:val="24"/>
+          <w:szCs w:val="24"/>
+        </w:rPr>
+        <w:t xml:space="preserve"> at least three flights worth of flight data. We </w:t>
+      </w:r>
+      <w:r>
+        <w:rPr>
+          <w:rFonts w:ascii="Cambria" w:hAnsi="Cambria" w:cs="Times New Roman"/>
+          <w:sz w:val="24"/>
+          <w:szCs w:val="24"/>
+        </w:rPr>
+        <w:t>came to</w:t>
+      </w:r>
+      <w:r>
+        <w:rPr>
+          <w:rFonts w:ascii="Cambria" w:hAnsi="Cambria" w:cs="Times New Roman"/>
+          <w:sz w:val="24"/>
+          <w:szCs w:val="24"/>
+        </w:rPr>
+        <w:t xml:space="preserve"> this number due to the commercial flight computers on the market </w:t>
+      </w:r>
+      <w:r>
+        <w:rPr>
+          <w:rFonts w:ascii="Cambria" w:hAnsi="Cambria" w:cs="Times New Roman"/>
+          <w:sz w:val="24"/>
+          <w:szCs w:val="24"/>
+        </w:rPr>
+        <w:t>typically storing</w:t>
+      </w:r>
+      <w:r>
+        <w:rPr>
+          <w:rFonts w:ascii="Cambria" w:hAnsi="Cambria" w:cs="Times New Roman"/>
+          <w:sz w:val="24"/>
+          <w:szCs w:val="24"/>
+        </w:rPr>
+        <w:t xml:space="preserve"> this amount. ID 5.a </w:t>
+      </w:r>
+      <w:r>
+        <w:rPr>
+          <w:rFonts w:ascii="Cambria" w:hAnsi="Cambria" w:cs="Times New Roman"/>
+          <w:sz w:val="24"/>
+          <w:szCs w:val="24"/>
+        </w:rPr>
+        <w:t xml:space="preserve">specifies the data requirement </w:t>
+      </w:r>
+      <w:r>
+        <w:rPr>
+          <w:rFonts w:ascii="Cambria" w:hAnsi="Cambria" w:cs="Times New Roman"/>
+          <w:sz w:val="24"/>
+          <w:szCs w:val="24"/>
+        </w:rPr>
+        <w:t xml:space="preserve">to </w:t>
+      </w:r>
+      <w:r>
+        <w:rPr>
+          <w:rFonts w:ascii="Cambria" w:hAnsi="Cambria" w:cs="Times New Roman"/>
+          <w:sz w:val="24"/>
+          <w:szCs w:val="24"/>
+        </w:rPr>
+        <w:t xml:space="preserve">be able to </w:t>
+      </w:r>
+      <w:r>
+        <w:rPr>
+          <w:rFonts w:ascii="Cambria" w:hAnsi="Cambria" w:cs="Times New Roman"/>
+          <w:sz w:val="24"/>
+          <w:szCs w:val="24"/>
+        </w:rPr>
+        <w:t xml:space="preserve">take the data from the sensors on the flight computer and turn them into readable flight data. ID 5.b </w:t>
+      </w:r>
+      <w:r>
+        <w:rPr>
+          <w:rFonts w:ascii="Cambria" w:hAnsi="Cambria" w:cs="Times New Roman"/>
+          <w:sz w:val="24"/>
+          <w:szCs w:val="24"/>
+        </w:rPr>
+        <w:t>specifies</w:t>
+      </w:r>
+      <w:r>
+        <w:rPr>
+          <w:rFonts w:ascii="Cambria" w:hAnsi="Cambria" w:cs="Times New Roman"/>
+          <w:sz w:val="24"/>
+          <w:szCs w:val="24"/>
+        </w:rPr>
+        <w:t xml:space="preserve"> </w:t>
+      </w:r>
+      <w:r>
+        <w:rPr>
+          <w:rFonts w:ascii="Cambria" w:hAnsi="Cambria" w:cs="Times New Roman"/>
+          <w:sz w:val="24"/>
+          <w:szCs w:val="24"/>
+        </w:rPr>
+        <w:t>the data export requirement over USB-C or visualized over Wi-Fi</w:t>
+      </w:r>
       <w:r>
         <w:rPr>
           <w:rFonts w:ascii="Cambria" w:hAnsi="Cambria" w:cs="Times New Roman"/>
@@ -3154,27 +3176,7 @@
                 <w:kern w:val="0"/>
                 <w14:ligatures w14:val="none"/>
               </w:rPr>
-              <w:t xml:space="preserve"> Goal: The longer we can power the board the better. Minimum of </w:t>
-            </w:r>
-            <w:proofErr w:type="gramStart"/>
-            <w:r>
-              <w:rPr>
-                <w:rFonts w:ascii="Aptos Narrow" w:eastAsia="Times New Roman" w:hAnsi="Aptos Narrow" w:cs="Times New Roman"/>
-                <w:color w:val="000000"/>
-                <w:kern w:val="0"/>
-                <w14:ligatures w14:val="none"/>
-              </w:rPr>
-              <w:t>2  hours</w:t>
-            </w:r>
-            <w:proofErr w:type="gramEnd"/>
-            <w:r>
-              <w:rPr>
-                <w:rFonts w:ascii="Aptos Narrow" w:eastAsia="Times New Roman" w:hAnsi="Aptos Narrow" w:cs="Times New Roman"/>
-                <w:color w:val="000000"/>
-                <w:kern w:val="0"/>
-                <w14:ligatures w14:val="none"/>
-              </w:rPr>
-              <w:t xml:space="preserve"> of battery life. Would like 3-4 hours</w:t>
+              <w:t xml:space="preserve"> Goal: The longer we can power the board the better. Minimum of 2 hours of battery life. Would like 3-4 hours</w:t>
             </w:r>
           </w:p>
         </w:tc>
@@ -5575,7 +5577,6 @@
                 <w:kern w:val="0"/>
                 <w14:ligatures w14:val="none"/>
               </w:rPr>
-              <w:lastRenderedPageBreak/>
               <w:t>5.b</w:t>
             </w:r>
           </w:p>

</xml_diff>

<commit_message>
did some editing and added reference.
</commit_message>
<xml_diff>
--- a/Documents/FInal Presentation/ECE590_Final_DesignSolution_Report.docx
+++ b/Documents/FInal Presentation/ECE590_Final_DesignSolution_Report.docx
@@ -440,13 +440,23 @@
         </w:rPr>
         <w:t xml:space="preserve">dedicated </w:t>
       </w:r>
+      <w:proofErr w:type="gramStart"/>
       <w:r>
         <w:rPr>
           <w:rFonts w:ascii="Cambria" w:hAnsi="Cambria" w:cs="Times New Roman"/>
           <w:sz w:val="26"/>
           <w:szCs w:val="26"/>
         </w:rPr>
-        <w:t>for Wildcat Rocketry</w:t>
+        <w:t>for</w:t>
+      </w:r>
+      <w:proofErr w:type="gramEnd"/>
+      <w:r>
+        <w:rPr>
+          <w:rFonts w:ascii="Cambria" w:hAnsi="Cambria" w:cs="Times New Roman"/>
+          <w:sz w:val="26"/>
+          <w:szCs w:val="26"/>
+        </w:rPr>
+        <w:t xml:space="preserve"> Wildcat Rocketry</w:t>
       </w:r>
       <w:r>
         <w:rPr>
@@ -720,8 +730,16 @@
         <w:rPr>
           <w:rFonts w:ascii="Cambria" w:hAnsi="Cambria" w:cs="Times New Roman"/>
         </w:rPr>
-        <w:t>…………..</w:t>
-      </w:r>
+        <w:t>………</w:t>
+      </w:r>
+      <w:proofErr w:type="gramStart"/>
+      <w:r>
+        <w:rPr>
+          <w:rFonts w:ascii="Cambria" w:hAnsi="Cambria" w:cs="Times New Roman"/>
+        </w:rPr>
+        <w:t>…..</w:t>
+      </w:r>
+      <w:proofErr w:type="gramEnd"/>
       <w:r>
         <w:rPr>
           <w:rFonts w:ascii="Cambria" w:hAnsi="Cambria" w:cs="Times New Roman"/>
@@ -938,8 +956,16 @@
         <w:rPr>
           <w:rFonts w:ascii="Cambria" w:hAnsi="Cambria" w:cs="Times New Roman"/>
         </w:rPr>
-        <w:t>……………………………………………………………………………………..</w:t>
-      </w:r>
+        <w:t>…………………………………………………………………………………</w:t>
+      </w:r>
+      <w:proofErr w:type="gramStart"/>
+      <w:r>
+        <w:rPr>
+          <w:rFonts w:ascii="Cambria" w:hAnsi="Cambria" w:cs="Times New Roman"/>
+        </w:rPr>
+        <w:t>…..</w:t>
+      </w:r>
+      <w:proofErr w:type="gramEnd"/>
       <w:r>
         <w:rPr>
           <w:rFonts w:ascii="Cambria" w:hAnsi="Cambria" w:cs="Times New Roman"/>
@@ -1027,12 +1053,14 @@
         </w:rPr>
         <w:t>Design Alternative 1: Microcontroller</w:t>
       </w:r>
+      <w:proofErr w:type="gramStart"/>
       <w:r>
         <w:rPr>
           <w:rFonts w:ascii="Cambria" w:hAnsi="Cambria" w:cs="Times New Roman"/>
         </w:rPr>
         <w:t xml:space="preserve"> ..</w:t>
       </w:r>
+      <w:proofErr w:type="gramEnd"/>
       <w:r>
         <w:rPr>
           <w:rFonts w:ascii="Cambria" w:hAnsi="Cambria" w:cs="Times New Roman"/>
@@ -1075,8 +1103,16 @@
         <w:rPr>
           <w:rFonts w:ascii="Cambria" w:hAnsi="Cambria" w:cs="Times New Roman"/>
         </w:rPr>
-        <w:t>…………………………………………..</w:t>
-      </w:r>
+        <w:t>………………………………………</w:t>
+      </w:r>
+      <w:proofErr w:type="gramStart"/>
+      <w:r>
+        <w:rPr>
+          <w:rFonts w:ascii="Cambria" w:hAnsi="Cambria" w:cs="Times New Roman"/>
+        </w:rPr>
+        <w:t>…..</w:t>
+      </w:r>
+      <w:proofErr w:type="gramEnd"/>
       <w:r>
         <w:rPr>
           <w:rFonts w:ascii="Cambria" w:hAnsi="Cambria" w:cs="Times New Roman"/>
@@ -1163,7 +1199,21 @@
         <w:rPr>
           <w:rFonts w:ascii="Cambria" w:hAnsi="Cambria" w:cs="Times New Roman"/>
         </w:rPr>
-        <w:t>w ..………………………………………………………………………………………………….8</w:t>
+        <w:t>w</w:t>
+      </w:r>
+      <w:proofErr w:type="gramStart"/>
+      <w:r>
+        <w:rPr>
+          <w:rFonts w:ascii="Cambria" w:hAnsi="Cambria" w:cs="Times New Roman"/>
+        </w:rPr>
+        <w:t xml:space="preserve"> ..</w:t>
+      </w:r>
+      <w:proofErr w:type="gramEnd"/>
+      <w:r>
+        <w:rPr>
+          <w:rFonts w:ascii="Cambria" w:hAnsi="Cambria" w:cs="Times New Roman"/>
+        </w:rPr>
+        <w:t>………………………………………………………………………………………………….8</w:t>
       </w:r>
     </w:p>
     <w:p>
@@ -1199,11 +1249,19 @@
         <w:tab/>
         <w:t>Module-Level Descriptions</w:t>
       </w:r>
-      <w:r>
-        <w:rPr>
-          <w:rFonts w:ascii="Cambria" w:hAnsi="Cambria" w:cs="Times New Roman"/>
-        </w:rPr>
-        <w:t xml:space="preserve"> ..…………………………………………………………………………………………..10</w:t>
+      <w:proofErr w:type="gramStart"/>
+      <w:r>
+        <w:rPr>
+          <w:rFonts w:ascii="Cambria" w:hAnsi="Cambria" w:cs="Times New Roman"/>
+        </w:rPr>
+        <w:t xml:space="preserve"> ..</w:t>
+      </w:r>
+      <w:proofErr w:type="gramEnd"/>
+      <w:r>
+        <w:rPr>
+          <w:rFonts w:ascii="Cambria" w:hAnsi="Cambria" w:cs="Times New Roman"/>
+        </w:rPr>
+        <w:t>…………………………………………………………………………………………..10</w:t>
       </w:r>
     </w:p>
     <w:p>
@@ -1243,7 +1301,21 @@
         <w:rPr>
           <w:rFonts w:ascii="Cambria" w:hAnsi="Cambria" w:cs="Times New Roman"/>
         </w:rPr>
-        <w:t xml:space="preserve"> ...………………………………………………………………………..10</w:t>
+        <w:t xml:space="preserve"> ...……………………………………………………………………</w:t>
+      </w:r>
+      <w:proofErr w:type="gramStart"/>
+      <w:r>
+        <w:rPr>
+          <w:rFonts w:ascii="Cambria" w:hAnsi="Cambria" w:cs="Times New Roman"/>
+        </w:rPr>
+        <w:t>…..</w:t>
+      </w:r>
+      <w:proofErr w:type="gramEnd"/>
+      <w:r>
+        <w:rPr>
+          <w:rFonts w:ascii="Cambria" w:hAnsi="Cambria" w:cs="Times New Roman"/>
+        </w:rPr>
+        <w:t>10</w:t>
       </w:r>
     </w:p>
     <w:p>
@@ -1259,11 +1331,19 @@
         <w:tab/>
         <w:t>Assessment of Test Results</w:t>
       </w:r>
-      <w:r>
-        <w:rPr>
-          <w:rFonts w:ascii="Cambria" w:hAnsi="Cambria" w:cs="Times New Roman"/>
-        </w:rPr>
-        <w:t xml:space="preserve"> ..…………………………………………………………………………………………..10</w:t>
+      <w:proofErr w:type="gramStart"/>
+      <w:r>
+        <w:rPr>
+          <w:rFonts w:ascii="Cambria" w:hAnsi="Cambria" w:cs="Times New Roman"/>
+        </w:rPr>
+        <w:t xml:space="preserve"> ..</w:t>
+      </w:r>
+      <w:proofErr w:type="gramEnd"/>
+      <w:r>
+        <w:rPr>
+          <w:rFonts w:ascii="Cambria" w:hAnsi="Cambria" w:cs="Times New Roman"/>
+        </w:rPr>
+        <w:t>…………………………………………………………………………………………..10</w:t>
       </w:r>
     </w:p>
     <w:p>
@@ -1336,20 +1416,48 @@
           <w:rFonts w:ascii="Cambria" w:hAnsi="Cambria" w:cs="Times New Roman"/>
         </w:rPr>
         <w:tab/>
-        <w:t>Prototyping and Testing Protocol ..X</w:t>
-      </w:r>
-    </w:p>
-    <w:p>
-      <w:pPr>
-        <w:rPr>
-          <w:rFonts w:ascii="Cambria" w:hAnsi="Cambria" w:cs="Times New Roman"/>
-        </w:rPr>
-      </w:pPr>
-      <w:r>
-        <w:rPr>
-          <w:rFonts w:ascii="Cambria" w:hAnsi="Cambria" w:cs="Times New Roman"/>
-        </w:rPr>
-        <w:t>Financial Plan ..X</w:t>
+        <w:t>Prototyping and Testing Protocol</w:t>
+      </w:r>
+      <w:proofErr w:type="gramStart"/>
+      <w:r>
+        <w:rPr>
+          <w:rFonts w:ascii="Cambria" w:hAnsi="Cambria" w:cs="Times New Roman"/>
+        </w:rPr>
+        <w:t xml:space="preserve"> ..</w:t>
+      </w:r>
+      <w:proofErr w:type="gramEnd"/>
+      <w:r>
+        <w:rPr>
+          <w:rFonts w:ascii="Cambria" w:hAnsi="Cambria" w:cs="Times New Roman"/>
+        </w:rPr>
+        <w:t>X</w:t>
+      </w:r>
+    </w:p>
+    <w:p>
+      <w:pPr>
+        <w:rPr>
+          <w:rFonts w:ascii="Cambria" w:hAnsi="Cambria" w:cs="Times New Roman"/>
+        </w:rPr>
+      </w:pPr>
+      <w:r>
+        <w:rPr>
+          <w:rFonts w:ascii="Cambria" w:hAnsi="Cambria" w:cs="Times New Roman"/>
+        </w:rPr>
+        <w:t>Financial Plan</w:t>
+      </w:r>
+      <w:proofErr w:type="gramStart"/>
+      <w:r>
+        <w:rPr>
+          <w:rFonts w:ascii="Cambria" w:hAnsi="Cambria" w:cs="Times New Roman"/>
+        </w:rPr>
+        <w:t xml:space="preserve"> ..</w:t>
+      </w:r>
+      <w:proofErr w:type="gramEnd"/>
+      <w:r>
+        <w:rPr>
+          <w:rFonts w:ascii="Cambria" w:hAnsi="Cambria" w:cs="Times New Roman"/>
+        </w:rPr>
+        <w:t>X</w:t>
       </w:r>
     </w:p>
     <w:p>
@@ -1363,7 +1471,21 @@
           <w:rFonts w:ascii="Cambria" w:hAnsi="Cambria" w:cs="Times New Roman"/>
         </w:rPr>
         <w:tab/>
-        <w:t>Proposed Budget ..X</w:t>
+        <w:t>Proposed Budget</w:t>
+      </w:r>
+      <w:proofErr w:type="gramStart"/>
+      <w:r>
+        <w:rPr>
+          <w:rFonts w:ascii="Cambria" w:hAnsi="Cambria" w:cs="Times New Roman"/>
+        </w:rPr>
+        <w:t xml:space="preserve"> ..</w:t>
+      </w:r>
+      <w:proofErr w:type="gramEnd"/>
+      <w:r>
+        <w:rPr>
+          <w:rFonts w:ascii="Cambria" w:hAnsi="Cambria" w:cs="Times New Roman"/>
+        </w:rPr>
+        <w:t>X</w:t>
       </w:r>
     </w:p>
     <w:p>
@@ -1390,6 +1512,7 @@
         </w:rPr>
         <w:t>omparison of Final Expenditures to Budget</w:t>
       </w:r>
+      <w:proofErr w:type="gramStart"/>
       <w:r>
         <w:rPr>
           <w:rFonts w:ascii="Cambria" w:hAnsi="Cambria" w:cs="Times New Roman"/>
@@ -1400,7 +1523,14 @@
         <w:rPr>
           <w:rFonts w:ascii="Cambria" w:hAnsi="Cambria" w:cs="Times New Roman"/>
         </w:rPr>
-        <w:t>..X</w:t>
+        <w:t>..</w:t>
+      </w:r>
+      <w:proofErr w:type="gramEnd"/>
+      <w:r>
+        <w:rPr>
+          <w:rFonts w:ascii="Cambria" w:hAnsi="Cambria" w:cs="Times New Roman"/>
+        </w:rPr>
+        <w:t>X</w:t>
       </w:r>
     </w:p>
     <w:p>
@@ -1414,7 +1544,21 @@
           <w:rFonts w:ascii="Cambria" w:hAnsi="Cambria" w:cs="Times New Roman"/>
         </w:rPr>
         <w:lastRenderedPageBreak/>
-        <w:t>Feasibility Assessment ..X</w:t>
+        <w:t>Feasibility Assessment</w:t>
+      </w:r>
+      <w:proofErr w:type="gramStart"/>
+      <w:r>
+        <w:rPr>
+          <w:rFonts w:ascii="Cambria" w:hAnsi="Cambria" w:cs="Times New Roman"/>
+        </w:rPr>
+        <w:t xml:space="preserve"> ..</w:t>
+      </w:r>
+      <w:proofErr w:type="gramEnd"/>
+      <w:r>
+        <w:rPr>
+          <w:rFonts w:ascii="Cambria" w:hAnsi="Cambria" w:cs="Times New Roman"/>
+        </w:rPr>
+        <w:t>X</w:t>
       </w:r>
     </w:p>
     <w:p>
@@ -1428,7 +1572,21 @@
           <w:rFonts w:ascii="Cambria" w:hAnsi="Cambria" w:cs="Times New Roman"/>
         </w:rPr>
         <w:tab/>
-        <w:t>Strengths ..X</w:t>
+        <w:t>Strengths</w:t>
+      </w:r>
+      <w:proofErr w:type="gramStart"/>
+      <w:r>
+        <w:rPr>
+          <w:rFonts w:ascii="Cambria" w:hAnsi="Cambria" w:cs="Times New Roman"/>
+        </w:rPr>
+        <w:t xml:space="preserve"> ..</w:t>
+      </w:r>
+      <w:proofErr w:type="gramEnd"/>
+      <w:r>
+        <w:rPr>
+          <w:rFonts w:ascii="Cambria" w:hAnsi="Cambria" w:cs="Times New Roman"/>
+        </w:rPr>
+        <w:t>X</w:t>
       </w:r>
     </w:p>
     <w:p>
@@ -1455,7 +1613,21 @@
         <w:rPr>
           <w:rFonts w:ascii="Cambria" w:hAnsi="Cambria" w:cs="Times New Roman"/>
         </w:rPr>
-        <w:t>Lessons Learned ..X</w:t>
+        <w:t>Lessons Learned</w:t>
+      </w:r>
+      <w:proofErr w:type="gramStart"/>
+      <w:r>
+        <w:rPr>
+          <w:rFonts w:ascii="Cambria" w:hAnsi="Cambria" w:cs="Times New Roman"/>
+        </w:rPr>
+        <w:t xml:space="preserve"> ..</w:t>
+      </w:r>
+      <w:proofErr w:type="gramEnd"/>
+      <w:r>
+        <w:rPr>
+          <w:rFonts w:ascii="Cambria" w:hAnsi="Cambria" w:cs="Times New Roman"/>
+        </w:rPr>
+        <w:t>X</w:t>
       </w:r>
     </w:p>
     <w:p>
@@ -1469,7 +1641,21 @@
           <w:rFonts w:ascii="Cambria" w:hAnsi="Cambria" w:cs="Times New Roman"/>
         </w:rPr>
         <w:tab/>
-        <w:t>First Semester ..X</w:t>
+        <w:t>First Semester</w:t>
+      </w:r>
+      <w:proofErr w:type="gramStart"/>
+      <w:r>
+        <w:rPr>
+          <w:rFonts w:ascii="Cambria" w:hAnsi="Cambria" w:cs="Times New Roman"/>
+        </w:rPr>
+        <w:t xml:space="preserve"> ..</w:t>
+      </w:r>
+      <w:proofErr w:type="gramEnd"/>
+      <w:r>
+        <w:rPr>
+          <w:rFonts w:ascii="Cambria" w:hAnsi="Cambria" w:cs="Times New Roman"/>
+        </w:rPr>
+        <w:t>X</w:t>
       </w:r>
     </w:p>
     <w:p>
@@ -1483,46 +1669,102 @@
           <w:rFonts w:ascii="Cambria" w:hAnsi="Cambria" w:cs="Times New Roman"/>
         </w:rPr>
         <w:tab/>
-        <w:t>Second Semester ..X</w:t>
-      </w:r>
-    </w:p>
-    <w:p>
-      <w:pPr>
-        <w:rPr>
-          <w:rFonts w:ascii="Cambria" w:hAnsi="Cambria" w:cs="Times New Roman"/>
-        </w:rPr>
-      </w:pPr>
-      <w:r>
-        <w:rPr>
-          <w:rFonts w:ascii="Cambria" w:hAnsi="Cambria" w:cs="Times New Roman"/>
-        </w:rPr>
-        <w:t>Conclusions ..X</w:t>
-      </w:r>
-    </w:p>
-    <w:p>
-      <w:pPr>
-        <w:rPr>
-          <w:rFonts w:ascii="Cambria" w:hAnsi="Cambria" w:cs="Times New Roman"/>
-        </w:rPr>
-      </w:pPr>
-      <w:r>
-        <w:rPr>
-          <w:rFonts w:ascii="Cambria" w:hAnsi="Cambria" w:cs="Times New Roman"/>
-        </w:rPr>
-        <w:t>References ..X</w:t>
-      </w:r>
-    </w:p>
-    <w:p>
-      <w:pPr>
-        <w:rPr>
-          <w:rFonts w:ascii="Cambria" w:hAnsi="Cambria" w:cs="Times New Roman"/>
-        </w:rPr>
-      </w:pPr>
-      <w:r>
-        <w:rPr>
-          <w:rFonts w:ascii="Cambria" w:hAnsi="Cambria" w:cs="Times New Roman"/>
-        </w:rPr>
-        <w:t>Appendices ..X</w:t>
+        <w:t>Second Semester</w:t>
+      </w:r>
+      <w:proofErr w:type="gramStart"/>
+      <w:r>
+        <w:rPr>
+          <w:rFonts w:ascii="Cambria" w:hAnsi="Cambria" w:cs="Times New Roman"/>
+        </w:rPr>
+        <w:t xml:space="preserve"> ..</w:t>
+      </w:r>
+      <w:proofErr w:type="gramEnd"/>
+      <w:r>
+        <w:rPr>
+          <w:rFonts w:ascii="Cambria" w:hAnsi="Cambria" w:cs="Times New Roman"/>
+        </w:rPr>
+        <w:t>X</w:t>
+      </w:r>
+    </w:p>
+    <w:p>
+      <w:pPr>
+        <w:rPr>
+          <w:rFonts w:ascii="Cambria" w:hAnsi="Cambria" w:cs="Times New Roman"/>
+        </w:rPr>
+      </w:pPr>
+      <w:r>
+        <w:rPr>
+          <w:rFonts w:ascii="Cambria" w:hAnsi="Cambria" w:cs="Times New Roman"/>
+        </w:rPr>
+        <w:t>Conclusions</w:t>
+      </w:r>
+      <w:proofErr w:type="gramStart"/>
+      <w:r>
+        <w:rPr>
+          <w:rFonts w:ascii="Cambria" w:hAnsi="Cambria" w:cs="Times New Roman"/>
+        </w:rPr>
+        <w:t xml:space="preserve"> ..</w:t>
+      </w:r>
+      <w:proofErr w:type="gramEnd"/>
+      <w:r>
+        <w:rPr>
+          <w:rFonts w:ascii="Cambria" w:hAnsi="Cambria" w:cs="Times New Roman"/>
+        </w:rPr>
+        <w:t>X</w:t>
+      </w:r>
+    </w:p>
+    <w:p>
+      <w:pPr>
+        <w:rPr>
+          <w:rFonts w:ascii="Cambria" w:hAnsi="Cambria" w:cs="Times New Roman"/>
+        </w:rPr>
+      </w:pPr>
+      <w:r>
+        <w:rPr>
+          <w:rFonts w:ascii="Cambria" w:hAnsi="Cambria" w:cs="Times New Roman"/>
+        </w:rPr>
+        <w:t>References</w:t>
+      </w:r>
+      <w:proofErr w:type="gramStart"/>
+      <w:r>
+        <w:rPr>
+          <w:rFonts w:ascii="Cambria" w:hAnsi="Cambria" w:cs="Times New Roman"/>
+        </w:rPr>
+        <w:t xml:space="preserve"> ..</w:t>
+      </w:r>
+      <w:proofErr w:type="gramEnd"/>
+      <w:r>
+        <w:rPr>
+          <w:rFonts w:ascii="Cambria" w:hAnsi="Cambria" w:cs="Times New Roman"/>
+        </w:rPr>
+        <w:t>X</w:t>
+      </w:r>
+    </w:p>
+    <w:p>
+      <w:pPr>
+        <w:rPr>
+          <w:rFonts w:ascii="Cambria" w:hAnsi="Cambria" w:cs="Times New Roman"/>
+        </w:rPr>
+      </w:pPr>
+      <w:r>
+        <w:rPr>
+          <w:rFonts w:ascii="Cambria" w:hAnsi="Cambria" w:cs="Times New Roman"/>
+        </w:rPr>
+        <w:t>Appendices</w:t>
+      </w:r>
+      <w:proofErr w:type="gramStart"/>
+      <w:r>
+        <w:rPr>
+          <w:rFonts w:ascii="Cambria" w:hAnsi="Cambria" w:cs="Times New Roman"/>
+        </w:rPr>
+        <w:t xml:space="preserve"> ..</w:t>
+      </w:r>
+      <w:proofErr w:type="gramEnd"/>
+      <w:r>
+        <w:rPr>
+          <w:rFonts w:ascii="Cambria" w:hAnsi="Cambria" w:cs="Times New Roman"/>
+        </w:rPr>
+        <w:t>X</w:t>
       </w:r>
     </w:p>
     <w:p>
@@ -1752,7 +1994,7 @@
           <w:sz w:val="24"/>
           <w:szCs w:val="24"/>
         </w:rPr>
-        <w:t>e</w:t>
+        <w:t>o</w:t>
       </w:r>
       <w:r>
         <w:rPr>
@@ -5800,7 +6042,25 @@
           <w:sz w:val="24"/>
           <w:szCs w:val="24"/>
         </w:rPr>
-        <w:t xml:space="preserve"> produced from the sensors (High G accelerometer, IMU and barometer). We plan on collecting this data during flight, with the sensors talking to the Microcontroller and the Microcontroller will process this data.</w:t>
+        <w:t xml:space="preserve"> produced from the sensors (High G accelerometer, IMU and barometer). We plan on collecting this data during </w:t>
+      </w:r>
+      <w:proofErr w:type="gramStart"/>
+      <w:r>
+        <w:rPr>
+          <w:rFonts w:ascii="Cambria" w:hAnsi="Cambria" w:cs="Times New Roman"/>
+          <w:sz w:val="24"/>
+          <w:szCs w:val="24"/>
+        </w:rPr>
+        <w:t>flight</w:t>
+      </w:r>
+      <w:proofErr w:type="gramEnd"/>
+      <w:r>
+        <w:rPr>
+          <w:rFonts w:ascii="Cambria" w:hAnsi="Cambria" w:cs="Times New Roman"/>
+          <w:sz w:val="24"/>
+          <w:szCs w:val="24"/>
+        </w:rPr>
+        <w:t>, with the sensors talking to the Microcontroller and the Microcontroller will process this data.</w:t>
       </w:r>
     </w:p>
     <w:p>
@@ -6031,7 +6291,25 @@
           <w:sz w:val="24"/>
           <w:szCs w:val="24"/>
         </w:rPr>
-        <w:t xml:space="preserve">Programming at a logic level is less familiar to the team members as well as the Wildcat Rocketry members which decreases the ability for future iteration. The other disadvantage is that to </w:t>
+        <w:t xml:space="preserve">Programming at a </w:t>
+      </w:r>
+      <w:proofErr w:type="gramStart"/>
+      <w:r>
+        <w:rPr>
+          <w:rFonts w:ascii="Cambria" w:hAnsi="Cambria" w:cstheme="minorHAnsi"/>
+          <w:sz w:val="24"/>
+          <w:szCs w:val="24"/>
+        </w:rPr>
+        <w:t>logic</w:t>
+      </w:r>
+      <w:proofErr w:type="gramEnd"/>
+      <w:r>
+        <w:rPr>
+          <w:rFonts w:ascii="Cambria" w:hAnsi="Cambria" w:cstheme="minorHAnsi"/>
+          <w:sz w:val="24"/>
+          <w:szCs w:val="24"/>
+        </w:rPr>
+        <w:t xml:space="preserve"> level is less familiar to the team members as well as the Wildcat Rocketry members which decreases the ability for future iteration. The other disadvantage is that to </w:t>
       </w:r>
       <w:r>
         <w:rPr>
@@ -9062,6 +9340,53 @@
         </w:rPr>
         <w:t>ESP32-S3</w:t>
       </w:r>
+      <w:r>
+        <w:rPr>
+          <w:rFonts w:ascii="Cambria" w:hAnsi="Cambria"/>
+          <w:sz w:val="24"/>
+          <w:szCs w:val="24"/>
+        </w:rPr>
+        <w:t xml:space="preserve"> </w:t>
+      </w:r>
+      <w:r>
+        <w:rPr>
+          <w:rFonts w:ascii="Cambria" w:hAnsi="Cambria"/>
+          <w:sz w:val="24"/>
+          <w:szCs w:val="24"/>
+        </w:rPr>
+        <w:fldChar w:fldCharType="begin"/>
+      </w:r>
+      <w:r>
+        <w:rPr>
+          <w:rFonts w:ascii="Cambria" w:hAnsi="Cambria"/>
+          <w:sz w:val="24"/>
+          <w:szCs w:val="24"/>
+        </w:rPr>
+        <w:instrText xml:space="preserve"> ADDIN ZOTERO_ITEM CSL_CITATION {"citationID":"wXU2wqAu","properties":{"formattedCitation":"[3]","plainCitation":"[3]","noteIndex":0},"citationItems":[{"id":155,"uris":["http://zotero.org/users/15156901/items/VYWWP3JF"],"itemData":{"id":155,"type":"dataset","license":"espressif","title":"ESP32-S3-WROOM-1  ESP32-S3-WROOM-1U  Datasheet Version 1.4","URL":"https://www.espressif.com/sites/default/files/documentation/esp32-s3-wroom-1_wroom-1u_datasheet_en.pdf","accessed":{"date-parts":[["2024",12,3]]}}}],"schema":"https://github.com/citation-style-language/schema/raw/master/csl-citation.json"} </w:instrText>
+      </w:r>
+      <w:r>
+        <w:rPr>
+          <w:rFonts w:ascii="Cambria" w:hAnsi="Cambria"/>
+          <w:sz w:val="24"/>
+          <w:szCs w:val="24"/>
+        </w:rPr>
+        <w:fldChar w:fldCharType="separate"/>
+      </w:r>
+      <w:r>
+        <w:rPr>
+          <w:rFonts w:ascii="Cambria" w:hAnsi="Cambria"/>
+          <w:sz w:val="24"/>
+        </w:rPr>
+        <w:t>[3]</w:t>
+      </w:r>
+      <w:r>
+        <w:rPr>
+          <w:rFonts w:ascii="Cambria" w:hAnsi="Cambria"/>
+          <w:sz w:val="24"/>
+          <w:szCs w:val="24"/>
+        </w:rPr>
+        <w:fldChar w:fldCharType="end"/>
+      </w:r>
     </w:p>
     <w:p>
       <w:pPr>
@@ -9130,7 +9455,7 @@
           <w:sz w:val="24"/>
           <w:szCs w:val="24"/>
         </w:rPr>
-        <w:instrText xml:space="preserve"> ADDIN ZOTERO_ITEM CSL_CITATION {"citationID":"X2EsqVZZ","properties":{"formattedCitation":"[3]","plainCitation":"[3]","noteIndex":0},"citationItems":[{"id":153,"uris":["http://zotero.org/users/15156901/items/JGZST9KU"],"itemData":{"id":153,"type":"webpage","container-title":"IEEE Standards Association","language":"en","title":"IEEE Standards Association","URL":"https://standards.ieee.org/ieee/802.11n/3952/","accessed":{"date-parts":[["2024",12,3]]}}}],"schema":"https://github.com/citation-style-language/schema/raw/master/csl-citation.json"} </w:instrText>
+        <w:instrText xml:space="preserve"> ADDIN ZOTERO_ITEM CSL_CITATION {"citationID":"X2EsqVZZ","properties":{"formattedCitation":"[4]","plainCitation":"[4]","noteIndex":0},"citationItems":[{"id":153,"uris":["http://zotero.org/users/15156901/items/JGZST9KU"],"itemData":{"id":153,"type":"webpage","container-title":"IEEE Standards Association","language":"en","title":"IEEE Standards Association","URL":"https://standards.ieee.org/ieee/802.11n/3952/","accessed":{"date-parts":[["2024",12,3]]}}}],"schema":"https://github.com/citation-style-language/schema/raw/master/csl-citation.json"} </w:instrText>
       </w:r>
       <w:r>
         <w:rPr>
@@ -9145,7 +9470,7 @@
           <w:rFonts w:ascii="Cambria" w:hAnsi="Cambria"/>
           <w:sz w:val="24"/>
         </w:rPr>
-        <w:t>[3]</w:t>
+        <w:t>[4]</w:t>
       </w:r>
       <w:r>
         <w:rPr>
@@ -9206,7 +9531,7 @@
           <w:sz w:val="24"/>
           <w:szCs w:val="24"/>
         </w:rPr>
-        <w:instrText xml:space="preserve"> ADDIN ZOTERO_ITEM CSL_CITATION {"citationID":"ojeumCEn","properties":{"formattedCitation":"[4]","plainCitation":"[4]","noteIndex":0},"citationItems":[{"id":167,"uris":["http://zotero.org/users/15156901/items/JE3C3V7E"],"itemData":{"id":167,"type":"webpage","title":"The Standard : Standard C++","URL":"https://isocpp.org/std/the-standard","accessed":{"date-parts":[["2024",12,5]]}}}],"schema":"https://github.com/citation-style-language/schema/raw/master/csl-citation.json"} </w:instrText>
+        <w:instrText xml:space="preserve"> ADDIN ZOTERO_ITEM CSL_CITATION {"citationID":"ojeumCEn","properties":{"formattedCitation":"[5]","plainCitation":"[5]","noteIndex":0},"citationItems":[{"id":167,"uris":["http://zotero.org/users/15156901/items/JE3C3V7E"],"itemData":{"id":167,"type":"webpage","title":"The Standard : Standard C++","URL":"https://isocpp.org/std/the-standard","accessed":{"date-parts":[["2024",12,5]]}}}],"schema":"https://github.com/citation-style-language/schema/raw/master/csl-citation.json"} </w:instrText>
       </w:r>
       <w:r>
         <w:rPr>
@@ -9221,7 +9546,7 @@
           <w:rFonts w:ascii="Cambria" w:hAnsi="Cambria"/>
           <w:sz w:val="24"/>
         </w:rPr>
-        <w:t>[4]</w:t>
+        <w:t>[5]</w:t>
       </w:r>
       <w:r>
         <w:rPr>
@@ -9573,7 +9898,25 @@
           <w:sz w:val="24"/>
           <w:szCs w:val="24"/>
         </w:rPr>
-        <w:t xml:space="preserve"> designed a prototype board to be used for various testing needs. This board is not meant to fly but rather to assess our hardware connections and to test flight code. Each one of our team members design at least one schematic in KiCad. See Work Breakdown and RACI chart below for specifics on which member did what.</w:t>
+        <w:t xml:space="preserve"> designed a prototype board to be used for various testing needs. This board is not meant to fly but rather to assess our hardware connections and to test flight code. Each one of our team members </w:t>
+      </w:r>
+      <w:proofErr w:type="gramStart"/>
+      <w:r>
+        <w:rPr>
+          <w:rFonts w:ascii="Cambria" w:hAnsi="Cambria" w:cs="Times New Roman"/>
+          <w:sz w:val="24"/>
+          <w:szCs w:val="24"/>
+        </w:rPr>
+        <w:t>design</w:t>
+      </w:r>
+      <w:proofErr w:type="gramEnd"/>
+      <w:r>
+        <w:rPr>
+          <w:rFonts w:ascii="Cambria" w:hAnsi="Cambria" w:cs="Times New Roman"/>
+          <w:sz w:val="24"/>
+          <w:szCs w:val="24"/>
+        </w:rPr>
+        <w:t xml:space="preserve"> at least one schematic in KiCad. See Work Breakdown and RACI chart below for specifics on which member did what.</w:t>
       </w:r>
     </w:p>
     <w:p>
@@ -9841,13 +10184,23 @@
         </w:rPr>
         <w:t xml:space="preserve">This </w:t>
       </w:r>
-      <w:r>
-        <w:rPr>
-          <w:rFonts w:ascii="Cambria" w:hAnsi="Cambria" w:cs="Times New Roman"/>
-          <w:sz w:val="24"/>
-          <w:szCs w:val="24"/>
-        </w:rPr>
-        <w:t xml:space="preserve">section </w:t>
+      <w:proofErr w:type="gramStart"/>
+      <w:r>
+        <w:rPr>
+          <w:rFonts w:ascii="Cambria" w:hAnsi="Cambria" w:cs="Times New Roman"/>
+          <w:sz w:val="24"/>
+          <w:szCs w:val="24"/>
+        </w:rPr>
+        <w:t>section</w:t>
+      </w:r>
+      <w:proofErr w:type="gramEnd"/>
+      <w:r>
+        <w:rPr>
+          <w:rFonts w:ascii="Cambria" w:hAnsi="Cambria" w:cs="Times New Roman"/>
+          <w:sz w:val="24"/>
+          <w:szCs w:val="24"/>
+        </w:rPr>
+        <w:t xml:space="preserve"> </w:t>
       </w:r>
       <w:r>
         <w:rPr>
@@ -13023,7 +13376,25 @@
           <w:sz w:val="24"/>
           <w:szCs w:val="24"/>
         </w:rPr>
-        <w:t>F042F6. However, this would mean we would not be able to utilize the ESP-DASH feature of the ESP32. So our Work Plan would have to change to either implement that in a different way, or not at all. Our Financial Plan would be less due to the STM32F042F6 being an overall less power hungry and smaller chip.</w:t>
+        <w:t xml:space="preserve">F042F6. However, this would mean we would not be able to utilize the ESP-DASH feature of the ESP32. </w:t>
+      </w:r>
+      <w:proofErr w:type="gramStart"/>
+      <w:r>
+        <w:rPr>
+          <w:rFonts w:ascii="Cambria" w:hAnsi="Cambria" w:cs="Times New Roman"/>
+          <w:sz w:val="24"/>
+          <w:szCs w:val="24"/>
+        </w:rPr>
+        <w:t>So</w:t>
+      </w:r>
+      <w:proofErr w:type="gramEnd"/>
+      <w:r>
+        <w:rPr>
+          <w:rFonts w:ascii="Cambria" w:hAnsi="Cambria" w:cs="Times New Roman"/>
+          <w:sz w:val="24"/>
+          <w:szCs w:val="24"/>
+        </w:rPr>
+        <w:t xml:space="preserve"> our Work Plan would have to change to either implement that in a different way, or not at all. Our Financial Plan would be less due to the STM32F042F6 being an overall less power hungry and smaller chip.</w:t>
       </w:r>
     </w:p>
     <w:p>
@@ -13228,7 +13599,71 @@
           <w:sz w:val="24"/>
           <w:szCs w:val="24"/>
         </w:rPr>
-        <w:t xml:space="preserve">Each member of the project brings in their own unique strengths that fit well into this board’s development. Gannon’s best strength is their experience in KiCad and PCB design through previous work/club projects. There are not many college students that have as much experience doing PCB design as Gannon. Ethan’s strength is his background in circuit analysis and design. Having someone who has excelled in circuits classes is useful to make sure all our design is doing what we intend it to. Nathan’s strength is coding experience. Nathan is also one of the brightest Computer Engineers and is always eager and able to work on code. Finally, Tannyr is serving as Wildcat Rocketry’s vice president. Tannyr has a good overall skillset from his background in work/clubs to help the entire team wherever the need arises. Overall, with a team with a vast amount of Electrical and Computer </w:t>
+        <w:t>Each member of the project brings in their own unique strengths that fit well into this board’s development. Gannon’s best strength is their experience in KiCad and PCB design through previous work/club projects. There are not many college students that have as much experience doing PCB design as Gannon. Ethan’s strength is his background in circuit analysis and design. Having someone who has excelled in circuits classes is useful to make sure all our design is doing what we intend it to. Nathan’s strength is coding experience</w:t>
+      </w:r>
+      <w:r>
+        <w:rPr>
+          <w:rFonts w:ascii="Cambria" w:hAnsi="Cambria" w:cs="Times New Roman"/>
+          <w:sz w:val="24"/>
+          <w:szCs w:val="24"/>
+        </w:rPr>
+        <w:t>, having implemented the code for the ESP controlled Solar Club speaker prototype</w:t>
+      </w:r>
+      <w:r>
+        <w:rPr>
+          <w:rFonts w:ascii="Cambria" w:hAnsi="Cambria" w:cs="Times New Roman"/>
+          <w:sz w:val="24"/>
+          <w:szCs w:val="24"/>
+        </w:rPr>
+        <w:t>. Nathan</w:t>
+      </w:r>
+      <w:r>
+        <w:rPr>
+          <w:rFonts w:ascii="Cambria" w:hAnsi="Cambria" w:cs="Times New Roman"/>
+          <w:sz w:val="24"/>
+          <w:szCs w:val="24"/>
+        </w:rPr>
+        <w:t xml:space="preserve"> </w:t>
+      </w:r>
+      <w:r>
+        <w:rPr>
+          <w:rFonts w:ascii="Cambria" w:hAnsi="Cambria" w:cs="Times New Roman"/>
+          <w:sz w:val="24"/>
+          <w:szCs w:val="24"/>
+        </w:rPr>
+        <w:t>also</w:t>
+      </w:r>
+      <w:r>
+        <w:rPr>
+          <w:rFonts w:ascii="Cambria" w:hAnsi="Cambria" w:cs="Times New Roman"/>
+          <w:sz w:val="24"/>
+          <w:szCs w:val="24"/>
+        </w:rPr>
+        <w:t xml:space="preserve"> shines bright like a diamond</w:t>
+      </w:r>
+      <w:r>
+        <w:rPr>
+          <w:rFonts w:ascii="Cambria" w:hAnsi="Cambria" w:cs="Times New Roman"/>
+          <w:sz w:val="24"/>
+          <w:szCs w:val="24"/>
+        </w:rPr>
+        <w:t xml:space="preserve"> and is always eager and able to work on code. Finally, Tannyr is serving as Wildcat Rocketry’s vice president. Tannyr has a good overall skillset from his background in work/clubs to help the entire team wherever the need arises. </w:t>
+      </w:r>
+      <w:r>
+        <w:rPr>
+          <w:rFonts w:ascii="Cambria" w:hAnsi="Cambria" w:cs="Times New Roman"/>
+          <w:sz w:val="24"/>
+          <w:szCs w:val="24"/>
+        </w:rPr>
+        <w:t>As</w:t>
+      </w:r>
+      <w:r>
+        <w:rPr>
+          <w:rFonts w:ascii="Cambria" w:hAnsi="Cambria" w:cs="Times New Roman"/>
+          <w:sz w:val="24"/>
+          <w:szCs w:val="24"/>
+        </w:rPr>
+        <w:t xml:space="preserve"> a </w:t>
       </w:r>
       <w:r>
         <w:rPr>
@@ -13237,7 +13672,39 @@
           <w:szCs w:val="24"/>
         </w:rPr>
         <w:lastRenderedPageBreak/>
-        <w:t xml:space="preserve">Engineering skills, we believe that our team has what it takes to be successful doing this project. </w:t>
+        <w:t xml:space="preserve">team with </w:t>
+      </w:r>
+      <w:r>
+        <w:rPr>
+          <w:rFonts w:ascii="Cambria" w:hAnsi="Cambria" w:cs="Times New Roman"/>
+          <w:sz w:val="24"/>
+          <w:szCs w:val="24"/>
+        </w:rPr>
+        <w:t>adequate</w:t>
+      </w:r>
+      <w:r>
+        <w:rPr>
+          <w:rFonts w:ascii="Cambria" w:hAnsi="Cambria" w:cs="Times New Roman"/>
+          <w:sz w:val="24"/>
+          <w:szCs w:val="24"/>
+        </w:rPr>
+        <w:t xml:space="preserve"> Electrical and Computer Engineering skills, we believe that our team has what it takes to be successful </w:t>
+      </w:r>
+      <w:r>
+        <w:rPr>
+          <w:rFonts w:ascii="Cambria" w:hAnsi="Cambria" w:cs="Times New Roman"/>
+          <w:sz w:val="24"/>
+          <w:szCs w:val="24"/>
+        </w:rPr>
+        <w:t>throughout</w:t>
+      </w:r>
+      <w:r>
+        <w:rPr>
+          <w:rFonts w:ascii="Cambria" w:hAnsi="Cambria" w:cs="Times New Roman"/>
+          <w:sz w:val="24"/>
+          <w:szCs w:val="24"/>
+        </w:rPr>
+        <w:t xml:space="preserve"> this project. </w:t>
       </w:r>
     </w:p>
     <w:p>
@@ -13338,7 +13805,23 @@
           <w:sz w:val="24"/>
           <w:szCs w:val="24"/>
         </w:rPr>
-        <w:t xml:space="preserve"> which not all of our members may be able to do.</w:t>
+        <w:t xml:space="preserve"> which not </w:t>
+      </w:r>
+      <w:r>
+        <w:rPr>
+          <w:rFonts w:ascii="Cambria" w:hAnsi="Cambria" w:cs="Times New Roman"/>
+          <w:sz w:val="24"/>
+          <w:szCs w:val="24"/>
+        </w:rPr>
+        <w:t>all</w:t>
+      </w:r>
+      <w:r>
+        <w:rPr>
+          <w:rFonts w:ascii="Cambria" w:hAnsi="Cambria" w:cs="Times New Roman"/>
+          <w:sz w:val="24"/>
+          <w:szCs w:val="24"/>
+        </w:rPr>
+        <w:t xml:space="preserve"> our members may be able to do.</w:t>
       </w:r>
     </w:p>
     <w:p>
@@ -13639,7 +14122,7 @@
       <w:pPr>
         <w:pStyle w:val="Bibliography"/>
         <w:rPr>
-          <w:rFonts w:ascii="Cambria" w:hAnsi="Cambria"/>
+          <w:rFonts w:ascii="Cambria" w:hAnsi="Cambria" w:cs="Times New Roman"/>
           <w:kern w:val="0"/>
           <w:sz w:val="24"/>
         </w:rPr>
@@ -13655,7 +14138,7 @@
       </w:r>
       <w:r>
         <w:rPr>
-          <w:rFonts w:ascii="Cambria" w:hAnsi="Cambria"/>
+          <w:rFonts w:ascii="Cambria" w:hAnsi="Cambria" w:cs="Times New Roman"/>
           <w:kern w:val="0"/>
           <w:sz w:val="24"/>
         </w:rPr>
@@ -13663,7 +14146,7 @@
       </w:r>
       <w:r>
         <w:rPr>
-          <w:rFonts w:ascii="Cambria" w:hAnsi="Cambria"/>
+          <w:rFonts w:ascii="Cambria" w:hAnsi="Cambria" w:cs="Times New Roman"/>
           <w:kern w:val="0"/>
           <w:sz w:val="24"/>
         </w:rPr>
@@ -13675,14 +14158,14 @@
       <w:pPr>
         <w:pStyle w:val="Bibliography"/>
         <w:rPr>
-          <w:rFonts w:ascii="Cambria" w:hAnsi="Cambria"/>
+          <w:rFonts w:ascii="Cambria" w:hAnsi="Cambria" w:cs="Times New Roman"/>
           <w:kern w:val="0"/>
           <w:sz w:val="24"/>
         </w:rPr>
       </w:pPr>
       <w:r>
         <w:rPr>
-          <w:rFonts w:ascii="Cambria" w:hAnsi="Cambria"/>
+          <w:rFonts w:ascii="Cambria" w:hAnsi="Cambria" w:cs="Times New Roman"/>
           <w:kern w:val="0"/>
           <w:sz w:val="24"/>
         </w:rPr>
@@ -13690,7 +14173,7 @@
       </w:r>
       <w:r>
         <w:rPr>
-          <w:rFonts w:ascii="Cambria" w:hAnsi="Cambria"/>
+          <w:rFonts w:ascii="Cambria" w:hAnsi="Cambria" w:cs="Times New Roman"/>
           <w:kern w:val="0"/>
           <w:sz w:val="24"/>
         </w:rPr>
@@ -13702,14 +14185,14 @@
       <w:pPr>
         <w:pStyle w:val="Bibliography"/>
         <w:rPr>
-          <w:rFonts w:ascii="Cambria" w:hAnsi="Cambria"/>
+          <w:rFonts w:ascii="Cambria" w:hAnsi="Cambria" w:cs="Times New Roman"/>
           <w:kern w:val="0"/>
           <w:sz w:val="24"/>
         </w:rPr>
       </w:pPr>
       <w:r>
         <w:rPr>
-          <w:rFonts w:ascii="Cambria" w:hAnsi="Cambria"/>
+          <w:rFonts w:ascii="Cambria" w:hAnsi="Cambria" w:cs="Times New Roman"/>
           <w:kern w:val="0"/>
           <w:sz w:val="24"/>
         </w:rPr>
@@ -13717,7 +14200,52 @@
       </w:r>
       <w:r>
         <w:rPr>
-          <w:rFonts w:ascii="Cambria" w:hAnsi="Cambria"/>
+          <w:rFonts w:ascii="Cambria" w:hAnsi="Cambria" w:cs="Times New Roman"/>
+          <w:kern w:val="0"/>
+          <w:sz w:val="24"/>
+        </w:rPr>
+        <w:tab/>
+        <w:t>“ESP32-S3-WROOM-</w:t>
+      </w:r>
+      <w:proofErr w:type="gramStart"/>
+      <w:r>
+        <w:rPr>
+          <w:rFonts w:ascii="Cambria" w:hAnsi="Cambria" w:cs="Times New Roman"/>
+          <w:kern w:val="0"/>
+          <w:sz w:val="24"/>
+        </w:rPr>
+        <w:t>1  ESP</w:t>
+      </w:r>
+      <w:proofErr w:type="gramEnd"/>
+      <w:r>
+        <w:rPr>
+          <w:rFonts w:ascii="Cambria" w:hAnsi="Cambria" w:cs="Times New Roman"/>
+          <w:kern w:val="0"/>
+          <w:sz w:val="24"/>
+        </w:rPr>
+        <w:t>32-S3-WROOM-1U  Datasheet Version 1.4.” Accessed: Dec. 03, 2024. [Online]. Available: https://www.espressif.com/sites/default/files/documentation/esp32-s3-wroom-1_wroom-1u_datasheet_en.pdf</w:t>
+      </w:r>
+    </w:p>
+    <w:p>
+      <w:pPr>
+        <w:pStyle w:val="Bibliography"/>
+        <w:rPr>
+          <w:rFonts w:ascii="Cambria" w:hAnsi="Cambria" w:cs="Times New Roman"/>
+          <w:kern w:val="0"/>
+          <w:sz w:val="24"/>
+        </w:rPr>
+      </w:pPr>
+      <w:r>
+        <w:rPr>
+          <w:rFonts w:ascii="Cambria" w:hAnsi="Cambria" w:cs="Times New Roman"/>
+          <w:kern w:val="0"/>
+          <w:sz w:val="24"/>
+        </w:rPr>
+        <w:t>[4]</w:t>
+      </w:r>
+      <w:r>
+        <w:rPr>
+          <w:rFonts w:ascii="Cambria" w:hAnsi="Cambria" w:cs="Times New Roman"/>
           <w:kern w:val="0"/>
           <w:sz w:val="24"/>
         </w:rPr>
@@ -13729,27 +14257,45 @@
       <w:pPr>
         <w:pStyle w:val="Bibliography"/>
         <w:rPr>
-          <w:rFonts w:ascii="Cambria" w:hAnsi="Cambria"/>
+          <w:rFonts w:ascii="Cambria" w:hAnsi="Cambria" w:cs="Times New Roman"/>
           <w:kern w:val="0"/>
           <w:sz w:val="24"/>
         </w:rPr>
       </w:pPr>
       <w:r>
         <w:rPr>
-          <w:rFonts w:ascii="Cambria" w:hAnsi="Cambria"/>
+          <w:rFonts w:ascii="Cambria" w:hAnsi="Cambria" w:cs="Times New Roman"/>
           <w:kern w:val="0"/>
           <w:sz w:val="24"/>
         </w:rPr>
-        <w:t>[4]</w:t>
-      </w:r>
-      <w:r>
-        <w:rPr>
-          <w:rFonts w:ascii="Cambria" w:hAnsi="Cambria"/>
+        <w:t>[5]</w:t>
+      </w:r>
+      <w:r>
+        <w:rPr>
+          <w:rFonts w:ascii="Cambria" w:hAnsi="Cambria" w:cs="Times New Roman"/>
           <w:kern w:val="0"/>
           <w:sz w:val="24"/>
         </w:rPr>
         <w:tab/>
-        <w:t>“The Standard : Standard C++.” Accessed: Dec. 05, 2024. [Online]. Available: https://isocpp.org/std/the-standard</w:t>
+        <w:t xml:space="preserve">“The </w:t>
+      </w:r>
+      <w:proofErr w:type="gramStart"/>
+      <w:r>
+        <w:rPr>
+          <w:rFonts w:ascii="Cambria" w:hAnsi="Cambria" w:cs="Times New Roman"/>
+          <w:kern w:val="0"/>
+          <w:sz w:val="24"/>
+        </w:rPr>
+        <w:t>Standard :</w:t>
+      </w:r>
+      <w:proofErr w:type="gramEnd"/>
+      <w:r>
+        <w:rPr>
+          <w:rFonts w:ascii="Cambria" w:hAnsi="Cambria" w:cs="Times New Roman"/>
+          <w:kern w:val="0"/>
+          <w:sz w:val="24"/>
+        </w:rPr>
+        <w:t xml:space="preserve"> Standard C++.” Accessed: Dec. 05, 2024. [Online]. Available: https://isocpp.org/std/the-standard</w:t>
       </w:r>
     </w:p>
     <w:p>
@@ -15582,7 +16128,6 @@
   <w:style w:type="character" w:default="1" w:styleId="DefaultParagraphFont">
     <w:name w:val="Default Paragraph Font"/>
     <w:uiPriority w:val="1"/>
-    <w:semiHidden/>
     <w:unhideWhenUsed/>
   </w:style>
   <w:style w:type="table" w:default="1" w:styleId="TableNormal">

</xml_diff>

<commit_message>
final report schematic section
</commit_message>
<xml_diff>
--- a/Documents/FInal Presentation/ECE590_Final_DesignSolution_Report.docx
+++ b/Documents/FInal Presentation/ECE590_Final_DesignSolution_Report.docx
@@ -205,16 +205,26 @@
           <w:sz w:val="28"/>
           <w:szCs w:val="28"/>
         </w:rPr>
-        <w:t>The Apogee</w:t>
-      </w:r>
+        <w:t xml:space="preserve">The </w:t>
+      </w:r>
+      <w:proofErr w:type="spellStart"/>
       <w:r>
         <w:rPr>
           <w:rFonts w:ascii="Cambria" w:hAnsi="Cambria" w:cs="Times New Roman"/>
           <w:sz w:val="28"/>
           <w:szCs w:val="28"/>
         </w:rPr>
+        <w:t>Apogee</w:t>
+      </w:r>
+      <w:r>
+        <w:rPr>
+          <w:rFonts w:ascii="Cambria" w:hAnsi="Cambria" w:cs="Times New Roman"/>
+          <w:sz w:val="28"/>
+          <w:szCs w:val="28"/>
+        </w:rPr>
         <w:t>niuses</w:t>
       </w:r>
+      <w:proofErr w:type="spellEnd"/>
     </w:p>
     <w:p>
       <w:pPr>
@@ -9665,7 +9675,23 @@
           <w:sz w:val="24"/>
           <w:szCs w:val="24"/>
         </w:rPr>
-        <w:t xml:space="preserve"> designed a prototype board to be used for various testing needs. This board is not meant to fly but rather to assess our hardware connections and to test flight code. Each one of our team members design at least one schematic in KiCad.</w:t>
+        <w:t xml:space="preserve"> designed a prototype board to be used for various testing needs. This board is not meant to fly but rather to assess our hardware connections and to test flight code. Each one of our team members design</w:t>
+      </w:r>
+      <w:r>
+        <w:rPr>
+          <w:rFonts w:ascii="Cambria" w:hAnsi="Cambria" w:cs="Times New Roman"/>
+          <w:sz w:val="24"/>
+          <w:szCs w:val="24"/>
+        </w:rPr>
+        <w:t>ed</w:t>
+      </w:r>
+      <w:r>
+        <w:rPr>
+          <w:rFonts w:ascii="Cambria" w:hAnsi="Cambria" w:cs="Times New Roman"/>
+          <w:sz w:val="24"/>
+          <w:szCs w:val="24"/>
+        </w:rPr>
+        <w:t xml:space="preserve"> at least one schematic in KiCad.</w:t>
       </w:r>
       <w:r>
         <w:rPr>
@@ -9823,7 +9849,114 @@
           <w:sz w:val="24"/>
           <w:szCs w:val="24"/>
         </w:rPr>
-        <w:t>As seen above…</w:t>
+        <w:t>Seen in Figure 2</w:t>
+      </w:r>
+      <w:r>
+        <w:rPr>
+          <w:rFonts w:ascii="Cambria" w:hAnsi="Cambria" w:cs="Times New Roman"/>
+          <w:sz w:val="24"/>
+          <w:szCs w:val="24"/>
+        </w:rPr>
+        <w:t xml:space="preserve">, each of the major component subsystems are separated out into their own sub schematic. This helps with visualizing system connections and readability of overall schematic. The only </w:t>
+      </w:r>
+      <w:r>
+        <w:rPr>
+          <w:rFonts w:ascii="Cambria" w:hAnsi="Cambria" w:cs="Times New Roman"/>
+          <w:sz w:val="24"/>
+          <w:szCs w:val="24"/>
+        </w:rPr>
+        <w:t>components</w:t>
+      </w:r>
+      <w:r>
+        <w:rPr>
+          <w:rFonts w:ascii="Cambria" w:hAnsi="Cambria" w:cs="Times New Roman"/>
+          <w:sz w:val="24"/>
+          <w:szCs w:val="24"/>
+        </w:rPr>
+        <w:t xml:space="preserve"> contained on the Top-Level Schematic are the header breakou</w:t>
+      </w:r>
+      <w:r>
+        <w:rPr>
+          <w:rFonts w:ascii="Cambria" w:hAnsi="Cambria" w:cs="Times New Roman"/>
+          <w:sz w:val="24"/>
+          <w:szCs w:val="24"/>
+        </w:rPr>
+        <w:t>ts, signal testing points, mounting holes, common I2C pullups, and ADC voltage divider.</w:t>
+      </w:r>
+    </w:p>
+    <w:p>
+      <w:pPr>
+        <w:rPr>
+          <w:rFonts w:ascii="Cambria" w:hAnsi="Cambria" w:cs="Times New Roman"/>
+          <w:sz w:val="24"/>
+          <w:szCs w:val="24"/>
+        </w:rPr>
+      </w:pPr>
+      <w:r>
+        <w:rPr>
+          <w:rFonts w:ascii="Cambria" w:hAnsi="Cambria" w:cs="Times New Roman"/>
+          <w:sz w:val="24"/>
+          <w:szCs w:val="24"/>
+        </w:rPr>
+        <w:t>Each sub schematic contains their respective system’s required components, such as main IC’s, decouple caps, and any other components required by datasheet.</w:t>
+      </w:r>
+    </w:p>
+    <w:p>
+      <w:pPr>
+        <w:rPr>
+          <w:rFonts w:ascii="Cambria" w:hAnsi="Cambria" w:cs="Times New Roman"/>
+          <w:sz w:val="24"/>
+          <w:szCs w:val="24"/>
+        </w:rPr>
+      </w:pPr>
+      <w:r>
+        <w:rPr>
+          <w:rFonts w:ascii="Cambria" w:hAnsi="Cambria" w:cs="Times New Roman"/>
+          <w:sz w:val="24"/>
+          <w:szCs w:val="24"/>
+        </w:rPr>
+        <w:t>For example, the ESP32 sub schematic</w:t>
+      </w:r>
+      <w:r>
+        <w:rPr>
+          <w:rFonts w:ascii="Cambria" w:hAnsi="Cambria" w:cs="Times New Roman"/>
+          <w:sz w:val="24"/>
+          <w:szCs w:val="24"/>
+        </w:rPr>
+        <w:t>, Figure 3,</w:t>
+      </w:r>
+      <w:r>
+        <w:rPr>
+          <w:rFonts w:ascii="Cambria" w:hAnsi="Cambria" w:cs="Times New Roman"/>
+          <w:sz w:val="24"/>
+          <w:szCs w:val="24"/>
+        </w:rPr>
+        <w:t xml:space="preserve"> contains the ESP32-S3-WROOM-1 module as well as the reset and boot mode select buttons. Each sub schematic has a shared characteristic in the 0Ω resistor between 3.3V power and the power for that subsystem, R11 in ESP32. This is useful for debugging and testing allowing us to disconnect power to a whole section of the board for debugging connection issues.</w:t>
+      </w:r>
+      <w:r>
+        <w:rPr>
+          <w:rFonts w:ascii="Cambria" w:hAnsi="Cambria" w:cs="Times New Roman"/>
+          <w:sz w:val="24"/>
+          <w:szCs w:val="24"/>
+        </w:rPr>
+        <w:t xml:space="preserve"> </w:t>
+      </w:r>
+    </w:p>
+    <w:p>
+      <w:pPr>
+        <w:rPr>
+          <w:rFonts w:ascii="Cambria" w:hAnsi="Cambria" w:cs="Times New Roman"/>
+          <w:sz w:val="24"/>
+          <w:szCs w:val="24"/>
+        </w:rPr>
+      </w:pPr>
+      <w:r>
+        <w:rPr>
+          <w:rFonts w:ascii="Cambria" w:hAnsi="Cambria" w:cs="Times New Roman"/>
+          <w:sz w:val="24"/>
+          <w:szCs w:val="24"/>
+        </w:rPr>
+        <w:t>Another note with the ESP32 sub schematic is the GPIO hierarchal label names. The ESP32-S3 has an open pin mux except for a couple of signals. It has two pins dedicated to UART0, labeled TX and RX, as well as the two GPIO used for the USB programming labeled USB_D_P and USB_D_N. This helps ensure these important signals are seen at the top level.</w:t>
       </w:r>
     </w:p>
     <w:p>
@@ -9930,7 +10063,32 @@
           <w:sz w:val="24"/>
           <w:szCs w:val="24"/>
         </w:rPr>
-        <w:t>Above is the ESP32-S3_WROOM-1 schematic…</w:t>
+        <w:t xml:space="preserve">Figure 4 shows the IMU schematic as an example of what each single IC schematics, like the Baro, High G Accel, and Flash, look like. They contain their IC focus in the center with their decouple cap and other required passive circuits. </w:t>
+      </w:r>
+    </w:p>
+    <w:p>
+      <w:pPr>
+        <w:rPr>
+          <w:rFonts w:ascii="Cambria" w:hAnsi="Cambria" w:cs="Times New Roman"/>
+          <w:sz w:val="24"/>
+          <w:szCs w:val="24"/>
+        </w:rPr>
+      </w:pPr>
+      <w:r>
+        <w:rPr>
+          <w:rFonts w:ascii="Cambria" w:hAnsi="Cambria" w:cs="Times New Roman"/>
+          <w:sz w:val="24"/>
+          <w:szCs w:val="24"/>
+        </w:rPr>
+        <w:t>The IMU was chosen as an example because of a irregularity with the secondary I2C on it.</w:t>
+      </w:r>
+      <w:r>
+        <w:rPr>
+          <w:rFonts w:ascii="Cambria" w:hAnsi="Cambria" w:cs="Times New Roman"/>
+          <w:sz w:val="24"/>
+          <w:szCs w:val="24"/>
+        </w:rPr>
+        <w:t xml:space="preserve"> The IMU’s contains a secondary I2C bus that it can connect to sensors as the master to better pool data to single points. We currently do not know if we want to use this feature or not, we have Do Not Populate 0 ohms in the Top-Level Schematic to allow for testing; however, the IMU requires these pins to be pulled up for proper startup sequencing. Since these are required regard of if this I2C bus is shared for not, the pullups are contained in this schematic.</w:t>
       </w:r>
     </w:p>
     <w:p>
@@ -10026,17 +10184,82 @@
           <w:sz w:val="24"/>
           <w:szCs w:val="24"/>
         </w:rPr>
-        <w:t>The IMU schematic…</w:t>
-      </w:r>
-    </w:p>
-    <w:p>
-      <w:pPr>
-        <w:rPr>
-          <w:rFonts w:ascii="Cambria" w:hAnsi="Cambria" w:cs="Times New Roman"/>
-          <w:sz w:val="24"/>
-          <w:szCs w:val="24"/>
-        </w:rPr>
-      </w:pPr>
+        <w:t xml:space="preserve">Figure 5 contains the power and USB Schematic this includes: the USB-C port, USB TVS protection, Reverse Polarity Protection Diode, and linear voltage regulator. </w:t>
+      </w:r>
+    </w:p>
+    <w:p>
+      <w:pPr>
+        <w:rPr>
+          <w:rFonts w:ascii="Cambria" w:hAnsi="Cambria" w:cs="Times New Roman"/>
+          <w:sz w:val="24"/>
+          <w:szCs w:val="24"/>
+        </w:rPr>
+      </w:pPr>
+      <w:r>
+        <w:rPr>
+          <w:rFonts w:ascii="Cambria" w:hAnsi="Cambria" w:cs="Times New Roman"/>
+          <w:sz w:val="24"/>
+          <w:szCs w:val="24"/>
+        </w:rPr>
+        <w:t xml:space="preserve">The USB-C port breaks out the data lines to the TVS protection diode and the 5V power to the 3.3V LDO. Also, at the USB-C port are the Configuration Channel or CC pins, these are used to identify the port to the other side. To set our USB-C port to be </w:t>
+      </w:r>
+      <w:r>
+        <w:rPr>
+          <w:rFonts w:ascii="Cambria" w:hAnsi="Cambria" w:cs="Times New Roman"/>
+          <w:sz w:val="24"/>
+          <w:szCs w:val="24"/>
+        </w:rPr>
+        <w:t>an</w:t>
+      </w:r>
+      <w:r>
+        <w:rPr>
+          <w:rFonts w:ascii="Cambria" w:hAnsi="Cambria" w:cs="Times New Roman"/>
+          <w:sz w:val="24"/>
+          <w:szCs w:val="24"/>
+        </w:rPr>
+        <w:t xml:space="preserve"> Upstream Facing Port, UFP, so that the other device knows to supply power to it, we place </w:t>
+      </w:r>
+      <w:r>
+        <w:rPr>
+          <w:rFonts w:ascii="Cambria" w:hAnsi="Cambria" w:cs="Times New Roman"/>
+          <w:sz w:val="24"/>
+          <w:szCs w:val="24"/>
+        </w:rPr>
+        <w:t xml:space="preserve">20% </w:t>
+      </w:r>
+      <w:r>
+        <w:rPr>
+          <w:rFonts w:ascii="Cambria" w:hAnsi="Cambria" w:cs="Times New Roman"/>
+          <w:sz w:val="24"/>
+          <w:szCs w:val="24"/>
+        </w:rPr>
+        <w:t>5.1K</w:t>
+      </w:r>
+      <w:r>
+        <w:rPr>
+          <w:rFonts w:ascii="Cambria" w:hAnsi="Cambria" w:cs="Times New Roman"/>
+          <w:sz w:val="24"/>
+          <w:szCs w:val="24"/>
+        </w:rPr>
+        <w:t>Ω pull downs to set it as a UFP without Detect Power capabilities.</w:t>
+      </w:r>
+    </w:p>
+    <w:p>
+      <w:pPr>
+        <w:rPr>
+          <w:rFonts w:ascii="Cambria" w:hAnsi="Cambria" w:cs="Times New Roman"/>
+          <w:sz w:val="24"/>
+          <w:szCs w:val="24"/>
+        </w:rPr>
+      </w:pPr>
+      <w:r>
+        <w:rPr>
+          <w:rFonts w:ascii="Cambria" w:hAnsi="Cambria" w:cs="Times New Roman"/>
+          <w:sz w:val="24"/>
+          <w:szCs w:val="24"/>
+        </w:rPr>
+        <w:t>We decided to use a set 3.3V linear regulator for our power supply. We picked a linear regulator because we believe at our lower current draw, we will see more efficiency than we would with a Switching Mode Power Supply, SMPS. Smaller SMPS topologies also require running at higher frequency’s potential introducing switching noise that could harm the WI-FI connectivity of the system.</w:t>
+      </w:r>
     </w:p>
     <w:p>
       <w:pPr>
@@ -10103,41 +10326,6 @@
       <w:pPr>
         <w:rPr>
           <w:rFonts w:ascii="Cambria" w:hAnsi="Cambria" w:cs="Times New Roman"/>
-          <w:sz w:val="24"/>
-          <w:szCs w:val="24"/>
-        </w:rPr>
-      </w:pPr>
-    </w:p>
-    <w:p>
-      <w:pPr>
-        <w:rPr>
-          <w:rFonts w:ascii="Cambria" w:hAnsi="Cambria" w:cs="Times New Roman"/>
-          <w:sz w:val="24"/>
-          <w:szCs w:val="24"/>
-        </w:rPr>
-      </w:pPr>
-      <w:r>
-        <w:rPr>
-          <w:rFonts w:ascii="Cambria" w:hAnsi="Cambria" w:cs="Times New Roman"/>
-          <w:sz w:val="24"/>
-          <w:szCs w:val="24"/>
-        </w:rPr>
-        <w:t>Above is the power and USB schematic…</w:t>
-      </w:r>
-    </w:p>
-    <w:p>
-      <w:pPr>
-        <w:rPr>
-          <w:rFonts w:ascii="Cambria" w:hAnsi="Cambria" w:cs="Times New Roman"/>
-          <w:sz w:val="24"/>
-          <w:szCs w:val="24"/>
-        </w:rPr>
-      </w:pPr>
-    </w:p>
-    <w:p>
-      <w:pPr>
-        <w:rPr>
-          <w:rFonts w:ascii="Cambria" w:hAnsi="Cambria" w:cs="Times New Roman"/>
           <w:sz w:val="28"/>
           <w:szCs w:val="28"/>
         </w:rPr>
@@ -10320,7 +10508,6 @@
           <w:sz w:val="24"/>
           <w:szCs w:val="24"/>
         </w:rPr>
-        <w:lastRenderedPageBreak/>
         <w:t>Here is a rough RACI chart. To be fixed and change later.</w:t>
       </w:r>
     </w:p>
@@ -10786,6 +10973,7 @@
                 <w:sz w:val="24"/>
                 <w:szCs w:val="24"/>
               </w:rPr>
+              <w:lastRenderedPageBreak/>
               <w:t>1b</w:t>
             </w:r>
           </w:p>
@@ -12836,16 +13024,24 @@
           <w:sz w:val="24"/>
           <w:szCs w:val="24"/>
         </w:rPr>
+        <w:t>The first revision board for this project will be the testing board. We will create artificial flight data to be sent to the flight computer for it to process. We will use either the Senior Design lab or Electronics Design Club room for lab space.</w:t>
+      </w:r>
+      <w:r>
+        <w:rPr>
+          <w:rFonts w:ascii="Cambria" w:hAnsi="Cambria" w:cs="Times New Roman"/>
+          <w:sz w:val="24"/>
+          <w:szCs w:val="24"/>
+        </w:rPr>
+        <w:t xml:space="preserve"> Safety aspects to be considered is </w:t>
+      </w:r>
+      <w:r>
+        <w:rPr>
+          <w:rFonts w:ascii="Cambria" w:hAnsi="Cambria" w:cs="Times New Roman"/>
+          <w:sz w:val="24"/>
+          <w:szCs w:val="24"/>
+        </w:rPr>
         <w:lastRenderedPageBreak/>
-        <w:t>The first revision board for this project will be the testing board. We will create artificial flight data to be sent to the flight computer for it to process. We will use either the Senior Design lab or Electronics Design Club room for lab space.</w:t>
-      </w:r>
-      <w:r>
-        <w:rPr>
-          <w:rFonts w:ascii="Cambria" w:hAnsi="Cambria" w:cs="Times New Roman"/>
-          <w:sz w:val="24"/>
-          <w:szCs w:val="24"/>
-        </w:rPr>
-        <w:t xml:space="preserve"> Safety aspects to be considered is a potential fire hazard with using a battery. We will make sure to always have a fire extinguisher close by.</w:t>
+        <w:t>a potential fire hazard with using a battery. We will make sure to always have a fire extinguisher close by.</w:t>
       </w:r>
     </w:p>
     <w:p>
@@ -13359,16 +13555,24 @@
           <w:sz w:val="24"/>
           <w:szCs w:val="24"/>
         </w:rPr>
+        <w:t xml:space="preserve">As </w:t>
+      </w:r>
+      <w:r>
+        <w:rPr>
+          <w:rFonts w:ascii="Cambria" w:hAnsi="Cambria" w:cs="Times New Roman"/>
+          <w:sz w:val="24"/>
+          <w:szCs w:val="24"/>
+        </w:rPr>
+        <w:t xml:space="preserve">seen, the price per board for the testing board is roughly $80 per board. This is unfortunately above our proposed budget. We got two boards assembled so that our electrical group (Ethan and Gannon) can work on testing power and the physical board, and </w:t>
+      </w:r>
+      <w:r>
+        <w:rPr>
+          <w:rFonts w:ascii="Cambria" w:hAnsi="Cambria" w:cs="Times New Roman"/>
+          <w:sz w:val="24"/>
+          <w:szCs w:val="24"/>
+        </w:rPr>
         <w:lastRenderedPageBreak/>
-        <w:t xml:space="preserve">As </w:t>
-      </w:r>
-      <w:r>
-        <w:rPr>
-          <w:rFonts w:ascii="Cambria" w:hAnsi="Cambria" w:cs="Times New Roman"/>
-          <w:sz w:val="24"/>
-          <w:szCs w:val="24"/>
-        </w:rPr>
-        <w:t xml:space="preserve">seen, the price per board for the testing board is roughly $80 per board. This is unfortunately above our proposed budget. We got two boards assembled so that our electrical group (Ethan and Gannon) can work on testing power and the physical board, and our computer engineering group (Nathan and Tannyr) can test out flight code. </w:t>
+        <w:t xml:space="preserve">our computer engineering group (Nathan and Tannyr) can test out flight code. </w:t>
       </w:r>
       <w:r>
         <w:rPr>
@@ -13678,16 +13882,7 @@
           <w:sz w:val="24"/>
           <w:szCs w:val="24"/>
         </w:rPr>
-        <w:t xml:space="preserve"> and is always eager and able to work on code. Finally, Tannyr is serving as Wildcat Rocketry’s vice president. Tannyr has a good overall skillset </w:t>
-      </w:r>
-      <w:r>
-        <w:rPr>
-          <w:rFonts w:ascii="Cambria" w:hAnsi="Cambria" w:cs="Times New Roman"/>
-          <w:sz w:val="24"/>
-          <w:szCs w:val="24"/>
-        </w:rPr>
-        <w:lastRenderedPageBreak/>
-        <w:t xml:space="preserve">from his background in work/clubs to help the entire team wherever the need arises. </w:t>
+        <w:t xml:space="preserve"> and is always eager and able to work on code. Finally, Tannyr is serving as Wildcat Rocketry’s vice president. Tannyr has a good overall skillset from his background in work/clubs to help the entire team wherever the need arises. </w:t>
       </w:r>
       <w:r>
         <w:rPr>
@@ -13972,7 +14167,25 @@
           <w:sz w:val="24"/>
           <w:szCs w:val="24"/>
         </w:rPr>
-        <w:t xml:space="preserve">the IMU we wanted to buy (ICM-20948) had 1.65V logic, while everything else on our first board ran at 3.3V logic. As well the ICM-20948 is marked “Not recommended for new design” on DigiKey. Our group made the appropriate switch to a new IMU, the BNO085. This switch caused </w:t>
+        <w:t xml:space="preserve">the IMU we wanted to buy (ICM-20948) had 1.65V logic, while everything else on our first board ran at 3.3V logic. As well the ICM-20948 is marked “Not recommended for new design” on </w:t>
+      </w:r>
+      <w:proofErr w:type="spellStart"/>
+      <w:r>
+        <w:rPr>
+          <w:rFonts w:ascii="Cambria" w:hAnsi="Cambria" w:cs="Times New Roman"/>
+          <w:sz w:val="24"/>
+          <w:szCs w:val="24"/>
+        </w:rPr>
+        <w:t>DigiKey</w:t>
+      </w:r>
+      <w:proofErr w:type="spellEnd"/>
+      <w:r>
+        <w:rPr>
+          <w:rFonts w:ascii="Cambria" w:hAnsi="Cambria" w:cs="Times New Roman"/>
+          <w:sz w:val="24"/>
+          <w:szCs w:val="24"/>
+        </w:rPr>
+        <w:t xml:space="preserve">. Our group made the appropriate switch to a new IMU, the BNO085. This switch caused </w:t>
       </w:r>
       <w:r>
         <w:rPr>

</xml_diff>

<commit_message>
Report done but appendix
</commit_message>
<xml_diff>
--- a/Documents/FInal Presentation/ECE590_Final_DesignSolution_Report.docx
+++ b/Documents/FInal Presentation/ECE590_Final_DesignSolution_Report.docx
@@ -1138,7 +1138,13 @@
         <w:rPr>
           <w:rFonts w:ascii="Cambria" w:hAnsi="Cambria" w:cs="Times New Roman"/>
         </w:rPr>
-        <w:t xml:space="preserve"> ….…………………………………………………………………………………………………………………8</w:t>
+        <w:t>s ..</w:t>
+      </w:r>
+      <w:r>
+        <w:rPr>
+          <w:rFonts w:ascii="Cambria" w:hAnsi="Cambria" w:cs="Times New Roman"/>
+        </w:rPr>
+        <w:t>…………………………………………………………………………………………………………………8</w:t>
       </w:r>
     </w:p>
     <w:p>
@@ -1237,13 +1243,99 @@
           <w:rFonts w:ascii="Cambria" w:hAnsi="Cambria" w:cs="Times New Roman"/>
         </w:rPr>
         <w:tab/>
+      </w:r>
+      <w:r>
+        <w:rPr>
+          <w:rFonts w:ascii="Cambria" w:hAnsi="Cambria" w:cs="Times New Roman"/>
+        </w:rPr>
+        <w:tab/>
+        <w:t>Top-Level Design ……………………………………………………………………………………………….10</w:t>
+      </w:r>
+    </w:p>
+    <w:p>
+      <w:pPr>
+        <w:rPr>
+          <w:rFonts w:ascii="Cambria" w:hAnsi="Cambria" w:cs="Times New Roman"/>
+        </w:rPr>
+      </w:pPr>
+      <w:r>
+        <w:rPr>
+          <w:rFonts w:ascii="Cambria" w:hAnsi="Cambria" w:cs="Times New Roman"/>
+        </w:rPr>
+        <w:tab/>
+      </w:r>
+      <w:r>
+        <w:rPr>
+          <w:rFonts w:ascii="Cambria" w:hAnsi="Cambria" w:cs="Times New Roman"/>
+        </w:rPr>
+        <w:tab/>
+        <w:t>ESP32-S3-WROMM Design …………………………………………………………………………………12</w:t>
+      </w:r>
+    </w:p>
+    <w:p>
+      <w:pPr>
+        <w:rPr>
+          <w:rFonts w:ascii="Cambria" w:hAnsi="Cambria" w:cs="Times New Roman"/>
+        </w:rPr>
+      </w:pPr>
+      <w:r>
+        <w:rPr>
+          <w:rFonts w:ascii="Cambria" w:hAnsi="Cambria" w:cs="Times New Roman"/>
+        </w:rPr>
+        <w:tab/>
+      </w:r>
+      <w:r>
+        <w:rPr>
+          <w:rFonts w:ascii="Cambria" w:hAnsi="Cambria" w:cs="Times New Roman"/>
+        </w:rPr>
+        <w:tab/>
+        <w:t>IMU Design ………………………………………………………………………………………………………..13</w:t>
+      </w:r>
+    </w:p>
+    <w:p>
+      <w:pPr>
+        <w:rPr>
+          <w:rFonts w:ascii="Cambria" w:hAnsi="Cambria" w:cs="Times New Roman"/>
+        </w:rPr>
+      </w:pPr>
+      <w:r>
+        <w:rPr>
+          <w:rFonts w:ascii="Cambria" w:hAnsi="Cambria" w:cs="Times New Roman"/>
+        </w:rPr>
+        <w:tab/>
+      </w:r>
+      <w:r>
+        <w:rPr>
+          <w:rFonts w:ascii="Cambria" w:hAnsi="Cambria" w:cs="Times New Roman"/>
+        </w:rPr>
+        <w:tab/>
+        <w:t>Power and USB Design ………………………………………………………………………………………14</w:t>
+      </w:r>
+    </w:p>
+    <w:p>
+      <w:pPr>
+        <w:rPr>
+          <w:rFonts w:ascii="Cambria" w:hAnsi="Cambria" w:cs="Times New Roman"/>
+        </w:rPr>
+      </w:pPr>
+      <w:r>
+        <w:rPr>
+          <w:rFonts w:ascii="Cambria" w:hAnsi="Cambria" w:cs="Times New Roman"/>
+        </w:rPr>
+        <w:tab/>
         <w:t>Validation and Acceptance Test Results</w:t>
       </w:r>
       <w:r>
         <w:rPr>
           <w:rFonts w:ascii="Cambria" w:hAnsi="Cambria" w:cs="Times New Roman"/>
         </w:rPr>
-        <w:t xml:space="preserve"> ...………………………………………………………………………..10</w:t>
+        <w:t xml:space="preserve"> ...………………………………………………………………………..1</w:t>
+      </w:r>
+      <w:r>
+        <w:rPr>
+          <w:rFonts w:ascii="Cambria" w:hAnsi="Cambria" w:cs="Times New Roman"/>
+        </w:rPr>
+        <w:t>4</w:t>
       </w:r>
     </w:p>
     <w:p>
@@ -1263,7 +1355,13 @@
         <w:rPr>
           <w:rFonts w:ascii="Cambria" w:hAnsi="Cambria" w:cs="Times New Roman"/>
         </w:rPr>
-        <w:t xml:space="preserve"> ..…………………………………………………………………………………………..10</w:t>
+        <w:t xml:space="preserve"> ..…………………………………………………………………………………………..1</w:t>
+      </w:r>
+      <w:r>
+        <w:rPr>
+          <w:rFonts w:ascii="Cambria" w:hAnsi="Cambria" w:cs="Times New Roman"/>
+        </w:rPr>
+        <w:t>5</w:t>
       </w:r>
     </w:p>
     <w:p>
@@ -1282,7 +1380,13 @@
         <w:rPr>
           <w:rFonts w:ascii="Cambria" w:hAnsi="Cambria" w:cs="Times New Roman"/>
         </w:rPr>
-        <w:t>………………………………………………………………………………………………………………………………...10</w:t>
+        <w:t>………………………………………………………………………………………………………………………………...1</w:t>
+      </w:r>
+      <w:r>
+        <w:rPr>
+          <w:rFonts w:ascii="Cambria" w:hAnsi="Cambria" w:cs="Times New Roman"/>
+        </w:rPr>
+        <w:t>5</w:t>
       </w:r>
     </w:p>
     <w:p>
@@ -1302,7 +1406,13 @@
         <w:rPr>
           <w:rFonts w:ascii="Cambria" w:hAnsi="Cambria" w:cs="Times New Roman"/>
         </w:rPr>
-        <w:t>……………………………………………………………10</w:t>
+        <w:t>……………………………………………………………1</w:t>
+      </w:r>
+      <w:r>
+        <w:rPr>
+          <w:rFonts w:ascii="Cambria" w:hAnsi="Cambria" w:cs="Times New Roman"/>
+        </w:rPr>
+        <w:t>5</w:t>
       </w:r>
     </w:p>
     <w:p>
@@ -1322,34 +1432,53 @@
         <w:rPr>
           <w:rFonts w:ascii="Cambria" w:hAnsi="Cambria" w:cs="Times New Roman"/>
         </w:rPr>
-        <w:t>…………………………………………………………………………………………………….11</w:t>
-      </w:r>
-    </w:p>
-    <w:p>
-      <w:pPr>
-        <w:rPr>
-          <w:rFonts w:ascii="Cambria" w:hAnsi="Cambria" w:cs="Times New Roman"/>
-        </w:rPr>
-      </w:pPr>
-      <w:r>
-        <w:rPr>
-          <w:rFonts w:ascii="Cambria" w:hAnsi="Cambria" w:cs="Times New Roman"/>
-        </w:rPr>
+        <w:t>…………………………………………………………………………………………………….1</w:t>
+      </w:r>
+      <w:r>
+        <w:rPr>
+          <w:rFonts w:ascii="Cambria" w:hAnsi="Cambria" w:cs="Times New Roman"/>
+        </w:rPr>
+        <w:t>6</w:t>
+      </w:r>
+    </w:p>
+    <w:p>
+      <w:pPr>
+        <w:rPr>
+          <w:rFonts w:ascii="Cambria" w:hAnsi="Cambria" w:cs="Times New Roman"/>
+        </w:rPr>
+      </w:pPr>
+      <w:r>
+        <w:rPr>
+          <w:rFonts w:ascii="Cambria" w:hAnsi="Cambria" w:cs="Times New Roman"/>
+        </w:rPr>
+        <w:lastRenderedPageBreak/>
         <w:tab/>
-        <w:t>Prototyping and Testing Protocol ..X</w:t>
-      </w:r>
-    </w:p>
-    <w:p>
-      <w:pPr>
-        <w:rPr>
-          <w:rFonts w:ascii="Cambria" w:hAnsi="Cambria" w:cs="Times New Roman"/>
-        </w:rPr>
-      </w:pPr>
-      <w:r>
-        <w:rPr>
-          <w:rFonts w:ascii="Cambria" w:hAnsi="Cambria" w:cs="Times New Roman"/>
-        </w:rPr>
-        <w:t>Financial Plan ..X</w:t>
+        <w:t xml:space="preserve">Prototyping and Testing Protocol </w:t>
+      </w:r>
+      <w:r>
+        <w:rPr>
+          <w:rFonts w:ascii="Cambria" w:hAnsi="Cambria" w:cs="Times New Roman"/>
+        </w:rPr>
+        <w:t>…………………………………………………………………………………..16</w:t>
+      </w:r>
+    </w:p>
+    <w:p>
+      <w:pPr>
+        <w:rPr>
+          <w:rFonts w:ascii="Cambria" w:hAnsi="Cambria" w:cs="Times New Roman"/>
+        </w:rPr>
+      </w:pPr>
+      <w:r>
+        <w:rPr>
+          <w:rFonts w:ascii="Cambria" w:hAnsi="Cambria" w:cs="Times New Roman"/>
+        </w:rPr>
+        <w:t xml:space="preserve">Financial Plan </w:t>
+      </w:r>
+      <w:r>
+        <w:rPr>
+          <w:rFonts w:ascii="Cambria" w:hAnsi="Cambria" w:cs="Times New Roman"/>
+        </w:rPr>
+        <w:t>…………………………………………………………………………………………………………………………..16</w:t>
       </w:r>
     </w:p>
     <w:p>
@@ -1363,7 +1492,13 @@
           <w:rFonts w:ascii="Cambria" w:hAnsi="Cambria" w:cs="Times New Roman"/>
         </w:rPr>
         <w:tab/>
-        <w:t>Proposed Budget ..X</w:t>
+        <w:t xml:space="preserve">Proposed Budget </w:t>
+      </w:r>
+      <w:r>
+        <w:rPr>
+          <w:rFonts w:ascii="Cambria" w:hAnsi="Cambria" w:cs="Times New Roman"/>
+        </w:rPr>
+        <w:t>…………………………………………………………………………………………………………..16</w:t>
       </w:r>
     </w:p>
     <w:p>
@@ -1400,21 +1535,26 @@
         <w:rPr>
           <w:rFonts w:ascii="Cambria" w:hAnsi="Cambria" w:cs="Times New Roman"/>
         </w:rPr>
-        <w:t>..X</w:t>
-      </w:r>
-    </w:p>
-    <w:p>
-      <w:pPr>
-        <w:rPr>
-          <w:rFonts w:ascii="Cambria" w:hAnsi="Cambria" w:cs="Times New Roman"/>
-        </w:rPr>
-      </w:pPr>
-      <w:r>
-        <w:rPr>
-          <w:rFonts w:ascii="Cambria" w:hAnsi="Cambria" w:cs="Times New Roman"/>
-        </w:rPr>
-        <w:lastRenderedPageBreak/>
-        <w:t>Feasibility Assessment ..X</w:t>
+        <w:t>………………………………………………………………….17</w:t>
+      </w:r>
+    </w:p>
+    <w:p>
+      <w:pPr>
+        <w:rPr>
+          <w:rFonts w:ascii="Cambria" w:hAnsi="Cambria" w:cs="Times New Roman"/>
+        </w:rPr>
+      </w:pPr>
+      <w:r>
+        <w:rPr>
+          <w:rFonts w:ascii="Cambria" w:hAnsi="Cambria" w:cs="Times New Roman"/>
+        </w:rPr>
+        <w:t xml:space="preserve">Feasibility Assessment </w:t>
+      </w:r>
+      <w:r>
+        <w:rPr>
+          <w:rFonts w:ascii="Cambria" w:hAnsi="Cambria" w:cs="Times New Roman"/>
+        </w:rPr>
+        <w:t>……………………………………………………………………………………………………………...18</w:t>
       </w:r>
     </w:p>
     <w:p>
@@ -1428,7 +1568,13 @@
           <w:rFonts w:ascii="Cambria" w:hAnsi="Cambria" w:cs="Times New Roman"/>
         </w:rPr>
         <w:tab/>
-        <w:t>Strengths ..X</w:t>
+        <w:t xml:space="preserve">Strengths </w:t>
+      </w:r>
+      <w:r>
+        <w:rPr>
+          <w:rFonts w:ascii="Cambria" w:hAnsi="Cambria" w:cs="Times New Roman"/>
+        </w:rPr>
+        <w:t>………………………………………………………………………………………………………………………18</w:t>
       </w:r>
     </w:p>
     <w:p>
@@ -1442,20 +1588,32 @@
           <w:rFonts w:ascii="Cambria" w:hAnsi="Cambria" w:cs="Times New Roman"/>
         </w:rPr>
         <w:tab/>
-        <w:t>Risks …X</w:t>
-      </w:r>
-    </w:p>
-    <w:p>
-      <w:pPr>
-        <w:rPr>
-          <w:rFonts w:ascii="Cambria" w:hAnsi="Cambria" w:cs="Times New Roman"/>
-        </w:rPr>
-      </w:pPr>
-      <w:r>
-        <w:rPr>
-          <w:rFonts w:ascii="Cambria" w:hAnsi="Cambria" w:cs="Times New Roman"/>
-        </w:rPr>
-        <w:t>Lessons Learned ..X</w:t>
+        <w:t>Risks …</w:t>
+      </w:r>
+      <w:r>
+        <w:rPr>
+          <w:rFonts w:ascii="Cambria" w:hAnsi="Cambria" w:cs="Times New Roman"/>
+        </w:rPr>
+        <w:t>………………………………………………………………………………………………………………………….18</w:t>
+      </w:r>
+    </w:p>
+    <w:p>
+      <w:pPr>
+        <w:rPr>
+          <w:rFonts w:ascii="Cambria" w:hAnsi="Cambria" w:cs="Times New Roman"/>
+        </w:rPr>
+      </w:pPr>
+      <w:r>
+        <w:rPr>
+          <w:rFonts w:ascii="Cambria" w:hAnsi="Cambria" w:cs="Times New Roman"/>
+        </w:rPr>
+        <w:t xml:space="preserve">Lessons Learned </w:t>
+      </w:r>
+      <w:r>
+        <w:rPr>
+          <w:rFonts w:ascii="Cambria" w:hAnsi="Cambria" w:cs="Times New Roman"/>
+        </w:rPr>
+        <w:t>……………………………………………………………………………………………………………………….18</w:t>
       </w:r>
     </w:p>
     <w:p>
@@ -1469,7 +1627,13 @@
           <w:rFonts w:ascii="Cambria" w:hAnsi="Cambria" w:cs="Times New Roman"/>
         </w:rPr>
         <w:tab/>
-        <w:t>First Semester ..X</w:t>
+        <w:t xml:space="preserve">First Semester </w:t>
+      </w:r>
+      <w:r>
+        <w:rPr>
+          <w:rFonts w:ascii="Cambria" w:hAnsi="Cambria" w:cs="Times New Roman"/>
+        </w:rPr>
+        <w:t>………………………………………………………………………………………………………………18</w:t>
       </w:r>
     </w:p>
     <w:p>
@@ -1483,46 +1647,124 @@
           <w:rFonts w:ascii="Cambria" w:hAnsi="Cambria" w:cs="Times New Roman"/>
         </w:rPr>
         <w:tab/>
-        <w:t>Second Semester ..X</w:t>
-      </w:r>
-    </w:p>
-    <w:p>
-      <w:pPr>
-        <w:rPr>
-          <w:rFonts w:ascii="Cambria" w:hAnsi="Cambria" w:cs="Times New Roman"/>
-        </w:rPr>
-      </w:pPr>
-      <w:r>
-        <w:rPr>
-          <w:rFonts w:ascii="Cambria" w:hAnsi="Cambria" w:cs="Times New Roman"/>
-        </w:rPr>
-        <w:t>Conclusions ..X</w:t>
-      </w:r>
-    </w:p>
-    <w:p>
-      <w:pPr>
-        <w:rPr>
-          <w:rFonts w:ascii="Cambria" w:hAnsi="Cambria" w:cs="Times New Roman"/>
-        </w:rPr>
-      </w:pPr>
-      <w:r>
-        <w:rPr>
-          <w:rFonts w:ascii="Cambria" w:hAnsi="Cambria" w:cs="Times New Roman"/>
-        </w:rPr>
-        <w:t>References ..X</w:t>
-      </w:r>
-    </w:p>
-    <w:p>
-      <w:pPr>
-        <w:rPr>
-          <w:rFonts w:ascii="Cambria" w:hAnsi="Cambria" w:cs="Times New Roman"/>
-        </w:rPr>
-      </w:pPr>
-      <w:r>
-        <w:rPr>
-          <w:rFonts w:ascii="Cambria" w:hAnsi="Cambria" w:cs="Times New Roman"/>
-        </w:rPr>
-        <w:t>Appendices ..X</w:t>
+        <w:t xml:space="preserve">Second Semester </w:t>
+      </w:r>
+      <w:r>
+        <w:rPr>
+          <w:rFonts w:ascii="Cambria" w:hAnsi="Cambria" w:cs="Times New Roman"/>
+        </w:rPr>
+        <w:t>…………………………………………………………………………………………………………..19</w:t>
+      </w:r>
+    </w:p>
+    <w:p>
+      <w:pPr>
+        <w:rPr>
+          <w:rFonts w:ascii="Cambria" w:hAnsi="Cambria" w:cs="Times New Roman"/>
+        </w:rPr>
+      </w:pPr>
+      <w:r>
+        <w:rPr>
+          <w:rFonts w:ascii="Cambria" w:hAnsi="Cambria" w:cs="Times New Roman"/>
+        </w:rPr>
+        <w:t xml:space="preserve">Conclusions </w:t>
+      </w:r>
+      <w:r>
+        <w:rPr>
+          <w:rFonts w:ascii="Cambria" w:hAnsi="Cambria" w:cs="Times New Roman"/>
+        </w:rPr>
+        <w:t>……………………………………………………………………………………………………………………………...19</w:t>
+      </w:r>
+    </w:p>
+    <w:p>
+      <w:pPr>
+        <w:rPr>
+          <w:rFonts w:ascii="Cambria" w:hAnsi="Cambria" w:cs="Times New Roman"/>
+        </w:rPr>
+      </w:pPr>
+      <w:r>
+        <w:rPr>
+          <w:rFonts w:ascii="Cambria" w:hAnsi="Cambria" w:cs="Times New Roman"/>
+        </w:rPr>
+        <w:tab/>
+        <w:t xml:space="preserve">First Semester </w:t>
+      </w:r>
+      <w:r>
+        <w:rPr>
+          <w:rFonts w:ascii="Cambria" w:hAnsi="Cambria" w:cs="Times New Roman"/>
+        </w:rPr>
+        <w:t>………………………………………………………………………………………………………………19</w:t>
+      </w:r>
+    </w:p>
+    <w:p>
+      <w:pPr>
+        <w:rPr>
+          <w:rFonts w:ascii="Cambria" w:hAnsi="Cambria" w:cs="Times New Roman"/>
+        </w:rPr>
+      </w:pPr>
+      <w:r>
+        <w:rPr>
+          <w:rFonts w:ascii="Cambria" w:hAnsi="Cambria" w:cs="Times New Roman"/>
+        </w:rPr>
+        <w:tab/>
+        <w:t xml:space="preserve">Second Semester </w:t>
+      </w:r>
+      <w:r>
+        <w:rPr>
+          <w:rFonts w:ascii="Cambria" w:hAnsi="Cambria" w:cs="Times New Roman"/>
+        </w:rPr>
+        <w:t>…………………………………………………………………………………………………………..19</w:t>
+      </w:r>
+    </w:p>
+    <w:p>
+      <w:pPr>
+        <w:rPr>
+          <w:rFonts w:ascii="Cambria" w:hAnsi="Cambria" w:cs="Times New Roman"/>
+        </w:rPr>
+      </w:pPr>
+      <w:r>
+        <w:rPr>
+          <w:rFonts w:ascii="Cambria" w:hAnsi="Cambria" w:cs="Times New Roman"/>
+        </w:rPr>
+        <w:t xml:space="preserve">References </w:t>
+      </w:r>
+      <w:r>
+        <w:rPr>
+          <w:rFonts w:ascii="Cambria" w:hAnsi="Cambria" w:cs="Times New Roman"/>
+        </w:rPr>
+        <w:t>………………………………………………………………………………………………………………………………..20</w:t>
+      </w:r>
+    </w:p>
+    <w:p>
+      <w:pPr>
+        <w:rPr>
+          <w:rFonts w:ascii="Cambria" w:hAnsi="Cambria" w:cs="Times New Roman"/>
+        </w:rPr>
+      </w:pPr>
+      <w:r>
+        <w:rPr>
+          <w:rFonts w:ascii="Cambria" w:hAnsi="Cambria" w:cs="Times New Roman"/>
+        </w:rPr>
+        <w:t xml:space="preserve">Appendices </w:t>
+      </w:r>
+      <w:r>
+        <w:rPr>
+          <w:rFonts w:ascii="Cambria" w:hAnsi="Cambria" w:cs="Times New Roman"/>
+        </w:rPr>
+        <w:t>………………………………………………………………………………………………………………………………21</w:t>
+      </w:r>
+    </w:p>
+    <w:p>
+      <w:pPr>
+        <w:rPr>
+          <w:rFonts w:ascii="Cambria" w:hAnsi="Cambria" w:cs="Times New Roman"/>
+        </w:rPr>
+      </w:pPr>
+      <w:r>
+        <w:rPr>
+          <w:rFonts w:ascii="Cambria" w:hAnsi="Cambria" w:cs="Times New Roman"/>
+        </w:rPr>
+        <w:tab/>
+        <w:t>Appendix A: Prototype Development Board…………………………………………………………………….22</w:t>
       </w:r>
     </w:p>
     <w:p>
@@ -9897,6 +10139,89 @@
     </w:p>
     <w:p>
       <w:pPr>
+        <w:rPr>
+          <w:rFonts w:ascii="Cambria" w:hAnsi="Cambria" w:cs="Times New Roman"/>
+          <w:sz w:val="24"/>
+          <w:szCs w:val="24"/>
+        </w:rPr>
+      </w:pPr>
+    </w:p>
+    <w:p>
+      <w:pPr>
+        <w:rPr>
+          <w:rFonts w:ascii="Cambria" w:hAnsi="Cambria" w:cs="Times New Roman"/>
+          <w:sz w:val="24"/>
+          <w:szCs w:val="24"/>
+        </w:rPr>
+      </w:pPr>
+    </w:p>
+    <w:p>
+      <w:pPr>
+        <w:rPr>
+          <w:rFonts w:ascii="Cambria" w:hAnsi="Cambria" w:cs="Times New Roman"/>
+          <w:sz w:val="24"/>
+          <w:szCs w:val="24"/>
+        </w:rPr>
+      </w:pPr>
+    </w:p>
+    <w:p>
+      <w:pPr>
+        <w:rPr>
+          <w:rFonts w:ascii="Cambria" w:hAnsi="Cambria" w:cs="Times New Roman"/>
+          <w:sz w:val="24"/>
+          <w:szCs w:val="24"/>
+        </w:rPr>
+      </w:pPr>
+    </w:p>
+    <w:p>
+      <w:pPr>
+        <w:rPr>
+          <w:rFonts w:ascii="Cambria" w:hAnsi="Cambria" w:cs="Times New Roman"/>
+          <w:sz w:val="24"/>
+          <w:szCs w:val="24"/>
+        </w:rPr>
+      </w:pPr>
+    </w:p>
+    <w:p>
+      <w:pPr>
+        <w:rPr>
+          <w:rFonts w:ascii="Cambria" w:hAnsi="Cambria" w:cs="Times New Roman"/>
+          <w:sz w:val="24"/>
+          <w:szCs w:val="24"/>
+        </w:rPr>
+      </w:pPr>
+    </w:p>
+    <w:p>
+      <w:pPr>
+        <w:rPr>
+          <w:rFonts w:ascii="Cambria" w:hAnsi="Cambria" w:cs="Times New Roman"/>
+          <w:sz w:val="24"/>
+          <w:szCs w:val="24"/>
+        </w:rPr>
+      </w:pPr>
+    </w:p>
+    <w:p>
+      <w:pPr>
+        <w:rPr>
+          <w:rFonts w:ascii="Cambria" w:hAnsi="Cambria" w:cs="Times New Roman"/>
+          <w:sz w:val="24"/>
+          <w:szCs w:val="24"/>
+        </w:rPr>
+      </w:pPr>
+      <w:r>
+        <w:rPr>
+          <w:rFonts w:ascii="Cambria" w:hAnsi="Cambria" w:cs="Times New Roman"/>
+          <w:i/>
+          <w:iCs/>
+          <w:sz w:val="24"/>
+          <w:szCs w:val="24"/>
+        </w:rPr>
+        <w:lastRenderedPageBreak/>
+        <w:t>ESP32-S3-WROOM Design</w:t>
+      </w:r>
+    </w:p>
+    <w:p>
+      <w:pPr>
         <w:jc w:val="center"/>
         <w:rPr>
           <w:rFonts w:ascii="Cambria" w:hAnsi="Cambria" w:cs="Times New Roman"/>
@@ -9908,7 +10233,6 @@
         <w:rPr>
           <w:noProof/>
         </w:rPr>
-        <w:lastRenderedPageBreak/>
         <w:drawing>
           <wp:inline distT="0" distB="0" distL="0" distR="0" wp14:anchorId="75864891" wp14:editId="61D08469">
             <wp:extent cx="5943600" cy="4203700"/>
@@ -9999,15 +10323,7 @@
           <w:sz w:val="24"/>
           <w:szCs w:val="24"/>
         </w:rPr>
-        <w:t>T</w:t>
-      </w:r>
-      <w:r>
-        <w:rPr>
-          <w:rFonts w:ascii="Cambria" w:hAnsi="Cambria" w:cs="Times New Roman"/>
-          <w:sz w:val="24"/>
-          <w:szCs w:val="24"/>
-        </w:rPr>
-        <w:t xml:space="preserve">he ESP32 sub schematic, Figure 3, contains the ESP32-S3-WROOM-1 module as well as the reset and boot mode select buttons. Each sub schematic has a shared characteristic in the 0Ω resistor between 3.3V power and the power for that subsystem, R11 in ESP32. This is useful for debugging and testing allowing us to disconnect power to a whole section of the board for debugging connection issues. </w:t>
+        <w:t xml:space="preserve">The ESP32 sub schematic, Figure 3, contains the ESP32-S3-WROOM-1 module as well as the reset and boot mode select buttons. Each sub schematic has a shared characteristic in the 0Ω resistor between 3.3V power and the power for that subsystem, R11 in ESP32. This is useful for debugging and testing allowing us to disconnect power to a whole section of the board for debugging connection issues. </w:t>
       </w:r>
     </w:p>
     <w:p>
@@ -10038,6 +10354,53 @@
     </w:p>
     <w:p>
       <w:pPr>
+        <w:rPr>
+          <w:rFonts w:ascii="Cambria" w:hAnsi="Cambria" w:cs="Times New Roman"/>
+          <w:sz w:val="24"/>
+          <w:szCs w:val="24"/>
+        </w:rPr>
+      </w:pPr>
+    </w:p>
+    <w:p>
+      <w:pPr>
+        <w:rPr>
+          <w:rFonts w:ascii="Cambria" w:hAnsi="Cambria" w:cs="Times New Roman"/>
+          <w:sz w:val="24"/>
+          <w:szCs w:val="24"/>
+        </w:rPr>
+      </w:pPr>
+    </w:p>
+    <w:p>
+      <w:pPr>
+        <w:rPr>
+          <w:rFonts w:ascii="Cambria" w:hAnsi="Cambria" w:cs="Times New Roman"/>
+          <w:sz w:val="24"/>
+          <w:szCs w:val="24"/>
+        </w:rPr>
+      </w:pPr>
+    </w:p>
+    <w:p>
+      <w:pPr>
+        <w:rPr>
+          <w:rFonts w:ascii="Cambria" w:hAnsi="Cambria" w:cs="Times New Roman"/>
+          <w:sz w:val="24"/>
+          <w:szCs w:val="24"/>
+        </w:rPr>
+      </w:pPr>
+      <w:r>
+        <w:rPr>
+          <w:rFonts w:ascii="Cambria" w:hAnsi="Cambria" w:cs="Times New Roman"/>
+          <w:i/>
+          <w:iCs/>
+          <w:sz w:val="24"/>
+          <w:szCs w:val="24"/>
+        </w:rPr>
+        <w:lastRenderedPageBreak/>
+        <w:t>IMU Design</w:t>
+      </w:r>
+    </w:p>
+    <w:p>
+      <w:pPr>
         <w:jc w:val="center"/>
         <w:rPr>
           <w:rFonts w:ascii="Cambria" w:hAnsi="Cambria" w:cs="Times New Roman"/>
@@ -10049,7 +10412,6 @@
         <w:rPr>
           <w:noProof/>
         </w:rPr>
-        <w:lastRenderedPageBreak/>
         <w:drawing>
           <wp:inline distT="0" distB="0" distL="0" distR="0" wp14:anchorId="3A148BB6" wp14:editId="57201D8D">
             <wp:extent cx="5943600" cy="4544060"/>
@@ -10142,6 +10504,46 @@
     </w:p>
     <w:p>
       <w:pPr>
+        <w:rPr>
+          <w:rFonts w:ascii="Cambria" w:hAnsi="Cambria" w:cs="Times New Roman"/>
+          <w:sz w:val="24"/>
+          <w:szCs w:val="24"/>
+        </w:rPr>
+      </w:pPr>
+    </w:p>
+    <w:p>
+      <w:pPr>
+        <w:rPr>
+          <w:rFonts w:ascii="Cambria" w:hAnsi="Cambria" w:cs="Times New Roman"/>
+          <w:sz w:val="24"/>
+          <w:szCs w:val="24"/>
+        </w:rPr>
+      </w:pPr>
+    </w:p>
+    <w:p>
+      <w:pPr>
+        <w:rPr>
+          <w:rFonts w:ascii="Cambria" w:hAnsi="Cambria" w:cs="Times New Roman"/>
+          <w:sz w:val="24"/>
+          <w:szCs w:val="24"/>
+          <w:u w:val="single"/>
+        </w:rPr>
+      </w:pPr>
+      <w:r>
+        <w:rPr>
+          <w:rFonts w:ascii="Cambria" w:hAnsi="Cambria" w:cs="Times New Roman"/>
+          <w:i/>
+          <w:iCs/>
+          <w:sz w:val="24"/>
+          <w:szCs w:val="24"/>
+          <w:u w:val="single"/>
+        </w:rPr>
+        <w:lastRenderedPageBreak/>
+        <w:t>Power and USB Design</w:t>
+      </w:r>
+    </w:p>
+    <w:p>
+      <w:pPr>
         <w:jc w:val="center"/>
         <w:rPr>
           <w:rFonts w:ascii="Cambria" w:hAnsi="Cambria" w:cs="Times New Roman"/>
@@ -10155,7 +10557,6 @@
         <w:rPr>
           <w:noProof/>
         </w:rPr>
-        <w:lastRenderedPageBreak/>
         <w:drawing>
           <wp:inline distT="0" distB="0" distL="0" distR="0" wp14:anchorId="2709CC4B" wp14:editId="69BB87AA">
             <wp:extent cx="5943600" cy="3919220"/>
@@ -10333,7 +10734,6 @@
           <w:sz w:val="28"/>
           <w:szCs w:val="28"/>
         </w:rPr>
-        <w:lastRenderedPageBreak/>
         <w:t>Assessment of Test Results</w:t>
       </w:r>
     </w:p>
@@ -12930,7 +13330,6 @@
           <w:sz w:val="28"/>
           <w:szCs w:val="28"/>
         </w:rPr>
-        <w:lastRenderedPageBreak/>
         <w:t>Schedule Gantt Chart</w:t>
       </w:r>
     </w:p>
@@ -13252,6 +13651,7 @@
           <w:sz w:val="24"/>
           <w:szCs w:val="24"/>
         </w:rPr>
+        <w:lastRenderedPageBreak/>
         <w:t>Microcontroller - $10.00</w:t>
       </w:r>
     </w:p>
@@ -13273,7 +13673,6 @@
           <w:sz w:val="24"/>
           <w:szCs w:val="24"/>
         </w:rPr>
-        <w:lastRenderedPageBreak/>
         <w:t>IMU - $30.00</w:t>
       </w:r>
     </w:p>
@@ -13725,7 +14124,6 @@
           <w:sz w:val="28"/>
           <w:szCs w:val="28"/>
         </w:rPr>
-        <w:lastRenderedPageBreak/>
         <w:t>Feasibility Assessment</w:t>
       </w:r>
     </w:p>
@@ -14179,15 +14577,7 @@
           <w:sz w:val="24"/>
           <w:szCs w:val="24"/>
         </w:rPr>
-        <w:t xml:space="preserve">s been component selection. The IMU our group wanted to go with was almost perfect. But during a final check before buy, we figured out that </w:t>
-      </w:r>
-      <w:r>
-        <w:rPr>
-          <w:rFonts w:ascii="Cambria" w:hAnsi="Cambria" w:cs="Times New Roman"/>
-          <w:sz w:val="24"/>
-          <w:szCs w:val="24"/>
-        </w:rPr>
-        <w:t xml:space="preserve">the IMU we wanted to buy (ICM-20948) had 1.65V logic, while everything else on our first board ran at </w:t>
+        <w:t xml:space="preserve">s been component selection. The IMU our group wanted to go with </w:t>
       </w:r>
       <w:r>
         <w:rPr>
@@ -14196,7 +14586,15 @@
           <w:szCs w:val="24"/>
         </w:rPr>
         <w:lastRenderedPageBreak/>
-        <w:t xml:space="preserve">3.3V logic. As well the ICM-20948 is marked “Not recommended for new design” on DigiKey. Our group made the appropriate switch to a new IMU, the BNO085. This switch caused </w:t>
+        <w:t xml:space="preserve">was almost perfect. But during a final check before buy, we figured out that </w:t>
+      </w:r>
+      <w:r>
+        <w:rPr>
+          <w:rFonts w:ascii="Cambria" w:hAnsi="Cambria" w:cs="Times New Roman"/>
+          <w:sz w:val="24"/>
+          <w:szCs w:val="24"/>
+        </w:rPr>
+        <w:t xml:space="preserve">the IMU we wanted to buy (ICM-20948) had 1.65V logic, while everything else on our first board ran at 3.3V logic. As well the ICM-20948 is marked “Not recommended for new design” on DigiKey. Our group made the appropriate switch to a new IMU, the BNO085. This switch caused </w:t>
       </w:r>
       <w:r>
         <w:rPr>
@@ -14654,6 +15052,14 @@
           <w:szCs w:val="24"/>
         </w:rPr>
         <w:t>Appendix A:</w:t>
+      </w:r>
+      <w:r>
+        <w:rPr>
+          <w:rFonts w:ascii="Cambria" w:hAnsi="Cambria" w:cs="Times New Roman"/>
+          <w:sz w:val="24"/>
+          <w:szCs w:val="24"/>
+        </w:rPr>
+        <w:t xml:space="preserve"> Prototype Development Board</w:t>
       </w:r>
     </w:p>
     <w:p>

</xml_diff>

<commit_message>
edit and added reference
</commit_message>
<xml_diff>
--- a/Documents/FInal Presentation/ECE590_Final_DesignSolution_Report.docx
+++ b/Documents/FInal Presentation/ECE590_Final_DesignSolution_Report.docx
@@ -440,21 +440,23 @@
         </w:rPr>
         <w:t xml:space="preserve">dedicated </w:t>
       </w:r>
+      <w:proofErr w:type="gramStart"/>
       <w:r>
         <w:rPr>
           <w:rFonts w:ascii="Cambria" w:hAnsi="Cambria" w:cs="Times New Roman"/>
           <w:sz w:val="26"/>
           <w:szCs w:val="26"/>
         </w:rPr>
-        <w:t>for Wildcat Rocketry</w:t>
-      </w:r>
+        <w:t>for</w:t>
+      </w:r>
+      <w:proofErr w:type="gramEnd"/>
       <w:r>
         <w:rPr>
           <w:rFonts w:ascii="Cambria" w:hAnsi="Cambria" w:cs="Times New Roman"/>
           <w:sz w:val="26"/>
           <w:szCs w:val="26"/>
         </w:rPr>
-        <w:t>. The design will be focused</w:t>
+        <w:t xml:space="preserve"> Wildcat Rocketry</w:t>
       </w:r>
       <w:r>
         <w:rPr>
@@ -462,7 +464,7 @@
           <w:sz w:val="26"/>
           <w:szCs w:val="26"/>
         </w:rPr>
-        <w:t xml:space="preserve"> on functionality of the computer as well as future I/O </w:t>
+        <w:t>. The design will be focused</w:t>
       </w:r>
       <w:r>
         <w:rPr>
@@ -470,7 +472,7 @@
           <w:sz w:val="26"/>
           <w:szCs w:val="26"/>
         </w:rPr>
-        <w:t xml:space="preserve">and part </w:t>
+        <w:t xml:space="preserve"> on functionality of the computer as well as future I/O </w:t>
       </w:r>
       <w:r>
         <w:rPr>
@@ -478,7 +480,7 @@
           <w:sz w:val="26"/>
           <w:szCs w:val="26"/>
         </w:rPr>
-        <w:t xml:space="preserve">expandability. </w:t>
+        <w:t xml:space="preserve">and part </w:t>
       </w:r>
       <w:r>
         <w:rPr>
@@ -486,7 +488,7 @@
           <w:sz w:val="26"/>
           <w:szCs w:val="26"/>
         </w:rPr>
-        <w:t>While Wildcat Rocketry has explored flight computer</w:t>
+        <w:t xml:space="preserve">expandability. </w:t>
       </w:r>
       <w:r>
         <w:rPr>
@@ -494,7 +496,7 @@
           <w:sz w:val="26"/>
           <w:szCs w:val="26"/>
         </w:rPr>
-        <w:t xml:space="preserve"> development</w:t>
+        <w:t>While Wildcat Rocketry has explored flight computer</w:t>
       </w:r>
       <w:r>
         <w:rPr>
@@ -502,7 +504,7 @@
           <w:sz w:val="26"/>
           <w:szCs w:val="26"/>
         </w:rPr>
-        <w:t xml:space="preserve"> in the past, </w:t>
+        <w:t xml:space="preserve"> development</w:t>
       </w:r>
       <w:r>
         <w:rPr>
@@ -510,7 +512,7 @@
           <w:sz w:val="26"/>
           <w:szCs w:val="26"/>
         </w:rPr>
-        <w:t>they did not have</w:t>
+        <w:t xml:space="preserve"> in the past, </w:t>
       </w:r>
       <w:r>
         <w:rPr>
@@ -518,7 +520,7 @@
           <w:sz w:val="26"/>
           <w:szCs w:val="26"/>
         </w:rPr>
-        <w:t xml:space="preserve"> much success. Our solution aims to provide a working</w:t>
+        <w:t>they did not have</w:t>
       </w:r>
       <w:r>
         <w:rPr>
@@ -526,23 +528,25 @@
           <w:sz w:val="26"/>
           <w:szCs w:val="26"/>
         </w:rPr>
-        <w:t>,</w:t>
-      </w:r>
+        <w:t xml:space="preserve"> </w:t>
+      </w:r>
+      <w:proofErr w:type="gramStart"/>
       <w:r>
         <w:rPr>
           <w:rFonts w:ascii="Cambria" w:hAnsi="Cambria" w:cs="Times New Roman"/>
           <w:sz w:val="26"/>
           <w:szCs w:val="26"/>
         </w:rPr>
-        <w:t xml:space="preserve"> dedicated flight computer that is easy to use and can be </w:t>
-      </w:r>
+        <w:t>much</w:t>
+      </w:r>
+      <w:proofErr w:type="gramEnd"/>
       <w:r>
         <w:rPr>
           <w:rFonts w:ascii="Cambria" w:hAnsi="Cambria" w:cs="Times New Roman"/>
           <w:sz w:val="26"/>
           <w:szCs w:val="26"/>
         </w:rPr>
-        <w:t>expanded</w:t>
+        <w:t xml:space="preserve"> success. Our solution aims to provide a working</w:t>
       </w:r>
       <w:r>
         <w:rPr>
@@ -550,7 +554,7 @@
           <w:sz w:val="26"/>
           <w:szCs w:val="26"/>
         </w:rPr>
-        <w:t xml:space="preserve"> later. </w:t>
+        <w:t>,</w:t>
       </w:r>
       <w:r>
         <w:rPr>
@@ -558,7 +562,7 @@
           <w:sz w:val="26"/>
           <w:szCs w:val="26"/>
         </w:rPr>
-        <w:t>It will also be able</w:t>
+        <w:t xml:space="preserve"> dedicated flight computer that is easy to use and can be </w:t>
       </w:r>
       <w:r>
         <w:rPr>
@@ -566,7 +570,7 @@
           <w:sz w:val="26"/>
           <w:szCs w:val="26"/>
         </w:rPr>
-        <w:t xml:space="preserve"> to offload data via </w:t>
+        <w:t>expanded</w:t>
       </w:r>
       <w:r>
         <w:rPr>
@@ -574,7 +578,7 @@
           <w:sz w:val="26"/>
           <w:szCs w:val="26"/>
         </w:rPr>
-        <w:t>Wi-Fi</w:t>
+        <w:t xml:space="preserve"> later. </w:t>
       </w:r>
       <w:r>
         <w:rPr>
@@ -582,24 +586,23 @@
           <w:sz w:val="26"/>
           <w:szCs w:val="26"/>
         </w:rPr>
-        <w:t xml:space="preserve"> and USB-C.  </w:t>
-      </w:r>
-    </w:p>
-    <w:p>
-      <w:pPr>
+        <w:t>It will also be able</w:t>
+      </w:r>
+      <w:r>
         <w:rPr>
           <w:rFonts w:ascii="Cambria" w:hAnsi="Cambria" w:cs="Times New Roman"/>
           <w:sz w:val="26"/>
           <w:szCs w:val="26"/>
         </w:rPr>
-      </w:pPr>
+        <w:t xml:space="preserve"> to offload data via </w:t>
+      </w:r>
       <w:r>
         <w:rPr>
           <w:rFonts w:ascii="Cambria" w:hAnsi="Cambria" w:cs="Times New Roman"/>
           <w:sz w:val="26"/>
           <w:szCs w:val="26"/>
         </w:rPr>
-        <w:t>In this report, you will find potential solutions and a development plan for our flight computer</w:t>
+        <w:t>Wi-Fi</w:t>
       </w:r>
       <w:r>
         <w:rPr>
@@ -607,15 +610,68 @@
           <w:sz w:val="26"/>
           <w:szCs w:val="26"/>
         </w:rPr>
-        <w:t xml:space="preserve">, </w:t>
-      </w:r>
+        <w:t xml:space="preserve"> and USB-</w:t>
+      </w:r>
+      <w:proofErr w:type="gramStart"/>
       <w:r>
         <w:rPr>
           <w:rFonts w:ascii="Cambria" w:hAnsi="Cambria" w:cs="Times New Roman"/>
           <w:sz w:val="26"/>
           <w:szCs w:val="26"/>
         </w:rPr>
-        <w:t>task assignment, scheduling, and other work. We first discuss our project’s background, including the problem statement and establishing customer and system requirements. Next, we will discuss our technical design</w:t>
+        <w:t xml:space="preserve">C.  </w:t>
+      </w:r>
+      <w:proofErr w:type="gramEnd"/>
+    </w:p>
+    <w:p>
+      <w:pPr>
+        <w:rPr>
+          <w:rFonts w:ascii="Cambria" w:hAnsi="Cambria" w:cs="Times New Roman"/>
+          <w:sz w:val="26"/>
+          <w:szCs w:val="26"/>
+        </w:rPr>
+      </w:pPr>
+      <w:r>
+        <w:rPr>
+          <w:rFonts w:ascii="Cambria" w:hAnsi="Cambria" w:cs="Times New Roman"/>
+          <w:sz w:val="26"/>
+          <w:szCs w:val="26"/>
+        </w:rPr>
+        <w:t>In this report, you will find potential solutions and a development plan for our flight computer</w:t>
+      </w:r>
+      <w:r>
+        <w:rPr>
+          <w:rFonts w:ascii="Cambria" w:hAnsi="Cambria" w:cs="Times New Roman"/>
+          <w:sz w:val="26"/>
+          <w:szCs w:val="26"/>
+        </w:rPr>
+        <w:t xml:space="preserve">, </w:t>
+      </w:r>
+      <w:r>
+        <w:rPr>
+          <w:rFonts w:ascii="Cambria" w:hAnsi="Cambria" w:cs="Times New Roman"/>
+          <w:sz w:val="26"/>
+          <w:szCs w:val="26"/>
+        </w:rPr>
+        <w:t xml:space="preserve">task assignment, scheduling, and other work. We first discuss our project’s background, including the problem statement and </w:t>
+      </w:r>
+      <w:proofErr w:type="gramStart"/>
+      <w:r>
+        <w:rPr>
+          <w:rFonts w:ascii="Cambria" w:hAnsi="Cambria" w:cs="Times New Roman"/>
+          <w:sz w:val="26"/>
+          <w:szCs w:val="26"/>
+        </w:rPr>
+        <w:t>establishing</w:t>
+      </w:r>
+      <w:proofErr w:type="gramEnd"/>
+      <w:r>
+        <w:rPr>
+          <w:rFonts w:ascii="Cambria" w:hAnsi="Cambria" w:cs="Times New Roman"/>
+          <w:sz w:val="26"/>
+          <w:szCs w:val="26"/>
+        </w:rPr>
+        <w:t xml:space="preserve"> customer and system requirements. Next, we will discuss our technical design</w:t>
       </w:r>
       <w:r>
         <w:rPr>
@@ -720,8 +776,16 @@
         <w:rPr>
           <w:rFonts w:ascii="Cambria" w:hAnsi="Cambria" w:cs="Times New Roman"/>
         </w:rPr>
-        <w:t>…………..</w:t>
-      </w:r>
+        <w:t>………</w:t>
+      </w:r>
+      <w:proofErr w:type="gramStart"/>
+      <w:r>
+        <w:rPr>
+          <w:rFonts w:ascii="Cambria" w:hAnsi="Cambria" w:cs="Times New Roman"/>
+        </w:rPr>
+        <w:t>…..</w:t>
+      </w:r>
+      <w:proofErr w:type="gramEnd"/>
       <w:r>
         <w:rPr>
           <w:rFonts w:ascii="Cambria" w:hAnsi="Cambria" w:cs="Times New Roman"/>
@@ -938,8 +1002,16 @@
         <w:rPr>
           <w:rFonts w:ascii="Cambria" w:hAnsi="Cambria" w:cs="Times New Roman"/>
         </w:rPr>
-        <w:t>……………………………………………………………………………………..</w:t>
-      </w:r>
+        <w:t>…………………………………………………………………………………</w:t>
+      </w:r>
+      <w:proofErr w:type="gramStart"/>
+      <w:r>
+        <w:rPr>
+          <w:rFonts w:ascii="Cambria" w:hAnsi="Cambria" w:cs="Times New Roman"/>
+        </w:rPr>
+        <w:t>…..</w:t>
+      </w:r>
+      <w:proofErr w:type="gramEnd"/>
       <w:r>
         <w:rPr>
           <w:rFonts w:ascii="Cambria" w:hAnsi="Cambria" w:cs="Times New Roman"/>
@@ -1027,12 +1099,14 @@
         </w:rPr>
         <w:t>Design Alternative 1: Microcontroller</w:t>
       </w:r>
+      <w:proofErr w:type="gramStart"/>
       <w:r>
         <w:rPr>
           <w:rFonts w:ascii="Cambria" w:hAnsi="Cambria" w:cs="Times New Roman"/>
         </w:rPr>
         <w:t xml:space="preserve"> ..</w:t>
       </w:r>
+      <w:proofErr w:type="gramEnd"/>
       <w:r>
         <w:rPr>
           <w:rFonts w:ascii="Cambria" w:hAnsi="Cambria" w:cs="Times New Roman"/>
@@ -1075,8 +1149,16 @@
         <w:rPr>
           <w:rFonts w:ascii="Cambria" w:hAnsi="Cambria" w:cs="Times New Roman"/>
         </w:rPr>
-        <w:t>…………………………………………..</w:t>
-      </w:r>
+        <w:t>………………………………………</w:t>
+      </w:r>
+      <w:proofErr w:type="gramStart"/>
+      <w:r>
+        <w:rPr>
+          <w:rFonts w:ascii="Cambria" w:hAnsi="Cambria" w:cs="Times New Roman"/>
+        </w:rPr>
+        <w:t>…..</w:t>
+      </w:r>
+      <w:proofErr w:type="gramEnd"/>
       <w:r>
         <w:rPr>
           <w:rFonts w:ascii="Cambria" w:hAnsi="Cambria" w:cs="Times New Roman"/>
@@ -1138,8 +1220,16 @@
         <w:rPr>
           <w:rFonts w:ascii="Cambria" w:hAnsi="Cambria" w:cs="Times New Roman"/>
         </w:rPr>
-        <w:t>s ..</w:t>
-      </w:r>
+        <w:t>s</w:t>
+      </w:r>
+      <w:proofErr w:type="gramStart"/>
+      <w:r>
+        <w:rPr>
+          <w:rFonts w:ascii="Cambria" w:hAnsi="Cambria" w:cs="Times New Roman"/>
+        </w:rPr>
+        <w:t xml:space="preserve"> ..</w:t>
+      </w:r>
+      <w:proofErr w:type="gramEnd"/>
       <w:r>
         <w:rPr>
           <w:rFonts w:ascii="Cambria" w:hAnsi="Cambria" w:cs="Times New Roman"/>
@@ -1169,7 +1259,21 @@
         <w:rPr>
           <w:rFonts w:ascii="Cambria" w:hAnsi="Cambria" w:cs="Times New Roman"/>
         </w:rPr>
-        <w:t>w ..………………………………………………………………………………………………….8</w:t>
+        <w:t>w</w:t>
+      </w:r>
+      <w:proofErr w:type="gramStart"/>
+      <w:r>
+        <w:rPr>
+          <w:rFonts w:ascii="Cambria" w:hAnsi="Cambria" w:cs="Times New Roman"/>
+        </w:rPr>
+        <w:t xml:space="preserve"> ..</w:t>
+      </w:r>
+      <w:proofErr w:type="gramEnd"/>
+      <w:r>
+        <w:rPr>
+          <w:rFonts w:ascii="Cambria" w:hAnsi="Cambria" w:cs="Times New Roman"/>
+        </w:rPr>
+        <w:t>………………………………………………………………………………………………….8</w:t>
       </w:r>
     </w:p>
     <w:p>
@@ -1205,11 +1309,19 @@
         <w:tab/>
         <w:t>Module-Level Descriptions</w:t>
       </w:r>
-      <w:r>
-        <w:rPr>
-          <w:rFonts w:ascii="Cambria" w:hAnsi="Cambria" w:cs="Times New Roman"/>
-        </w:rPr>
-        <w:t xml:space="preserve"> ..…………………………………………………………………………………………..10</w:t>
+      <w:proofErr w:type="gramStart"/>
+      <w:r>
+        <w:rPr>
+          <w:rFonts w:ascii="Cambria" w:hAnsi="Cambria" w:cs="Times New Roman"/>
+        </w:rPr>
+        <w:t xml:space="preserve"> ..</w:t>
+      </w:r>
+      <w:proofErr w:type="gramEnd"/>
+      <w:r>
+        <w:rPr>
+          <w:rFonts w:ascii="Cambria" w:hAnsi="Cambria" w:cs="Times New Roman"/>
+        </w:rPr>
+        <w:t>…………………………………………………………………………………………..10</w:t>
       </w:r>
     </w:p>
     <w:p>
@@ -1289,7 +1401,21 @@
           <w:rFonts w:ascii="Cambria" w:hAnsi="Cambria" w:cs="Times New Roman"/>
         </w:rPr>
         <w:tab/>
-        <w:t>IMU Design ………………………………………………………………………………………………………..13</w:t>
+        <w:t>IMU Design ……………………………………………………………………………………………………</w:t>
+      </w:r>
+      <w:proofErr w:type="gramStart"/>
+      <w:r>
+        <w:rPr>
+          <w:rFonts w:ascii="Cambria" w:hAnsi="Cambria" w:cs="Times New Roman"/>
+        </w:rPr>
+        <w:t>…..</w:t>
+      </w:r>
+      <w:proofErr w:type="gramEnd"/>
+      <w:r>
+        <w:rPr>
+          <w:rFonts w:ascii="Cambria" w:hAnsi="Cambria" w:cs="Times New Roman"/>
+        </w:rPr>
+        <w:t>13</w:t>
       </w:r>
     </w:p>
     <w:p>
@@ -1329,7 +1455,21 @@
         <w:rPr>
           <w:rFonts w:ascii="Cambria" w:hAnsi="Cambria" w:cs="Times New Roman"/>
         </w:rPr>
-        <w:t xml:space="preserve"> ...………………………………………………………………………..1</w:t>
+        <w:t xml:space="preserve"> ...……………………………………………………………………</w:t>
+      </w:r>
+      <w:proofErr w:type="gramStart"/>
+      <w:r>
+        <w:rPr>
+          <w:rFonts w:ascii="Cambria" w:hAnsi="Cambria" w:cs="Times New Roman"/>
+        </w:rPr>
+        <w:t>…..</w:t>
+      </w:r>
+      <w:proofErr w:type="gramEnd"/>
+      <w:r>
+        <w:rPr>
+          <w:rFonts w:ascii="Cambria" w:hAnsi="Cambria" w:cs="Times New Roman"/>
+        </w:rPr>
+        <w:t>1</w:t>
       </w:r>
       <w:r>
         <w:rPr>
@@ -1351,11 +1491,19 @@
         <w:tab/>
         <w:t>Assessment of Test Results</w:t>
       </w:r>
-      <w:r>
-        <w:rPr>
-          <w:rFonts w:ascii="Cambria" w:hAnsi="Cambria" w:cs="Times New Roman"/>
-        </w:rPr>
-        <w:t xml:space="preserve"> ..…………………………………………………………………………………………..1</w:t>
+      <w:proofErr w:type="gramStart"/>
+      <w:r>
+        <w:rPr>
+          <w:rFonts w:ascii="Cambria" w:hAnsi="Cambria" w:cs="Times New Roman"/>
+        </w:rPr>
+        <w:t xml:space="preserve"> ..</w:t>
+      </w:r>
+      <w:proofErr w:type="gramEnd"/>
+      <w:r>
+        <w:rPr>
+          <w:rFonts w:ascii="Cambria" w:hAnsi="Cambria" w:cs="Times New Roman"/>
+        </w:rPr>
+        <w:t>…………………………………………………………………………………………..1</w:t>
       </w:r>
       <w:r>
         <w:rPr>
@@ -1380,7 +1528,14 @@
         <w:rPr>
           <w:rFonts w:ascii="Cambria" w:hAnsi="Cambria" w:cs="Times New Roman"/>
         </w:rPr>
-        <w:t>………………………………………………………………………………………………………………………………...1</w:t>
+        <w:t>………………………………………………………………………………………………………………………………...</w:t>
+      </w:r>
+      <w:proofErr w:type="gramStart"/>
+      <w:r>
+        <w:rPr>
+          <w:rFonts w:ascii="Cambria" w:hAnsi="Cambria" w:cs="Times New Roman"/>
+        </w:rPr>
+        <w:t>1</w:t>
       </w:r>
       <w:r>
         <w:rPr>
@@ -1388,6 +1543,7 @@
         </w:rPr>
         <w:t>5</w:t>
       </w:r>
+      <w:proofErr w:type="gramEnd"/>
     </w:p>
     <w:p>
       <w:pPr>
@@ -1406,7 +1562,14 @@
         <w:rPr>
           <w:rFonts w:ascii="Cambria" w:hAnsi="Cambria" w:cs="Times New Roman"/>
         </w:rPr>
-        <w:t>……………………………………………………………1</w:t>
+        <w:t>……………………………………………………………</w:t>
+      </w:r>
+      <w:proofErr w:type="gramStart"/>
+      <w:r>
+        <w:rPr>
+          <w:rFonts w:ascii="Cambria" w:hAnsi="Cambria" w:cs="Times New Roman"/>
+        </w:rPr>
+        <w:t>1</w:t>
       </w:r>
       <w:r>
         <w:rPr>
@@ -1414,6 +1577,7 @@
         </w:rPr>
         <w:t>5</w:t>
       </w:r>
+      <w:proofErr w:type="gramEnd"/>
     </w:p>
     <w:p>
       <w:pPr>
@@ -1459,7 +1623,21 @@
         <w:rPr>
           <w:rFonts w:ascii="Cambria" w:hAnsi="Cambria" w:cs="Times New Roman"/>
         </w:rPr>
-        <w:t>…………………………………………………………………………………..16</w:t>
+        <w:t>………………………………………………………………………………</w:t>
+      </w:r>
+      <w:proofErr w:type="gramStart"/>
+      <w:r>
+        <w:rPr>
+          <w:rFonts w:ascii="Cambria" w:hAnsi="Cambria" w:cs="Times New Roman"/>
+        </w:rPr>
+        <w:t>…..</w:t>
+      </w:r>
+      <w:proofErr w:type="gramEnd"/>
+      <w:r>
+        <w:rPr>
+          <w:rFonts w:ascii="Cambria" w:hAnsi="Cambria" w:cs="Times New Roman"/>
+        </w:rPr>
+        <w:t>16</w:t>
       </w:r>
     </w:p>
     <w:p>
@@ -1478,7 +1656,21 @@
         <w:rPr>
           <w:rFonts w:ascii="Cambria" w:hAnsi="Cambria" w:cs="Times New Roman"/>
         </w:rPr>
-        <w:t>…………………………………………………………………………………………………………………………..16</w:t>
+        <w:t>………………………………………………………………………………………………………………………</w:t>
+      </w:r>
+      <w:proofErr w:type="gramStart"/>
+      <w:r>
+        <w:rPr>
+          <w:rFonts w:ascii="Cambria" w:hAnsi="Cambria" w:cs="Times New Roman"/>
+        </w:rPr>
+        <w:t>…..</w:t>
+      </w:r>
+      <w:proofErr w:type="gramEnd"/>
+      <w:r>
+        <w:rPr>
+          <w:rFonts w:ascii="Cambria" w:hAnsi="Cambria" w:cs="Times New Roman"/>
+        </w:rPr>
+        <w:t>16</w:t>
       </w:r>
     </w:p>
     <w:p>
@@ -1498,7 +1690,21 @@
         <w:rPr>
           <w:rFonts w:ascii="Cambria" w:hAnsi="Cambria" w:cs="Times New Roman"/>
         </w:rPr>
-        <w:t>…………………………………………………………………………………………………………..16</w:t>
+        <w:t>………………………………………………………………………………………………………</w:t>
+      </w:r>
+      <w:proofErr w:type="gramStart"/>
+      <w:r>
+        <w:rPr>
+          <w:rFonts w:ascii="Cambria" w:hAnsi="Cambria" w:cs="Times New Roman"/>
+        </w:rPr>
+        <w:t>…..</w:t>
+      </w:r>
+      <w:proofErr w:type="gramEnd"/>
+      <w:r>
+        <w:rPr>
+          <w:rFonts w:ascii="Cambria" w:hAnsi="Cambria" w:cs="Times New Roman"/>
+        </w:rPr>
+        <w:t>16</w:t>
       </w:r>
     </w:p>
     <w:p>
@@ -1613,8 +1819,16 @@
         <w:rPr>
           <w:rFonts w:ascii="Cambria" w:hAnsi="Cambria" w:cs="Times New Roman"/>
         </w:rPr>
-        <w:t>……………………………………………………………………………………………………………………….18</w:t>
-      </w:r>
+        <w:t>………………………………………………………………………………………………………………………</w:t>
+      </w:r>
+      <w:proofErr w:type="gramStart"/>
+      <w:r>
+        <w:rPr>
+          <w:rFonts w:ascii="Cambria" w:hAnsi="Cambria" w:cs="Times New Roman"/>
+        </w:rPr>
+        <w:t>.18</w:t>
+      </w:r>
+      <w:proofErr w:type="gramEnd"/>
     </w:p>
     <w:p>
       <w:pPr>
@@ -1653,7 +1867,21 @@
         <w:rPr>
           <w:rFonts w:ascii="Cambria" w:hAnsi="Cambria" w:cs="Times New Roman"/>
         </w:rPr>
-        <w:t>…………………………………………………………………………………………………………..19</w:t>
+        <w:t>………………………………………………………………………………………………………</w:t>
+      </w:r>
+      <w:proofErr w:type="gramStart"/>
+      <w:r>
+        <w:rPr>
+          <w:rFonts w:ascii="Cambria" w:hAnsi="Cambria" w:cs="Times New Roman"/>
+        </w:rPr>
+        <w:t>…..</w:t>
+      </w:r>
+      <w:proofErr w:type="gramEnd"/>
+      <w:r>
+        <w:rPr>
+          <w:rFonts w:ascii="Cambria" w:hAnsi="Cambria" w:cs="Times New Roman"/>
+        </w:rPr>
+        <w:t>19</w:t>
       </w:r>
     </w:p>
     <w:p>
@@ -1712,7 +1940,21 @@
         <w:rPr>
           <w:rFonts w:ascii="Cambria" w:hAnsi="Cambria" w:cs="Times New Roman"/>
         </w:rPr>
-        <w:t>…………………………………………………………………………………………………………..19</w:t>
+        <w:t>………………………………………………………………………………………………………</w:t>
+      </w:r>
+      <w:proofErr w:type="gramStart"/>
+      <w:r>
+        <w:rPr>
+          <w:rFonts w:ascii="Cambria" w:hAnsi="Cambria" w:cs="Times New Roman"/>
+        </w:rPr>
+        <w:t>…..</w:t>
+      </w:r>
+      <w:proofErr w:type="gramEnd"/>
+      <w:r>
+        <w:rPr>
+          <w:rFonts w:ascii="Cambria" w:hAnsi="Cambria" w:cs="Times New Roman"/>
+        </w:rPr>
+        <w:t>19</w:t>
       </w:r>
     </w:p>
     <w:p>
@@ -1731,7 +1973,21 @@
         <w:rPr>
           <w:rFonts w:ascii="Cambria" w:hAnsi="Cambria" w:cs="Times New Roman"/>
         </w:rPr>
-        <w:t>………………………………………………………………………………………………………………………………..20</w:t>
+        <w:t>……………………………………………………………………………………………………………………………</w:t>
+      </w:r>
+      <w:proofErr w:type="gramStart"/>
+      <w:r>
+        <w:rPr>
+          <w:rFonts w:ascii="Cambria" w:hAnsi="Cambria" w:cs="Times New Roman"/>
+        </w:rPr>
+        <w:t>…..</w:t>
+      </w:r>
+      <w:proofErr w:type="gramEnd"/>
+      <w:r>
+        <w:rPr>
+          <w:rFonts w:ascii="Cambria" w:hAnsi="Cambria" w:cs="Times New Roman"/>
+        </w:rPr>
+        <w:t>20</w:t>
       </w:r>
     </w:p>
     <w:p>
@@ -1859,7 +2115,25 @@
           <w:sz w:val="24"/>
           <w:szCs w:val="24"/>
         </w:rPr>
-        <w:t>. The goal of this project is to design and make a flight computer that will take in data from multiple sensors and produce accurate, reliable, and readable flight data.</w:t>
+        <w:t xml:space="preserve">. The goal of this project is to design and make a flight computer that will take in data from multiple sensors and produce </w:t>
+      </w:r>
+      <w:proofErr w:type="gramStart"/>
+      <w:r>
+        <w:rPr>
+          <w:rFonts w:ascii="Cambria" w:hAnsi="Cambria" w:cs="Times New Roman"/>
+          <w:sz w:val="24"/>
+          <w:szCs w:val="24"/>
+        </w:rPr>
+        <w:t>accurate</w:t>
+      </w:r>
+      <w:proofErr w:type="gramEnd"/>
+      <w:r>
+        <w:rPr>
+          <w:rFonts w:ascii="Cambria" w:hAnsi="Cambria" w:cs="Times New Roman"/>
+          <w:sz w:val="24"/>
+          <w:szCs w:val="24"/>
+        </w:rPr>
+        <w:t>, reliable, and readable flight data.</w:t>
       </w:r>
     </w:p>
     <w:p>
@@ -1962,16 +2236,9 @@
           <w:sz w:val="24"/>
           <w:szCs w:val="24"/>
         </w:rPr>
-        <w:t xml:space="preserve"> with s</w:t>
-      </w:r>
-      <w:r>
-        <w:rPr>
-          <w:rFonts w:ascii="Cambria" w:hAnsi="Cambria" w:cs="Times New Roman"/>
-          <w:sz w:val="24"/>
-          <w:szCs w:val="24"/>
-        </w:rPr>
-        <w:t>ome of these projects being flight computer</w:t>
-      </w:r>
+        <w:t xml:space="preserve"> with </w:t>
+      </w:r>
+      <w:proofErr w:type="gramStart"/>
       <w:r>
         <w:rPr>
           <w:rFonts w:ascii="Cambria" w:hAnsi="Cambria" w:cs="Times New Roman"/>
@@ -1986,7 +2253,50 @@
           <w:sz w:val="24"/>
           <w:szCs w:val="24"/>
         </w:rPr>
-        <w:t>. However, most of these flight computers never g</w:t>
+        <w:t>ome of</w:t>
+      </w:r>
+      <w:proofErr w:type="gramEnd"/>
+      <w:r>
+        <w:rPr>
+          <w:rFonts w:ascii="Cambria" w:hAnsi="Cambria" w:cs="Times New Roman"/>
+          <w:sz w:val="24"/>
+          <w:szCs w:val="24"/>
+        </w:rPr>
+        <w:t xml:space="preserve"> these projects being flight computer</w:t>
+      </w:r>
+      <w:r>
+        <w:rPr>
+          <w:rFonts w:ascii="Cambria" w:hAnsi="Cambria" w:cs="Times New Roman"/>
+          <w:sz w:val="24"/>
+          <w:szCs w:val="24"/>
+        </w:rPr>
+        <w:t>s</w:t>
+      </w:r>
+      <w:r>
+        <w:rPr>
+          <w:rFonts w:ascii="Cambria" w:hAnsi="Cambria" w:cs="Times New Roman"/>
+          <w:sz w:val="24"/>
+          <w:szCs w:val="24"/>
+        </w:rPr>
+        <w:t xml:space="preserve">. However, </w:t>
+      </w:r>
+      <w:proofErr w:type="gramStart"/>
+      <w:r>
+        <w:rPr>
+          <w:rFonts w:ascii="Cambria" w:hAnsi="Cambria" w:cs="Times New Roman"/>
+          <w:sz w:val="24"/>
+          <w:szCs w:val="24"/>
+        </w:rPr>
+        <w:t>most of</w:t>
+      </w:r>
+      <w:proofErr w:type="gramEnd"/>
+      <w:r>
+        <w:rPr>
+          <w:rFonts w:ascii="Cambria" w:hAnsi="Cambria" w:cs="Times New Roman"/>
+          <w:sz w:val="24"/>
+          <w:szCs w:val="24"/>
+        </w:rPr>
+        <w:t xml:space="preserve"> these flight computers never g</w:t>
       </w:r>
       <w:r>
         <w:rPr>
@@ -2026,8 +2336,18 @@
           <w:sz w:val="24"/>
           <w:szCs w:val="24"/>
         </w:rPr>
-        <w:t>not attempting</w:t>
-      </w:r>
+        <w:t xml:space="preserve">not </w:t>
+      </w:r>
+      <w:proofErr w:type="gramStart"/>
+      <w:r>
+        <w:rPr>
+          <w:rFonts w:ascii="Cambria" w:hAnsi="Cambria" w:cs="Times New Roman"/>
+          <w:sz w:val="24"/>
+          <w:szCs w:val="24"/>
+        </w:rPr>
+        <w:t>attempting</w:t>
+      </w:r>
+      <w:proofErr w:type="gramEnd"/>
       <w:r>
         <w:rPr>
           <w:rFonts w:ascii="Cambria" w:hAnsi="Cambria" w:cs="Times New Roman"/>
@@ -2130,7 +2450,25 @@
           <w:sz w:val="24"/>
           <w:szCs w:val="24"/>
         </w:rPr>
-        <w:t xml:space="preserve"> as another way to get accurate flight data</w:t>
+        <w:t xml:space="preserve"> as another way to get </w:t>
+      </w:r>
+      <w:proofErr w:type="gramStart"/>
+      <w:r>
+        <w:rPr>
+          <w:rFonts w:ascii="Cambria" w:hAnsi="Cambria" w:cs="Times New Roman"/>
+          <w:sz w:val="24"/>
+          <w:szCs w:val="24"/>
+        </w:rPr>
+        <w:t>accurate</w:t>
+      </w:r>
+      <w:proofErr w:type="gramEnd"/>
+      <w:r>
+        <w:rPr>
+          <w:rFonts w:ascii="Cambria" w:hAnsi="Cambria" w:cs="Times New Roman"/>
+          <w:sz w:val="24"/>
+          <w:szCs w:val="24"/>
+        </w:rPr>
+        <w:t xml:space="preserve"> flight data</w:t>
       </w:r>
       <w:r>
         <w:rPr>
@@ -2217,6 +2555,7 @@
         </w:rPr>
         <w:t xml:space="preserve">ocketry </w:t>
       </w:r>
+      <w:proofErr w:type="gramStart"/>
       <w:r>
         <w:rPr>
           <w:rFonts w:ascii="Cambria" w:hAnsi="Cambria" w:cs="Times New Roman"/>
@@ -2225,6 +2564,7 @@
         </w:rPr>
         <w:t>desires</w:t>
       </w:r>
+      <w:proofErr w:type="gramEnd"/>
       <w:r>
         <w:rPr>
           <w:rFonts w:ascii="Cambria" w:hAnsi="Cambria" w:cs="Times New Roman"/>
@@ -2358,7 +2698,25 @@
           <w:sz w:val="24"/>
           <w:szCs w:val="24"/>
         </w:rPr>
-        <w:t xml:space="preserve"> Each requirement is identified by an Identification Number (ID)</w:t>
+        <w:t xml:space="preserve"> Each requirement is </w:t>
+      </w:r>
+      <w:proofErr w:type="gramStart"/>
+      <w:r>
+        <w:rPr>
+          <w:rFonts w:ascii="Cambria" w:hAnsi="Cambria" w:cs="Times New Roman"/>
+          <w:sz w:val="24"/>
+          <w:szCs w:val="24"/>
+        </w:rPr>
+        <w:t>identified</w:t>
+      </w:r>
+      <w:proofErr w:type="gramEnd"/>
+      <w:r>
+        <w:rPr>
+          <w:rFonts w:ascii="Cambria" w:hAnsi="Cambria" w:cs="Times New Roman"/>
+          <w:sz w:val="24"/>
+          <w:szCs w:val="24"/>
+        </w:rPr>
+        <w:t xml:space="preserve"> by an Identification Number (ID)</w:t>
       </w:r>
       <w:r>
         <w:rPr>
@@ -2670,7 +3028,25 @@
           <w:sz w:val="24"/>
           <w:szCs w:val="24"/>
         </w:rPr>
-        <w:t xml:space="preserve"> the lowest feasible weight is ideal</w:t>
+        <w:t xml:space="preserve"> the lowest </w:t>
+      </w:r>
+      <w:proofErr w:type="gramStart"/>
+      <w:r>
+        <w:rPr>
+          <w:rFonts w:ascii="Cambria" w:hAnsi="Cambria" w:cs="Times New Roman"/>
+          <w:sz w:val="24"/>
+          <w:szCs w:val="24"/>
+        </w:rPr>
+        <w:t>feasible</w:t>
+      </w:r>
+      <w:proofErr w:type="gramEnd"/>
+      <w:r>
+        <w:rPr>
+          <w:rFonts w:ascii="Cambria" w:hAnsi="Cambria" w:cs="Times New Roman"/>
+          <w:sz w:val="24"/>
+          <w:szCs w:val="24"/>
+        </w:rPr>
+        <w:t xml:space="preserve"> weight is ideal</w:t>
       </w:r>
       <w:r>
         <w:rPr>
@@ -4084,7 +4460,25 @@
           <w:sz w:val="24"/>
           <w:szCs w:val="24"/>
         </w:rPr>
-        <w:t xml:space="preserve">We will be able to verify and validate our final design by demonstrating all the project requirements. We can </w:t>
+        <w:t xml:space="preserve">We will be able to verify and </w:t>
+      </w:r>
+      <w:proofErr w:type="gramStart"/>
+      <w:r>
+        <w:rPr>
+          <w:rFonts w:ascii="Cambria" w:hAnsi="Cambria" w:cs="Times New Roman"/>
+          <w:sz w:val="24"/>
+          <w:szCs w:val="24"/>
+        </w:rPr>
+        <w:t>validate</w:t>
+      </w:r>
+      <w:proofErr w:type="gramEnd"/>
+      <w:r>
+        <w:rPr>
+          <w:rFonts w:ascii="Cambria" w:hAnsi="Cambria" w:cs="Times New Roman"/>
+          <w:sz w:val="24"/>
+          <w:szCs w:val="24"/>
+        </w:rPr>
+        <w:t xml:space="preserve"> our final design by demonstrating all the project requirements. We can </w:t>
       </w:r>
       <w:r>
         <w:rPr>
@@ -4100,7 +4494,43 @@
           <w:sz w:val="24"/>
           <w:szCs w:val="24"/>
         </w:rPr>
-        <w:t xml:space="preserve"> the power usage by putting the flight computer under load for a set amount of time and seeing how much voltage is left in the battery after. We can demonstrate the weight and size by measuring using </w:t>
+        <w:t xml:space="preserve"> the power usage by putting the flight computer under load for a set amount of time and seeing how </w:t>
+      </w:r>
+      <w:proofErr w:type="gramStart"/>
+      <w:r>
+        <w:rPr>
+          <w:rFonts w:ascii="Cambria" w:hAnsi="Cambria" w:cs="Times New Roman"/>
+          <w:sz w:val="24"/>
+          <w:szCs w:val="24"/>
+        </w:rPr>
+        <w:t>much</w:t>
+      </w:r>
+      <w:proofErr w:type="gramEnd"/>
+      <w:r>
+        <w:rPr>
+          <w:rFonts w:ascii="Cambria" w:hAnsi="Cambria" w:cs="Times New Roman"/>
+          <w:sz w:val="24"/>
+          <w:szCs w:val="24"/>
+        </w:rPr>
+        <w:t xml:space="preserve"> voltage is left in the battery after. We can </w:t>
+      </w:r>
+      <w:proofErr w:type="gramStart"/>
+      <w:r>
+        <w:rPr>
+          <w:rFonts w:ascii="Cambria" w:hAnsi="Cambria" w:cs="Times New Roman"/>
+          <w:sz w:val="24"/>
+          <w:szCs w:val="24"/>
+        </w:rPr>
+        <w:t>demonstrate</w:t>
+      </w:r>
+      <w:proofErr w:type="gramEnd"/>
+      <w:r>
+        <w:rPr>
+          <w:rFonts w:ascii="Cambria" w:hAnsi="Cambria" w:cs="Times New Roman"/>
+          <w:sz w:val="24"/>
+          <w:szCs w:val="24"/>
+        </w:rPr>
+        <w:t xml:space="preserve"> the weight and size by measuring using </w:t>
       </w:r>
       <w:r>
         <w:rPr>
@@ -4132,7 +4562,25 @@
           <w:sz w:val="24"/>
           <w:szCs w:val="24"/>
         </w:rPr>
-        <w:t xml:space="preserve">hile the second revision would be one that flies and gathers data actively during the flight. We can demonstrate the data processing, storage, and exporting using the first revision testing board. </w:t>
+        <w:t xml:space="preserve">hile the second revision would be one that flies and gathers data actively during the flight. We can </w:t>
+      </w:r>
+      <w:proofErr w:type="gramStart"/>
+      <w:r>
+        <w:rPr>
+          <w:rFonts w:ascii="Cambria" w:hAnsi="Cambria" w:cs="Times New Roman"/>
+          <w:sz w:val="24"/>
+          <w:szCs w:val="24"/>
+        </w:rPr>
+        <w:t>demonstrate</w:t>
+      </w:r>
+      <w:proofErr w:type="gramEnd"/>
+      <w:r>
+        <w:rPr>
+          <w:rFonts w:ascii="Cambria" w:hAnsi="Cambria" w:cs="Times New Roman"/>
+          <w:sz w:val="24"/>
+          <w:szCs w:val="24"/>
+        </w:rPr>
+        <w:t xml:space="preserve"> the data processing, storage, and exporting using the first revision testing board. </w:t>
       </w:r>
     </w:p>
     <w:p>
@@ -4405,6 +4853,7 @@
                 <w14:ligatures w14:val="none"/>
               </w:rPr>
             </w:pPr>
+            <w:proofErr w:type="gramStart"/>
             <w:r>
               <w:rPr>
                 <w:rFonts w:ascii="Aptos Narrow" w:eastAsia="Times New Roman" w:hAnsi="Aptos Narrow" w:cs="Times New Roman"/>
@@ -4416,6 +4865,7 @@
               </w:rPr>
               <w:t>Test</w:t>
             </w:r>
+            <w:proofErr w:type="gramEnd"/>
           </w:p>
         </w:tc>
       </w:tr>
@@ -6042,7 +6492,43 @@
           <w:sz w:val="24"/>
           <w:szCs w:val="24"/>
         </w:rPr>
-        <w:t xml:space="preserve"> produced from the sensors (High G accelerometer, IMU and barometer). We plan on collecting this data during flight, with the sensors talking to the Microcontroller and the Microcontroller will process this data.</w:t>
+        <w:t xml:space="preserve"> produced from the sensors (High G accelerometer, IMU and barometer). We plan </w:t>
+      </w:r>
+      <w:proofErr w:type="gramStart"/>
+      <w:r>
+        <w:rPr>
+          <w:rFonts w:ascii="Cambria" w:hAnsi="Cambria" w:cs="Times New Roman"/>
+          <w:sz w:val="24"/>
+          <w:szCs w:val="24"/>
+        </w:rPr>
+        <w:t>on collecting</w:t>
+      </w:r>
+      <w:proofErr w:type="gramEnd"/>
+      <w:r>
+        <w:rPr>
+          <w:rFonts w:ascii="Cambria" w:hAnsi="Cambria" w:cs="Times New Roman"/>
+          <w:sz w:val="24"/>
+          <w:szCs w:val="24"/>
+        </w:rPr>
+        <w:t xml:space="preserve"> this data during </w:t>
+      </w:r>
+      <w:proofErr w:type="gramStart"/>
+      <w:r>
+        <w:rPr>
+          <w:rFonts w:ascii="Cambria" w:hAnsi="Cambria" w:cs="Times New Roman"/>
+          <w:sz w:val="24"/>
+          <w:szCs w:val="24"/>
+        </w:rPr>
+        <w:t>flight</w:t>
+      </w:r>
+      <w:proofErr w:type="gramEnd"/>
+      <w:r>
+        <w:rPr>
+          <w:rFonts w:ascii="Cambria" w:hAnsi="Cambria" w:cs="Times New Roman"/>
+          <w:sz w:val="24"/>
+          <w:szCs w:val="24"/>
+        </w:rPr>
+        <w:t>, with the sensors talking to the Microcontroller and the Microcontroller will process this data.</w:t>
       </w:r>
     </w:p>
     <w:p>
@@ -6126,7 +6612,23 @@
           <w:sz w:val="24"/>
           <w:szCs w:val="24"/>
         </w:rPr>
-        <w:t>alternative designs in mind for the flight computer. Our first alternative was to use a microcontroller to gather and process the sensor data, while our second was to use a Field Programmable Gate Array (FPGA).  These options will now be explored:</w:t>
+        <w:t>alternative designs in mind for the flight computer. Our first alternative was to use a microcontroller to gather and process the sensor data, while our second was to use a Field Programmable Gate Array (FPGA)</w:t>
+      </w:r>
+      <w:r>
+        <w:rPr>
+          <w:rFonts w:ascii="Cambria" w:hAnsi="Cambria" w:cs="Times New Roman"/>
+          <w:sz w:val="24"/>
+          <w:szCs w:val="24"/>
+        </w:rPr>
+        <w:t xml:space="preserve">. </w:t>
+      </w:r>
+      <w:r>
+        <w:rPr>
+          <w:rFonts w:ascii="Cambria" w:hAnsi="Cambria" w:cs="Times New Roman"/>
+          <w:sz w:val="24"/>
+          <w:szCs w:val="24"/>
+        </w:rPr>
+        <w:t>These options will now be explored:</w:t>
       </w:r>
     </w:p>
     <w:p>
@@ -6189,7 +6691,43 @@
           <w:sz w:val="24"/>
           <w:szCs w:val="24"/>
         </w:rPr>
-        <w:t>can be low, especially for a model optimized for a low power environment. Some disadvantages are the serial execution nature of microcontrollers which limits capabilities when multi-tasking, such as gathering data from multiple processors simultaneously and processing that data. The choice of microcontroller must consider the internal peripherals of the specific model such as General-Purpose Input/Output (GPIO) count.</w:t>
+        <w:t xml:space="preserve">can be low, especially for a model </w:t>
+      </w:r>
+      <w:proofErr w:type="gramStart"/>
+      <w:r>
+        <w:rPr>
+          <w:rFonts w:ascii="Cambria" w:hAnsi="Cambria" w:cstheme="minorHAnsi"/>
+          <w:sz w:val="24"/>
+          <w:szCs w:val="24"/>
+        </w:rPr>
+        <w:t>optimized</w:t>
+      </w:r>
+      <w:proofErr w:type="gramEnd"/>
+      <w:r>
+        <w:rPr>
+          <w:rFonts w:ascii="Cambria" w:hAnsi="Cambria" w:cstheme="minorHAnsi"/>
+          <w:sz w:val="24"/>
+          <w:szCs w:val="24"/>
+        </w:rPr>
+        <w:t xml:space="preserve"> for a low power environment. </w:t>
+      </w:r>
+      <w:proofErr w:type="gramStart"/>
+      <w:r>
+        <w:rPr>
+          <w:rFonts w:ascii="Cambria" w:hAnsi="Cambria" w:cstheme="minorHAnsi"/>
+          <w:sz w:val="24"/>
+          <w:szCs w:val="24"/>
+        </w:rPr>
+        <w:t>Some</w:t>
+      </w:r>
+      <w:proofErr w:type="gramEnd"/>
+      <w:r>
+        <w:rPr>
+          <w:rFonts w:ascii="Cambria" w:hAnsi="Cambria" w:cstheme="minorHAnsi"/>
+          <w:sz w:val="24"/>
+          <w:szCs w:val="24"/>
+        </w:rPr>
+        <w:t xml:space="preserve"> disadvantages are the serial execution nature of microcontrollers which limits capabilities when multi-tasking, such as gathering data from multiple processors simultaneously and processing that data. The choice of microcontroller must consider the internal peripherals of the specific model such as General-Purpose Input/Output (GPIO) count.</w:t>
       </w:r>
     </w:p>
     <w:p>
@@ -6241,14 +6779,32 @@
           <w:sz w:val="24"/>
           <w:szCs w:val="24"/>
         </w:rPr>
-        <w:t>FPGAs are a configurable integrated circuit that can be repeatedly programmed after manufacturing. FPGAs contain logic blocks and allow a programmer to connect these blocks and configure them.</w:t>
-      </w:r>
+        <w:t xml:space="preserve">FPGAs are a configurable integrated circuit that can be repeatedly programmed after manufacturing. FPGAs </w:t>
+      </w:r>
+      <w:proofErr w:type="gramStart"/>
       <w:r>
         <w:rPr>
           <w:rFonts w:ascii="Cambria" w:hAnsi="Cambria" w:cstheme="minorHAnsi"/>
           <w:sz w:val="24"/>
           <w:szCs w:val="24"/>
         </w:rPr>
+        <w:t>contain</w:t>
+      </w:r>
+      <w:proofErr w:type="gramEnd"/>
+      <w:r>
+        <w:rPr>
+          <w:rFonts w:ascii="Cambria" w:hAnsi="Cambria" w:cstheme="minorHAnsi"/>
+          <w:sz w:val="24"/>
+          <w:szCs w:val="24"/>
+        </w:rPr>
+        <w:t xml:space="preserve"> logic blocks and allow a programmer to connect these blocks and configure them.</w:t>
+      </w:r>
+      <w:r>
+        <w:rPr>
+          <w:rFonts w:ascii="Cambria" w:hAnsi="Cambria" w:cstheme="minorHAnsi"/>
+          <w:sz w:val="24"/>
+          <w:szCs w:val="24"/>
+        </w:rPr>
         <w:t xml:space="preserve"> The main advantage of using an FPGA is the logic level programming allows for design of a specialized multi-tasking circuit. This would mean that intake and processing of sensor data would be simultaneous and potentially increase the number of data points. It can also be reprogrammed to allow for quick iterating and bug fixing. There are two main disadvantage</w:t>
       </w:r>
       <w:r>
@@ -6273,15 +6829,43 @@
           <w:sz w:val="24"/>
           <w:szCs w:val="24"/>
         </w:rPr>
-        <w:t xml:space="preserve">Programming at a logic level is less familiar to the team members as well as the Wildcat Rocketry members which decreases the ability for future iteration. The other disadvantage is that to </w:t>
-      </w:r>
+        <w:t xml:space="preserve">Programming at a </w:t>
+      </w:r>
+      <w:proofErr w:type="gramStart"/>
       <w:r>
         <w:rPr>
           <w:rFonts w:ascii="Cambria" w:hAnsi="Cambria" w:cstheme="minorHAnsi"/>
           <w:sz w:val="24"/>
           <w:szCs w:val="24"/>
         </w:rPr>
-        <w:t>utilize the increased speed of parallel processing, more power is consumed.</w:t>
+        <w:t>logic</w:t>
+      </w:r>
+      <w:proofErr w:type="gramEnd"/>
+      <w:r>
+        <w:rPr>
+          <w:rFonts w:ascii="Cambria" w:hAnsi="Cambria" w:cstheme="minorHAnsi"/>
+          <w:sz w:val="24"/>
+          <w:szCs w:val="24"/>
+        </w:rPr>
+        <w:t xml:space="preserve"> level is less familiar to the team members as well as the Wildcat Rocketry members which decreases the ability for future iteration. The other disadvantage is that to </w:t>
+      </w:r>
+      <w:proofErr w:type="gramStart"/>
+      <w:r>
+        <w:rPr>
+          <w:rFonts w:ascii="Cambria" w:hAnsi="Cambria" w:cstheme="minorHAnsi"/>
+          <w:sz w:val="24"/>
+          <w:szCs w:val="24"/>
+        </w:rPr>
+        <w:t>utilize</w:t>
+      </w:r>
+      <w:proofErr w:type="gramEnd"/>
+      <w:r>
+        <w:rPr>
+          <w:rFonts w:ascii="Cambria" w:hAnsi="Cambria" w:cstheme="minorHAnsi"/>
+          <w:sz w:val="24"/>
+          <w:szCs w:val="24"/>
+        </w:rPr>
+        <w:t xml:space="preserve"> the increased speed of parallel processing, more power is consumed.</w:t>
       </w:r>
     </w:p>
     <w:p>
@@ -8410,7 +8994,27 @@
                 <w:kern w:val="0"/>
                 <w14:ligatures w14:val="none"/>
               </w:rPr>
-              <w:t>Produces accurate data</w:t>
+              <w:t xml:space="preserve">Produces </w:t>
+            </w:r>
+            <w:proofErr w:type="gramStart"/>
+            <w:r>
+              <w:rPr>
+                <w:rFonts w:ascii="Aptos Narrow" w:eastAsia="Times New Roman" w:hAnsi="Aptos Narrow" w:cs="Times New Roman"/>
+                <w:color w:val="000000"/>
+                <w:kern w:val="0"/>
+                <w14:ligatures w14:val="none"/>
+              </w:rPr>
+              <w:t>accurate</w:t>
+            </w:r>
+            <w:proofErr w:type="gramEnd"/>
+            <w:r>
+              <w:rPr>
+                <w:rFonts w:ascii="Aptos Narrow" w:eastAsia="Times New Roman" w:hAnsi="Aptos Narrow" w:cs="Times New Roman"/>
+                <w:color w:val="000000"/>
+                <w:kern w:val="0"/>
+                <w14:ligatures w14:val="none"/>
+              </w:rPr>
+              <w:t xml:space="preserve"> data</w:t>
             </w:r>
           </w:p>
         </w:tc>
@@ -8817,7 +9421,25 @@
           <w:sz w:val="24"/>
           <w:szCs w:val="24"/>
         </w:rPr>
-        <w:t>. Some major factors over the FPGA were ease of use and power consumption.</w:t>
+        <w:t xml:space="preserve">. </w:t>
+      </w:r>
+      <w:proofErr w:type="gramStart"/>
+      <w:r>
+        <w:rPr>
+          <w:rFonts w:ascii="Cambria" w:hAnsi="Cambria" w:cstheme="minorHAnsi"/>
+          <w:sz w:val="24"/>
+          <w:szCs w:val="24"/>
+        </w:rPr>
+        <w:t>Some</w:t>
+      </w:r>
+      <w:proofErr w:type="gramEnd"/>
+      <w:r>
+        <w:rPr>
+          <w:rFonts w:ascii="Cambria" w:hAnsi="Cambria" w:cstheme="minorHAnsi"/>
+          <w:sz w:val="24"/>
+          <w:szCs w:val="24"/>
+        </w:rPr>
+        <w:t xml:space="preserve"> major factors over the FPGA were ease of use and power consumption.</w:t>
       </w:r>
     </w:p>
     <w:p>
@@ -9290,7 +9912,7 @@
           <w:sz w:val="24"/>
           <w:szCs w:val="24"/>
         </w:rPr>
-        <w:instrText xml:space="preserve"> ADDIN ZOTERO_ITEM CSL_CITATION {"citationID":"o6dcmSUR","properties":{"formattedCitation":"[2]","plainCitation":"[2]","noteIndex":0},"citationItems":[{"id":169,"uris":["http://zotero.org/users/15156901/items/XEDJEBHU"],"itemData":{"id":169,"type":"webpage","title":"USB Type-C® Cable and Connector Specification | USB-IF","URL":"https://www.usb.org/usb-type-cr-cable-and-connector-specification","accessed":{"date-parts":[["2024",12,5]]}}}],"schema":"https://github.com/citation-style-language/schema/raw/master/csl-citation.json"} </w:instrText>
+        <w:instrText xml:space="preserve"> ADDIN ZOTERO_ITEM CSL_CITATION {"citationID":"NP5ADseb","properties":{"formattedCitation":"[2], [3]","plainCitation":"[2], [3]","noteIndex":0},"citationItems":[{"id":169,"uris":["http://zotero.org/users/15156901/items/XEDJEBHU"],"itemData":{"id":169,"type":"webpage","title":"USB Type-C® Cable and Connector Specification | USB-IF","URL":"https://www.usb.org/usb-type-cr-cable-and-connector-specification","accessed":{"date-parts":[["2024",12,5]]}}},{"id":174,"uris":["http://zotero.org/users/15156901/items/97XADG49"],"itemData":{"id":174,"type":"article-journal","language":"en","source":"Zotero","title":"Introduction to USB Type-C™","URL":"https://ww1.microchip.com/downloads/en/AppNotes/00001953A.pdf","author":[{"family":"Rogers","given":"Andrew"}],"accessed":{"date-parts":[["2024",12,12]]},"issued":{"date-parts":[["2015"]]}}}],"schema":"https://github.com/citation-style-language/schema/raw/master/csl-citation.json"} </w:instrText>
       </w:r>
       <w:r>
         <w:rPr>
@@ -9305,7 +9927,7 @@
           <w:rFonts w:ascii="Cambria" w:hAnsi="Cambria"/>
           <w:sz w:val="24"/>
         </w:rPr>
-        <w:t>[2]</w:t>
+        <w:t>[2], [3]</w:t>
       </w:r>
       <w:r>
         <w:rPr>
@@ -9366,7 +9988,7 @@
           <w:sz w:val="24"/>
           <w:szCs w:val="24"/>
         </w:rPr>
-        <w:instrText xml:space="preserve"> ADDIN ZOTERO_ITEM CSL_CITATION {"citationID":"wXU2wqAu","properties":{"formattedCitation":"[3]","plainCitation":"[3]","noteIndex":0},"citationItems":[{"id":155,"uris":["http://zotero.org/users/15156901/items/VYWWP3JF"],"itemData":{"id":155,"type":"dataset","license":"espressif","title":"ESP32-S3-WROOM-1  ESP32-S3-WROOM-1U  Datasheet Version 1.4","URL":"https://www.espressif.com/sites/default/files/documentation/esp32-s3-wroom-1_wroom-1u_datasheet_en.pdf","accessed":{"date-parts":[["2024",12,3]]}}}],"schema":"https://github.com/citation-style-language/schema/raw/master/csl-citation.json"} </w:instrText>
+        <w:instrText xml:space="preserve"> ADDIN ZOTERO_ITEM CSL_CITATION {"citationID":"wXU2wqAu","properties":{"formattedCitation":"[4]","plainCitation":"[4]","noteIndex":0},"citationItems":[{"id":155,"uris":["http://zotero.org/users/15156901/items/VYWWP3JF"],"itemData":{"id":155,"type":"dataset","license":"espressif","title":"ESP32-S3-WROOM-1  ESP32-S3-WROOM-1U  Datasheet Version 1.4","URL":"https://www.espressif.com/sites/default/files/documentation/esp32-s3-wroom-1_wroom-1u_datasheet_en.pdf","accessed":{"date-parts":[["2024",12,3]]}}}],"schema":"https://github.com/citation-style-language/schema/raw/master/csl-citation.json"} </w:instrText>
       </w:r>
       <w:r>
         <w:rPr>
@@ -9381,7 +10003,7 @@
           <w:rFonts w:ascii="Cambria" w:hAnsi="Cambria"/>
           <w:sz w:val="24"/>
         </w:rPr>
-        <w:t>[3]</w:t>
+        <w:t>[4]</w:t>
       </w:r>
       <w:r>
         <w:rPr>
@@ -9459,7 +10081,7 @@
           <w:sz w:val="24"/>
           <w:szCs w:val="24"/>
         </w:rPr>
-        <w:instrText xml:space="preserve"> ADDIN ZOTERO_ITEM CSL_CITATION {"citationID":"X2EsqVZZ","properties":{"formattedCitation":"[4]","plainCitation":"[4]","noteIndex":0},"citationItems":[{"id":153,"uris":["http://zotero.org/users/15156901/items/JGZST9KU"],"itemData":{"id":153,"type":"webpage","container-title":"IEEE Standards Association","language":"en","title":"IEEE Standards Association","URL":"https://standards.ieee.org/ieee/802.11n/3952/","accessed":{"date-parts":[["2024",12,3]]}}}],"schema":"https://github.com/citation-style-language/schema/raw/master/csl-citation.json"} </w:instrText>
+        <w:instrText xml:space="preserve"> ADDIN ZOTERO_ITEM CSL_CITATION {"citationID":"X2EsqVZZ","properties":{"formattedCitation":"[5]","plainCitation":"[5]","noteIndex":0},"citationItems":[{"id":153,"uris":["http://zotero.org/users/15156901/items/JGZST9KU"],"itemData":{"id":153,"type":"webpage","container-title":"IEEE Standards Association","language":"en","title":"IEEE Standards Association","URL":"https://standards.ieee.org/ieee/802.11n/3952/","accessed":{"date-parts":[["2024",12,3]]}}}],"schema":"https://github.com/citation-style-language/schema/raw/master/csl-citation.json"} </w:instrText>
       </w:r>
       <w:r>
         <w:rPr>
@@ -9474,7 +10096,7 @@
           <w:rFonts w:ascii="Cambria" w:hAnsi="Cambria"/>
           <w:sz w:val="24"/>
         </w:rPr>
-        <w:t>[4]</w:t>
+        <w:t>[5]</w:t>
       </w:r>
       <w:r>
         <w:rPr>
@@ -9535,7 +10157,7 @@
           <w:sz w:val="24"/>
           <w:szCs w:val="24"/>
         </w:rPr>
-        <w:instrText xml:space="preserve"> ADDIN ZOTERO_ITEM CSL_CITATION {"citationID":"ojeumCEn","properties":{"formattedCitation":"[5]","plainCitation":"[5]","noteIndex":0},"citationItems":[{"id":167,"uris":["http://zotero.org/users/15156901/items/JE3C3V7E"],"itemData":{"id":167,"type":"webpage","title":"The Standard : Standard C++","URL":"https://isocpp.org/std/the-standard","accessed":{"date-parts":[["2024",12,5]]}}}],"schema":"https://github.com/citation-style-language/schema/raw/master/csl-citation.json"} </w:instrText>
+        <w:instrText xml:space="preserve"> ADDIN ZOTERO_ITEM CSL_CITATION {"citationID":"ojeumCEn","properties":{"formattedCitation":"[6]","plainCitation":"[6]","noteIndex":0},"citationItems":[{"id":167,"uris":["http://zotero.org/users/15156901/items/JE3C3V7E"],"itemData":{"id":167,"type":"webpage","title":"The Standard : Standard C++","URL":"https://isocpp.org/std/the-standard","accessed":{"date-parts":[["2024",12,5]]}}}],"schema":"https://github.com/citation-style-language/schema/raw/master/csl-citation.json"} </w:instrText>
       </w:r>
       <w:r>
         <w:rPr>
@@ -9550,7 +10172,7 @@
           <w:rFonts w:ascii="Cambria" w:hAnsi="Cambria"/>
           <w:sz w:val="24"/>
         </w:rPr>
-        <w:t>[5]</w:t>
+        <w:t>[6]</w:t>
       </w:r>
       <w:r>
         <w:rPr>
@@ -9662,7 +10284,25 @@
           <w:sz w:val="24"/>
           <w:szCs w:val="24"/>
         </w:rPr>
-        <w:t xml:space="preserve"> Inertial Measurement Unit which itself consists of a low-G accelerometer, gyroscope, and magnetometer. These sensors are typical and required in a flight computer and will be used to gather data on pressure, acceleration, heading, and tilt.</w:t>
+        <w:t xml:space="preserve"> Inertial Measurement Unit which itself consists of a low-G accelerometer, gyroscope, and magnetometer. These sensors are typical and </w:t>
+      </w:r>
+      <w:proofErr w:type="gramStart"/>
+      <w:r>
+        <w:rPr>
+          <w:rFonts w:ascii="Cambria" w:hAnsi="Cambria" w:cstheme="minorHAnsi"/>
+          <w:sz w:val="24"/>
+          <w:szCs w:val="24"/>
+        </w:rPr>
+        <w:t>required</w:t>
+      </w:r>
+      <w:proofErr w:type="gramEnd"/>
+      <w:r>
+        <w:rPr>
+          <w:rFonts w:ascii="Cambria" w:hAnsi="Cambria" w:cstheme="minorHAnsi"/>
+          <w:sz w:val="24"/>
+          <w:szCs w:val="24"/>
+        </w:rPr>
+        <w:t xml:space="preserve"> in a flight computer and will be used to gather data on pressure, acceleration, heading, and tilt.</w:t>
       </w:r>
     </w:p>
     <w:p>
@@ -9772,7 +10412,25 @@
           <w:sz w:val="24"/>
           <w:szCs w:val="24"/>
         </w:rPr>
-        <w:t>Multiple flights worth of data necessitates the use of external memory in the form of an SD card.</w:t>
+        <w:t xml:space="preserve">Multiple flights worth of data </w:t>
+      </w:r>
+      <w:proofErr w:type="gramStart"/>
+      <w:r>
+        <w:rPr>
+          <w:rFonts w:ascii="Cambria" w:hAnsi="Cambria" w:cstheme="minorHAnsi"/>
+          <w:sz w:val="24"/>
+          <w:szCs w:val="24"/>
+        </w:rPr>
+        <w:t>necessitates</w:t>
+      </w:r>
+      <w:proofErr w:type="gramEnd"/>
+      <w:r>
+        <w:rPr>
+          <w:rFonts w:ascii="Cambria" w:hAnsi="Cambria" w:cstheme="minorHAnsi"/>
+          <w:sz w:val="24"/>
+          <w:szCs w:val="24"/>
+        </w:rPr>
+        <w:t xml:space="preserve"> the use of external memory in the form of an SD card.</w:t>
       </w:r>
     </w:p>
     <w:p>
@@ -9911,7 +10569,25 @@
           <w:sz w:val="24"/>
           <w:szCs w:val="24"/>
         </w:rPr>
-        <w:t xml:space="preserve"> designed a prototype board to be used for various testing needs. This board is not meant to fly but rather to assess our hardware connections and to test flight code. Each one of our team members design</w:t>
+        <w:t xml:space="preserve"> designed a prototype board to be used for various testing needs. This board is not meant to fly but rather to assess our hardware connections and to </w:t>
+      </w:r>
+      <w:proofErr w:type="gramStart"/>
+      <w:r>
+        <w:rPr>
+          <w:rFonts w:ascii="Cambria" w:hAnsi="Cambria" w:cs="Times New Roman"/>
+          <w:sz w:val="24"/>
+          <w:szCs w:val="24"/>
+        </w:rPr>
+        <w:t>test</w:t>
+      </w:r>
+      <w:proofErr w:type="gramEnd"/>
+      <w:r>
+        <w:rPr>
+          <w:rFonts w:ascii="Cambria" w:hAnsi="Cambria" w:cs="Times New Roman"/>
+          <w:sz w:val="24"/>
+          <w:szCs w:val="24"/>
+        </w:rPr>
+        <w:t xml:space="preserve"> flight code. Each one of our team members design</w:t>
       </w:r>
       <w:r>
         <w:rPr>
@@ -9935,15 +10611,51 @@
           <w:sz w:val="24"/>
           <w:szCs w:val="24"/>
         </w:rPr>
-        <w:t xml:space="preserve"> Below are a few of our important schematics, including our top-level design, ESP32, IMU, and power/USB. Also s</w:t>
-      </w:r>
-      <w:r>
-        <w:rPr>
-          <w:rFonts w:ascii="Cambria" w:hAnsi="Cambria" w:cs="Times New Roman"/>
-          <w:sz w:val="24"/>
-          <w:szCs w:val="24"/>
-        </w:rPr>
-        <w:t>ee Work Breakdown and RACI chart below for specifics on which member did what.</w:t>
+        <w:t xml:space="preserve"> Below are </w:t>
+      </w:r>
+      <w:proofErr w:type="gramStart"/>
+      <w:r>
+        <w:rPr>
+          <w:rFonts w:ascii="Cambria" w:hAnsi="Cambria" w:cs="Times New Roman"/>
+          <w:sz w:val="24"/>
+          <w:szCs w:val="24"/>
+        </w:rPr>
+        <w:t>a few of</w:t>
+      </w:r>
+      <w:proofErr w:type="gramEnd"/>
+      <w:r>
+        <w:rPr>
+          <w:rFonts w:ascii="Cambria" w:hAnsi="Cambria" w:cs="Times New Roman"/>
+          <w:sz w:val="24"/>
+          <w:szCs w:val="24"/>
+        </w:rPr>
+        <w:t xml:space="preserve"> our important schematics, including our top-level design, ESP32, IMU, and power/USB. Also s</w:t>
+      </w:r>
+      <w:r>
+        <w:rPr>
+          <w:rFonts w:ascii="Cambria" w:hAnsi="Cambria" w:cs="Times New Roman"/>
+          <w:sz w:val="24"/>
+          <w:szCs w:val="24"/>
+        </w:rPr>
+        <w:t xml:space="preserve">ee </w:t>
+      </w:r>
+      <w:proofErr w:type="gramStart"/>
+      <w:r>
+        <w:rPr>
+          <w:rFonts w:ascii="Cambria" w:hAnsi="Cambria" w:cs="Times New Roman"/>
+          <w:sz w:val="24"/>
+          <w:szCs w:val="24"/>
+        </w:rPr>
+        <w:t>Work</w:t>
+      </w:r>
+      <w:proofErr w:type="gramEnd"/>
+      <w:r>
+        <w:rPr>
+          <w:rFonts w:ascii="Cambria" w:hAnsi="Cambria" w:cs="Times New Roman"/>
+          <w:sz w:val="24"/>
+          <w:szCs w:val="24"/>
+        </w:rPr>
+        <w:t xml:space="preserve"> Breakdown and RACI chart below for specifics on which member did what.</w:t>
       </w:r>
     </w:p>
     <w:p>
@@ -10093,7 +10805,25 @@
           <w:sz w:val="24"/>
           <w:szCs w:val="24"/>
         </w:rPr>
-        <w:t xml:space="preserve">, each of the major component subsystems are separated out into their own sub schematic. This helps with visualizing system connections and readability of overall schematic. The only </w:t>
+        <w:t xml:space="preserve">, each of the major </w:t>
+      </w:r>
+      <w:proofErr w:type="gramStart"/>
+      <w:r>
+        <w:rPr>
+          <w:rFonts w:ascii="Cambria" w:hAnsi="Cambria" w:cs="Times New Roman"/>
+          <w:sz w:val="24"/>
+          <w:szCs w:val="24"/>
+        </w:rPr>
+        <w:t>component</w:t>
+      </w:r>
+      <w:proofErr w:type="gramEnd"/>
+      <w:r>
+        <w:rPr>
+          <w:rFonts w:ascii="Cambria" w:hAnsi="Cambria" w:cs="Times New Roman"/>
+          <w:sz w:val="24"/>
+          <w:szCs w:val="24"/>
+        </w:rPr>
+        <w:t xml:space="preserve"> subsystems are separated out into their own sub schematic. This helps with visualizing system connections and readability of overall schematic. The only </w:t>
       </w:r>
       <w:r>
         <w:rPr>
@@ -10134,7 +10864,25 @@
           <w:sz w:val="24"/>
           <w:szCs w:val="24"/>
         </w:rPr>
-        <w:t>Each sub schematic contains their respective system’s required components, such as main IC’s, decouple caps, and any other components required by datasheet.</w:t>
+        <w:t xml:space="preserve">Each sub schematic </w:t>
+      </w:r>
+      <w:proofErr w:type="gramStart"/>
+      <w:r>
+        <w:rPr>
+          <w:rFonts w:ascii="Cambria" w:hAnsi="Cambria" w:cs="Times New Roman"/>
+          <w:sz w:val="24"/>
+          <w:szCs w:val="24"/>
+        </w:rPr>
+        <w:t>contains</w:t>
+      </w:r>
+      <w:proofErr w:type="gramEnd"/>
+      <w:r>
+        <w:rPr>
+          <w:rFonts w:ascii="Cambria" w:hAnsi="Cambria" w:cs="Times New Roman"/>
+          <w:sz w:val="24"/>
+          <w:szCs w:val="24"/>
+        </w:rPr>
+        <w:t xml:space="preserve"> their respective system’s required components, such as main IC’s, decouple caps, and any other components required by datasheet.</w:t>
       </w:r>
     </w:p>
     <w:p>
@@ -10323,7 +11071,25 @@
           <w:sz w:val="24"/>
           <w:szCs w:val="24"/>
         </w:rPr>
-        <w:t xml:space="preserve">The ESP32 sub schematic, Figure 3, contains the ESP32-S3-WROOM-1 module as well as the reset and boot mode select buttons. Each sub schematic has a shared characteristic in the 0Ω resistor between 3.3V power and the power for that subsystem, R11 in ESP32. This is useful for debugging and testing allowing us to disconnect power to a whole section of the board for debugging connection issues. </w:t>
+        <w:t xml:space="preserve">The ESP32 sub schematic, Figure 3, </w:t>
+      </w:r>
+      <w:proofErr w:type="gramStart"/>
+      <w:r>
+        <w:rPr>
+          <w:rFonts w:ascii="Cambria" w:hAnsi="Cambria" w:cs="Times New Roman"/>
+          <w:sz w:val="24"/>
+          <w:szCs w:val="24"/>
+        </w:rPr>
+        <w:t>contains</w:t>
+      </w:r>
+      <w:proofErr w:type="gramEnd"/>
+      <w:r>
+        <w:rPr>
+          <w:rFonts w:ascii="Cambria" w:hAnsi="Cambria" w:cs="Times New Roman"/>
+          <w:sz w:val="24"/>
+          <w:szCs w:val="24"/>
+        </w:rPr>
+        <w:t xml:space="preserve"> the ESP32-S3-WROOM-1 module as well as the reset and boot mode select buttons. Each sub schematic has a shared characteristic in the 0Ω resistor between 3.3V power and the power for that subsystem, R11 in ESP32. This is useful for debugging and testing allowing us to disconnect power to a whole section of the board for debugging connection issues. </w:t>
       </w:r>
     </w:p>
     <w:p>
@@ -10482,24 +11248,136 @@
           <w:sz w:val="24"/>
           <w:szCs w:val="24"/>
         </w:rPr>
-        <w:t xml:space="preserve">Figure 4 shows the IMU schematic as an example of what each single IC schematics, like the Baro, High G Accel, and Flash, look like. They contain their IC focus in the center with their decouple cap and other required passive circuits. </w:t>
-      </w:r>
-    </w:p>
-    <w:p>
-      <w:pPr>
-        <w:rPr>
-          <w:rFonts w:ascii="Cambria" w:hAnsi="Cambria" w:cs="Times New Roman"/>
-          <w:sz w:val="24"/>
-          <w:szCs w:val="24"/>
-        </w:rPr>
-      </w:pPr>
-      <w:r>
-        <w:rPr>
-          <w:rFonts w:ascii="Cambria" w:hAnsi="Cambria" w:cs="Times New Roman"/>
-          <w:sz w:val="24"/>
-          <w:szCs w:val="24"/>
-        </w:rPr>
-        <w:t>The IMU was chosen as an example because of a irregularity with the secondary I2C on it. The IMU’s contains a secondary I2C bus that it can connect to sensors as the master to better pool data to single points. We currently do not know if we want to use this feature or not, we have Do Not Populate 0 ohms in the Top-Level Schematic to allow for testing; however, the IMU requires these pins to be pulled up for proper startup sequencing. Since these are required regard of if this I2C bus is shared for not, the pullups are contained in this schematic.</w:t>
+        <w:t xml:space="preserve">Figure 4 shows the IMU schematic as an example of what each single IC </w:t>
+      </w:r>
+      <w:proofErr w:type="gramStart"/>
+      <w:r>
+        <w:rPr>
+          <w:rFonts w:ascii="Cambria" w:hAnsi="Cambria" w:cs="Times New Roman"/>
+          <w:sz w:val="24"/>
+          <w:szCs w:val="24"/>
+        </w:rPr>
+        <w:t>schematics</w:t>
+      </w:r>
+      <w:proofErr w:type="gramEnd"/>
+      <w:r>
+        <w:rPr>
+          <w:rFonts w:ascii="Cambria" w:hAnsi="Cambria" w:cs="Times New Roman"/>
+          <w:sz w:val="24"/>
+          <w:szCs w:val="24"/>
+        </w:rPr>
+        <w:t xml:space="preserve">, like the Baro, High G Accel, and Flash, look like. They </w:t>
+      </w:r>
+      <w:proofErr w:type="gramStart"/>
+      <w:r>
+        <w:rPr>
+          <w:rFonts w:ascii="Cambria" w:hAnsi="Cambria" w:cs="Times New Roman"/>
+          <w:sz w:val="24"/>
+          <w:szCs w:val="24"/>
+        </w:rPr>
+        <w:t>contain</w:t>
+      </w:r>
+      <w:proofErr w:type="gramEnd"/>
+      <w:r>
+        <w:rPr>
+          <w:rFonts w:ascii="Cambria" w:hAnsi="Cambria" w:cs="Times New Roman"/>
+          <w:sz w:val="24"/>
+          <w:szCs w:val="24"/>
+        </w:rPr>
+        <w:t xml:space="preserve"> their IC focus in the center with their decouple cap and other required passive circuits. </w:t>
+      </w:r>
+    </w:p>
+    <w:p>
+      <w:pPr>
+        <w:rPr>
+          <w:rFonts w:ascii="Cambria" w:hAnsi="Cambria" w:cs="Times New Roman"/>
+          <w:sz w:val="24"/>
+          <w:szCs w:val="24"/>
+        </w:rPr>
+      </w:pPr>
+      <w:r>
+        <w:rPr>
+          <w:rFonts w:ascii="Cambria" w:hAnsi="Cambria" w:cs="Times New Roman"/>
+          <w:sz w:val="24"/>
+          <w:szCs w:val="24"/>
+        </w:rPr>
+        <w:t xml:space="preserve">The IMU was chosen as an example because of </w:t>
+      </w:r>
+      <w:r>
+        <w:rPr>
+          <w:rFonts w:ascii="Cambria" w:hAnsi="Cambria" w:cs="Times New Roman"/>
+          <w:sz w:val="24"/>
+          <w:szCs w:val="24"/>
+        </w:rPr>
+        <w:t>an</w:t>
+      </w:r>
+      <w:r>
+        <w:rPr>
+          <w:rFonts w:ascii="Cambria" w:hAnsi="Cambria" w:cs="Times New Roman"/>
+          <w:sz w:val="24"/>
+          <w:szCs w:val="24"/>
+        </w:rPr>
+        <w:t xml:space="preserve"> irregularity with the secondary I2C on it. The IMU’s </w:t>
+      </w:r>
+      <w:proofErr w:type="gramStart"/>
+      <w:r>
+        <w:rPr>
+          <w:rFonts w:ascii="Cambria" w:hAnsi="Cambria" w:cs="Times New Roman"/>
+          <w:sz w:val="24"/>
+          <w:szCs w:val="24"/>
+        </w:rPr>
+        <w:t>contains</w:t>
+      </w:r>
+      <w:proofErr w:type="gramEnd"/>
+      <w:r>
+        <w:rPr>
+          <w:rFonts w:ascii="Cambria" w:hAnsi="Cambria" w:cs="Times New Roman"/>
+          <w:sz w:val="24"/>
+          <w:szCs w:val="24"/>
+        </w:rPr>
+        <w:t xml:space="preserve"> a secondary I2C bus that it can connect to sensors as the master to better pool data to single points. We currently do not know if we want to use this feature or not, we have Do Not Populate 0 ohms in the Top-Level Schematic to allow for testing; however, the IMU requires these pins to be pulled up for proper startup sequencing. Since these are </w:t>
+      </w:r>
+      <w:proofErr w:type="gramStart"/>
+      <w:r>
+        <w:rPr>
+          <w:rFonts w:ascii="Cambria" w:hAnsi="Cambria" w:cs="Times New Roman"/>
+          <w:sz w:val="24"/>
+          <w:szCs w:val="24"/>
+        </w:rPr>
+        <w:t>required</w:t>
+      </w:r>
+      <w:proofErr w:type="gramEnd"/>
+      <w:r>
+        <w:rPr>
+          <w:rFonts w:ascii="Cambria" w:hAnsi="Cambria" w:cs="Times New Roman"/>
+          <w:sz w:val="24"/>
+          <w:szCs w:val="24"/>
+        </w:rPr>
+        <w:t>,</w:t>
+      </w:r>
+      <w:r>
+        <w:rPr>
+          <w:rFonts w:ascii="Cambria" w:hAnsi="Cambria" w:cs="Times New Roman"/>
+          <w:sz w:val="24"/>
+          <w:szCs w:val="24"/>
+        </w:rPr>
+        <w:t xml:space="preserve"> regard</w:t>
+      </w:r>
+      <w:r>
+        <w:rPr>
+          <w:rFonts w:ascii="Cambria" w:hAnsi="Cambria" w:cs="Times New Roman"/>
+          <w:sz w:val="24"/>
+          <w:szCs w:val="24"/>
+        </w:rPr>
+        <w:t>less</w:t>
+      </w:r>
+      <w:r>
+        <w:rPr>
+          <w:rFonts w:ascii="Cambria" w:hAnsi="Cambria" w:cs="Times New Roman"/>
+          <w:sz w:val="24"/>
+          <w:szCs w:val="24"/>
+        </w:rPr>
+        <w:t xml:space="preserve"> of if this I2C bus is shared for not, the pullups are contained in this schematic.</w:t>
       </w:r>
     </w:p>
     <w:p>
@@ -10627,24 +11505,60 @@
           <w:sz w:val="24"/>
           <w:szCs w:val="24"/>
         </w:rPr>
-        <w:t xml:space="preserve">Figure 5 contains the power and USB Schematic this includes: the USB-C port, USB TVS protection, Reverse Polarity Protection Diode, and linear voltage regulator. </w:t>
-      </w:r>
-    </w:p>
-    <w:p>
-      <w:pPr>
-        <w:rPr>
-          <w:rFonts w:ascii="Cambria" w:hAnsi="Cambria" w:cs="Times New Roman"/>
-          <w:sz w:val="24"/>
-          <w:szCs w:val="24"/>
-        </w:rPr>
-      </w:pPr>
-      <w:r>
-        <w:rPr>
-          <w:rFonts w:ascii="Cambria" w:hAnsi="Cambria" w:cs="Times New Roman"/>
-          <w:sz w:val="24"/>
-          <w:szCs w:val="24"/>
-        </w:rPr>
-        <w:t>The USB-C port breaks out the data lines to the TVS protection diode and the 5V power to the 3.3V LDO. Also, at the USB-C port are the Configuration Channel or CC pins, these are used to identify the port to the other side. To set our USB-C port to be an Upstream Facing Port, UFP, so that the other device knows to supply power to it, we place 20% 5.1KΩ pull downs to set it as a UFP without Detect Power capabilities.</w:t>
+        <w:t xml:space="preserve">Figure 5 </w:t>
+      </w:r>
+      <w:proofErr w:type="gramStart"/>
+      <w:r>
+        <w:rPr>
+          <w:rFonts w:ascii="Cambria" w:hAnsi="Cambria" w:cs="Times New Roman"/>
+          <w:sz w:val="24"/>
+          <w:szCs w:val="24"/>
+        </w:rPr>
+        <w:t>contains</w:t>
+      </w:r>
+      <w:proofErr w:type="gramEnd"/>
+      <w:r>
+        <w:rPr>
+          <w:rFonts w:ascii="Cambria" w:hAnsi="Cambria" w:cs="Times New Roman"/>
+          <w:sz w:val="24"/>
+          <w:szCs w:val="24"/>
+        </w:rPr>
+        <w:t xml:space="preserve"> the power and USB Schematic this includes: the USB-C port, USB TVS protection, Reverse Polarity Protection Diode, and linear voltage regulator. </w:t>
+      </w:r>
+    </w:p>
+    <w:p>
+      <w:pPr>
+        <w:rPr>
+          <w:rFonts w:ascii="Cambria" w:hAnsi="Cambria" w:cs="Times New Roman"/>
+          <w:sz w:val="24"/>
+          <w:szCs w:val="24"/>
+        </w:rPr>
+      </w:pPr>
+      <w:r>
+        <w:rPr>
+          <w:rFonts w:ascii="Cambria" w:hAnsi="Cambria" w:cs="Times New Roman"/>
+          <w:sz w:val="24"/>
+          <w:szCs w:val="24"/>
+        </w:rPr>
+        <w:t xml:space="preserve">The USB-C port breaks out the data lines to the TVS protection diode and the 5V power to the 3.3V LDO. Also, at the USB-C port are the Configuration Channel or CC pins, these are used to </w:t>
+      </w:r>
+      <w:proofErr w:type="gramStart"/>
+      <w:r>
+        <w:rPr>
+          <w:rFonts w:ascii="Cambria" w:hAnsi="Cambria" w:cs="Times New Roman"/>
+          <w:sz w:val="24"/>
+          <w:szCs w:val="24"/>
+        </w:rPr>
+        <w:t>identify</w:t>
+      </w:r>
+      <w:proofErr w:type="gramEnd"/>
+      <w:r>
+        <w:rPr>
+          <w:rFonts w:ascii="Cambria" w:hAnsi="Cambria" w:cs="Times New Roman"/>
+          <w:sz w:val="24"/>
+          <w:szCs w:val="24"/>
+        </w:rPr>
+        <w:t xml:space="preserve"> the port to the other side. To set our USB-C port to be an Upstream Facing Port, UFP, so that the other device knows to supply power to it, we place 20% 5.1KΩ pull downs to set it as a UFP without Detect Power capabilities.</w:t>
       </w:r>
     </w:p>
     <w:p>
@@ -10798,21 +11712,49 @@
         </w:rPr>
         <w:t xml:space="preserve">This </w:t>
       </w:r>
-      <w:r>
-        <w:rPr>
-          <w:rFonts w:ascii="Cambria" w:hAnsi="Cambria" w:cs="Times New Roman"/>
-          <w:sz w:val="24"/>
-          <w:szCs w:val="24"/>
-        </w:rPr>
-        <w:t xml:space="preserve">section </w:t>
-      </w:r>
-      <w:r>
-        <w:rPr>
-          <w:rFonts w:ascii="Cambria" w:hAnsi="Cambria" w:cs="Times New Roman"/>
-          <w:sz w:val="24"/>
-          <w:szCs w:val="24"/>
-        </w:rPr>
-        <w:t xml:space="preserve">our group is still finalizing details and tasks. </w:t>
+      <w:proofErr w:type="gramStart"/>
+      <w:r>
+        <w:rPr>
+          <w:rFonts w:ascii="Cambria" w:hAnsi="Cambria" w:cs="Times New Roman"/>
+          <w:sz w:val="24"/>
+          <w:szCs w:val="24"/>
+        </w:rPr>
+        <w:t>section</w:t>
+      </w:r>
+      <w:proofErr w:type="gramEnd"/>
+      <w:r>
+        <w:rPr>
+          <w:rFonts w:ascii="Cambria" w:hAnsi="Cambria" w:cs="Times New Roman"/>
+          <w:sz w:val="24"/>
+          <w:szCs w:val="24"/>
+        </w:rPr>
+        <w:t xml:space="preserve"> </w:t>
+      </w:r>
+      <w:r>
+        <w:rPr>
+          <w:rFonts w:ascii="Cambria" w:hAnsi="Cambria" w:cs="Times New Roman"/>
+          <w:sz w:val="24"/>
+          <w:szCs w:val="24"/>
+        </w:rPr>
+        <w:t xml:space="preserve">our group is still </w:t>
+      </w:r>
+      <w:proofErr w:type="gramStart"/>
+      <w:r>
+        <w:rPr>
+          <w:rFonts w:ascii="Cambria" w:hAnsi="Cambria" w:cs="Times New Roman"/>
+          <w:sz w:val="24"/>
+          <w:szCs w:val="24"/>
+        </w:rPr>
+        <w:t>finalizing</w:t>
+      </w:r>
+      <w:proofErr w:type="gramEnd"/>
+      <w:r>
+        <w:rPr>
+          <w:rFonts w:ascii="Cambria" w:hAnsi="Cambria" w:cs="Times New Roman"/>
+          <w:sz w:val="24"/>
+          <w:szCs w:val="24"/>
+        </w:rPr>
+        <w:t xml:space="preserve"> details and tasks. </w:t>
       </w:r>
     </w:p>
     <w:p>
@@ -13965,8 +14907,18 @@
           <w:sz w:val="24"/>
           <w:szCs w:val="24"/>
         </w:rPr>
-        <w:t>Price for 5 boards (2 assembled) ~ $165</w:t>
-      </w:r>
+        <w:t xml:space="preserve">Price for 5 boards (2 assembled) ~ </w:t>
+      </w:r>
+      <w:proofErr w:type="gramStart"/>
+      <w:r>
+        <w:rPr>
+          <w:rFonts w:ascii="Cambria" w:hAnsi="Cambria" w:cs="Times New Roman"/>
+          <w:sz w:val="24"/>
+          <w:szCs w:val="24"/>
+        </w:rPr>
+        <w:t>$165</w:t>
+      </w:r>
+      <w:proofErr w:type="gramEnd"/>
     </w:p>
     <w:p>
       <w:pPr>
@@ -13990,7 +14942,25 @@
           <w:sz w:val="24"/>
           <w:szCs w:val="24"/>
         </w:rPr>
-        <w:t xml:space="preserve">seen, the price per board for the testing board is roughly $80 per board. This is unfortunately above our proposed budget. We got two boards assembled so that our electrical group (Ethan and Gannon) can work on testing power and the physical board, and our computer engineering group (Nathan and Tannyr) can test out flight code. </w:t>
+        <w:t xml:space="preserve">seen, the price per board for the testing board is roughly $80 per board. This is unfortunately above our proposed budget. We got two boards assembled so that our electrical group (Ethan and Gannon) can work on testing power and the physical board, and our computer engineering group (Nathan and Tannyr) can </w:t>
+      </w:r>
+      <w:proofErr w:type="gramStart"/>
+      <w:r>
+        <w:rPr>
+          <w:rFonts w:ascii="Cambria" w:hAnsi="Cambria" w:cs="Times New Roman"/>
+          <w:sz w:val="24"/>
+          <w:szCs w:val="24"/>
+        </w:rPr>
+        <w:t>test</w:t>
+      </w:r>
+      <w:proofErr w:type="gramEnd"/>
+      <w:r>
+        <w:rPr>
+          <w:rFonts w:ascii="Cambria" w:hAnsi="Cambria" w:cs="Times New Roman"/>
+          <w:sz w:val="24"/>
+          <w:szCs w:val="24"/>
+        </w:rPr>
+        <w:t xml:space="preserve"> out flight code. </w:t>
       </w:r>
       <w:r>
         <w:rPr>
@@ -14023,7 +14993,23 @@
           <w:sz w:val="24"/>
           <w:szCs w:val="24"/>
         </w:rPr>
-        <w:t>: this ESP32 is the microcontroller we proposed to use for our code and data handling. In case we are not able to obtain funds to purchase the ESP32-S3,</w:t>
+        <w:t xml:space="preserve">: this ESP32 is the microcontroller we proposed to use for our code and data handling. In case we are not able to obtain funds to </w:t>
+      </w:r>
+      <w:r>
+        <w:rPr>
+          <w:rFonts w:ascii="Cambria" w:hAnsi="Cambria" w:cs="Times New Roman"/>
+          <w:sz w:val="24"/>
+          <w:szCs w:val="24"/>
+        </w:rPr>
+        <w:t>buy</w:t>
+      </w:r>
+      <w:r>
+        <w:rPr>
+          <w:rFonts w:ascii="Cambria" w:hAnsi="Cambria" w:cs="Times New Roman"/>
+          <w:sz w:val="24"/>
+          <w:szCs w:val="24"/>
+        </w:rPr>
+        <w:t xml:space="preserve"> the ESP32-S3,</w:t>
       </w:r>
       <w:r>
         <w:rPr>
@@ -14047,7 +15033,57 @@
           <w:sz w:val="24"/>
           <w:szCs w:val="24"/>
         </w:rPr>
-        <w:t>F042F6. However, this would mean we would not be able to utilize the ESP-DASH feature of the ESP32. So our Work Plan would have to change to either implement that in a different way, or not at all. Our Financial Plan would be less due to the STM32F042F6 being an overall less power hungry and smaller chip.</w:t>
+        <w:t xml:space="preserve">F042F6. However, this would mean we would not be able to </w:t>
+      </w:r>
+      <w:r>
+        <w:rPr>
+          <w:rFonts w:ascii="Cambria" w:hAnsi="Cambria" w:cs="Times New Roman"/>
+          <w:sz w:val="24"/>
+          <w:szCs w:val="24"/>
+        </w:rPr>
+        <w:t>use</w:t>
+      </w:r>
+      <w:r>
+        <w:rPr>
+          <w:rFonts w:ascii="Cambria" w:hAnsi="Cambria" w:cs="Times New Roman"/>
+          <w:sz w:val="24"/>
+          <w:szCs w:val="24"/>
+        </w:rPr>
+        <w:t xml:space="preserve"> the ESP-DASH feature of the ESP32. </w:t>
+      </w:r>
+      <w:r>
+        <w:rPr>
+          <w:rFonts w:ascii="Cambria" w:hAnsi="Cambria" w:cs="Times New Roman"/>
+          <w:sz w:val="24"/>
+          <w:szCs w:val="24"/>
+        </w:rPr>
+        <w:t>O</w:t>
+      </w:r>
+      <w:r>
+        <w:rPr>
+          <w:rFonts w:ascii="Cambria" w:hAnsi="Cambria" w:cs="Times New Roman"/>
+          <w:sz w:val="24"/>
+          <w:szCs w:val="24"/>
+        </w:rPr>
+        <w:t xml:space="preserve">ur Work Plan would have to change to either implement that in </w:t>
+      </w:r>
+      <w:proofErr w:type="gramStart"/>
+      <w:r>
+        <w:rPr>
+          <w:rFonts w:ascii="Cambria" w:hAnsi="Cambria" w:cs="Times New Roman"/>
+          <w:sz w:val="24"/>
+          <w:szCs w:val="24"/>
+        </w:rPr>
+        <w:t>a different way</w:t>
+      </w:r>
+      <w:proofErr w:type="gramEnd"/>
+      <w:r>
+        <w:rPr>
+          <w:rFonts w:ascii="Cambria" w:hAnsi="Cambria" w:cs="Times New Roman"/>
+          <w:sz w:val="24"/>
+          <w:szCs w:val="24"/>
+        </w:rPr>
+        <w:t>, or not at all. Our Financial Plan would be less due to the STM32F042F6 being an overall less power hungry and smaller chip.</w:t>
       </w:r>
     </w:p>
     <w:p>
@@ -14141,7 +15177,43 @@
           <w:sz w:val="24"/>
           <w:szCs w:val="24"/>
         </w:rPr>
-        <w:t xml:space="preserve">We believe that this project is feasible. Our group has a mix of Electrical and Computer Engineers. Most of </w:t>
+        <w:t xml:space="preserve">We believe that this project is </w:t>
+      </w:r>
+      <w:proofErr w:type="gramStart"/>
+      <w:r>
+        <w:rPr>
+          <w:rFonts w:ascii="Cambria" w:hAnsi="Cambria" w:cs="Times New Roman"/>
+          <w:sz w:val="24"/>
+          <w:szCs w:val="24"/>
+        </w:rPr>
+        <w:t>feasible</w:t>
+      </w:r>
+      <w:proofErr w:type="gramEnd"/>
+      <w:r>
+        <w:rPr>
+          <w:rFonts w:ascii="Cambria" w:hAnsi="Cambria" w:cs="Times New Roman"/>
+          <w:sz w:val="24"/>
+          <w:szCs w:val="24"/>
+        </w:rPr>
+        <w:t xml:space="preserve">. Our group has a mix of Electrical and Computer Engineers. </w:t>
+      </w:r>
+      <w:proofErr w:type="gramStart"/>
+      <w:r>
+        <w:rPr>
+          <w:rFonts w:ascii="Cambria" w:hAnsi="Cambria" w:cs="Times New Roman"/>
+          <w:sz w:val="24"/>
+          <w:szCs w:val="24"/>
+        </w:rPr>
+        <w:t>Most of</w:t>
+      </w:r>
+      <w:proofErr w:type="gramEnd"/>
+      <w:r>
+        <w:rPr>
+          <w:rFonts w:ascii="Cambria" w:hAnsi="Cambria" w:cs="Times New Roman"/>
+          <w:sz w:val="24"/>
+          <w:szCs w:val="24"/>
+        </w:rPr>
+        <w:t xml:space="preserve"> </w:t>
       </w:r>
       <w:r>
         <w:rPr>
@@ -14197,7 +15269,23 @@
           <w:sz w:val="24"/>
           <w:szCs w:val="24"/>
         </w:rPr>
-        <w:t xml:space="preserve"> of clubs and have jobs along with school. The best course to solve these is to utilize </w:t>
+        <w:t xml:space="preserve"> of clubs and have jobs along with school. The best course to solve these is to </w:t>
+      </w:r>
+      <w:r>
+        <w:rPr>
+          <w:rFonts w:ascii="Cambria" w:hAnsi="Cambria" w:cs="Times New Roman"/>
+          <w:sz w:val="24"/>
+          <w:szCs w:val="24"/>
+        </w:rPr>
+        <w:t>use</w:t>
+      </w:r>
+      <w:r>
+        <w:rPr>
+          <w:rFonts w:ascii="Cambria" w:hAnsi="Cambria" w:cs="Times New Roman"/>
+          <w:sz w:val="24"/>
+          <w:szCs w:val="24"/>
+        </w:rPr>
+        <w:t xml:space="preserve"> </w:t>
       </w:r>
       <w:r>
         <w:rPr>
@@ -14252,7 +15340,41 @@
           <w:sz w:val="24"/>
           <w:szCs w:val="24"/>
         </w:rPr>
-        <w:t>Each member of the project brings in their own unique strengths that fit well into this board’s development. Gannon’s best strength is their experience in KiCad and PCB design through previous work/club projects. There are not many college students that have as much experience doing PCB design as Gannon. Ethan’s strength is his background in circuit analysis and design. Having someone who has excelled in circuits classes is useful to make sure all our design is doing what we intend it to. Nathan’s strength is coding experience</w:t>
+        <w:t xml:space="preserve">Each member of the project brings in their own unique strengths that fit well into this board’s development. Gannon’s best strength is their experience in KiCad and PCB design through </w:t>
+      </w:r>
+      <w:r>
+        <w:rPr>
+          <w:rFonts w:ascii="Cambria" w:hAnsi="Cambria" w:cs="Times New Roman"/>
+          <w:sz w:val="24"/>
+          <w:szCs w:val="24"/>
+        </w:rPr>
+        <w:t>earlier</w:t>
+      </w:r>
+      <w:r>
+        <w:rPr>
+          <w:rFonts w:ascii="Cambria" w:hAnsi="Cambria" w:cs="Times New Roman"/>
+          <w:sz w:val="24"/>
+          <w:szCs w:val="24"/>
+        </w:rPr>
+        <w:t xml:space="preserve"> work/club projects. There are not </w:t>
+      </w:r>
+      <w:proofErr w:type="gramStart"/>
+      <w:r>
+        <w:rPr>
+          <w:rFonts w:ascii="Cambria" w:hAnsi="Cambria" w:cs="Times New Roman"/>
+          <w:sz w:val="24"/>
+          <w:szCs w:val="24"/>
+        </w:rPr>
+        <w:t>many</w:t>
+      </w:r>
+      <w:proofErr w:type="gramEnd"/>
+      <w:r>
+        <w:rPr>
+          <w:rFonts w:ascii="Cambria" w:hAnsi="Cambria" w:cs="Times New Roman"/>
+          <w:sz w:val="24"/>
+          <w:szCs w:val="24"/>
+        </w:rPr>
+        <w:t xml:space="preserve"> college students that have as much experience doing PCB design as Gannon. Ethan’s strength is his background in circuit analysis and design. Having someone who has excelled in circuits classes is useful to make sure all our design is doing what we intend it to. Nathan’s strength is coding experience</w:t>
       </w:r>
       <w:r>
         <w:rPr>
@@ -14393,15 +15515,23 @@
           <w:sz w:val="24"/>
           <w:szCs w:val="24"/>
         </w:rPr>
-        <w:t xml:space="preserve">No matter what project, there will always be some places for weakness. One example is communication within the team. Our team currently uses a test message group and Discord to communicate needs within the team. Another risk is there is only a limited number of launch dates to launch our board in a rocket. </w:t>
-      </w:r>
-      <w:r>
-        <w:rPr>
-          <w:rFonts w:ascii="Cambria" w:hAnsi="Cambria" w:cs="Times New Roman"/>
-          <w:sz w:val="24"/>
-          <w:szCs w:val="24"/>
-        </w:rPr>
-        <w:t>Given that timeframe</w:t>
+        <w:t xml:space="preserve">No matter what project, there will always be places for weakness. One example is communication within the team. Our team currently uses a test message group and Discord to communicate needs within the team. Another risk is there is only a limited number of launch dates to launch our board in a rocket. </w:t>
+      </w:r>
+      <w:r>
+        <w:rPr>
+          <w:rFonts w:ascii="Cambria" w:hAnsi="Cambria" w:cs="Times New Roman"/>
+          <w:sz w:val="24"/>
+          <w:szCs w:val="24"/>
+        </w:rPr>
+        <w:t xml:space="preserve">Given that </w:t>
+      </w:r>
+      <w:r>
+        <w:rPr>
+          <w:rFonts w:ascii="Cambria" w:hAnsi="Cambria" w:cs="Times New Roman"/>
+          <w:sz w:val="24"/>
+          <w:szCs w:val="24"/>
+        </w:rPr>
+        <w:t>time limit</w:t>
       </w:r>
       <w:r>
         <w:rPr>
@@ -14577,7 +15707,25 @@
           <w:sz w:val="24"/>
           <w:szCs w:val="24"/>
         </w:rPr>
-        <w:t xml:space="preserve">s been component selection. The IMU our group wanted to go with </w:t>
+        <w:t xml:space="preserve">s been </w:t>
+      </w:r>
+      <w:proofErr w:type="gramStart"/>
+      <w:r>
+        <w:rPr>
+          <w:rFonts w:ascii="Cambria" w:hAnsi="Cambria" w:cs="Times New Roman"/>
+          <w:sz w:val="24"/>
+          <w:szCs w:val="24"/>
+        </w:rPr>
+        <w:t>component</w:t>
+      </w:r>
+      <w:proofErr w:type="gramEnd"/>
+      <w:r>
+        <w:rPr>
+          <w:rFonts w:ascii="Cambria" w:hAnsi="Cambria" w:cs="Times New Roman"/>
+          <w:sz w:val="24"/>
+          <w:szCs w:val="24"/>
+        </w:rPr>
+        <w:t xml:space="preserve"> selection. The IMU our group wanted to go with </w:t>
       </w:r>
       <w:r>
         <w:rPr>
@@ -14594,7 +15742,23 @@
           <w:sz w:val="24"/>
           <w:szCs w:val="24"/>
         </w:rPr>
-        <w:t xml:space="preserve">the IMU we wanted to buy (ICM-20948) had 1.65V logic, while everything else on our first board ran at 3.3V logic. As well the ICM-20948 is marked “Not recommended for new design” on DigiKey. Our group made the appropriate switch to a new IMU, the BNO085. This switch caused </w:t>
+        <w:t xml:space="preserve">the IMU we wanted to buy (ICM-20948) had 1.65V logic, while everything else on our first board ran at 3.3V logic. As well the ICM-20948 is marked “Not recommended for new design” on DigiKey. Our group made the </w:t>
+      </w:r>
+      <w:r>
+        <w:rPr>
+          <w:rFonts w:ascii="Cambria" w:hAnsi="Cambria" w:cs="Times New Roman"/>
+          <w:sz w:val="24"/>
+          <w:szCs w:val="24"/>
+        </w:rPr>
+        <w:t>proper switch</w:t>
+      </w:r>
+      <w:r>
+        <w:rPr>
+          <w:rFonts w:ascii="Cambria" w:hAnsi="Cambria" w:cs="Times New Roman"/>
+          <w:sz w:val="24"/>
+          <w:szCs w:val="24"/>
+        </w:rPr>
+        <w:t xml:space="preserve"> to a new IMU, the BNO085. This switch caused </w:t>
       </w:r>
       <w:r>
         <w:rPr>
@@ -14618,7 +15782,23 @@
           <w:sz w:val="24"/>
           <w:szCs w:val="24"/>
         </w:rPr>
-        <w:t xml:space="preserve"> Another issue we encountered was when we were placing our JLCPCB order, they were out of the specific ESP32 model we wanted. We did not check before placing the order to check if they were still in stock. We had to </w:t>
+        <w:t xml:space="preserve"> Another issue we </w:t>
+      </w:r>
+      <w:r>
+        <w:rPr>
+          <w:rFonts w:ascii="Cambria" w:hAnsi="Cambria" w:cs="Times New Roman"/>
+          <w:sz w:val="24"/>
+          <w:szCs w:val="24"/>
+        </w:rPr>
+        <w:t>met</w:t>
+      </w:r>
+      <w:r>
+        <w:rPr>
+          <w:rFonts w:ascii="Cambria" w:hAnsi="Cambria" w:cs="Times New Roman"/>
+          <w:sz w:val="24"/>
+          <w:szCs w:val="24"/>
+        </w:rPr>
+        <w:t xml:space="preserve"> was when we were placing our JLCPCB order, they were out of the specific ESP32 model we wanted. We did not check before placing the order to check if they were still in stock. We had to </w:t>
       </w:r>
       <w:r>
         <w:rPr>
@@ -14745,15 +15925,109 @@
           <w:sz w:val="24"/>
           <w:szCs w:val="24"/>
         </w:rPr>
-        <w:t xml:space="preserve">All in all, this project so far has been a great success. Our group has gone through the design process for a prototype development board. This board has been designed in KiCad and ordered through JLCPCB with some hand soldering from our group. We have started some testing of this development board. The software is still in an early stage with plans to tackle a significant portion over winter break. Our group works well together </w:t>
-      </w:r>
-      <w:r>
-        <w:rPr>
-          <w:rFonts w:ascii="Cambria" w:hAnsi="Cambria" w:cs="Times New Roman"/>
-          <w:sz w:val="24"/>
-          <w:szCs w:val="24"/>
-        </w:rPr>
-        <w:t>to accomplish goals and we are looking forward to the second semester and everything we will accomplish.</w:t>
+        <w:t>Overall</w:t>
+      </w:r>
+      <w:r>
+        <w:rPr>
+          <w:rFonts w:ascii="Cambria" w:hAnsi="Cambria" w:cs="Times New Roman"/>
+          <w:sz w:val="24"/>
+          <w:szCs w:val="24"/>
+        </w:rPr>
+        <w:t xml:space="preserve">, this project so far has been </w:t>
+      </w:r>
+      <w:proofErr w:type="gramStart"/>
+      <w:r>
+        <w:rPr>
+          <w:rFonts w:ascii="Cambria" w:hAnsi="Cambria" w:cs="Times New Roman"/>
+          <w:sz w:val="24"/>
+          <w:szCs w:val="24"/>
+        </w:rPr>
+        <w:t>a great success</w:t>
+      </w:r>
+      <w:proofErr w:type="gramEnd"/>
+      <w:r>
+        <w:rPr>
+          <w:rFonts w:ascii="Cambria" w:hAnsi="Cambria" w:cs="Times New Roman"/>
+          <w:sz w:val="24"/>
+          <w:szCs w:val="24"/>
+        </w:rPr>
+        <w:t xml:space="preserve">. Our group has gone through the design process for a prototype development board. This board has been designed in KiCad and ordered through JLCPCB with hand soldering from our group. We have started </w:t>
+      </w:r>
+      <w:proofErr w:type="gramStart"/>
+      <w:r>
+        <w:rPr>
+          <w:rFonts w:ascii="Cambria" w:hAnsi="Cambria" w:cs="Times New Roman"/>
+          <w:sz w:val="24"/>
+          <w:szCs w:val="24"/>
+        </w:rPr>
+        <w:t>testing</w:t>
+      </w:r>
+      <w:proofErr w:type="gramEnd"/>
+      <w:r>
+        <w:rPr>
+          <w:rFonts w:ascii="Cambria" w:hAnsi="Cambria" w:cs="Times New Roman"/>
+          <w:sz w:val="24"/>
+          <w:szCs w:val="24"/>
+        </w:rPr>
+        <w:t xml:space="preserve"> this development board. The software is still in an early stage with plans to tackle </w:t>
+      </w:r>
+      <w:r>
+        <w:rPr>
+          <w:rFonts w:ascii="Cambria" w:hAnsi="Cambria" w:cs="Times New Roman"/>
+          <w:sz w:val="24"/>
+          <w:szCs w:val="24"/>
+        </w:rPr>
+        <w:t>a sizable part</w:t>
+      </w:r>
+      <w:r>
+        <w:rPr>
+          <w:rFonts w:ascii="Cambria" w:hAnsi="Cambria" w:cs="Times New Roman"/>
+          <w:sz w:val="24"/>
+          <w:szCs w:val="24"/>
+        </w:rPr>
+        <w:t xml:space="preserve"> over winter break. Our group works well together </w:t>
+      </w:r>
+      <w:r>
+        <w:rPr>
+          <w:rFonts w:ascii="Cambria" w:hAnsi="Cambria" w:cs="Times New Roman"/>
+          <w:sz w:val="24"/>
+          <w:szCs w:val="24"/>
+        </w:rPr>
+        <w:t xml:space="preserve">to </w:t>
+      </w:r>
+      <w:proofErr w:type="gramStart"/>
+      <w:r>
+        <w:rPr>
+          <w:rFonts w:ascii="Cambria" w:hAnsi="Cambria" w:cs="Times New Roman"/>
+          <w:sz w:val="24"/>
+          <w:szCs w:val="24"/>
+        </w:rPr>
+        <w:t>accomplish</w:t>
+      </w:r>
+      <w:proofErr w:type="gramEnd"/>
+      <w:r>
+        <w:rPr>
+          <w:rFonts w:ascii="Cambria" w:hAnsi="Cambria" w:cs="Times New Roman"/>
+          <w:sz w:val="24"/>
+          <w:szCs w:val="24"/>
+        </w:rPr>
+        <w:t xml:space="preserve"> </w:t>
+      </w:r>
+      <w:r>
+        <w:rPr>
+          <w:rFonts w:ascii="Cambria" w:hAnsi="Cambria" w:cs="Times New Roman"/>
+          <w:sz w:val="24"/>
+          <w:szCs w:val="24"/>
+        </w:rPr>
+        <w:t>goals,</w:t>
+      </w:r>
+      <w:r>
+        <w:rPr>
+          <w:rFonts w:ascii="Cambria" w:hAnsi="Cambria" w:cs="Times New Roman"/>
+          <w:sz w:val="24"/>
+          <w:szCs w:val="24"/>
+        </w:rPr>
+        <w:t xml:space="preserve"> and we are looking forward to the second semester and everything we will accomplish.</w:t>
       </w:r>
     </w:p>
     <w:p>
@@ -14930,7 +16204,24 @@
           <w:sz w:val="24"/>
         </w:rPr>
         <w:tab/>
-        <w:t>“ESP32-S3-WROOM-1  ESP32-S3-WROOM-1U  Datasheet Version 1.4.” Accessed: Dec. 03, 2024. [Online]. Available: https://www.espressif.com/sites/default/files/documentation/esp32-s3-wroom-1_wroom-1u_datasheet_en.pdf</w:t>
+        <w:t>A. Rogers, “Introduction to USB Type-C</w:t>
+      </w:r>
+      <w:r>
+        <w:rPr>
+          <w:rFonts w:ascii="Cambria" w:hAnsi="Cambria" w:cs="Times New Roman"/>
+          <w:kern w:val="0"/>
+          <w:sz w:val="24"/>
+          <w:vertAlign w:val="superscript"/>
+        </w:rPr>
+        <w:t>TM</w:t>
+      </w:r>
+      <w:r>
+        <w:rPr>
+          <w:rFonts w:ascii="Cambria" w:hAnsi="Cambria" w:cs="Times New Roman"/>
+          <w:kern w:val="0"/>
+          <w:sz w:val="24"/>
+        </w:rPr>
+        <w:t>,” 2015, Accessed: Dec. 12, 2024. [Online]. Available: https://ww1.microchip.com/downloads/en/AppNotes/00001953A.pdf</w:t>
       </w:r>
     </w:p>
     <w:p>
@@ -14949,6 +16240,51 @@
           <w:sz w:val="24"/>
         </w:rPr>
         <w:t>[4]</w:t>
+      </w:r>
+      <w:r>
+        <w:rPr>
+          <w:rFonts w:ascii="Cambria" w:hAnsi="Cambria" w:cs="Times New Roman"/>
+          <w:kern w:val="0"/>
+          <w:sz w:val="24"/>
+        </w:rPr>
+        <w:tab/>
+        <w:t>“ESP32-S3-WROOM-</w:t>
+      </w:r>
+      <w:proofErr w:type="gramStart"/>
+      <w:r>
+        <w:rPr>
+          <w:rFonts w:ascii="Cambria" w:hAnsi="Cambria" w:cs="Times New Roman"/>
+          <w:kern w:val="0"/>
+          <w:sz w:val="24"/>
+        </w:rPr>
+        <w:t>1  ESP</w:t>
+      </w:r>
+      <w:proofErr w:type="gramEnd"/>
+      <w:r>
+        <w:rPr>
+          <w:rFonts w:ascii="Cambria" w:hAnsi="Cambria" w:cs="Times New Roman"/>
+          <w:kern w:val="0"/>
+          <w:sz w:val="24"/>
+        </w:rPr>
+        <w:t>32-S3-WROOM-1U  Datasheet Version 1.4.” Accessed: Dec. 03, 2024. [Online]. Available: https://www.espressif.com/sites/default/files/documentation/esp32-s3-wroom-1_wroom-1u_datasheet_en.pdf</w:t>
+      </w:r>
+    </w:p>
+    <w:p>
+      <w:pPr>
+        <w:pStyle w:val="Bibliography"/>
+        <w:rPr>
+          <w:rFonts w:ascii="Cambria" w:hAnsi="Cambria" w:cs="Times New Roman"/>
+          <w:kern w:val="0"/>
+          <w:sz w:val="24"/>
+        </w:rPr>
+      </w:pPr>
+      <w:r>
+        <w:rPr>
+          <w:rFonts w:ascii="Cambria" w:hAnsi="Cambria" w:cs="Times New Roman"/>
+          <w:kern w:val="0"/>
+          <w:sz w:val="24"/>
+        </w:rPr>
+        <w:t>[5]</w:t>
       </w:r>
       <w:r>
         <w:rPr>
@@ -14975,7 +16311,7 @@
           <w:kern w:val="0"/>
           <w:sz w:val="24"/>
         </w:rPr>
-        <w:t>[5]</w:t>
+        <w:t>[6]</w:t>
       </w:r>
       <w:r>
         <w:rPr>
@@ -14984,7 +16320,25 @@
           <w:sz w:val="24"/>
         </w:rPr>
         <w:tab/>
-        <w:t>“The Standard : Standard C++.” Accessed: Dec. 05, 2024. [Online]. Available: https://isocpp.org/std/the-standard</w:t>
+        <w:t xml:space="preserve">“The </w:t>
+      </w:r>
+      <w:proofErr w:type="gramStart"/>
+      <w:r>
+        <w:rPr>
+          <w:rFonts w:ascii="Cambria" w:hAnsi="Cambria" w:cs="Times New Roman"/>
+          <w:kern w:val="0"/>
+          <w:sz w:val="24"/>
+        </w:rPr>
+        <w:t>Standard :</w:t>
+      </w:r>
+      <w:proofErr w:type="gramEnd"/>
+      <w:r>
+        <w:rPr>
+          <w:rFonts w:ascii="Cambria" w:hAnsi="Cambria" w:cs="Times New Roman"/>
+          <w:kern w:val="0"/>
+          <w:sz w:val="24"/>
+        </w:rPr>
+        <w:t xml:space="preserve"> Standard C++.” Accessed: Dec. 05, 2024. [Online]. Available: https://isocpp.org/std/the-standard</w:t>
       </w:r>
     </w:p>
     <w:p>
@@ -16825,7 +18179,6 @@
   <w:style w:type="character" w:default="1" w:styleId="DefaultParagraphFont">
     <w:name w:val="Default Paragraph Font"/>
     <w:uiPriority w:val="1"/>
-    <w:semiHidden/>
     <w:unhideWhenUsed/>
   </w:style>
   <w:style w:type="table" w:default="1" w:styleId="TableNormal">

</xml_diff>